<commit_message>
Corrected the process overview description.
</commit_message>
<xml_diff>
--- a/documents/Dissertation MSC.docx
+++ b/documents/Dissertation MSC.docx
@@ -28,7 +28,6 @@
           <w:szCs w:val="28"/>
         </w:rPr>
       </w:pPr>
-      <w:proofErr w:type="spellStart"/>
       <w:r>
         <w:rPr>
           <w:sz w:val="28"/>
@@ -36,7 +35,6 @@
         </w:rPr>
         <w:t>InstaHelp</w:t>
       </w:r>
-      <w:proofErr w:type="spellEnd"/>
       <w:r>
         <w:rPr>
           <w:sz w:val="28"/>
@@ -484,6 +482,29 @@
     <w:p>
       <w:pPr>
         <w:rPr>
+          <w:sz w:val="28"/>
+          <w:szCs w:val="28"/>
+        </w:rPr>
+      </w:pPr>
+      <w:r>
+        <w:rPr>
+          <w:sz w:val="28"/>
+          <w:szCs w:val="28"/>
+        </w:rPr>
+        <w:t xml:space="preserve">Briefly there are two major processes involved in the website. First is the registration sub-process which will admit the new users into the system and login sub-process which will authenticate the user. The second process is where the </w:t>
+      </w:r>
+      <w:r>
+        <w:rPr>
+          <w:sz w:val="28"/>
+          <w:szCs w:val="28"/>
+        </w:rPr>
+        <w:lastRenderedPageBreak/>
+        <w:t xml:space="preserve">main operation of the website will take place. Where, the user can browse the page where they can find an appropriate doctor according to their wishes, needs and requirements in general. The user will be able to set an appointment and pay the doctor online. The website will create and maintain sessions automatically on the set and agreed date time by both the parties. In the end user can leave a review of the doctor for other users regarding the degree of helpfulness the counseling provided. On the other hand the doctors will leave a remark regarding the patient, the data can be used for further research and development of software.  </w:t>
+      </w:r>
+    </w:p>
+    <w:p>
+      <w:pPr>
+        <w:rPr>
           <w:b/>
           <w:bCs/>
           <w:noProof/>
@@ -499,7 +520,6 @@
           <w:sz w:val="28"/>
           <w:szCs w:val="28"/>
         </w:rPr>
-        <w:lastRenderedPageBreak/>
         <w:drawing>
           <wp:inline distT="0" distB="0" distL="0" distR="0" wp14:anchorId="5FC3FF8E" wp14:editId="357A09C4">
             <wp:extent cx="5943600" cy="4279265"/>

</xml_diff>

<commit_message>
Added literature review description.
</commit_message>
<xml_diff>
--- a/documents/Dissertation MSC.docx
+++ b/documents/Dissertation MSC.docx
@@ -28,6 +28,7 @@
           <w:szCs w:val="28"/>
         </w:rPr>
       </w:pPr>
+      <w:proofErr w:type="spellStart"/>
       <w:r>
         <w:rPr>
           <w:sz w:val="28"/>
@@ -35,6 +36,7 @@
         </w:rPr>
         <w:t>InstaHelp</w:t>
       </w:r>
+      <w:proofErr w:type="spellEnd"/>
       <w:r>
         <w:rPr>
           <w:sz w:val="28"/>
@@ -499,7 +501,23 @@
           <w:szCs w:val="28"/>
         </w:rPr>
         <w:lastRenderedPageBreak/>
-        <w:t xml:space="preserve">main operation of the website will take place. Where, the user can browse the page where they can find an appropriate doctor according to their wishes, needs and requirements in general. The user will be able to set an appointment and pay the doctor online. The website will create and maintain sessions automatically on the set and agreed date time by both the parties. In the end user can leave a review of the doctor for other users regarding the degree of helpfulness the counseling provided. On the other hand the doctors will leave a remark regarding the patient, the data can be used for further research and development of software.  </w:t>
+        <w:t xml:space="preserve">main operation of the website will take place. Where, the user can browse the page where they can find an appropriate doctor according to their wishes, needs and requirements in general. The user will be able to set an appointment and pay the doctor online. The website will create and maintain sessions automatically on the set and agreed date time by both the parties. In the end user can leave a review of the doctor for other users regarding the degree of helpfulness the counseling provided. On the other </w:t>
+      </w:r>
+      <w:proofErr w:type="gramStart"/>
+      <w:r>
+        <w:rPr>
+          <w:sz w:val="28"/>
+          <w:szCs w:val="28"/>
+        </w:rPr>
+        <w:t>hand</w:t>
+      </w:r>
+      <w:proofErr w:type="gramEnd"/>
+      <w:r>
+        <w:rPr>
+          <w:sz w:val="28"/>
+          <w:szCs w:val="28"/>
+        </w:rPr>
+        <w:t xml:space="preserve"> the doctors will leave a remark regarding the patient, the data can be used for further research and development of software.  </w:t>
       </w:r>
     </w:p>
     <w:p>
@@ -631,6 +649,49 @@
           </wp:inline>
         </w:drawing>
       </w:r>
+    </w:p>
+    <w:p>
+      <w:pPr>
+        <w:rPr>
+          <w:b/>
+          <w:bCs/>
+          <w:sz w:val="28"/>
+          <w:szCs w:val="28"/>
+        </w:rPr>
+      </w:pPr>
+      <w:r>
+        <w:rPr>
+          <w:b/>
+          <w:bCs/>
+          <w:sz w:val="28"/>
+          <w:szCs w:val="28"/>
+        </w:rPr>
+        <w:lastRenderedPageBreak/>
+        <w:t>Literature review</w:t>
+      </w:r>
+    </w:p>
+    <w:p>
+      <w:pPr>
+        <w:rPr>
+          <w:sz w:val="28"/>
+          <w:szCs w:val="28"/>
+        </w:rPr>
+      </w:pPr>
+      <w:r>
+        <w:rPr>
+          <w:sz w:val="28"/>
+          <w:szCs w:val="28"/>
+        </w:rPr>
+        <w:t>The major elements before we dive into the development of this website are scientifical reason and requirement of such website to exist in the first place. Another element is estimating and anticipating the effectiveness of such type of online counseling and how likely it is to genuinely provide help to such patients. We need to understand the effects of mental disorders on society and economy and the barriers, that stops such people to correct and normalize themselves. We need to ensure that the solution we are opting for is actually impacting such people in positive way.</w:t>
+      </w:r>
+    </w:p>
+    <w:p>
+      <w:pPr>
+        <w:rPr>
+          <w:sz w:val="28"/>
+          <w:szCs w:val="28"/>
+        </w:rPr>
+      </w:pPr>
     </w:p>
     <w:sectPr>
       <w:pgSz w:w="12240" w:h="15840"/>

</xml_diff>

<commit_message>
added 1 more paper
</commit_message>
<xml_diff>
--- a/documents/Dissertation MSC.docx
+++ b/documents/Dissertation MSC.docx
@@ -864,6 +864,106 @@
           <w:szCs w:val="28"/>
         </w:rPr>
       </w:pPr>
+      <w:r>
+        <w:rPr>
+          <w:sz w:val="28"/>
+          <w:szCs w:val="28"/>
+        </w:rPr>
+        <w:t xml:space="preserve">Another paper </w:t>
+      </w:r>
+      <w:sdt>
+        <w:sdtPr>
+          <w:rPr>
+            <w:sz w:val="28"/>
+            <w:szCs w:val="28"/>
+          </w:rPr>
+          <w:id w:val="-523631338"/>
+          <w:citation/>
+        </w:sdtPr>
+        <w:sdtContent>
+          <w:r>
+            <w:rPr>
+              <w:sz w:val="28"/>
+              <w:szCs w:val="28"/>
+            </w:rPr>
+            <w:fldChar w:fldCharType="begin"/>
+          </w:r>
+          <w:r>
+            <w:rPr>
+              <w:sz w:val="28"/>
+              <w:szCs w:val="28"/>
+            </w:rPr>
+            <w:instrText xml:space="preserve"> CITATION Bar06 \l 1033 </w:instrText>
+          </w:r>
+          <w:r>
+            <w:rPr>
+              <w:sz w:val="28"/>
+              <w:szCs w:val="28"/>
+            </w:rPr>
+            <w:fldChar w:fldCharType="separate"/>
+          </w:r>
+          <w:r>
+            <w:rPr>
+              <w:noProof/>
+              <w:sz w:val="28"/>
+              <w:szCs w:val="28"/>
+            </w:rPr>
+            <w:t>(Barney, Griffiths, Jorm, &amp; Christensen, 2006)</w:t>
+          </w:r>
+          <w:r>
+            <w:rPr>
+              <w:sz w:val="28"/>
+              <w:szCs w:val="28"/>
+            </w:rPr>
+            <w:fldChar w:fldCharType="end"/>
+          </w:r>
+        </w:sdtContent>
+      </w:sdt>
+      <w:r>
+        <w:rPr>
+          <w:sz w:val="28"/>
+          <w:szCs w:val="28"/>
+        </w:rPr>
+        <w:t xml:space="preserve"> also pointed out the same issues in 2006. </w:t>
+      </w:r>
+      <w:r>
+        <w:rPr>
+          <w:sz w:val="28"/>
+          <w:szCs w:val="28"/>
+        </w:rPr>
+        <w:t xml:space="preserve">They conducted a study with 1300 adults randomly sampled from Australian community. The sample was given a questionnaire consisting of questions like depression vignette and, demographics, depression experiences, and symptoms. If the person was facing any symptoms currently. One of the most important question was focused on how they perceived themselves in contrast to earlier paper where it was mainly focused people around the subject. The study concluded by stating that in general many people thought that they felt embarrassed from seeking help. They believed that the action of seeking help will change the way people would think about them and refused to take action. Although the responses did vary, they key factors were self-embarrassment and </w:t>
+      </w:r>
+      <w:r>
+        <w:rPr>
+          <w:sz w:val="28"/>
+          <w:szCs w:val="28"/>
+        </w:rPr>
+        <w:lastRenderedPageBreak/>
+        <w:t xml:space="preserve">expectations that </w:t>
+      </w:r>
+      <w:r>
+        <w:rPr>
+          <w:sz w:val="28"/>
+          <w:szCs w:val="28"/>
+        </w:rPr>
+        <w:t>it will negatively affect views of people around them. In many cases people also believed that this type of thinking impacted the subjects in the sample more negatively adding more problems. There are abundant amounts of sources available that re-enforces this for us. Referencing more papers will add other minor factors but in general the core statement stays the same.</w:t>
+      </w:r>
+    </w:p>
+    <w:p>
+      <w:pPr>
+        <w:rPr>
+          <w:sz w:val="28"/>
+          <w:szCs w:val="28"/>
+        </w:rPr>
+      </w:pPr>
+    </w:p>
+    <w:p>
+      <w:pPr>
+        <w:rPr>
+          <w:sz w:val="28"/>
+          <w:szCs w:val="28"/>
+        </w:rPr>
+      </w:pPr>
     </w:p>
     <w:sdt>
       <w:sdtPr>
@@ -915,6 +1015,21 @@
               <w:r>
                 <w:fldChar w:fldCharType="separate"/>
               </w:r>
+              <w:r>
+                <w:rPr>
+                  <w:noProof/>
+                </w:rPr>
+                <w:t>Barney, L. J., Griffiths, K. M., Jorm, A. F., &amp; Christensen, H. (2006). Stigma about Depression and its Impact on Help-Seeking Intentions. 54.</w:t>
+              </w:r>
+            </w:p>
+            <w:p>
+              <w:pPr>
+                <w:pStyle w:val="Bibliography"/>
+                <w:ind w:left="720" w:hanging="720"/>
+                <w:rPr>
+                  <w:noProof/>
+                </w:rPr>
+              </w:pPr>
               <w:r>
                 <w:rPr>
                   <w:noProof/>
@@ -2465,11 +2580,45 @@
     <b:Pages>37</b:Pages>
     <b:RefOrder>1</b:RefOrder>
   </b:Source>
+  <b:Source>
+    <b:Tag>Bar06</b:Tag>
+    <b:SourceType>JournalArticle</b:SourceType>
+    <b:Guid>{836F143D-A3A7-46BB-802E-948513DB605F}</b:Guid>
+    <b:Title>Stigma about Depression and its Impact on Help-Seeking Intentions</b:Title>
+    <b:Year>2006</b:Year>
+    <b:Pages>54</b:Pages>
+    <b:Author>
+      <b:Author>
+        <b:NameList>
+          <b:Person>
+            <b:Last>Barney</b:Last>
+            <b:Middle>J</b:Middle>
+            <b:First>Lisa</b:First>
+          </b:Person>
+          <b:Person>
+            <b:Last>Griffiths</b:Last>
+            <b:Middle>M</b:Middle>
+            <b:First>Kathleen</b:First>
+          </b:Person>
+          <b:Person>
+            <b:Last>Jorm</b:Last>
+            <b:Middle>F</b:Middle>
+            <b:First>Anthony </b:First>
+          </b:Person>
+          <b:Person>
+            <b:Last>Christensen</b:Last>
+            <b:First>Helen</b:First>
+          </b:Person>
+        </b:NameList>
+      </b:Author>
+    </b:Author>
+    <b:RefOrder>2</b:RefOrder>
+  </b:Source>
 </b:Sources>
 </file>
 
 <file path=customXml/itemProps1.xml><?xml version="1.0" encoding="utf-8"?>
-<ds:datastoreItem xmlns:ds="http://schemas.openxmlformats.org/officeDocument/2006/customXml" ds:itemID="{EB098F90-09BA-45DE-A4E1-2DC86AAB7E21}">
+<ds:datastoreItem xmlns:ds="http://schemas.openxmlformats.org/officeDocument/2006/customXml" ds:itemID="{30C1A6A1-CD47-4200-BC9D-E1EF2966F36F}">
   <ds:schemaRefs>
     <ds:schemaRef ds:uri="http://schemas.openxmlformats.org/officeDocument/2006/bibliography"/>
   </ds:schemaRefs>

</xml_diff>

<commit_message>
Added 3rd paper into the LR
</commit_message>
<xml_diff>
--- a/documents/Dissertation MSC.docx
+++ b/documents/Dissertation MSC.docx
@@ -28,7 +28,6 @@
           <w:szCs w:val="28"/>
         </w:rPr>
       </w:pPr>
-      <w:proofErr w:type="spellStart"/>
       <w:r>
         <w:rPr>
           <w:sz w:val="28"/>
@@ -36,7 +35,6 @@
         </w:rPr>
         <w:t>InstaHelp</w:t>
       </w:r>
-      <w:proofErr w:type="spellEnd"/>
       <w:r>
         <w:rPr>
           <w:sz w:val="28"/>
@@ -767,6 +765,7 @@
           <w:id w:val="-202479797"/>
           <w:citation/>
         </w:sdtPr>
+        <w:sdtEndPr/>
         <w:sdtContent>
           <w:r>
             <w:rPr>
@@ -880,6 +879,7 @@
           <w:id w:val="-523631338"/>
           <w:citation/>
         </w:sdtPr>
+        <w:sdtEndPr/>
         <w:sdtContent>
           <w:r>
             <w:rPr>
@@ -956,6 +956,119 @@
           <w:szCs w:val="28"/>
         </w:rPr>
       </w:pPr>
+      <w:r>
+        <w:rPr>
+          <w:sz w:val="28"/>
+          <w:szCs w:val="28"/>
+        </w:rPr>
+        <w:t xml:space="preserve">In the recent paper </w:t>
+      </w:r>
+      <w:sdt>
+        <w:sdtPr>
+          <w:rPr>
+            <w:sz w:val="28"/>
+            <w:szCs w:val="28"/>
+          </w:rPr>
+          <w:id w:val="-1079130733"/>
+          <w:citation/>
+        </w:sdtPr>
+        <w:sdtContent>
+          <w:r>
+            <w:rPr>
+              <w:sz w:val="28"/>
+              <w:szCs w:val="28"/>
+            </w:rPr>
+            <w:fldChar w:fldCharType="begin"/>
+          </w:r>
+          <w:r>
+            <w:rPr>
+              <w:sz w:val="28"/>
+              <w:szCs w:val="28"/>
+            </w:rPr>
+            <w:instrText xml:space="preserve"> CITATION Zho20 \l 1033 </w:instrText>
+          </w:r>
+          <w:r>
+            <w:rPr>
+              <w:sz w:val="28"/>
+              <w:szCs w:val="28"/>
+            </w:rPr>
+            <w:fldChar w:fldCharType="separate"/>
+          </w:r>
+          <w:r>
+            <w:rPr>
+              <w:noProof/>
+              <w:sz w:val="28"/>
+              <w:szCs w:val="28"/>
+            </w:rPr>
+            <w:t>( Zhou, Harding, Edirippulige, &amp; Smith, 2020)</w:t>
+          </w:r>
+          <w:r>
+            <w:rPr>
+              <w:sz w:val="28"/>
+              <w:szCs w:val="28"/>
+            </w:rPr>
+            <w:fldChar w:fldCharType="end"/>
+          </w:r>
+        </w:sdtContent>
+      </w:sdt>
+      <w:r>
+        <w:rPr>
+          <w:sz w:val="28"/>
+          <w:szCs w:val="28"/>
+        </w:rPr>
+        <w:t xml:space="preserve"> shows the grave impacts of covid-19 on the society. The paper states that as of march 19, 2020 there were 1,98,000 covid infections recorded globally. At the time of this study </w:t>
+      </w:r>
+      <w:r>
+        <w:rPr>
+          <w:sz w:val="28"/>
+          <w:szCs w:val="28"/>
+        </w:rPr>
+        <w:t>5</w:t>
+      </w:r>
+      <w:r>
+        <w:rPr>
+          <w:sz w:val="28"/>
+          <w:szCs w:val="28"/>
+          <w:vertAlign w:val="superscript"/>
+        </w:rPr>
+        <w:t>th</w:t>
+      </w:r>
+      <w:r>
+        <w:rPr>
+          <w:sz w:val="28"/>
+          <w:szCs w:val="28"/>
+        </w:rPr>
+        <w:t xml:space="preserve"> may 2020, there were 154 million cases in total worldwide. The pandemic has caused many families to lose their loved ones, creating tremendous emotional distress. There are other factors like poverty, debt, jobs/wages, security, bad investments and many more adding emotional stresses more than ever.</w:t>
+      </w:r>
+      <w:r>
+        <w:rPr>
+          <w:sz w:val="28"/>
+          <w:szCs w:val="28"/>
+        </w:rPr>
+        <w:t xml:space="preserve"> Isolation at home has led to reduced interaction with family, friends and creating an environment which is worsening anxiety and depressive problems. If these are left untreated, they will leave a long-term impact on society while adding costs for managing the same illness. During the crisis, when the medical infrastructure is already at its limits, it’s being nearly impossible to address these issues in such medical facilities. On top if there is a risk of contraction to the virus which further discourages the patients to seek help. In most the cases of depression, patient also feel other problems like phobia which contribute in not seeking help. The paper heavily emphasizes on making mental implications of covid-19 on the society to also being addressed as one of the biggest issues that are needed to be treated can cannot be overlooked. The solution of any kind of telehealth, video-conference, e-mail, telephone, voice-call on any devices can be one of best and most powerful weapons against fighting these issue mention above. It well help </w:t>
+      </w:r>
+      <w:r>
+        <w:rPr>
+          <w:sz w:val="28"/>
+          <w:szCs w:val="28"/>
+        </w:rPr>
+        <w:lastRenderedPageBreak/>
+        <w:t>people who have lost their loved ones</w:t>
+      </w:r>
+      <w:r>
+        <w:rPr>
+          <w:sz w:val="28"/>
+          <w:szCs w:val="28"/>
+        </w:rPr>
+        <w:t xml:space="preserve"> to cope up with the trauma and overcome these difficulties. People who have lost their jobs, homes, and loved ones are using substances like alcohol or other drugs to cope up with losses. These are not the correct way to address these issues, and are likely to turn these acute conditions into chronic conditions which will leave life changing impacts on these people. It is observed that china is already addressing mental health issues and actively providing various telehealth services during this outbreak of covid-19. These services are prioritized and focused on people with higher risk of exposure of covid-19, including nurses, doctors, clinicians, policemen, guards and recovered patients. Australian government funded better access initiative program to address mental health needs in rural and urban areas. Including covid-19, Australia also had bush fires which caused loss of property and other issues to the people. For this reason, added the mental health care to their Medicare which is a right of every citizen. They are also funding educational campaigns to create awareness and help people </w:t>
+      </w:r>
+      <w:r>
+        <w:rPr>
+          <w:sz w:val="28"/>
+          <w:szCs w:val="28"/>
+        </w:rPr>
+        <w:t>in long term rather than just focusing on economical and short-termed physical health issue. All the governments in the world should be following this lead and should not ignore the heavy impacts pandemic is making to the people mentally. Right tools and devices are needed to be planted to fight and recover from this problem.</w:t>
+      </w:r>
     </w:p>
     <w:p>
       <w:pPr>
@@ -967,20 +1080,19 @@
     </w:p>
     <w:sdt>
       <w:sdtPr>
+        <w:rPr>
+          <w:rFonts w:asciiTheme="minorHAnsi" w:eastAsiaTheme="minorEastAsia" w:hAnsiTheme="minorHAnsi" w:cstheme="minorBidi"/>
+          <w:color w:val="auto"/>
+          <w:sz w:val="21"/>
+          <w:szCs w:val="21"/>
+        </w:rPr>
         <w:id w:val="1163594468"/>
         <w:docPartObj>
           <w:docPartGallery w:val="Bibliographies"/>
           <w:docPartUnique/>
         </w:docPartObj>
       </w:sdtPr>
-      <w:sdtEndPr>
-        <w:rPr>
-          <w:rFonts w:asciiTheme="minorHAnsi" w:eastAsiaTheme="minorEastAsia" w:hAnsiTheme="minorHAnsi" w:cstheme="minorBidi"/>
-          <w:color w:val="auto"/>
-          <w:sz w:val="21"/>
-          <w:szCs w:val="21"/>
-        </w:rPr>
-      </w:sdtEndPr>
+      <w:sdtEndPr/>
       <w:sdtContent>
         <w:p>
           <w:pPr>
@@ -995,6 +1107,7 @@
             <w:id w:val="-573587230"/>
             <w:bibliography/>
           </w:sdtPr>
+          <w:sdtEndPr/>
           <w:sdtContent>
             <w:p>
               <w:pPr>
@@ -1019,6 +1132,21 @@
                 <w:rPr>
                   <w:noProof/>
                 </w:rPr>
+                <w:t>Zhou, X., Harding, L. E., Edirippulige, S., &amp; Smith, A. C. (2020). The Role of Telehealth in Reducing the Mental Health Burden from COVID-19. 3.</w:t>
+              </w:r>
+            </w:p>
+            <w:p>
+              <w:pPr>
+                <w:pStyle w:val="Bibliography"/>
+                <w:ind w:left="720" w:hanging="720"/>
+                <w:rPr>
+                  <w:noProof/>
+                </w:rPr>
+              </w:pPr>
+              <w:r>
+                <w:rPr>
+                  <w:noProof/>
+                </w:rPr>
                 <w:t>Barney, L. J., Griffiths, K. M., Jorm, A. F., &amp; Christensen, H. (2006). Stigma about Depression and its Impact on Help-Seeking Intentions. 54.</w:t>
               </w:r>
             </w:p>
@@ -1034,6 +1162,7 @@
                 <w:rPr>
                   <w:noProof/>
                 </w:rPr>
+                <w:lastRenderedPageBreak/>
                 <w:t>Schomerus, G., &amp; Angermeyer, M. C. (2008). Stigma and its impact on help-seeking for mental disorders:. 37.</w:t>
               </w:r>
             </w:p>
@@ -2614,11 +2743,44 @@
     </b:Author>
     <b:RefOrder>2</b:RefOrder>
   </b:Source>
+  <b:Source>
+    <b:Tag>Zho20</b:Tag>
+    <b:SourceType>JournalArticle</b:SourceType>
+    <b:Guid>{73A99C73-3ED8-4EFE-A207-F4B52DD49B2C}</b:Guid>
+    <b:Title>The Role of Telehealth in Reducing the Mental Health Burden from COVID-19</b:Title>
+    <b:Year>2020</b:Year>
+    <b:Pages>3</b:Pages>
+    <b:Author>
+      <b:Author>
+        <b:NameList>
+          <b:Person>
+            <b:Last> Zhou</b:Last>
+            <b:First>Xiaoyun</b:First>
+          </b:Person>
+          <b:Person>
+            <b:Last>Harding</b:Last>
+            <b:Middle>E</b:Middle>
+            <b:First>Louise</b:First>
+          </b:Person>
+          <b:Person>
+            <b:Last>Edirippulige</b:Last>
+            <b:First>Sisira </b:First>
+          </b:Person>
+          <b:Person>
+            <b:Last>Smith</b:Last>
+            <b:Middle>C</b:Middle>
+            <b:First>Anthony </b:First>
+          </b:Person>
+        </b:NameList>
+      </b:Author>
+    </b:Author>
+    <b:RefOrder>3</b:RefOrder>
+  </b:Source>
 </b:Sources>
 </file>
 
 <file path=customXml/itemProps1.xml><?xml version="1.0" encoding="utf-8"?>
-<ds:datastoreItem xmlns:ds="http://schemas.openxmlformats.org/officeDocument/2006/customXml" ds:itemID="{30C1A6A1-CD47-4200-BC9D-E1EF2966F36F}">
+<ds:datastoreItem xmlns:ds="http://schemas.openxmlformats.org/officeDocument/2006/customXml" ds:itemID="{EEF9BA7D-5679-4DD0-A1BB-D5753707300F}">
   <ds:schemaRefs>
     <ds:schemaRef ds:uri="http://schemas.openxmlformats.org/officeDocument/2006/bibliography"/>
   </ds:schemaRefs>

</xml_diff>

<commit_message>
added one more LR
</commit_message>
<xml_diff>
--- a/documents/Dissertation MSC.docx
+++ b/documents/Dissertation MSC.docx
@@ -28,7 +28,6 @@
           <w:szCs w:val="28"/>
         </w:rPr>
       </w:pPr>
-      <w:proofErr w:type="spellStart"/>
       <w:r>
         <w:rPr>
           <w:sz w:val="28"/>
@@ -36,7 +35,6 @@
         </w:rPr>
         <w:t>InstaHelp</w:t>
       </w:r>
-      <w:proofErr w:type="spellEnd"/>
       <w:r>
         <w:rPr>
           <w:sz w:val="28"/>
@@ -1071,6 +1069,275 @@
           <w:szCs w:val="28"/>
         </w:rPr>
         <w:t>in long term rather than just focusing on economical and short-termed physical health issue. All the governments in the world should be following this lead and should not ignore the heavy impacts pandemic is making to the people mentally. Right tools and devices are needed to be planted to fight and recover from this problem.</w:t>
+      </w:r>
+    </w:p>
+    <w:p>
+      <w:pPr>
+        <w:rPr>
+          <w:sz w:val="28"/>
+          <w:szCs w:val="28"/>
+        </w:rPr>
+      </w:pPr>
+      <w:sdt>
+        <w:sdtPr>
+          <w:rPr>
+            <w:sz w:val="28"/>
+            <w:szCs w:val="28"/>
+          </w:rPr>
+          <w:id w:val="-2078890960"/>
+          <w:citation/>
+        </w:sdtPr>
+        <w:sdtContent>
+          <w:r>
+            <w:rPr>
+              <w:sz w:val="28"/>
+              <w:szCs w:val="28"/>
+            </w:rPr>
+            <w:fldChar w:fldCharType="begin"/>
+          </w:r>
+          <w:r>
+            <w:rPr>
+              <w:sz w:val="28"/>
+              <w:szCs w:val="28"/>
+            </w:rPr>
+            <w:instrText xml:space="preserve"> CITATION Pau21 \l 1033 </w:instrText>
+          </w:r>
+          <w:r>
+            <w:rPr>
+              <w:sz w:val="28"/>
+              <w:szCs w:val="28"/>
+            </w:rPr>
+            <w:fldChar w:fldCharType="separate"/>
+          </w:r>
+          <w:r>
+            <w:rPr>
+              <w:noProof/>
+              <w:sz w:val="28"/>
+              <w:szCs w:val="28"/>
+            </w:rPr>
+            <w:t>(Paulik, et al., 2021)</w:t>
+          </w:r>
+          <w:r>
+            <w:rPr>
+              <w:sz w:val="28"/>
+              <w:szCs w:val="28"/>
+            </w:rPr>
+            <w:fldChar w:fldCharType="end"/>
+          </w:r>
+        </w:sdtContent>
+      </w:sdt>
+      <w:r>
+        <w:rPr>
+          <w:sz w:val="28"/>
+          <w:szCs w:val="28"/>
+        </w:rPr>
+        <w:t xml:space="preserve"> provides a great perspective from the side of clinicians who are recently trying the new method of delivering their service.</w:t>
+      </w:r>
+      <w:r>
+        <w:rPr>
+          <w:sz w:val="28"/>
+          <w:szCs w:val="28"/>
+        </w:rPr>
+        <w:t xml:space="preserve"> Image rescripting (ImRs) is a technique used to treat patients suffering from PTSD or related intrusions.</w:t>
+      </w:r>
+      <w:r>
+        <w:rPr>
+          <w:sz w:val="28"/>
+          <w:szCs w:val="28"/>
+        </w:rPr>
+        <w:t xml:space="preserve"> It is found useful and effective on many cases of OCD, depression, PTSD, BPD, binge eating disorder, body dysmorphic disorder, paranoia, hallucinations and many other such disorders. The technique focuses on recalling </w:t>
+      </w:r>
+      <w:r>
+        <w:rPr>
+          <w:sz w:val="28"/>
+          <w:szCs w:val="28"/>
+        </w:rPr>
+        <w:lastRenderedPageBreak/>
+        <w:t>a traumatic instance occurrence in patient’s life and providing an alternative or rather a safer narrative to the actual occurrence. This allows the patient to modify and provide themselves a safer ending which leads to changing the emotions attached to the traumatic experience. When the face-to-face delivery of such techniques are nearly impossible due to the emergence of COVID-19</w:t>
+      </w:r>
+      <w:r>
+        <w:rPr>
+          <w:sz w:val="28"/>
+          <w:szCs w:val="28"/>
+        </w:rPr>
+        <w:t>, there is a need to place an alternative to this issue. The paper also states that previous systematic reviews have found quality, satisfaction, dropout rates of the face-to-face are almost identical to telehealth.</w:t>
+      </w:r>
+      <w:r>
+        <w:rPr>
+          <w:sz w:val="28"/>
+          <w:szCs w:val="28"/>
+        </w:rPr>
+        <w:t xml:space="preserve"> After conducting a review, one of the most important findings were that people (clinicians and patients) both were arguably under lower stress in countries with lower death rates, countries like Australia compared to countries like Netherlands where there was a surge of cases (waves). On top of that there were restrictions placed in such countries which incentivized patients and doctors both for choosing tele-communication over face-to-face treatment. One of the other important findings were that people with big houses, and multiple rooms with thick walls were generally having more positive and effective treatment compared to those who were attending with housemates, wife or other family members around. It tells us strikingly, that patients prefer being alone with the doctor during the treatment. It is recommended by the doctors that delivery of ImRs should be done </w:t>
+      </w:r>
+      <w:r>
+        <w:rPr>
+          <w:sz w:val="28"/>
+          <w:szCs w:val="28"/>
+        </w:rPr>
+        <w:t>in a</w:t>
+      </w:r>
+      <w:r>
+        <w:rPr>
+          <w:sz w:val="28"/>
+          <w:szCs w:val="28"/>
+        </w:rPr>
+        <w:t xml:space="preserve"> safer environment where patient is not just physically safe</w:t>
+      </w:r>
+      <w:r>
+        <w:rPr>
+          <w:sz w:val="28"/>
+          <w:szCs w:val="28"/>
+        </w:rPr>
+        <w:t xml:space="preserve"> but rather when</w:t>
+      </w:r>
+      <w:r>
+        <w:rPr>
+          <w:sz w:val="28"/>
+          <w:szCs w:val="28"/>
+        </w:rPr>
+        <w:t xml:space="preserve"> </w:t>
+      </w:r>
+      <w:r>
+        <w:rPr>
+          <w:sz w:val="28"/>
+          <w:szCs w:val="28"/>
+        </w:rPr>
+        <w:t>p</w:t>
+      </w:r>
+      <w:r>
+        <w:rPr>
+          <w:sz w:val="28"/>
+          <w:szCs w:val="28"/>
+        </w:rPr>
+        <w:t xml:space="preserve">atient might not want other people to hear their private discussions, even by people who are close to them such </w:t>
+      </w:r>
+      <w:r>
+        <w:rPr>
+          <w:sz w:val="28"/>
+          <w:szCs w:val="28"/>
+        </w:rPr>
+        <w:t xml:space="preserve">as </w:t>
+      </w:r>
+      <w:r>
+        <w:rPr>
+          <w:sz w:val="28"/>
+          <w:szCs w:val="28"/>
+        </w:rPr>
+        <w:t>parents, wife, children who are not the perpetrators of the traumatic experience. One of the patients in study</w:t>
+      </w:r>
+      <w:r>
+        <w:rPr>
+          <w:sz w:val="28"/>
+          <w:szCs w:val="28"/>
+        </w:rPr>
+        <w:t>,</w:t>
+      </w:r>
+      <w:r>
+        <w:rPr>
+          <w:sz w:val="28"/>
+          <w:szCs w:val="28"/>
+        </w:rPr>
+        <w:t xml:space="preserve"> reported that she rescripted the treatment in a different way because she felt she was being heard by her parents. The patient was not even sure if </w:t>
+      </w:r>
+      <w:r>
+        <w:rPr>
+          <w:sz w:val="28"/>
+          <w:szCs w:val="28"/>
+        </w:rPr>
+        <w:t>her</w:t>
+      </w:r>
+      <w:r>
+        <w:rPr>
+          <w:sz w:val="28"/>
+          <w:szCs w:val="28"/>
+        </w:rPr>
+        <w:t xml:space="preserve"> parents were </w:t>
+      </w:r>
+      <w:r>
+        <w:rPr>
+          <w:sz w:val="28"/>
+          <w:szCs w:val="28"/>
+        </w:rPr>
+        <w:t xml:space="preserve">able to </w:t>
+      </w:r>
+      <w:r>
+        <w:rPr>
+          <w:sz w:val="28"/>
+          <w:szCs w:val="28"/>
+        </w:rPr>
+        <w:t xml:space="preserve">hear the </w:t>
+      </w:r>
+      <w:r>
+        <w:rPr>
+          <w:sz w:val="28"/>
+          <w:szCs w:val="28"/>
+        </w:rPr>
+        <w:lastRenderedPageBreak/>
+        <w:t>communication but still felt self-conscious enough to change the way she wanted to rescript the treatment. She states that she might have done it differently if she was alone in the house. This brings in a lot of important information for the study. It tells how the patient reacts differently and heavily requires privacy for themselves. Some people preferred to do it face-to-face but most in general gave a positive feedback to tele-communication. Some patients reported that they felt much calmer and safer by doing this at home rather than in the clinic and were able to concentrate much more effectively. Some felt that the anxiety before the commute to the clinic was completely removed and felt that</w:t>
+      </w:r>
+      <w:r>
+        <w:rPr>
+          <w:sz w:val="28"/>
+          <w:szCs w:val="28"/>
+        </w:rPr>
+        <w:t xml:space="preserve"> it</w:t>
+      </w:r>
+      <w:r>
+        <w:rPr>
+          <w:sz w:val="28"/>
+          <w:szCs w:val="28"/>
+        </w:rPr>
+        <w:t xml:space="preserve"> helped a lot in attendance rate and feeling safer in general. </w:t>
+      </w:r>
+      <w:r>
+        <w:rPr>
+          <w:sz w:val="28"/>
+          <w:szCs w:val="28"/>
+        </w:rPr>
+        <w:t xml:space="preserve">The patients could stay in a environment where their toys, cushions, pets and other things like that were around them, they didn’t need to dress formally as the doctors wont mind what kind of attire patients had. On the other hand, 2 of the doctors had reported that telehealth seemed less convenient for various reasons. The patient-doctor interaction time was reduced by around 5-20 mins on average as it was more frequently and easily accessible. Some of the doctors stated that they were not able to see </w:t>
+      </w:r>
+      <w:r>
+        <w:rPr>
+          <w:sz w:val="28"/>
+          <w:szCs w:val="28"/>
+        </w:rPr>
+        <w:t>patients’</w:t>
+      </w:r>
+      <w:r>
+        <w:rPr>
+          <w:sz w:val="28"/>
+          <w:szCs w:val="28"/>
+        </w:rPr>
+        <w:t xml:space="preserve"> whole body</w:t>
+      </w:r>
+      <w:r>
+        <w:rPr>
+          <w:sz w:val="28"/>
+          <w:szCs w:val="28"/>
+        </w:rPr>
+        <w:t xml:space="preserve">, which resulted in a lot of loss of information that could be achieved easily in face-to-face type of communication. Acts such as clenching fist, foot tapping and such provide a very good input in diagnosing the problems in mental health disorders. Many times, patient’s camera was too focused on their face, or sometimes they were not even in the frame. Some of the doctors advised patients to setup 2 cameras, one for the whole body and one for the face for better understanding. Doctors felt that back-to-back online therapies were more exhausting compared to normal face-to-face communication for reasons like compensating the lag, offset eye contact and other technical reasons. </w:t>
+      </w:r>
+      <w:r>
+        <w:rPr>
+          <w:sz w:val="28"/>
+          <w:szCs w:val="28"/>
+        </w:rPr>
+        <w:lastRenderedPageBreak/>
+        <w:t xml:space="preserve">Some of the patients did not reveal that there was someone with them in the room, cases like these reveals that there are many things we don’t know about tele-health. It was also observed that many patients were not willing associating their homes with the therapy as they were worried that it would change their views and impact feeling of being safer at home. </w:t>
+      </w:r>
+      <w:r>
+        <w:rPr>
+          <w:sz w:val="28"/>
+          <w:szCs w:val="28"/>
+        </w:rPr>
+        <w:t>In many cases, device was also big problem, many patients did not have a good device with a proper camera for the treatment. There were problems like internet connection or power cutoff that ended the session abruptly</w:t>
+      </w:r>
+      <w:r>
+        <w:rPr>
+          <w:sz w:val="28"/>
+          <w:szCs w:val="28"/>
+        </w:rPr>
+        <w:t>, doctors had to advice patient to join from their phones in such cases and asked to keep their phone/laptops charged. Bonding between the doctor and patient is also very important part of the process of treating the patients. Patients felt that they would have bonded much more deeply and fast in face-to-face type of communication. Some doctor-patients also agreed that they bonded much better than they would have in a face-to-face session due being in comfort. One of the problems in telehealth is that the doctor cannot look at screen as they have to look at the webcam directly to maintain an eye-to-eye contact with the patient which is very crucial in their practice for treatment. Due to this, doctor was not able to observe as good as face-to-face communication. On the contrary, patients had to wear a mask continuously due COVID-19 restrictions which also acts as a barrier in understanding facial expression which also contribute to practice of treating the patient.</w:t>
       </w:r>
     </w:p>
     <w:p>
@@ -1150,6 +1417,7 @@
                 <w:rPr>
                   <w:noProof/>
                 </w:rPr>
+                <w:lastRenderedPageBreak/>
                 <w:t>Barney, L. J., Griffiths, K. M., Jorm, A. F., &amp; Christensen, H. (2006). Stigma about Depression and its Impact on Help-Seeking Intentions. 54.</w:t>
               </w:r>
             </w:p>
@@ -1165,7 +1433,6 @@
                 <w:rPr>
                   <w:noProof/>
                 </w:rPr>
-                <w:lastRenderedPageBreak/>
                 <w:t xml:space="preserve">Burns, J. M., Durkin, A. L., &amp; Nicholas, J. (2009). Mental Health of Young People in the United States . </w:t>
               </w:r>
               <w:r>
@@ -2809,40 +3076,50 @@
     <b:RefOrder>3</b:RefOrder>
   </b:Source>
   <b:Source>
-    <b:Tag>Bur</b:Tag>
+    <b:Tag>Pau21</b:Tag>
     <b:SourceType>JournalArticle</b:SourceType>
-    <b:Guid>{358A1174-0A4A-49F8-B27C-5CE0CA60F58A}</b:Guid>
+    <b:Guid>{33B4D56B-A2EC-4CEB-89C1-2366F0AE5F4D}</b:Guid>
+    <b:Title>PSYCHIATRY IN THE DIGITAL AGE</b:Title>
+    <b:JournalName>Delivering Imagery Rescripting via Telehealth: Clinical Concerns,</b:JournalName>
+    <b:Year>2021</b:Year>
+    <b:Pages>10</b:Pages>
     <b:Author>
       <b:Author>
         <b:NameList>
           <b:Person>
-            <b:Last>Burns</b:Last>
-            <b:First>Jane</b:First>
-            <b:Middle>M.</b:Middle>
+            <b:Last>Paulik</b:Last>
+            <b:First>Georgie</b:First>
           </b:Person>
           <b:Person>
-            <b:Last>Durkin</b:Last>
-            <b:First>A</b:First>
-            <b:Middle>Lauren</b:Middle>
+            <b:Last>Maloney</b:Last>
+            <b:First>Gayle</b:First>
           </b:Person>
           <b:Person>
-            <b:Last>Nicholas</b:Last>
-            <b:First>Jonathan</b:First>
+            <b:Last>Arntz</b:Last>
+            <b:First>Arnoud</b:First>
+          </b:Person>
+          <b:Person>
+            <b:Last>Bachrach</b:Last>
+            <b:First>Nathan</b:First>
+          </b:Person>
+          <b:Person>
+            <b:Last>Koppeschaar</b:Last>
+            <b:First>Annemieke</b:First>
+          </b:Person>
+          <b:Person>
+            <b:Last>McEvoy</b:Last>
+            <b:First>Peter</b:First>
           </b:Person>
         </b:NameList>
       </b:Author>
     </b:Author>
-    <b:Title>Mental Health of Young People in the United States </b:Title>
-    <b:JournalName>What Role Can the Internet Play in Reducing Stigma and Promoting Help Seeking?</b:JournalName>
-    <b:Year>2009</b:Year>
-    <b:Pages>3</b:Pages>
     <b:RefOrder>4</b:RefOrder>
   </b:Source>
 </b:Sources>
 </file>
 
 <file path=customXml/itemProps1.xml><?xml version="1.0" encoding="utf-8"?>
-<ds:datastoreItem xmlns:ds="http://schemas.openxmlformats.org/officeDocument/2006/customXml" ds:itemID="{7A25C2E2-4084-43A4-B32A-72B34009B691}">
+<ds:datastoreItem xmlns:ds="http://schemas.openxmlformats.org/officeDocument/2006/customXml" ds:itemID="{44B20C2A-414C-47DD-9A8A-8234A5559E84}">
   <ds:schemaRefs>
     <ds:schemaRef ds:uri="http://schemas.openxmlformats.org/officeDocument/2006/bibliography"/>
   </ds:schemaRefs>

</xml_diff>

<commit_message>
All 5 LR Added
</commit_message>
<xml_diff>
--- a/documents/Dissertation MSC.docx
+++ b/documents/Dissertation MSC.docx
@@ -1325,6 +1325,7 @@
           <w:citation/>
         </w:sdtPr>
         <w:sdtContent>
+          <w:proofErr w:type="gramEnd"/>
           <w:r>
             <w:rPr>
               <w:sz w:val="28"/>
@@ -1361,6 +1362,7 @@
             </w:rPr>
             <w:fldChar w:fldCharType="end"/>
           </w:r>
+          <w:proofErr w:type="gramStart"/>
         </w:sdtContent>
       </w:sdt>
       <w:r>
@@ -2331,17 +2333,10 @@
     <w:p>
       <w:pPr>
         <w:rPr>
-          <w:b/>
-          <w:sz w:val="28"/>
+          <w:sz w:val="28"/>
+          <w:szCs w:val="28"/>
         </w:rPr>
       </w:pPr>
-      <w:r>
-        <w:rPr>
-          <w:b/>
-          <w:sz w:val="28"/>
-        </w:rPr>
-        <w:t>Identifying influential users in an online healthcare social network</w:t>
-      </w:r>
     </w:p>
     <w:p>
       <w:pPr>
@@ -2349,6 +2344,56 @@
           <w:sz w:val="28"/>
         </w:rPr>
       </w:pPr>
+      <w:sdt>
+        <w:sdtPr>
+          <w:rPr>
+            <w:sz w:val="28"/>
+          </w:rPr>
+          <w:id w:val="281574360"/>
+          <w:citation/>
+        </w:sdtPr>
+        <w:sdtContent>
+          <w:r>
+            <w:rPr>
+              <w:sz w:val="28"/>
+            </w:rPr>
+            <w:fldChar w:fldCharType="begin"/>
+          </w:r>
+          <w:r>
+            <w:rPr>
+              <w:sz w:val="28"/>
+              <w:lang w:val="en-IN"/>
+            </w:rPr>
+            <w:instrText xml:space="preserve"> CITATION Tan10 \l 16393 </w:instrText>
+          </w:r>
+          <w:r>
+            <w:rPr>
+              <w:sz w:val="28"/>
+            </w:rPr>
+            <w:fldChar w:fldCharType="separate"/>
+          </w:r>
+          <w:r>
+            <w:rPr>
+              <w:noProof/>
+              <w:sz w:val="28"/>
+              <w:lang w:val="en-IN"/>
+            </w:rPr>
+            <w:t>(Tang &amp; Yang, 2010)</w:t>
+          </w:r>
+          <w:r>
+            <w:rPr>
+              <w:sz w:val="28"/>
+            </w:rPr>
+            <w:fldChar w:fldCharType="end"/>
+          </w:r>
+        </w:sdtContent>
+      </w:sdt>
+      <w:r>
+        <w:rPr>
+          <w:sz w:val="28"/>
+        </w:rPr>
+        <w:t xml:space="preserve"> </w:t>
+      </w:r>
       <w:proofErr w:type="spellStart"/>
       <w:r>
         <w:rPr>
@@ -2361,60 +2406,993 @@
         <w:rPr>
           <w:sz w:val="28"/>
         </w:rPr>
-        <w:t xml:space="preserve"> is a healthcare information site which was born as an online social media medical networking community during the Swine Flu epidemic of 2009 which is made by </w:t>
+        <w:t xml:space="preserve"> is a healthcare information site which was born as an online social media medical networking community during the Swine Flu epidemic of 2009.This Flu had rapidly spread and evolved and had spread across </w:t>
+      </w:r>
+      <w:r>
+        <w:rPr>
+          <w:sz w:val="28"/>
+        </w:rPr>
+        <w:lastRenderedPageBreak/>
+        <w:t xml:space="preserve">the nation and world. Since social media websites had become very common and heavily used, more and more people were looking at these websites like </w:t>
       </w:r>
       <w:proofErr w:type="spellStart"/>
       <w:r>
         <w:rPr>
           <w:sz w:val="28"/>
         </w:rPr>
-        <w:t>Xuning</w:t>
+        <w:t>Facebook</w:t>
       </w:r>
       <w:proofErr w:type="spellEnd"/>
       <w:r>
         <w:rPr>
           <w:sz w:val="28"/>
         </w:rPr>
-        <w:t xml:space="preserve"> Tang and C.C </w:t>
+        <w:t xml:space="preserve">, MySpace and Twitter for knowing more about the Flu. This helped people to interact with each other directly with each other and connect with more people and </w:t>
+      </w:r>
+      <w:proofErr w:type="spellStart"/>
+      <w:r>
+        <w:rPr>
+          <w:sz w:val="28"/>
+        </w:rPr>
+        <w:t>organisations</w:t>
+      </w:r>
+      <w:proofErr w:type="spellEnd"/>
+      <w:r>
+        <w:rPr>
+          <w:sz w:val="28"/>
+        </w:rPr>
+        <w:t xml:space="preserve">. The study of identifying information flow and its consequences through social platforms is very old in itself. But complete belief in information available is dangerous as it can also lead to spread of inaccurate or harmful information. This is why online trusted verified sources are necessary during pandemics and disease outbreaks for people to follow and connect. Researchers made this </w:t>
+      </w:r>
+      <w:proofErr w:type="spellStart"/>
+      <w:r>
+        <w:rPr>
+          <w:sz w:val="28"/>
+        </w:rPr>
+        <w:t>MedHelp</w:t>
+      </w:r>
+      <w:proofErr w:type="spellEnd"/>
+      <w:r>
+        <w:rPr>
+          <w:sz w:val="28"/>
+        </w:rPr>
+        <w:t xml:space="preserve"> website to involve and make use of this community based health networking system to see which users or people influence opinions and beliefs of people the most. </w:t>
+      </w:r>
+      <w:proofErr w:type="spellStart"/>
+      <w:r>
+        <w:rPr>
+          <w:sz w:val="28"/>
+        </w:rPr>
+        <w:t>MedHelp</w:t>
+      </w:r>
+      <w:proofErr w:type="spellEnd"/>
+      <w:r>
+        <w:rPr>
+          <w:sz w:val="28"/>
+        </w:rPr>
+        <w:t xml:space="preserve"> became one of the largest forums for medical and pandemic related information in the world during the 2009 Swine Flu crisis.  The goal of the researchers and inventors of this website is to develop a hybrid model which take links and content on the website and also quantify user influence in forums automatically using different methods and formulas. </w:t>
+      </w:r>
+      <w:proofErr w:type="spellStart"/>
+      <w:r>
+        <w:rPr>
+          <w:sz w:val="28"/>
+        </w:rPr>
+        <w:t>UserRank</w:t>
+      </w:r>
+      <w:proofErr w:type="spellEnd"/>
+      <w:r>
+        <w:rPr>
+          <w:sz w:val="28"/>
+        </w:rPr>
+        <w:t xml:space="preserve"> algorithm and other such features were created to find out </w:t>
       </w:r>
       <w:proofErr w:type="gramStart"/>
       <w:r>
         <w:rPr>
           <w:sz w:val="28"/>
         </w:rPr>
-        <w:t>Yang(</w:t>
+        <w:t>who</w:t>
       </w:r>
       <w:proofErr w:type="gramEnd"/>
       <w:r>
         <w:rPr>
           <w:sz w:val="28"/>
         </w:rPr>
-        <w:t xml:space="preserve">2010) .This Flu had rapidly spread and </w:t>
-      </w:r>
-      <w:r>
-        <w:rPr>
+        <w:t xml:space="preserve"> people listened and trusted the most during the Swine Flu crisis. The researchers created methods </w:t>
+      </w:r>
+      <w:r>
+        <w:rPr>
+          <w:sz w:val="28"/>
+        </w:rPr>
+        <w:t xml:space="preserve">Based on the framework and the techniques proposed in </w:t>
+      </w:r>
+      <w:r>
+        <w:rPr>
+          <w:sz w:val="28"/>
+        </w:rPr>
+        <w:t>this paper. The researchers</w:t>
+      </w:r>
+      <w:r>
+        <w:rPr>
+          <w:sz w:val="28"/>
+        </w:rPr>
+        <w:t xml:space="preserve"> can </w:t>
+      </w:r>
+      <w:r>
+        <w:rPr>
+          <w:sz w:val="28"/>
+        </w:rPr>
+        <w:t xml:space="preserve">be able to </w:t>
+      </w:r>
+      <w:r>
+        <w:rPr>
+          <w:sz w:val="28"/>
+        </w:rPr>
+        <w:t>build a re</w:t>
+      </w:r>
+      <w:r>
+        <w:rPr>
+          <w:sz w:val="28"/>
+        </w:rPr>
+        <w:t>al-time system to monitor those</w:t>
+      </w:r>
+      <w:r>
+        <w:rPr>
+          <w:sz w:val="28"/>
+        </w:rPr>
+        <w:t xml:space="preserve"> important forums to identify influential forum users</w:t>
+      </w:r>
+      <w:r>
+        <w:rPr>
+          <w:sz w:val="28"/>
+        </w:rPr>
+        <w:t xml:space="preserve"> which is the method used in the </w:t>
+      </w:r>
+      <w:proofErr w:type="spellStart"/>
+      <w:r>
+        <w:rPr>
+          <w:sz w:val="28"/>
+        </w:rPr>
+        <w:t>MedHelp</w:t>
+      </w:r>
+      <w:proofErr w:type="spellEnd"/>
+      <w:r>
+        <w:rPr>
+          <w:sz w:val="28"/>
+        </w:rPr>
+        <w:t xml:space="preserve"> app so as to stop misinformation from spreading and to highlight users helping out in fighting the pandemic. </w:t>
+      </w:r>
+    </w:p>
+    <w:p>
+      <w:pPr>
+        <w:rPr>
+          <w:sz w:val="28"/>
+          <w:szCs w:val="28"/>
+        </w:rPr>
+      </w:pPr>
+    </w:p>
+    <w:p>
+      <w:pPr>
+        <w:rPr>
+          <w:rFonts w:cstheme="minorHAnsi"/>
+          <w:sz w:val="28"/>
+        </w:rPr>
+      </w:pPr>
+      <w:sdt>
+        <w:sdtPr>
+          <w:rPr>
+            <w:rFonts w:cstheme="minorHAnsi"/>
+            <w:sz w:val="28"/>
+          </w:rPr>
+          <w:id w:val="281574361"/>
+          <w:citation/>
+        </w:sdtPr>
+        <w:sdtContent>
+          <w:r>
+            <w:rPr>
+              <w:rFonts w:cstheme="minorHAnsi"/>
+              <w:sz w:val="28"/>
+            </w:rPr>
+            <w:fldChar w:fldCharType="begin"/>
+          </w:r>
+          <w:r>
+            <w:rPr>
+              <w:rFonts w:cstheme="minorHAnsi"/>
+              <w:sz w:val="28"/>
+              <w:lang w:val="en-IN"/>
+            </w:rPr>
+            <w:instrText xml:space="preserve"> CITATION Alm15 \l 16393 </w:instrText>
+          </w:r>
+          <w:r>
+            <w:rPr>
+              <w:rFonts w:cstheme="minorHAnsi"/>
+              <w:sz w:val="28"/>
+            </w:rPr>
+            <w:fldChar w:fldCharType="separate"/>
+          </w:r>
+          <w:r>
+            <w:rPr>
+              <w:rFonts w:cstheme="minorHAnsi"/>
+              <w:noProof/>
+              <w:sz w:val="28"/>
+              <w:lang w:val="en-IN"/>
+            </w:rPr>
+            <w:t>(Almunawar, Anshari, Younis, &amp; Kisa, 2015)</w:t>
+          </w:r>
+          <w:r>
+            <w:rPr>
+              <w:rFonts w:cstheme="minorHAnsi"/>
+              <w:sz w:val="28"/>
+            </w:rPr>
+            <w:fldChar w:fldCharType="end"/>
+          </w:r>
+        </w:sdtContent>
+      </w:sdt>
+      <w:r>
+        <w:rPr>
+          <w:rFonts w:cstheme="minorHAnsi"/>
+          <w:sz w:val="28"/>
+        </w:rPr>
+        <w:t xml:space="preserve"> </w:t>
+      </w:r>
+      <w:r>
+        <w:rPr>
+          <w:rFonts w:cstheme="minorHAnsi"/>
+          <w:sz w:val="28"/>
+        </w:rPr>
+        <w:t xml:space="preserve">Electronic health records (EHRs) store health-related patient information in an electronic format, improving the quality of health care management and increasing efficiency of health care processes. </w:t>
+      </w:r>
+      <w:r>
+        <w:rPr>
+          <w:rFonts w:cstheme="minorHAnsi"/>
+          <w:sz w:val="28"/>
+        </w:rPr>
+        <w:t>Currently</w:t>
+      </w:r>
+      <w:r>
+        <w:rPr>
+          <w:rFonts w:cstheme="minorHAnsi"/>
+          <w:sz w:val="28"/>
+        </w:rPr>
+        <w:t xml:space="preserve">, in existing information systems, health-related records are generated, managed, and controlled by health care organizations. Patients are </w:t>
+      </w:r>
+      <w:r>
+        <w:rPr>
+          <w:rFonts w:cstheme="minorHAnsi"/>
+          <w:sz w:val="28"/>
+        </w:rPr>
+        <w:t>seen</w:t>
+      </w:r>
+      <w:r>
+        <w:rPr>
+          <w:rFonts w:cstheme="minorHAnsi"/>
+          <w:sz w:val="28"/>
+        </w:rPr>
+        <w:t xml:space="preserve"> as recipients of care and normally cannot directly interact with the system that stor</w:t>
+      </w:r>
+      <w:r>
+        <w:rPr>
+          <w:rFonts w:cstheme="minorHAnsi"/>
+          <w:sz w:val="28"/>
+        </w:rPr>
+        <w:t>es their health-related records which is why</w:t>
+      </w:r>
+      <w:r>
+        <w:rPr>
+          <w:rFonts w:cstheme="minorHAnsi"/>
+          <w:sz w:val="28"/>
+        </w:rPr>
+        <w:t xml:space="preserve"> their participation in </w:t>
+      </w:r>
+      <w:r>
+        <w:rPr>
+          <w:rFonts w:cstheme="minorHAnsi"/>
+          <w:sz w:val="28"/>
+        </w:rPr>
+        <w:t xml:space="preserve">using and accessing and </w:t>
+      </w:r>
+      <w:proofErr w:type="gramStart"/>
+      <w:r>
+        <w:rPr>
+          <w:rFonts w:cstheme="minorHAnsi"/>
+          <w:sz w:val="28"/>
+        </w:rPr>
+        <w:t xml:space="preserve">improving </w:t>
+      </w:r>
+      <w:r>
+        <w:rPr>
+          <w:rFonts w:cstheme="minorHAnsi"/>
+          <w:sz w:val="28"/>
+        </w:rPr>
+        <w:t xml:space="preserve"> </w:t>
+      </w:r>
+      <w:r>
+        <w:rPr>
+          <w:rFonts w:cstheme="minorHAnsi"/>
+          <w:sz w:val="28"/>
+        </w:rPr>
+        <w:t>of</w:t>
+      </w:r>
+      <w:proofErr w:type="gramEnd"/>
+      <w:r>
+        <w:rPr>
+          <w:rFonts w:cstheme="minorHAnsi"/>
+          <w:sz w:val="28"/>
+        </w:rPr>
+        <w:t xml:space="preserve"> </w:t>
+      </w:r>
+      <w:r>
+        <w:rPr>
+          <w:rFonts w:cstheme="minorHAnsi"/>
+          <w:sz w:val="28"/>
+        </w:rPr>
+        <w:t>this information is not possible</w:t>
+      </w:r>
+      <w:r>
+        <w:rPr>
+          <w:rFonts w:cstheme="minorHAnsi"/>
+          <w:sz w:val="28"/>
+        </w:rPr>
+        <w:t xml:space="preserve"> with the current systems</w:t>
+      </w:r>
+      <w:r>
+        <w:rPr>
+          <w:rFonts w:cstheme="minorHAnsi"/>
+          <w:sz w:val="28"/>
+        </w:rPr>
+        <w:t xml:space="preserve">. </w:t>
+      </w:r>
+      <w:proofErr w:type="gramStart"/>
+      <w:r>
+        <w:rPr>
+          <w:rFonts w:cstheme="minorHAnsi"/>
+          <w:sz w:val="28"/>
+        </w:rPr>
+        <w:t>EHO(</w:t>
+      </w:r>
+      <w:proofErr w:type="gramEnd"/>
+      <w:r>
+        <w:rPr>
+          <w:rFonts w:cstheme="minorHAnsi"/>
+          <w:sz w:val="28"/>
+        </w:rPr>
+        <w:t xml:space="preserve">Electronic Health Object) and EHR (Electronic Health Record) are the new system and the traditional system respectively. The whole point of this paper is to integrate medicines into the Web2.0 technology into a Medicine 2.0 system in which every party including </w:t>
+      </w:r>
+      <w:proofErr w:type="gramStart"/>
+      <w:r>
+        <w:rPr>
+          <w:rFonts w:cstheme="minorHAnsi"/>
+          <w:sz w:val="28"/>
+        </w:rPr>
+        <w:t>patients</w:t>
+      </w:r>
+      <w:proofErr w:type="gramEnd"/>
+      <w:r>
+        <w:rPr>
+          <w:rFonts w:cstheme="minorHAnsi"/>
+          <w:sz w:val="28"/>
+        </w:rPr>
+        <w:t xml:space="preserve"> are involved in the process for better healthcare. This is not completely accepted in the doctor community as they feel patients will take self medication and end up coming in too late for a problem or something even worse might happen and also due to risk of inaccuracy and privacy. The </w:t>
+      </w:r>
+      <w:proofErr w:type="gramStart"/>
+      <w:r>
+        <w:rPr>
+          <w:rFonts w:cstheme="minorHAnsi"/>
+          <w:sz w:val="28"/>
+        </w:rPr>
+        <w:t>EHO(</w:t>
+      </w:r>
+      <w:proofErr w:type="gramEnd"/>
+      <w:r>
+        <w:rPr>
+          <w:rFonts w:cstheme="minorHAnsi"/>
+          <w:sz w:val="28"/>
+        </w:rPr>
+        <w:t xml:space="preserve">Electronic Health Object Model) is the new model which wants to integrate this Web2.0 and Medicine 2.0 . This system aims to provide patient centric at home service and web as a platform. Improving patient literacy, multiple authorization methods to accommodate various users and platforms and </w:t>
+      </w:r>
+      <w:proofErr w:type="spellStart"/>
+      <w:r>
+        <w:rPr>
+          <w:rFonts w:cstheme="minorHAnsi"/>
+          <w:sz w:val="28"/>
+        </w:rPr>
+        <w:t>multiway</w:t>
+      </w:r>
+      <w:proofErr w:type="spellEnd"/>
+      <w:r>
+        <w:rPr>
+          <w:rFonts w:cstheme="minorHAnsi"/>
+          <w:sz w:val="28"/>
+        </w:rPr>
+        <w:t xml:space="preserve"> interaction between multiple entities involved are some of the features that have been promoted by the EHO Model. The major risks of this model are some pretty obvious one which </w:t>
+      </w:r>
+      <w:proofErr w:type="gramStart"/>
+      <w:r>
+        <w:rPr>
+          <w:rFonts w:cstheme="minorHAnsi"/>
+          <w:sz w:val="28"/>
+        </w:rPr>
+        <w:t>are</w:t>
+      </w:r>
+      <w:proofErr w:type="gramEnd"/>
+      <w:r>
+        <w:rPr>
+          <w:rFonts w:cstheme="minorHAnsi"/>
+          <w:sz w:val="28"/>
+        </w:rPr>
+        <w:t xml:space="preserve"> Privacy and Security. Many patients said they will outright refuse service if they are not guaranteed privacy and security features. They are interested in going online in healthcare services from their doctors and </w:t>
+      </w:r>
+      <w:proofErr w:type="spellStart"/>
+      <w:r>
+        <w:rPr>
+          <w:rFonts w:cstheme="minorHAnsi"/>
+          <w:sz w:val="28"/>
+        </w:rPr>
+        <w:t>realise</w:t>
+      </w:r>
+      <w:proofErr w:type="spellEnd"/>
+      <w:r>
+        <w:rPr>
+          <w:rFonts w:cstheme="minorHAnsi"/>
+          <w:sz w:val="28"/>
+        </w:rPr>
+        <w:t xml:space="preserve"> the potential of at-home care if the network and </w:t>
+      </w:r>
+      <w:r>
+        <w:rPr>
+          <w:rFonts w:cstheme="minorHAnsi"/>
           <w:sz w:val="28"/>
         </w:rPr>
         <w:lastRenderedPageBreak/>
-        <w:t xml:space="preserve">evolved and had spread across the nation and world. Since social media websites had become very common and heavily used, more and more people were looking at these websites like </w:t>
+        <w:t xml:space="preserve">service is secure and private. Traditional </w:t>
+      </w:r>
+      <w:proofErr w:type="gramStart"/>
+      <w:r>
+        <w:rPr>
+          <w:rFonts w:cstheme="minorHAnsi"/>
+          <w:sz w:val="28"/>
+        </w:rPr>
+        <w:t>EMR(</w:t>
+      </w:r>
+      <w:proofErr w:type="gramEnd"/>
+      <w:r>
+        <w:rPr>
+          <w:rFonts w:cstheme="minorHAnsi"/>
+          <w:sz w:val="28"/>
+        </w:rPr>
+        <w:t>Electronic Medical Records) and EHR(Electronic Health Records) also use internet technology and are very widespread in use to generate data about patients from multiple providers. EHR has wider coverage than EMR. EHO which was developed using Object Oriented approach provides much more flexibility to patients involved and give more control and access.</w:t>
+      </w:r>
+    </w:p>
+    <w:p>
+      <w:pPr>
+        <w:rPr>
+          <w:rFonts w:cstheme="minorHAnsi"/>
+          <w:sz w:val="28"/>
+        </w:rPr>
+      </w:pPr>
+    </w:p>
+    <w:p>
+      <w:pPr>
+        <w:rPr>
+          <w:rFonts w:cstheme="minorHAnsi"/>
+          <w:sz w:val="28"/>
+        </w:rPr>
+      </w:pPr>
+      <w:sdt>
+        <w:sdtPr>
+          <w:rPr>
+            <w:rFonts w:cstheme="minorHAnsi"/>
+            <w:sz w:val="28"/>
+          </w:rPr>
+          <w:id w:val="281574400"/>
+          <w:citation/>
+        </w:sdtPr>
+        <w:sdtContent>
+          <w:r>
+            <w:rPr>
+              <w:rFonts w:cstheme="minorHAnsi"/>
+              <w:sz w:val="28"/>
+            </w:rPr>
+            <w:fldChar w:fldCharType="begin"/>
+          </w:r>
+          <w:r>
+            <w:rPr>
+              <w:rFonts w:cstheme="minorHAnsi"/>
+              <w:sz w:val="28"/>
+              <w:lang w:val="en-IN"/>
+            </w:rPr>
+            <w:instrText xml:space="preserve"> CITATION Hav18 \l 16393 </w:instrText>
+          </w:r>
+          <w:r>
+            <w:rPr>
+              <w:rFonts w:cstheme="minorHAnsi"/>
+              <w:sz w:val="28"/>
+            </w:rPr>
+            <w:fldChar w:fldCharType="separate"/>
+          </w:r>
+          <w:r>
+            <w:rPr>
+              <w:rFonts w:cstheme="minorHAnsi"/>
+              <w:noProof/>
+              <w:sz w:val="28"/>
+              <w:lang w:val="en-IN"/>
+            </w:rPr>
+            <w:t>(Havermans, et al., 2018)</w:t>
+          </w:r>
+          <w:r>
+            <w:rPr>
+              <w:rFonts w:cstheme="minorHAnsi"/>
+              <w:sz w:val="28"/>
+            </w:rPr>
+            <w:fldChar w:fldCharType="end"/>
+          </w:r>
+        </w:sdtContent>
+      </w:sdt>
+      <w:r>
+        <w:rPr>
+          <w:rFonts w:cstheme="minorHAnsi"/>
+          <w:sz w:val="28"/>
+        </w:rPr>
+        <w:t xml:space="preserve"> As we have seen now especially during Covid19 and also know about the healthcare sector that it is a very stressful field of work. This has been recognized internationally as a stressful job. This puts our brave and tirelessly working healthcare workers at risk and can cause massive problems and burden on society. If healthcare workers get sick it will be a massive problem for entire </w:t>
       </w:r>
       <w:proofErr w:type="spellStart"/>
       <w:r>
         <w:rPr>
-          <w:sz w:val="28"/>
-        </w:rPr>
-        <w:t>Facebook</w:t>
+          <w:rFonts w:cstheme="minorHAnsi"/>
+          <w:sz w:val="28"/>
+        </w:rPr>
+        <w:t>organisations</w:t>
       </w:r>
       <w:proofErr w:type="spellEnd"/>
       <w:r>
         <w:rPr>
-          <w:sz w:val="28"/>
-        </w:rPr>
-        <w:t xml:space="preserve">, MySpace and Twitter for knowing more about the Flu. This helped people to interact with each other directly with each other and connect with more people and </w:t>
+          <w:rFonts w:cstheme="minorHAnsi"/>
+          <w:sz w:val="28"/>
+        </w:rPr>
+        <w:t xml:space="preserve">, communities and society. This paper takes a close look at interventions and strategies to prevent stress in healthcare workers by having a more sustainable workplace environments and giving more resources to workers and </w:t>
       </w:r>
       <w:proofErr w:type="spellStart"/>
       <w:r>
         <w:rPr>
+          <w:rFonts w:cstheme="minorHAnsi"/>
+          <w:sz w:val="28"/>
+        </w:rPr>
+        <w:t>organisation</w:t>
+      </w:r>
+      <w:proofErr w:type="spellEnd"/>
+      <w:r>
+        <w:rPr>
+          <w:rFonts w:cstheme="minorHAnsi"/>
+          <w:sz w:val="28"/>
+        </w:rPr>
+        <w:t xml:space="preserve"> both using digital tools and platforms. The objective of this study and research by </w:t>
+      </w:r>
+      <w:r>
+        <w:rPr>
+          <w:rFonts w:cstheme="minorHAnsi"/>
+          <w:sz w:val="28"/>
+        </w:rPr>
+        <w:t xml:space="preserve">Bo M </w:t>
+      </w:r>
+      <w:proofErr w:type="spellStart"/>
+      <w:r>
+        <w:rPr>
+          <w:rFonts w:cstheme="minorHAnsi"/>
+          <w:sz w:val="28"/>
+        </w:rPr>
+        <w:t>Havermans</w:t>
+      </w:r>
+      <w:proofErr w:type="spellEnd"/>
+      <w:r>
+        <w:rPr>
+          <w:rFonts w:cstheme="minorHAnsi"/>
+          <w:sz w:val="28"/>
+        </w:rPr>
+        <w:t xml:space="preserve"> (2018) is to check and investigate the effectiveness of a digital platform based strategy compared to a control group on stress and psychology change among healthcare workers. Cluster controlled study design technique was used to assess the effectiveness of online based platform within a large Dutch </w:t>
+      </w:r>
+      <w:proofErr w:type="spellStart"/>
+      <w:r>
+        <w:rPr>
+          <w:rFonts w:cstheme="minorHAnsi"/>
+          <w:sz w:val="28"/>
+        </w:rPr>
+        <w:t>Organisation</w:t>
+      </w:r>
+      <w:proofErr w:type="spellEnd"/>
+      <w:r>
+        <w:rPr>
+          <w:rFonts w:cstheme="minorHAnsi"/>
+          <w:sz w:val="28"/>
+        </w:rPr>
+        <w:t xml:space="preserve">. A total of 30 groups were controlled out of which 15 were control groups and a questionnaire was given to the participants to check their stress levels after use of platform and without its use. The main aim of this study by </w:t>
+      </w:r>
+      <w:r>
+        <w:rPr>
+          <w:rFonts w:cstheme="minorHAnsi"/>
+          <w:sz w:val="28"/>
+        </w:rPr>
+        <w:t xml:space="preserve">Bo M </w:t>
+      </w:r>
+      <w:proofErr w:type="spellStart"/>
+      <w:r>
+        <w:rPr>
+          <w:rFonts w:cstheme="minorHAnsi"/>
+          <w:sz w:val="28"/>
+        </w:rPr>
+        <w:t>Havermans</w:t>
+      </w:r>
+      <w:proofErr w:type="spellEnd"/>
+      <w:r>
+        <w:rPr>
+          <w:rFonts w:cstheme="minorHAnsi"/>
+          <w:sz w:val="28"/>
+        </w:rPr>
+        <w:t xml:space="preserve"> (2018) is to promote intervention to manage stress about workers. The digital platform was developed and used which </w:t>
+      </w:r>
+      <w:r>
+        <w:rPr>
+          <w:rFonts w:cstheme="minorHAnsi"/>
+          <w:sz w:val="28"/>
+        </w:rPr>
+        <w:lastRenderedPageBreak/>
+        <w:t xml:space="preserve">provided an outlet for the workers to relieve stress and manage and talk about experiences on the platform. The digital platform took a stepwise approach in distressing and helping workers cope with stress, depression and anxiety. The results of this study found that there was no difference between baseline of the participants taking the study and factors in both groups were not different. The stress levels of the online platform group under the study were seen to be lower than their fellow control group. Stress management and intervention was seen to work in the experimental group and had lower levels of stress to a great extent. Digital platforms can be used as an effective tool in preventing and managing stress and mental health problems. Digital literacy must be promoted among healthcare working individuals </w:t>
+      </w:r>
+      <w:proofErr w:type="gramStart"/>
+      <w:r>
+        <w:rPr>
+          <w:rFonts w:cstheme="minorHAnsi"/>
+          <w:sz w:val="28"/>
+        </w:rPr>
+        <w:t>which</w:t>
+      </w:r>
+      <w:proofErr w:type="gramEnd"/>
+      <w:r>
+        <w:rPr>
+          <w:rFonts w:cstheme="minorHAnsi"/>
+          <w:sz w:val="28"/>
+        </w:rPr>
+        <w:t xml:space="preserve"> will help in </w:t>
+      </w:r>
+      <w:proofErr w:type="spellStart"/>
+      <w:r>
+        <w:rPr>
+          <w:rFonts w:cstheme="minorHAnsi"/>
+          <w:sz w:val="28"/>
+        </w:rPr>
+        <w:t>utilising</w:t>
+      </w:r>
+      <w:proofErr w:type="spellEnd"/>
+      <w:r>
+        <w:rPr>
+          <w:rFonts w:cstheme="minorHAnsi"/>
+          <w:sz w:val="28"/>
+        </w:rPr>
+        <w:t xml:space="preserve"> this strategy more. This digital platform strategy is seen as a success and can be emulated and used in various scenarios with more research. </w:t>
+      </w:r>
+    </w:p>
+    <w:p>
+      <w:pPr>
+        <w:rPr>
+          <w:rFonts w:cstheme="minorHAnsi"/>
+          <w:sz w:val="28"/>
+        </w:rPr>
+      </w:pPr>
+    </w:p>
+    <w:p>
+      <w:pPr>
+        <w:rPr>
+          <w:rFonts w:cstheme="minorHAnsi"/>
+          <w:color w:val="000000"/>
+          <w:spacing w:val="-5"/>
+          <w:sz w:val="28"/>
+          <w:shd w:val="clear" w:color="auto" w:fill="FFFFFF"/>
+        </w:rPr>
+      </w:pPr>
+      <w:sdt>
+        <w:sdtPr>
+          <w:rPr>
+            <w:rFonts w:cstheme="minorHAnsi"/>
+            <w:color w:val="000000"/>
+            <w:spacing w:val="-5"/>
+            <w:sz w:val="28"/>
+            <w:shd w:val="clear" w:color="auto" w:fill="FFFFFF"/>
+          </w:rPr>
+          <w:id w:val="281574448"/>
+          <w:citation/>
+        </w:sdtPr>
+        <w:sdtContent>
+          <w:r>
+            <w:rPr>
+              <w:rFonts w:cstheme="minorHAnsi"/>
+              <w:color w:val="000000"/>
+              <w:spacing w:val="-5"/>
+              <w:sz w:val="28"/>
+              <w:shd w:val="clear" w:color="auto" w:fill="FFFFFF"/>
+            </w:rPr>
+            <w:fldChar w:fldCharType="begin"/>
+          </w:r>
+          <w:r>
+            <w:rPr>
+              <w:rFonts w:cstheme="minorHAnsi"/>
+              <w:color w:val="000000"/>
+              <w:spacing w:val="-5"/>
+              <w:sz w:val="28"/>
+              <w:shd w:val="clear" w:color="auto" w:fill="FFFFFF"/>
+              <w:lang w:val="en-IN"/>
+            </w:rPr>
+            <w:instrText xml:space="preserve"> CITATION Yan14 \l 16393 </w:instrText>
+          </w:r>
+          <w:r>
+            <w:rPr>
+              <w:rFonts w:cstheme="minorHAnsi"/>
+              <w:color w:val="000000"/>
+              <w:spacing w:val="-5"/>
+              <w:sz w:val="28"/>
+              <w:shd w:val="clear" w:color="auto" w:fill="FFFFFF"/>
+            </w:rPr>
+            <w:fldChar w:fldCharType="separate"/>
+          </w:r>
+          <w:r>
+            <w:rPr>
+              <w:rFonts w:cstheme="minorHAnsi"/>
+              <w:noProof/>
+              <w:color w:val="000000"/>
+              <w:spacing w:val="-5"/>
+              <w:sz w:val="28"/>
+              <w:shd w:val="clear" w:color="auto" w:fill="FFFFFF"/>
+              <w:lang w:val="en-IN"/>
+            </w:rPr>
+            <w:t>(Yan &amp; Tan, 2014)</w:t>
+          </w:r>
+          <w:r>
+            <w:rPr>
+              <w:rFonts w:cstheme="minorHAnsi"/>
+              <w:color w:val="000000"/>
+              <w:spacing w:val="-5"/>
+              <w:sz w:val="28"/>
+              <w:shd w:val="clear" w:color="auto" w:fill="FFFFFF"/>
+            </w:rPr>
+            <w:fldChar w:fldCharType="end"/>
+          </w:r>
+        </w:sdtContent>
+      </w:sdt>
+      <w:r>
+        <w:rPr>
+          <w:rFonts w:cstheme="minorHAnsi"/>
+          <w:color w:val="000000"/>
+          <w:spacing w:val="-5"/>
+          <w:sz w:val="28"/>
+          <w:shd w:val="clear" w:color="auto" w:fill="FFFFFF"/>
+        </w:rPr>
+        <w:t xml:space="preserve"> In today’s world more and more things are shifting online, this was bound to happen in the future but the pandemic has accelerated this in ways we couldn’t even imagine a few years back. This research paper is meant to study how an online social group support system is beneficial in mental health patients and online health community members. The intersection of healthcare and internet is a concept which has been long researched and teased but got a massive boost in the current times. Lu Yan and Yong Tan (2014) are researching social support exchanged in an online community. They have proposed a </w:t>
+      </w:r>
+      <w:proofErr w:type="spellStart"/>
+      <w:proofErr w:type="gramStart"/>
+      <w:r>
+        <w:rPr>
+          <w:rFonts w:cstheme="minorHAnsi"/>
+          <w:color w:val="000000"/>
+          <w:spacing w:val="-5"/>
+          <w:sz w:val="28"/>
+          <w:shd w:val="clear" w:color="auto" w:fill="FFFFFF"/>
+        </w:rPr>
+        <w:t>nonhomogenous</w:t>
+      </w:r>
+      <w:proofErr w:type="spellEnd"/>
+      <w:r>
+        <w:rPr>
+          <w:rFonts w:cstheme="minorHAnsi"/>
+          <w:color w:val="000000"/>
+          <w:spacing w:val="-5"/>
+          <w:sz w:val="28"/>
+          <w:shd w:val="clear" w:color="auto" w:fill="FFFFFF"/>
+        </w:rPr>
+        <w:t xml:space="preserve">  Partially</w:t>
+      </w:r>
+      <w:proofErr w:type="gramEnd"/>
+      <w:r>
+        <w:rPr>
+          <w:rFonts w:cstheme="minorHAnsi"/>
+          <w:color w:val="000000"/>
+          <w:spacing w:val="-5"/>
+          <w:sz w:val="28"/>
+          <w:shd w:val="clear" w:color="auto" w:fill="FFFFFF"/>
+        </w:rPr>
+        <w:t xml:space="preserve"> Observed Markov Decision Process (POMDP) to examine the effect of the online health community. Many people with chronic illness and mental health illness end up alone and are looking for help online which is much more convenient and helpful in their </w:t>
+      </w:r>
+      <w:r>
+        <w:rPr>
+          <w:rFonts w:cstheme="minorHAnsi"/>
+          <w:color w:val="000000"/>
+          <w:spacing w:val="-5"/>
+          <w:sz w:val="28"/>
+          <w:shd w:val="clear" w:color="auto" w:fill="FFFFFF"/>
+        </w:rPr>
+        <w:lastRenderedPageBreak/>
+        <w:t xml:space="preserve">circumstances.  Online support is giving them very important exposure and networking needed to help them fight off, recover and cope from their diseases. As we have seen in an earlier paper this research tries to see Medicine 2.0 and Health 2.0 in a real world application and its real world effects. The advantages of online platforms were almost imminent as geographical, transport and accessibility barriers almost instant collapsed and large pools of patients were able to access help and care using digital platforms. The measurement of social support in patients was based on informational support, emotional support and companionship. The patients’ level of interaction and messaging and creating new posts and replies were seen as factors of patient enthusiasm and seriousness in improving his or her health state. This can also be seen as a limitation in the study because some patients might have different personal preferences to communicate and express themselves. The conclusion and outcome of this study was that according to the findings the impact of digital community on the individual patients was positive. This study by Lu Yan and Yong Tan (2014) combined theory and data validation and gave quantitative results. This study highlights the importance of studying online mental healthcare and this field of combination of medicine and web is very promising. </w:t>
+      </w:r>
+    </w:p>
+    <w:p>
+      <w:pPr>
+        <w:rPr>
+          <w:rFonts w:cstheme="minorHAnsi"/>
+          <w:color w:val="000000"/>
+          <w:spacing w:val="-5"/>
+          <w:sz w:val="28"/>
+          <w:shd w:val="clear" w:color="auto" w:fill="FFFFFF"/>
+        </w:rPr>
+      </w:pPr>
+    </w:p>
+    <w:p>
+      <w:pPr>
+        <w:rPr>
+          <w:rFonts w:cstheme="minorHAnsi"/>
+          <w:sz w:val="28"/>
+        </w:rPr>
+      </w:pPr>
+      <w:sdt>
+        <w:sdtPr>
+          <w:rPr>
+            <w:rFonts w:cstheme="minorHAnsi"/>
+            <w:sz w:val="28"/>
+          </w:rPr>
+          <w:id w:val="281574506"/>
+          <w:citation/>
+        </w:sdtPr>
+        <w:sdtContent>
+          <w:r>
+            <w:rPr>
+              <w:rFonts w:cstheme="minorHAnsi"/>
+              <w:sz w:val="28"/>
+            </w:rPr>
+            <w:fldChar w:fldCharType="begin"/>
+          </w:r>
+          <w:r>
+            <w:rPr>
+              <w:rFonts w:cstheme="minorHAnsi"/>
+              <w:sz w:val="28"/>
+              <w:lang w:val="en-IN"/>
+            </w:rPr>
+            <w:instrText xml:space="preserve"> CITATION Deb16 \l 16393 </w:instrText>
+          </w:r>
+          <w:r>
+            <w:rPr>
+              <w:rFonts w:cstheme="minorHAnsi"/>
+              <w:sz w:val="28"/>
+            </w:rPr>
+            <w:fldChar w:fldCharType="separate"/>
+          </w:r>
+          <w:r>
+            <w:rPr>
+              <w:rFonts w:cstheme="minorHAnsi"/>
+              <w:noProof/>
+              <w:sz w:val="28"/>
+              <w:lang w:val="en-IN"/>
+            </w:rPr>
+            <w:t>(Lupton, 2016)</w:t>
+          </w:r>
+          <w:r>
+            <w:rPr>
+              <w:rFonts w:cstheme="minorHAnsi"/>
+              <w:sz w:val="28"/>
+            </w:rPr>
+            <w:fldChar w:fldCharType="end"/>
+          </w:r>
+        </w:sdtContent>
+      </w:sdt>
+      <w:r>
+        <w:rPr>
+          <w:rFonts w:cstheme="minorHAnsi"/>
+          <w:sz w:val="28"/>
+        </w:rPr>
+        <w:t xml:space="preserve"> This article is a reflection and summary of digital health research for the past 20-30 years. Starting from the 1990’s various iterations of Web have occurred like the Web1.0, 2.0 and now moving to 3.0. </w:t>
+      </w:r>
+      <w:proofErr w:type="gramStart"/>
+      <w:r>
+        <w:rPr>
+          <w:rFonts w:cstheme="minorHAnsi"/>
+          <w:sz w:val="28"/>
+        </w:rPr>
+        <w:t>This paper is an overview of all these developments and provide</w:t>
+      </w:r>
+      <w:proofErr w:type="gramEnd"/>
+      <w:r>
+        <w:rPr>
+          <w:rFonts w:cstheme="minorHAnsi"/>
+          <w:sz w:val="28"/>
+        </w:rPr>
+        <w:t xml:space="preserve"> suggestions and a perspective for direction for Web 3.0 to move to and what further socio-cultural and political research could help the future. Lupton, Deborah (2016) has seen that initially Web 1.0 was for closed forums and private discussions and now the author reflects on Web 2.0 </w:t>
+      </w:r>
+      <w:r>
+        <w:rPr>
+          <w:rFonts w:cstheme="minorHAnsi"/>
+          <w:sz w:val="28"/>
+        </w:rPr>
+        <w:lastRenderedPageBreak/>
+        <w:t xml:space="preserve">which is far more open and accessible and has social media, wikis, </w:t>
+      </w:r>
+      <w:proofErr w:type="spellStart"/>
+      <w:r>
+        <w:rPr>
+          <w:rFonts w:cstheme="minorHAnsi"/>
+          <w:sz w:val="28"/>
+        </w:rPr>
+        <w:t>geolocation</w:t>
+      </w:r>
+      <w:proofErr w:type="spellEnd"/>
+      <w:r>
+        <w:rPr>
+          <w:rFonts w:cstheme="minorHAnsi"/>
+          <w:sz w:val="28"/>
+        </w:rPr>
+        <w:t xml:space="preserve">, tagging of contents and many such new features. Web 3.0 is the new and upcoming generation which will have </w:t>
+      </w:r>
+      <w:proofErr w:type="gramStart"/>
+      <w:r>
+        <w:rPr>
+          <w:rFonts w:cstheme="minorHAnsi"/>
+          <w:sz w:val="28"/>
+        </w:rPr>
+        <w:t>IOT(</w:t>
+      </w:r>
+      <w:proofErr w:type="gramEnd"/>
+      <w:r>
+        <w:rPr>
+          <w:rFonts w:cstheme="minorHAnsi"/>
+          <w:sz w:val="28"/>
+        </w:rPr>
+        <w:t>Internet of Things), sensor embedded smart technology and interlinked systems which communicate and exchange information. In the 21</w:t>
+      </w:r>
+      <w:r>
+        <w:rPr>
+          <w:rFonts w:cstheme="minorHAnsi"/>
+          <w:sz w:val="28"/>
+          <w:vertAlign w:val="superscript"/>
+        </w:rPr>
+        <w:t>st</w:t>
+      </w:r>
+      <w:r>
+        <w:rPr>
+          <w:rFonts w:cstheme="minorHAnsi"/>
+          <w:sz w:val="28"/>
+        </w:rPr>
+        <w:t xml:space="preserve"> century doctors and technologists were keeping an eye on the online medical health community which was growing and becoming more important and mainstream. Digital technologies have become more diverse and complex and more user friendly and its collaboration and usage have expanded in which researchers are studying on how to incorporate and use technology to take advantage and use of </w:t>
+      </w:r>
+      <w:proofErr w:type="spellStart"/>
+      <w:r>
+        <w:rPr>
+          <w:rFonts w:cstheme="minorHAnsi"/>
+          <w:sz w:val="28"/>
+        </w:rPr>
+        <w:t>telehealth</w:t>
+      </w:r>
+      <w:proofErr w:type="spellEnd"/>
+      <w:r>
+        <w:rPr>
+          <w:rFonts w:cstheme="minorHAnsi"/>
+          <w:sz w:val="28"/>
+        </w:rPr>
+        <w:t xml:space="preserve"> and telemedicine. Users have now become mobile due to internet and mobile platforms. Rapid advancement of </w:t>
+      </w:r>
+      <w:proofErr w:type="gramStart"/>
+      <w:r>
+        <w:rPr>
+          <w:rFonts w:cstheme="minorHAnsi"/>
+          <w:sz w:val="28"/>
+        </w:rPr>
+        <w:t>Big</w:t>
+      </w:r>
+      <w:proofErr w:type="gramEnd"/>
+      <w:r>
+        <w:rPr>
+          <w:rFonts w:cstheme="minorHAnsi"/>
+          <w:sz w:val="28"/>
+        </w:rPr>
+        <w:t xml:space="preserve"> data and algorithms has helped to automation and pattern creations from these vast online forums that exist which help researchers to know more and gain experience and insight into communities and improve the lives of people with health and medicine with smart targeting and data mining techniques. Devices are being used for patients to do self checkups. These modern devices can help doctors get input from patients at home and give recommendations and self help techniques and prescriptions for patients via web or phone. The data of patients can be used by doctors and </w:t>
+      </w:r>
+      <w:proofErr w:type="spellStart"/>
+      <w:r>
+        <w:rPr>
+          <w:rFonts w:cstheme="minorHAnsi"/>
           <w:sz w:val="28"/>
         </w:rPr>
         <w:t>organisations</w:t>
@@ -2422,128 +3400,46 @@
       <w:proofErr w:type="spellEnd"/>
       <w:r>
         <w:rPr>
-          <w:sz w:val="28"/>
-        </w:rPr>
-        <w:t xml:space="preserve">. The study of identifying information flow and its consequences through social platforms is very old in itself. But complete belief in information available is dangerous as it can also lead to spread of inaccurate or harmful information. This is why online trusted verified sources are necessary during pandemics and disease outbreaks for people to follow and connect. Researchers made this </w:t>
-      </w:r>
-      <w:proofErr w:type="spellStart"/>
-      <w:r>
-        <w:rPr>
-          <w:sz w:val="28"/>
-        </w:rPr>
-        <w:t>MedHelp</w:t>
-      </w:r>
-      <w:proofErr w:type="spellEnd"/>
-      <w:r>
-        <w:rPr>
-          <w:sz w:val="28"/>
-        </w:rPr>
-        <w:t xml:space="preserve"> website to involve and make use of this community based health networking system to see which users or people influence opinions and beliefs of people the most. </w:t>
-      </w:r>
-      <w:proofErr w:type="spellStart"/>
-      <w:r>
-        <w:rPr>
-          <w:sz w:val="28"/>
-        </w:rPr>
-        <w:t>MedHelp</w:t>
-      </w:r>
-      <w:proofErr w:type="spellEnd"/>
-      <w:r>
-        <w:rPr>
-          <w:sz w:val="28"/>
-        </w:rPr>
-        <w:t xml:space="preserve"> became one of the largest forums for medical and pandemic related information in the world during the 2009 Swine Flu crisis.  The goal of the researchers and inventors of this website is to develop a hybrid model which take links and content on the website and also quantify user influence in forums automatically using different methods and formulas. </w:t>
-      </w:r>
-      <w:proofErr w:type="spellStart"/>
-      <w:r>
-        <w:rPr>
-          <w:sz w:val="28"/>
-        </w:rPr>
-        <w:t>UserRank</w:t>
-      </w:r>
-      <w:proofErr w:type="spellEnd"/>
-      <w:r>
-        <w:rPr>
-          <w:sz w:val="28"/>
-        </w:rPr>
-        <w:t xml:space="preserve"> algorithm and other such features were created to find out </w:t>
-      </w:r>
-      <w:proofErr w:type="gramStart"/>
-      <w:r>
-        <w:rPr>
-          <w:sz w:val="28"/>
-        </w:rPr>
-        <w:t>who</w:t>
-      </w:r>
-      <w:proofErr w:type="gramEnd"/>
-      <w:r>
-        <w:rPr>
-          <w:sz w:val="28"/>
-        </w:rPr>
-        <w:t xml:space="preserve"> people listened and trusted the most during the Swine Flu crisis. The researchers created methods </w:t>
-      </w:r>
-      <w:r>
-        <w:rPr>
-          <w:sz w:val="28"/>
-        </w:rPr>
-        <w:t xml:space="preserve">Based on the framework and the techniques proposed in </w:t>
-      </w:r>
-      <w:r>
-        <w:rPr>
-          <w:sz w:val="28"/>
-        </w:rPr>
-        <w:t>this paper. The researchers</w:t>
-      </w:r>
-      <w:r>
-        <w:rPr>
-          <w:sz w:val="28"/>
-        </w:rPr>
-        <w:t xml:space="preserve"> can </w:t>
-      </w:r>
-      <w:r>
-        <w:rPr>
-          <w:sz w:val="28"/>
-        </w:rPr>
-        <w:t xml:space="preserve">be able to </w:t>
-      </w:r>
-      <w:r>
-        <w:rPr>
-          <w:sz w:val="28"/>
-        </w:rPr>
-        <w:t>build a re</w:t>
-      </w:r>
-      <w:r>
-        <w:rPr>
-          <w:sz w:val="28"/>
-        </w:rPr>
-        <w:t>al-time system to monitor those</w:t>
-      </w:r>
-      <w:r>
-        <w:rPr>
-          <w:sz w:val="28"/>
-        </w:rPr>
-        <w:t xml:space="preserve"> important forums to identify influential forum users</w:t>
-      </w:r>
-      <w:r>
-        <w:rPr>
-          <w:sz w:val="28"/>
-        </w:rPr>
-        <w:t xml:space="preserve"> which is the method used in the </w:t>
-      </w:r>
-      <w:proofErr w:type="spellStart"/>
-      <w:r>
-        <w:rPr>
-          <w:sz w:val="28"/>
-        </w:rPr>
-        <w:t>MedHelp</w:t>
-      </w:r>
-      <w:proofErr w:type="spellEnd"/>
-      <w:r>
-        <w:rPr>
-          <w:sz w:val="28"/>
-        </w:rPr>
-        <w:t xml:space="preserve"> app so as to stop misinformation from spreading and to highlight users helping out in fighting the pandemic. </w:t>
-      </w:r>
+          <w:rFonts w:cstheme="minorHAnsi"/>
+          <w:sz w:val="28"/>
+        </w:rPr>
+        <w:t xml:space="preserve"> related in medicine and healthcare. This data needs to be protected and highest aspect of privacy needs to be implemented to safeguard personal information of all entities especially patients involved. This paper is essentially a literature review of multiple years of research and findings of social scientists who are interested in digital health technologies and their developments over the past three decades and takes a look at multiple emerging </w:t>
+      </w:r>
+      <w:r>
+        <w:rPr>
+          <w:rFonts w:cstheme="minorHAnsi"/>
+          <w:sz w:val="28"/>
+        </w:rPr>
+        <w:lastRenderedPageBreak/>
+        <w:t>technologies and lessons from the past. This paper intends to give a direction to all new technology and future developments.</w:t>
+      </w:r>
+    </w:p>
+    <w:p>
+      <w:pPr>
+        <w:rPr>
+          <w:rFonts w:cstheme="minorHAnsi"/>
+          <w:sz w:val="28"/>
+        </w:rPr>
+      </w:pPr>
+    </w:p>
+    <w:p>
+      <w:pPr>
+        <w:rPr>
+          <w:rFonts w:cstheme="minorHAnsi"/>
+          <w:color w:val="000000"/>
+          <w:spacing w:val="-5"/>
+          <w:sz w:val="28"/>
+          <w:shd w:val="clear" w:color="auto" w:fill="FFFFFF"/>
+        </w:rPr>
+      </w:pPr>
+    </w:p>
+    <w:p>
+      <w:pPr>
+        <w:rPr>
+          <w:rFonts w:cstheme="minorHAnsi"/>
+          <w:sz w:val="28"/>
+        </w:rPr>
+      </w:pPr>
     </w:p>
     <w:p>
       <w:pPr>
@@ -2588,8 +3484,6 @@
                 <w:ind w:left="720" w:hanging="720"/>
                 <w:rPr>
                   <w:noProof/>
-                  <w:sz w:val="24"/>
-                  <w:szCs w:val="24"/>
                 </w:rPr>
               </w:pPr>
               <w:r>
@@ -2620,7 +3514,52 @@
                 <w:rPr>
                   <w:noProof/>
                 </w:rPr>
+                <w:t>Almunawar, M. N., Anshari, M., Younis, M. Z., &amp; Kisa, A. (2015). Electronic Health Object: Transforming Health Care Systems From Static to Interactive and Extensible. 10.</w:t>
+              </w:r>
+            </w:p>
+            <w:p>
+              <w:pPr>
+                <w:pStyle w:val="Bibliography"/>
+                <w:ind w:left="720" w:hanging="720"/>
+                <w:rPr>
+                  <w:noProof/>
+                </w:rPr>
+              </w:pPr>
+              <w:r>
+                <w:rPr>
+                  <w:noProof/>
+                </w:rPr>
                 <w:t>Barney, L. J., Griffiths, K. M., Jorm, A. F., &amp; Christensen, H. (2006). Stigma about Depression and its Impact on Help-Seeking Intentions. 54.</w:t>
+              </w:r>
+            </w:p>
+            <w:p>
+              <w:pPr>
+                <w:pStyle w:val="Bibliography"/>
+                <w:ind w:left="720" w:hanging="720"/>
+                <w:rPr>
+                  <w:noProof/>
+                </w:rPr>
+              </w:pPr>
+              <w:r>
+                <w:rPr>
+                  <w:noProof/>
+                </w:rPr>
+                <w:t>Havermans, B. M., Boot, C. R., Brouwers, ,. E., Houtman, I. L., Heerkens, Y. F., Zijlstra-Vlasveld, M. C., . . . van der Beek, A. J. (2018). Effectiveness of a digital platform-based implementation strategy to prevent work stress in a healthcare organization: a 12-month follow-up controlled trial. 9.</w:t>
+              </w:r>
+            </w:p>
+            <w:p>
+              <w:pPr>
+                <w:pStyle w:val="Bibliography"/>
+                <w:ind w:left="720" w:hanging="720"/>
+                <w:rPr>
+                  <w:noProof/>
+                </w:rPr>
+              </w:pPr>
+              <w:r>
+                <w:rPr>
+                  <w:noProof/>
+                </w:rPr>
+                <w:t>Lupton, D. (2016). Towards critical digital health studies: Reflections on two decades of research in health and the way forward. 13.</w:t>
               </w:r>
             </w:p>
             <w:p>
@@ -2680,6 +3619,36 @@
                   <w:noProof/>
                 </w:rPr>
                 <w:t>Schomerus, G., &amp; Angermeyer, M. C. (2008). Stigma and its impact on help-seeking for mental disorders:. 37.</w:t>
+              </w:r>
+            </w:p>
+            <w:p>
+              <w:pPr>
+                <w:pStyle w:val="Bibliography"/>
+                <w:ind w:left="720" w:hanging="720"/>
+                <w:rPr>
+                  <w:noProof/>
+                </w:rPr>
+              </w:pPr>
+              <w:r>
+                <w:rPr>
+                  <w:noProof/>
+                </w:rPr>
+                <w:t>Tang, X., &amp; Yang, C. C. (2010). Identifing influential users in an online healthcare social network. 6.</w:t>
+              </w:r>
+            </w:p>
+            <w:p>
+              <w:pPr>
+                <w:pStyle w:val="Bibliography"/>
+                <w:ind w:left="720" w:hanging="720"/>
+                <w:rPr>
+                  <w:noProof/>
+                </w:rPr>
+              </w:pPr>
+              <w:r>
+                <w:rPr>
+                  <w:noProof/>
+                </w:rPr>
+                <w:t>Yan, L., &amp; Tan, Y. (2014). Feeling Blue? Go Online: An Empirical Study of Social Support Among Patients. 20.</w:t>
               </w:r>
             </w:p>
             <w:p>
@@ -3992,7 +4961,7 @@
 </file>
 
 <file path=customXml/item1.xml><?xml version="1.0" encoding="utf-8"?>
-<b:Sources xmlns:b="http://schemas.openxmlformats.org/officeDocument/2006/bibliography" xmlns="http://schemas.openxmlformats.org/officeDocument/2006/bibliography" SelectedStyle="\APASixthEditionOfficeOnline.xsl" StyleName="APA" Version="6">
+<b:Sources xmlns:b="http://schemas.openxmlformats.org/officeDocument/2006/bibliography" xmlns="http://schemas.openxmlformats.org/officeDocument/2006/bibliography" SelectedStyle="\APASixthEditionOfficeOnline.xsl" StyleName="APA Sixth Edition" Version="6">
   <b:Source>
     <b:Tag>Sch08</b:Tag>
     <b:SourceType>JournalArticle</b:SourceType>
@@ -4161,11 +5130,175 @@
     </b:Author>
     <b:RefOrder>5</b:RefOrder>
   </b:Source>
+  <b:Source>
+    <b:Tag>Tan10</b:Tag>
+    <b:SourceType>JournalArticle</b:SourceType>
+    <b:Guid>{10818B82-C5D9-41BF-85C2-0F0CAE125906}</b:Guid>
+    <b:LCID>0</b:LCID>
+    <b:Author>
+      <b:Author>
+        <b:NameList>
+          <b:Person>
+            <b:Last>Tang</b:Last>
+            <b:First>Xuning</b:First>
+          </b:Person>
+          <b:Person>
+            <b:Last>Yang</b:Last>
+            <b:First>C</b:First>
+            <b:Middle>C</b:Middle>
+          </b:Person>
+        </b:NameList>
+      </b:Author>
+    </b:Author>
+    <b:Title>Identifing influential users in an online healthcare social network</b:Title>
+    <b:Year>2010</b:Year>
+    <b:Pages>6</b:Pages>
+    <b:RefOrder>6</b:RefOrder>
+  </b:Source>
+  <b:Source>
+    <b:Tag>Alm15</b:Tag>
+    <b:SourceType>JournalArticle</b:SourceType>
+    <b:Guid>{1D52935B-31F1-4585-B640-39EC3A123DDC}</b:Guid>
+    <b:LCID>0</b:LCID>
+    <b:Author>
+      <b:Author>
+        <b:NameList>
+          <b:Person>
+            <b:Last>Almunawar</b:Last>
+            <b:First>Mohammad</b:First>
+            <b:Middle>Nabil</b:Middle>
+          </b:Person>
+          <b:Person>
+            <b:Last>Anshari</b:Last>
+            <b:First>Muhammad</b:First>
+          </b:Person>
+          <b:Person>
+            <b:Last>Younis</b:Last>
+            <b:First>Mustafa</b:First>
+            <b:Middle>Z.</b:Middle>
+          </b:Person>
+          <b:Person>
+            <b:Last>Kisa</b:Last>
+            <b:First>Adnan</b:First>
+          </b:Person>
+        </b:NameList>
+      </b:Author>
+    </b:Author>
+    <b:Title>Electronic Health Object: Transforming Health Care Systems From Static to Interactive and Extensible</b:Title>
+    <b:Year>2015</b:Year>
+    <b:Pages>10</b:Pages>
+    <b:RefOrder>7</b:RefOrder>
+  </b:Source>
+  <b:Source>
+    <b:Tag>Hav18</b:Tag>
+    <b:SourceType>JournalArticle</b:SourceType>
+    <b:Guid>{D71A0DB5-8BF8-4679-98FF-18B027E69933}</b:Guid>
+    <b:LCID>0</b:LCID>
+    <b:Author>
+      <b:Author>
+        <b:NameList>
+          <b:Person>
+            <b:Last>Havermans</b:Last>
+            <b:First>Bo</b:First>
+            <b:Middle>M</b:Middle>
+          </b:Person>
+          <b:Person>
+            <b:Last>Boot</b:Last>
+            <b:First>Cécile</b:First>
+            <b:Middle>RL</b:Middle>
+          </b:Person>
+          <b:Person>
+            <b:Last>Brouwers</b:Last>
+            <b:First>,</b:First>
+            <b:Middle>Evelien PM</b:Middle>
+          </b:Person>
+          <b:Person>
+            <b:Last>Houtman</b:Last>
+            <b:First>Irene</b:First>
+            <b:Middle>LD</b:Middle>
+          </b:Person>
+          <b:Person>
+            <b:Last>Heerkens</b:Last>
+            <b:First>Yvonne</b:First>
+            <b:Middle>F</b:Middle>
+          </b:Person>
+          <b:Person>
+            <b:Last>Zijlstra-Vlasveld</b:Last>
+            <b:First>Moniek</b:First>
+            <b:Middle>C</b:Middle>
+          </b:Person>
+          <b:Person>
+            <b:Last>Twisk</b:Last>
+            <b:First>Jos</b:First>
+            <b:Middle>WR</b:Middle>
+          </b:Person>
+          <b:Person>
+            <b:Last>Anema</b:Last>
+            <b:First>Johannes</b:First>
+            <b:Middle>R</b:Middle>
+          </b:Person>
+          <b:Person>
+            <b:Last>van der Beek</b:Last>
+            <b:First>Allard</b:First>
+            <b:Middle>J</b:Middle>
+          </b:Person>
+        </b:NameList>
+      </b:Author>
+    </b:Author>
+    <b:Title>Effectiveness of a digital platform-based implementation strategy to prevent work stress in a healthcare organization: a 12-month follow-up controlled trial</b:Title>
+    <b:Year>2018</b:Year>
+    <b:Pages>9</b:Pages>
+    <b:RefOrder>8</b:RefOrder>
+  </b:Source>
+  <b:Source>
+    <b:Tag>Yan14</b:Tag>
+    <b:SourceType>JournalArticle</b:SourceType>
+    <b:Guid>{D077ECB4-8ED8-4C64-93F8-61F92F398C7A}</b:Guid>
+    <b:LCID>0</b:LCID>
+    <b:Author>
+      <b:Author>
+        <b:NameList>
+          <b:Person>
+            <b:Last>Yan</b:Last>
+            <b:First>Lu</b:First>
+          </b:Person>
+          <b:Person>
+            <b:Last>Tan</b:Last>
+            <b:First>Yong</b:First>
+          </b:Person>
+        </b:NameList>
+      </b:Author>
+    </b:Author>
+    <b:Title>Feeling Blue? Go Online: An Empirical Study of Social Support Among Patients</b:Title>
+    <b:Year>2014</b:Year>
+    <b:Pages>20</b:Pages>
+    <b:RefOrder>9</b:RefOrder>
+  </b:Source>
+  <b:Source>
+    <b:Tag>Deb16</b:Tag>
+    <b:SourceType>JournalArticle</b:SourceType>
+    <b:Guid>{9FDBBF00-EBE2-4D3B-8285-71666E6B509B}</b:Guid>
+    <b:LCID>0</b:LCID>
+    <b:Author>
+      <b:Author>
+        <b:NameList>
+          <b:Person>
+            <b:Last>Lupton</b:Last>
+            <b:First>Deborah</b:First>
+          </b:Person>
+        </b:NameList>
+      </b:Author>
+    </b:Author>
+    <b:Title>Towards critical digital health studies: Reflections on two decades of research in health and the way forward</b:Title>
+    <b:Year>2016</b:Year>
+    <b:Pages>13</b:Pages>
+    <b:RefOrder>10</b:RefOrder>
+  </b:Source>
 </b:Sources>
 </file>
 
 <file path=customXml/itemProps1.xml><?xml version="1.0" encoding="utf-8"?>
-<ds:datastoreItem xmlns:ds="http://schemas.openxmlformats.org/officeDocument/2006/customXml" ds:itemID="{41FE951D-490A-4B48-A909-01966D7EC167}">
+<ds:datastoreItem xmlns:ds="http://schemas.openxmlformats.org/officeDocument/2006/customXml" ds:itemID="{52C6376C-18D8-444A-9876-35EC912E182F}">
   <ds:schemaRefs>
     <ds:schemaRef ds:uri="http://schemas.openxmlformats.org/officeDocument/2006/bibliography"/>
   </ds:schemaRefs>

</xml_diff>

<commit_message>
Added 3 Functional modules
</commit_message>
<xml_diff>
--- a/documents/Dissertation MSC.docx
+++ b/documents/Dissertation MSC.docx
@@ -28,7 +28,6 @@
           <w:szCs w:val="28"/>
         </w:rPr>
       </w:pPr>
-      <w:proofErr w:type="spellStart"/>
       <w:r>
         <w:rPr>
           <w:sz w:val="28"/>
@@ -36,7 +35,6 @@
         </w:rPr>
         <w:t>InstaHelp</w:t>
       </w:r>
-      <w:proofErr w:type="spellEnd"/>
       <w:r>
         <w:rPr>
           <w:sz w:val="28"/>
@@ -1180,23 +1178,7 @@
           <w:sz w:val="28"/>
           <w:szCs w:val="28"/>
         </w:rPr>
-        <w:t xml:space="preserve"> Image rescripting (</w:t>
-      </w:r>
-      <w:proofErr w:type="spellStart"/>
-      <w:r>
-        <w:rPr>
-          <w:sz w:val="28"/>
-          <w:szCs w:val="28"/>
-        </w:rPr>
-        <w:t>ImRs</w:t>
-      </w:r>
-      <w:proofErr w:type="spellEnd"/>
-      <w:r>
-        <w:rPr>
-          <w:sz w:val="28"/>
-          <w:szCs w:val="28"/>
-        </w:rPr>
-        <w:t>) is a technique used to treat patients suffering from PTSD or related intrusions.</w:t>
+        <w:t xml:space="preserve"> Image rescripting (ImRs) is a technique used to treat patients suffering from PTSD or related intrusions.</w:t>
       </w:r>
       <w:r>
         <w:rPr>
@@ -1225,23 +1207,7 @@
           <w:sz w:val="28"/>
           <w:szCs w:val="28"/>
         </w:rPr>
-        <w:t xml:space="preserve"> After conducting a review, one of the most important findings were that people (clinicians and patients) both were arguably under lower stress in countries with lower death rates, countries like Australia compared to countries like Netherlands where there was a surge of cases (waves). On top of that there were restrictions placed in such countries which incentivized patients and doctors both for choosing tele-communication over face-to-face treatment. One of the other important findings were that people with big houses, and multiple rooms with thick walls were generally having more positive and effective treatment compared to those who were attending with housemates, wife or other family members around. It tells us strikingly, that patients prefer being alone with the doctor during the treatment. It is recommended by the doctors that delivery of </w:t>
-      </w:r>
-      <w:proofErr w:type="spellStart"/>
-      <w:r>
-        <w:rPr>
-          <w:sz w:val="28"/>
-          <w:szCs w:val="28"/>
-        </w:rPr>
-        <w:t>ImRs</w:t>
-      </w:r>
-      <w:proofErr w:type="spellEnd"/>
-      <w:r>
-        <w:rPr>
-          <w:sz w:val="28"/>
-          <w:szCs w:val="28"/>
-        </w:rPr>
-        <w:t xml:space="preserve"> should be done </w:t>
+        <w:t xml:space="preserve"> After conducting a review, one of the most important findings were that people (clinicians and patients) both were arguably under lower stress in countries with lower death rates, countries like Australia compared to countries like Netherlands where there was a surge of cases (waves). On top of that there were restrictions placed in such countries which incentivized patients and doctors both for choosing tele-communication over face-to-face treatment. One of the other important findings were that people with big houses, and multiple rooms with thick walls were generally having more positive and effective treatment compared to those who were attending with housemates, wife or other family members around. It tells us strikingly, that patients prefer being alone with the doctor during the treatment. It is recommended by the doctors that delivery of ImRs should be done </w:t>
       </w:r>
       <w:r>
         <w:rPr>
@@ -1368,25 +1334,7 @@
           <w:sz w:val="28"/>
           <w:szCs w:val="28"/>
         </w:rPr>
-        <w:t xml:space="preserve">The patients could stay in </w:t>
-      </w:r>
-      <w:proofErr w:type="spellStart"/>
-      <w:proofErr w:type="gramStart"/>
-      <w:r>
-        <w:rPr>
-          <w:sz w:val="28"/>
-          <w:szCs w:val="28"/>
-        </w:rPr>
-        <w:t>a</w:t>
-      </w:r>
-      <w:proofErr w:type="spellEnd"/>
-      <w:proofErr w:type="gramEnd"/>
-      <w:r>
-        <w:rPr>
-          <w:sz w:val="28"/>
-          <w:szCs w:val="28"/>
-        </w:rPr>
-        <w:t xml:space="preserve"> environment where their toys, cushions, pets and other things like that were around them, they didn’t need to dress formally as the doctors </w:t>
+        <w:t xml:space="preserve">The patients could stay in a environment where their toys, cushions, pets and other things like that were around them, they didn’t need to dress formally as the doctors </w:t>
       </w:r>
       <w:r>
         <w:rPr>
@@ -1618,19 +1566,11 @@
         </w:rPr>
         <w:t xml:space="preserve"> </w:t>
       </w:r>
-      <w:proofErr w:type="spellStart"/>
-      <w:r>
-        <w:rPr>
-          <w:sz w:val="28"/>
-        </w:rPr>
-        <w:t>MedHelp</w:t>
-      </w:r>
-      <w:proofErr w:type="spellEnd"/>
-      <w:r>
-        <w:rPr>
-          <w:sz w:val="28"/>
-        </w:rPr>
-        <w:t xml:space="preserve"> is a healthcare information site which was born as an online social media medical networking community during the Swine Flu epidemic of 2009.This Flu had rapidly spread and evolved and had spread across the nation and world. Since social media websites had become very common and heavily used, more and more people were looking at these websites like Facebook, </w:t>
+      <w:r>
+        <w:rPr>
+          <w:sz w:val="28"/>
+        </w:rPr>
+        <w:t xml:space="preserve">MedHelp is a healthcare information site which was born as an online social media medical networking community during the Swine Flu epidemic of 2009.This Flu had rapidly spread and evolved and had spread across the nation and world. Since social media websites had become very common and heavily used, more and more people were looking at these websites like Facebook, </w:t>
       </w:r>
       <w:r>
         <w:rPr>
@@ -1661,63 +1601,7 @@
         <w:rPr>
           <w:sz w:val="28"/>
         </w:rPr>
-        <w:t xml:space="preserve">. The study of identifying information flow and its consequences through social platforms is very old in itself. But complete belief in information available is dangerous as it can also lead to spread of inaccurate or harmful information. This is why online trusted verified sources are necessary during pandemics and disease outbreaks for people to follow and connect. Researchers made this </w:t>
-      </w:r>
-      <w:proofErr w:type="spellStart"/>
-      <w:r>
-        <w:rPr>
-          <w:sz w:val="28"/>
-        </w:rPr>
-        <w:t>MedHelp</w:t>
-      </w:r>
-      <w:proofErr w:type="spellEnd"/>
-      <w:r>
-        <w:rPr>
-          <w:sz w:val="28"/>
-        </w:rPr>
-        <w:t xml:space="preserve"> website to involve and make use of this </w:t>
-      </w:r>
-      <w:proofErr w:type="gramStart"/>
-      <w:r>
-        <w:rPr>
-          <w:sz w:val="28"/>
-        </w:rPr>
-        <w:t>community based</w:t>
-      </w:r>
-      <w:proofErr w:type="gramEnd"/>
-      <w:r>
-        <w:rPr>
-          <w:sz w:val="28"/>
-        </w:rPr>
-        <w:t xml:space="preserve"> health networking system to see which users or people influence opinions and beliefs of people the most. </w:t>
-      </w:r>
-      <w:proofErr w:type="spellStart"/>
-      <w:r>
-        <w:rPr>
-          <w:sz w:val="28"/>
-        </w:rPr>
-        <w:t>MedHelp</w:t>
-      </w:r>
-      <w:proofErr w:type="spellEnd"/>
-      <w:r>
-        <w:rPr>
-          <w:sz w:val="28"/>
-        </w:rPr>
-        <w:t xml:space="preserve"> became one of the largest forums for medical and pandemic related information in the world during the 2009 Swine Flu crisis.  The goal of the researchers and inventors of this website is to develop a hybrid model which take links and content on the website and also quantify user influence in forums automatically using different methods and formulas. </w:t>
-      </w:r>
-      <w:proofErr w:type="spellStart"/>
-      <w:r>
-        <w:rPr>
-          <w:sz w:val="28"/>
-        </w:rPr>
-        <w:t>UserRank</w:t>
-      </w:r>
-      <w:proofErr w:type="spellEnd"/>
-      <w:r>
-        <w:rPr>
-          <w:sz w:val="28"/>
-        </w:rPr>
-        <w:t xml:space="preserve"> algorithm and other such features were created to find out who people listened and trusted the most during the Swine Flu crisis. The researchers created methods </w:t>
+        <w:t xml:space="preserve">. The study of identifying information flow and its consequences through social platforms is very old in itself. But complete belief in information available is dangerous as it can also lead to spread of inaccurate or harmful information. This is why online trusted verified sources are necessary during pandemics and disease outbreaks for people to follow and connect. Researchers made this MedHelp website to involve and make use of this community based health networking system to see which users or people influence opinions and beliefs of people the most. MedHelp became one of the largest forums for medical and pandemic related information in the world during the 2009 Swine Flu crisis.  The goal of the researchers and inventors of this website is to develop a hybrid model which take links and content on the website and also quantify user influence in forums automatically using different methods and formulas. UserRank algorithm and other such features were created to find out who people listened and trusted the most during the Swine Flu crisis. The researchers created methods </w:t>
       </w:r>
       <w:r>
         <w:rPr>
@@ -1765,21 +1649,7 @@
         <w:rPr>
           <w:sz w:val="28"/>
         </w:rPr>
-        <w:t xml:space="preserve"> which is the method used in the </w:t>
-      </w:r>
-      <w:proofErr w:type="spellStart"/>
-      <w:r>
-        <w:rPr>
-          <w:sz w:val="28"/>
-        </w:rPr>
-        <w:t>MedHelp</w:t>
-      </w:r>
-      <w:proofErr w:type="spellEnd"/>
-      <w:r>
-        <w:rPr>
-          <w:sz w:val="28"/>
-        </w:rPr>
-        <w:t xml:space="preserve"> app so as to stop misinformation from spreading and to highlight users helping out in fighting the pandemic. </w:t>
+        <w:t xml:space="preserve"> which is the method used in the MedHelp app so as to stop misinformation from spreading and to highlight users helping out in fighting the pandemic. </w:t>
       </w:r>
     </w:p>
     <w:p>
@@ -1980,23 +1850,7 @@
           <w:rFonts w:cstheme="minorHAnsi"/>
           <w:sz w:val="28"/>
         </w:rPr>
-        <w:t xml:space="preserve">(Electronic Health Object) and EHR (Electronic Health Record) are the new system and the traditional system respectively. The whole point of this paper is to integrate medicines into the Web2.0 technology into a Medicine 2.0 system in which every party including patients are involved in the process for better healthcare. This is not completely accepted in the doctor community as they feel patients will take </w:t>
-      </w:r>
-      <w:proofErr w:type="spellStart"/>
-      <w:r>
-        <w:rPr>
-          <w:rFonts w:cstheme="minorHAnsi"/>
-          <w:sz w:val="28"/>
-        </w:rPr>
-        <w:t>self medication</w:t>
-      </w:r>
-      <w:proofErr w:type="spellEnd"/>
-      <w:r>
-        <w:rPr>
-          <w:rFonts w:cstheme="minorHAnsi"/>
-          <w:sz w:val="28"/>
-        </w:rPr>
-        <w:t xml:space="preserve"> and end up coming in too late for a problem or something even worse might happen and also due to risk of inaccuracy and privacy. The EHO</w:t>
+        <w:t>(Electronic Health Object) and EHR (Electronic Health Record) are the new system and the traditional system respectively. The whole point of this paper is to integrate medicines into the Web2.0 technology into a Medicine 2.0 system in which every party including patients are involved in the process for better healthcare. This is not completely accepted in the doctor community as they feel patients will take self medication and end up coming in too late for a problem or something even worse might happen and also due to risk of inaccuracy and privacy. The EHO</w:t>
       </w:r>
       <w:r>
         <w:rPr>
@@ -2183,39 +2037,14 @@
           <w:rFonts w:cstheme="minorHAnsi"/>
           <w:sz w:val="28"/>
         </w:rPr>
-        <w:t xml:space="preserve">Bo M </w:t>
-      </w:r>
-      <w:proofErr w:type="spellStart"/>
-      <w:r>
-        <w:rPr>
-          <w:rFonts w:cstheme="minorHAnsi"/>
-          <w:sz w:val="28"/>
-        </w:rPr>
-        <w:t>Havermans</w:t>
-      </w:r>
-      <w:proofErr w:type="spellEnd"/>
-      <w:r>
-        <w:rPr>
-          <w:rFonts w:cstheme="minorHAnsi"/>
-          <w:sz w:val="28"/>
-        </w:rPr>
-        <w:t xml:space="preserve"> (2018) is to check and investigate the effectiveness of a digital </w:t>
-      </w:r>
-      <w:proofErr w:type="gramStart"/>
-      <w:r>
-        <w:rPr>
-          <w:rFonts w:cstheme="minorHAnsi"/>
-          <w:sz w:val="28"/>
-        </w:rPr>
-        <w:t>platform based</w:t>
-      </w:r>
-      <w:proofErr w:type="gramEnd"/>
-      <w:r>
-        <w:rPr>
-          <w:rFonts w:cstheme="minorHAnsi"/>
-          <w:sz w:val="28"/>
-        </w:rPr>
-        <w:t xml:space="preserve"> strategy compared to a control group on stress and psychology change among healthcare workers. Cluster controlled study design technique was used to assess the effectiveness of online based platform within a large Dutch </w:t>
+        <w:t>Bo M Havermans</w:t>
+      </w:r>
+      <w:r>
+        <w:rPr>
+          <w:rFonts w:cstheme="minorHAnsi"/>
+          <w:sz w:val="28"/>
+        </w:rPr>
+        <w:t xml:space="preserve"> (2018) is to check and investigate the effectiveness of a digital platform based strategy compared to a control group on stress and psychology change among healthcare workers. Cluster controlled study design technique was used to assess the effectiveness of online based platform within a large Dutch </w:t>
       </w:r>
       <w:r>
         <w:rPr>
@@ -2236,17 +2065,8 @@
           <w:rFonts w:cstheme="minorHAnsi"/>
           <w:sz w:val="28"/>
         </w:rPr>
-        <w:t xml:space="preserve">Bo M </w:t>
-      </w:r>
-      <w:proofErr w:type="spellStart"/>
-      <w:r>
-        <w:rPr>
-          <w:rFonts w:cstheme="minorHAnsi"/>
-          <w:sz w:val="28"/>
-        </w:rPr>
-        <w:t>Havermans</w:t>
-      </w:r>
-      <w:proofErr w:type="spellEnd"/>
+        <w:t>Bo M Havermans</w:t>
+      </w:r>
       <w:r>
         <w:rPr>
           <w:rFonts w:cstheme="minorHAnsi"/>
@@ -2392,29 +2212,7 @@
           <w:sz w:val="28"/>
           <w:shd w:val="clear" w:color="auto" w:fill="FFFFFF"/>
         </w:rPr>
-        <w:t xml:space="preserve"> Observed Markov Decision Process (POMDP) to examine the effect of the online health community. Many people with chronic illness and mental health illness end up alone and are looking for help online which is much more convenient and helpful in their circumstances.  Online support is giving them very important exposure and networking needed to help them fight off, recover and cope from their diseases. As we have seen in an earlier paper this research tries to see Medicine 2.0 and Health 2.0 in a </w:t>
-      </w:r>
-      <w:proofErr w:type="gramStart"/>
-      <w:r>
-        <w:rPr>
-          <w:rFonts w:cstheme="minorHAnsi"/>
-          <w:color w:val="000000"/>
-          <w:spacing w:val="-5"/>
-          <w:sz w:val="28"/>
-          <w:shd w:val="clear" w:color="auto" w:fill="FFFFFF"/>
-        </w:rPr>
-        <w:t>real world</w:t>
-      </w:r>
-      <w:proofErr w:type="gramEnd"/>
-      <w:r>
-        <w:rPr>
-          <w:rFonts w:cstheme="minorHAnsi"/>
-          <w:color w:val="000000"/>
-          <w:spacing w:val="-5"/>
-          <w:sz w:val="28"/>
-          <w:shd w:val="clear" w:color="auto" w:fill="FFFFFF"/>
-        </w:rPr>
-        <w:t xml:space="preserve"> application and its real world effects. The advantages of online </w:t>
+        <w:t xml:space="preserve"> Observed Markov Decision Process (POMDP) to examine the effect of the online health community. Many people with chronic illness and mental health illness end up alone and are looking for help online which is much more convenient and helpful in their circumstances.  Online support is giving them very important exposure and networking needed to help them fight off, recover and cope from their diseases. As we have seen in an earlier paper this research tries to see Medicine 2.0 and Health 2.0 in a real world application and its real world effects. The advantages of online </w:t>
       </w:r>
       <w:r>
         <w:rPr>
@@ -2858,10 +2656,138 @@
     <w:p>
       <w:pPr>
         <w:rPr>
-          <w:sz w:val="28"/>
-          <w:szCs w:val="28"/>
-        </w:rPr>
-      </w:pPr>
+          <w:b/>
+          <w:bCs/>
+          <w:sz w:val="28"/>
+          <w:szCs w:val="28"/>
+        </w:rPr>
+      </w:pPr>
+      <w:r>
+        <w:rPr>
+          <w:b/>
+          <w:bCs/>
+          <w:sz w:val="28"/>
+          <w:szCs w:val="28"/>
+        </w:rPr>
+        <w:t>Functional modules</w:t>
+      </w:r>
+    </w:p>
+    <w:p>
+      <w:pPr>
+        <w:ind w:firstLine="720"/>
+        <w:rPr>
+          <w:sz w:val="28"/>
+          <w:szCs w:val="28"/>
+        </w:rPr>
+      </w:pPr>
+      <w:r>
+        <w:rPr>
+          <w:b/>
+          <w:bCs/>
+          <w:sz w:val="28"/>
+          <w:szCs w:val="28"/>
+        </w:rPr>
+        <w:t>Registration</w:t>
+      </w:r>
+      <w:r>
+        <w:rPr>
+          <w:sz w:val="28"/>
+          <w:szCs w:val="28"/>
+        </w:rPr>
+        <w:t xml:space="preserve">- Broadly 2 types of registration as there are 2 types of users in the system. Patient registration is not simply taking simple information such as addresses or email ids but rather a process to understand the problems user is facing so that appropriate feed can be shown to the user. Different parameters for this are needed to be considered as there are different types of counselling available. Doctor registration is very different from patient registration. As they are going to provide professional counselling, it is very important to verify and be </w:t>
+      </w:r>
+      <w:r>
+        <w:rPr>
+          <w:sz w:val="28"/>
+          <w:szCs w:val="28"/>
+        </w:rPr>
+        <w:lastRenderedPageBreak/>
+        <w:t>100% sure that the doctor is actually medically certified. For this reason, human intervention in this process is important where along with forms all documentation will be verified by a website admin. Only after being fully verified the user can provide counselling to other users on the website.</w:t>
+      </w:r>
+    </w:p>
+    <w:p>
+      <w:pPr>
+        <w:ind w:firstLine="720"/>
+        <w:rPr>
+          <w:sz w:val="28"/>
+          <w:szCs w:val="28"/>
+        </w:rPr>
+      </w:pPr>
+      <w:r>
+        <w:rPr>
+          <w:b/>
+          <w:bCs/>
+          <w:sz w:val="28"/>
+          <w:szCs w:val="28"/>
+        </w:rPr>
+        <w:t>Search</w:t>
+      </w:r>
+      <w:r>
+        <w:rPr>
+          <w:b/>
+          <w:bCs/>
+          <w:sz w:val="28"/>
+          <w:szCs w:val="28"/>
+        </w:rPr>
+        <w:t>-</w:t>
+      </w:r>
+      <w:r>
+        <w:rPr>
+          <w:b/>
+          <w:bCs/>
+          <w:sz w:val="28"/>
+          <w:szCs w:val="28"/>
+        </w:rPr>
+        <w:t xml:space="preserve"> </w:t>
+      </w:r>
+      <w:r>
+        <w:rPr>
+          <w:sz w:val="28"/>
+          <w:szCs w:val="28"/>
+        </w:rPr>
+        <w:t>The patient can any type of illness/disorder or problems on which they require counselling. It can be anything from PTSD to marriage counselling and therefore it is important to classify the patients properly. Similarly, doctors will also be tagged and classified into certain specializations or broad set of problems they are specialized and experienced in, so that they can provide better service to the patients. When the user is looking for doctors, there are also other factors like filtering based on prices, fields of specialization, reviews and timings. All of the constraints need to be clear so that user can proceed further.</w:t>
+      </w:r>
+    </w:p>
+    <w:p>
+      <w:pPr>
+        <w:ind w:firstLine="720"/>
+        <w:rPr>
+          <w:sz w:val="28"/>
+          <w:szCs w:val="28"/>
+        </w:rPr>
+      </w:pPr>
+      <w:r>
+        <w:rPr>
+          <w:b/>
+          <w:bCs/>
+          <w:sz w:val="28"/>
+          <w:szCs w:val="28"/>
+        </w:rPr>
+        <w:t>Booking</w:t>
+      </w:r>
+      <w:r>
+        <w:rPr>
+          <w:b/>
+          <w:bCs/>
+          <w:sz w:val="28"/>
+          <w:szCs w:val="28"/>
+        </w:rPr>
+        <w:t xml:space="preserve">- </w:t>
+      </w:r>
+      <w:r>
+        <w:rPr>
+          <w:sz w:val="28"/>
+          <w:szCs w:val="28"/>
+        </w:rPr>
+        <w:t xml:space="preserve">When the patient finds </w:t>
+      </w:r>
+      <w:r>
+        <w:rPr>
+          <w:sz w:val="28"/>
+          <w:szCs w:val="28"/>
+        </w:rPr>
+        <w:t>an appropriate doctor based on his/her own criteria, the next step is to book an appointment.</w:t>
+      </w:r>
     </w:p>
     <w:sdt>
       <w:sdtPr>
@@ -2960,7 +2886,6 @@
                 <w:rPr>
                   <w:noProof/>
                 </w:rPr>
-                <w:lastRenderedPageBreak/>
                 <w:t>Havermans, B. M., Boot, C. R., Brouwers, ,. E., Houtman, I. L., Heerkens, Y. F., Zijlstra-Vlasveld, M. C., . . . van der Beek, A. J. (2018). Effectiveness of a digital platform-based implementation strategy to prevent work stress in a healthcare organization: a 12-month follow-up controlled trial. 9.</w:t>
               </w:r>
             </w:p>
@@ -2991,6 +2916,7 @@
                 <w:rPr>
                   <w:noProof/>
                 </w:rPr>
+                <w:lastRenderedPageBreak/>
                 <w:t xml:space="preserve">Paulik, G., Maloney, G., Arntz, A., Bachrach, N., Koppeschaar, A., &amp; McEvoy, P. (2021). PSYCHIATRY IN THE DIGITAL AGE. </w:t>
               </w:r>
               <w:r>

</xml_diff>

<commit_message>
updated summary and pdf
</commit_message>
<xml_diff>
--- a/documents/Dissertation MSC.docx
+++ b/documents/Dissertation MSC.docx
@@ -3118,21 +3118,7 @@
           <w:sz w:val="28"/>
           <w:szCs w:val="28"/>
         </w:rPr>
-        <w:t xml:space="preserve">The developers are not highly experienced and are moving into full-stack development for the first time. Many core concepts and ideas are being developed for the first time, therefore the exact method by which they will be developed cannot be foreseen and it highly </w:t>
-      </w:r>
-      <w:r>
-        <w:rPr>
-          <w:sz w:val="28"/>
-          <w:szCs w:val="28"/>
-        </w:rPr>
-        <w:t>depends</w:t>
-      </w:r>
-      <w:r>
-        <w:rPr>
-          <w:sz w:val="28"/>
-          <w:szCs w:val="28"/>
-        </w:rPr>
-        <w:t xml:space="preserve"> on acquiring new knowledge while continuously developing the application as per the requirements at that time.</w:t>
+        <w:t>The developers are not highly experienced and are moving into full-stack development for the first time. Many core concepts and ideas are being developed for the first time, therefore the exact method by which they will be developed cannot be foreseen and it highly depends on acquiring new knowledge while continuously developing the application as per the requirements at that time.</w:t>
       </w:r>
     </w:p>
     <w:p>
@@ -3193,6 +3179,92 @@
           <w:szCs w:val="28"/>
         </w:rPr>
         <w:t xml:space="preserve">For these reasons taking a methodology that adapts well to unforeseen problems while enforces better communication and feedback is the correct choice for the course of this project development. </w:t>
+      </w:r>
+    </w:p>
+    <w:p>
+      <w:pPr>
+        <w:rPr>
+          <w:b/>
+          <w:bCs/>
+          <w:sz w:val="28"/>
+          <w:szCs w:val="28"/>
+        </w:rPr>
+      </w:pPr>
+      <w:r>
+        <w:rPr>
+          <w:b/>
+          <w:bCs/>
+          <w:sz w:val="28"/>
+          <w:szCs w:val="28"/>
+        </w:rPr>
+        <w:t>Summary</w:t>
+      </w:r>
+    </w:p>
+    <w:p>
+      <w:pPr>
+        <w:rPr>
+          <w:sz w:val="28"/>
+          <w:szCs w:val="28"/>
+        </w:rPr>
+      </w:pPr>
+      <w:r>
+        <w:rPr>
+          <w:sz w:val="28"/>
+          <w:szCs w:val="28"/>
+        </w:rPr>
+        <w:t>In this dissertation, we have covered a number of key topics regarding the product. The current scenario of the society with regards to its mental health and very low-level awareness of these issues in the society that is impacting people of demography, no matter what age, sex, country. On top of this, the pandemic has caused huge grief and economic stress in the society. The pandemic also has imposed restrictions in many countries where people are not allowed to come in contact with each other</w:t>
+      </w:r>
+      <w:r>
+        <w:rPr>
+          <w:sz w:val="28"/>
+          <w:szCs w:val="28"/>
+        </w:rPr>
+        <w:t xml:space="preserve"> and due to this, mental health is being harshly neglected. </w:t>
+      </w:r>
+    </w:p>
+    <w:p>
+      <w:pPr>
+        <w:rPr>
+          <w:sz w:val="28"/>
+          <w:szCs w:val="28"/>
+        </w:rPr>
+      </w:pPr>
+      <w:r>
+        <w:rPr>
+          <w:sz w:val="28"/>
+          <w:szCs w:val="28"/>
+        </w:rPr>
+        <w:t xml:space="preserve">In the literature we found various reason why such applications are required right now. The problems that are faced by both patients and doctors over telehealth compared to traditional face-to-face counselling. Both types of procedures have their own pros and cons but ultimately only the face-to-face type of counselling is actually implemented and practiced. There is almost no alternative for telehealth and some options that exists are limited and </w:t>
+      </w:r>
+      <w:r>
+        <w:rPr>
+          <w:sz w:val="28"/>
+          <w:szCs w:val="28"/>
+        </w:rPr>
+        <w:t xml:space="preserve">not really focused for only mental health. Although there are also some sites only focused on mental health, these sites were not open on how the data is handled. They also did not allow any </w:t>
+      </w:r>
+      <w:r>
+        <w:rPr>
+          <w:sz w:val="28"/>
+          <w:szCs w:val="28"/>
+        </w:rPr>
+        <w:lastRenderedPageBreak/>
+        <w:t xml:space="preserve">certified personnel to apply so that that they provide their services on the platform. The doctors had no control over how much they can charge and the platform itself was very intrusive into this process. The review process is almost non-existent in the websites as the doctors are actually the employees of the website. In our case, doctors themselves are users for our platform. They provide service to other patients and our product will act as a platform that facilitates for these users.   </w:t>
+      </w:r>
+    </w:p>
+    <w:p>
+      <w:pPr>
+        <w:rPr>
+          <w:sz w:val="28"/>
+          <w:szCs w:val="28"/>
+        </w:rPr>
+      </w:pPr>
+      <w:r>
+        <w:rPr>
+          <w:sz w:val="28"/>
+          <w:szCs w:val="28"/>
+        </w:rPr>
+        <w:t>We have also covered what technologies will be used for the product and why we have picked them over other alternatives. Along with what are the key modules in the application which will carry out the important tasks for the service. They emphasize what part of the products are important and cannot be overlooked as the information being handled is very sensitive. Reasoning for methodology is also discussed due to the project being slightly different than most traditional projects.</w:t>
       </w:r>
     </w:p>
     <w:sdt>
@@ -3322,6 +3394,7 @@
                 <w:rPr>
                   <w:noProof/>
                 </w:rPr>
+                <w:lastRenderedPageBreak/>
                 <w:t xml:space="preserve">Paulik, G., Maloney, G., Arntz, A., Bachrach, N., Koppeschaar, A., &amp; McEvoy, P. (2021). PSYCHIATRY IN THE DIGITAL AGE. </w:t>
               </w:r>
               <w:r>
@@ -3396,7 +3469,6 @@
                 <w:rPr>
                   <w:noProof/>
                 </w:rPr>
-                <w:lastRenderedPageBreak/>
                 <w:t>Yan, L., &amp; Tan, Y. (2014). Feeling Blue? Go Online: An Empirical Study of Social Support Among Patients. 20.</w:t>
               </w:r>
             </w:p>

</xml_diff>

<commit_message>
Added Table of Contents
</commit_message>
<xml_diff>
--- a/documents/Dissertation MSC.docx
+++ b/documents/Dissertation MSC.docx
@@ -19,7 +19,7 @@
           <w:sz w:val="24"/>
           <w:szCs w:val="24"/>
         </w:rPr>
-        <w:t xml:space="preserve">Annexure-1              </w:t>
+        <w:t xml:space="preserve">              </w:t>
       </w:r>
     </w:p>
     <w:p>
@@ -27,19 +27,501 @@
         <w:jc w:val="center"/>
         <w:rPr>
           <w:rFonts w:ascii="Times New Roman" w:hAnsi="Times New Roman" w:cs="Times New Roman"/>
-          <w:b/>
-          <w:sz w:val="24"/>
-          <w:szCs w:val="24"/>
-        </w:rPr>
-      </w:pPr>
-      <w:r>
-        <w:rPr>
-          <w:rFonts w:ascii="Times New Roman" w:hAnsi="Times New Roman" w:cs="Times New Roman"/>
-          <w:b/>
-          <w:sz w:val="24"/>
-          <w:szCs w:val="24"/>
-        </w:rPr>
-        <w:t>(A typical Specimen of Cover Page &amp; Title Page)</w:t>
+          <w:sz w:val="44"/>
+          <w:szCs w:val="44"/>
+          <w:lang w:val="en-GB"/>
+        </w:rPr>
+      </w:pPr>
+      <w:r>
+        <w:rPr>
+          <w:rFonts w:ascii="Times New Roman" w:hAnsi="Times New Roman" w:cs="Times New Roman"/>
+          <w:sz w:val="44"/>
+          <w:szCs w:val="44"/>
+          <w:lang w:val="en-GB"/>
+        </w:rPr>
+        <w:t>Doctor Patient Interactive Platform</w:t>
+      </w:r>
+    </w:p>
+    <w:p>
+      <w:pPr>
+        <w:jc w:val="center"/>
+        <w:rPr>
+          <w:rFonts w:ascii="Times New Roman" w:hAnsi="Times New Roman" w:cs="Times New Roman"/>
+          <w:b/>
+          <w:sz w:val="28"/>
+          <w:szCs w:val="28"/>
+          <w:lang w:val="en-GB"/>
+        </w:rPr>
+      </w:pPr>
+      <w:r>
+        <w:rPr>
+          <w:rFonts w:ascii="Times New Roman" w:hAnsi="Times New Roman" w:cs="Times New Roman"/>
+          <w:b/>
+          <w:sz w:val="28"/>
+          <w:szCs w:val="28"/>
+          <w:lang w:val="en-GB"/>
+        </w:rPr>
+        <w:t>A Project Report</w:t>
+      </w:r>
+    </w:p>
+    <w:p>
+      <w:pPr>
+        <w:jc w:val="center"/>
+        <w:rPr>
+          <w:rFonts w:ascii="Times New Roman" w:hAnsi="Times New Roman" w:cs="Times New Roman"/>
+          <w:b/>
+          <w:sz w:val="28"/>
+          <w:szCs w:val="28"/>
+          <w:lang w:val="en-GB"/>
+        </w:rPr>
+      </w:pPr>
+    </w:p>
+    <w:p>
+      <w:pPr>
+        <w:jc w:val="center"/>
+        <w:rPr>
+          <w:rFonts w:ascii="Times New Roman" w:hAnsi="Times New Roman" w:cs="Times New Roman"/>
+          <w:b/>
+          <w:i/>
+          <w:iCs/>
+          <w:sz w:val="28"/>
+          <w:szCs w:val="28"/>
+          <w:lang w:val="en-GB"/>
+        </w:rPr>
+      </w:pPr>
+      <w:r>
+        <w:rPr>
+          <w:rFonts w:ascii="Times New Roman" w:hAnsi="Times New Roman" w:cs="Times New Roman"/>
+          <w:b/>
+          <w:i/>
+          <w:iCs/>
+          <w:sz w:val="28"/>
+          <w:szCs w:val="28"/>
+          <w:lang w:val="en-GB"/>
+        </w:rPr>
+        <w:t>Submitted by:</w:t>
+      </w:r>
+    </w:p>
+    <w:p>
+      <w:pPr>
+        <w:jc w:val="center"/>
+        <w:rPr>
+          <w:rFonts w:ascii="Times New Roman" w:hAnsi="Times New Roman" w:cs="Times New Roman"/>
+          <w:b/>
+          <w:sz w:val="32"/>
+          <w:szCs w:val="32"/>
+          <w:lang w:val="en-GB"/>
+        </w:rPr>
+      </w:pPr>
+      <w:r>
+        <w:rPr>
+          <w:rFonts w:ascii="Times New Roman" w:hAnsi="Times New Roman" w:cs="Times New Roman"/>
+          <w:b/>
+          <w:sz w:val="32"/>
+          <w:szCs w:val="32"/>
+          <w:lang w:val="en-GB"/>
+        </w:rPr>
+        <w:t xml:space="preserve">ATHARVA </w:t>
+      </w:r>
+      <w:proofErr w:type="gramStart"/>
+      <w:r>
+        <w:rPr>
+          <w:rFonts w:ascii="Times New Roman" w:hAnsi="Times New Roman" w:cs="Times New Roman"/>
+          <w:b/>
+          <w:sz w:val="32"/>
+          <w:szCs w:val="32"/>
+          <w:lang w:val="en-GB"/>
+        </w:rPr>
+        <w:t>JADHAV(</w:t>
+      </w:r>
+      <w:proofErr w:type="gramEnd"/>
+      <w:r>
+        <w:rPr>
+          <w:rFonts w:ascii="Times New Roman" w:hAnsi="Times New Roman" w:cs="Times New Roman"/>
+          <w:b/>
+          <w:sz w:val="32"/>
+          <w:szCs w:val="32"/>
+          <w:lang w:val="en-GB"/>
+        </w:rPr>
+        <w:t>20030142009)</w:t>
+      </w:r>
+    </w:p>
+    <w:p>
+      <w:pPr>
+        <w:jc w:val="center"/>
+        <w:rPr>
+          <w:rFonts w:ascii="Times New Roman" w:hAnsi="Times New Roman" w:cs="Times New Roman"/>
+          <w:bCs/>
+          <w:sz w:val="20"/>
+          <w:szCs w:val="20"/>
+          <w:lang w:val="en-GB"/>
+        </w:rPr>
+      </w:pPr>
+      <w:r>
+        <w:rPr>
+          <w:rFonts w:ascii="Times New Roman" w:hAnsi="Times New Roman" w:cs="Times New Roman"/>
+          <w:bCs/>
+          <w:sz w:val="20"/>
+          <w:szCs w:val="20"/>
+          <w:lang w:val="en-GB"/>
+        </w:rPr>
+        <w:t>AND</w:t>
+      </w:r>
+    </w:p>
+    <w:p>
+      <w:pPr>
+        <w:jc w:val="center"/>
+        <w:rPr>
+          <w:rFonts w:ascii="Times New Roman" w:hAnsi="Times New Roman" w:cs="Times New Roman"/>
+          <w:b/>
+          <w:sz w:val="32"/>
+          <w:szCs w:val="32"/>
+          <w:lang w:val="en-GB"/>
+        </w:rPr>
+      </w:pPr>
+      <w:r>
+        <w:rPr>
+          <w:rFonts w:ascii="Times New Roman" w:hAnsi="Times New Roman" w:cs="Times New Roman"/>
+          <w:b/>
+          <w:sz w:val="32"/>
+          <w:szCs w:val="32"/>
+          <w:lang w:val="en-GB"/>
+        </w:rPr>
+        <w:t xml:space="preserve">RUSHIKESH </w:t>
+      </w:r>
+      <w:proofErr w:type="gramStart"/>
+      <w:r>
+        <w:rPr>
+          <w:rFonts w:ascii="Times New Roman" w:hAnsi="Times New Roman" w:cs="Times New Roman"/>
+          <w:b/>
+          <w:sz w:val="32"/>
+          <w:szCs w:val="32"/>
+          <w:lang w:val="en-GB"/>
+        </w:rPr>
+        <w:t>BAPPUR(</w:t>
+      </w:r>
+      <w:proofErr w:type="gramEnd"/>
+      <w:r>
+        <w:rPr>
+          <w:rFonts w:ascii="Times New Roman" w:hAnsi="Times New Roman" w:cs="Times New Roman"/>
+          <w:b/>
+          <w:sz w:val="32"/>
+          <w:szCs w:val="32"/>
+          <w:lang w:val="en-GB"/>
+        </w:rPr>
+        <w:t>20030142025)</w:t>
+      </w:r>
+    </w:p>
+    <w:p>
+      <w:pPr>
+        <w:jc w:val="center"/>
+        <w:rPr>
+          <w:rFonts w:ascii="Times New Roman" w:hAnsi="Times New Roman" w:cs="Times New Roman"/>
+          <w:sz w:val="28"/>
+          <w:szCs w:val="28"/>
+          <w:lang w:val="en-GB"/>
+        </w:rPr>
+      </w:pPr>
+      <w:proofErr w:type="gramStart"/>
+      <w:r>
+        <w:rPr>
+          <w:rFonts w:ascii="Times New Roman" w:hAnsi="Times New Roman" w:cs="Times New Roman"/>
+          <w:sz w:val="28"/>
+          <w:szCs w:val="28"/>
+          <w:lang w:val="en-GB"/>
+        </w:rPr>
+        <w:t>in</w:t>
+      </w:r>
+      <w:proofErr w:type="gramEnd"/>
+      <w:r>
+        <w:rPr>
+          <w:rFonts w:ascii="Times New Roman" w:hAnsi="Times New Roman" w:cs="Times New Roman"/>
+          <w:sz w:val="28"/>
+          <w:szCs w:val="28"/>
+          <w:lang w:val="en-GB"/>
+        </w:rPr>
+        <w:t xml:space="preserve"> partial fulfilment for the award of the degree</w:t>
+      </w:r>
+    </w:p>
+    <w:p>
+      <w:pPr>
+        <w:jc w:val="center"/>
+        <w:rPr>
+          <w:rFonts w:ascii="Times New Roman" w:hAnsi="Times New Roman" w:cs="Times New Roman"/>
+          <w:sz w:val="28"/>
+          <w:szCs w:val="28"/>
+          <w:lang w:val="en-GB"/>
+        </w:rPr>
+      </w:pPr>
+      <w:proofErr w:type="gramStart"/>
+      <w:r>
+        <w:rPr>
+          <w:rFonts w:ascii="Times New Roman" w:hAnsi="Times New Roman" w:cs="Times New Roman"/>
+          <w:sz w:val="28"/>
+          <w:szCs w:val="28"/>
+          <w:lang w:val="en-GB"/>
+        </w:rPr>
+        <w:t>of</w:t>
+      </w:r>
+      <w:proofErr w:type="gramEnd"/>
+    </w:p>
+    <w:p>
+      <w:pPr>
+        <w:jc w:val="center"/>
+        <w:rPr>
+          <w:rFonts w:ascii="Times New Roman" w:hAnsi="Times New Roman" w:cs="Times New Roman"/>
+          <w:b/>
+          <w:sz w:val="32"/>
+          <w:szCs w:val="32"/>
+          <w:lang w:val="en-GB"/>
+        </w:rPr>
+      </w:pPr>
+      <w:r>
+        <w:rPr>
+          <w:rFonts w:ascii="Times New Roman" w:hAnsi="Times New Roman" w:cs="Times New Roman"/>
+          <w:b/>
+          <w:sz w:val="32"/>
+          <w:szCs w:val="32"/>
+          <w:lang w:val="en-GB"/>
+        </w:rPr>
+        <w:t xml:space="preserve">M.SC. COMPUTER APPLICATION </w:t>
+      </w:r>
+    </w:p>
+    <w:p>
+      <w:pPr>
+        <w:jc w:val="center"/>
+        <w:rPr>
+          <w:rFonts w:ascii="Times New Roman" w:hAnsi="Times New Roman" w:cs="Times New Roman"/>
+          <w:b/>
+          <w:sz w:val="28"/>
+          <w:szCs w:val="28"/>
+          <w:lang w:val="en-GB"/>
+        </w:rPr>
+      </w:pPr>
+      <w:r>
+        <w:rPr>
+          <w:rFonts w:ascii="Times New Roman" w:hAnsi="Times New Roman" w:cs="Times New Roman"/>
+          <w:b/>
+          <w:sz w:val="28"/>
+          <w:szCs w:val="28"/>
+          <w:lang w:val="en-GB"/>
+        </w:rPr>
+        <w:t>IN</w:t>
+      </w:r>
+    </w:p>
+    <w:p>
+      <w:pPr>
+        <w:jc w:val="center"/>
+        <w:rPr>
+          <w:rFonts w:ascii="Times New Roman" w:hAnsi="Times New Roman" w:cs="Times New Roman"/>
+          <w:b/>
+          <w:sz w:val="28"/>
+          <w:szCs w:val="28"/>
+          <w:lang w:val="en-GB"/>
+        </w:rPr>
+      </w:pPr>
+      <w:r>
+        <w:rPr>
+          <w:rFonts w:ascii="Times New Roman" w:hAnsi="Times New Roman" w:cs="Times New Roman"/>
+          <w:b/>
+          <w:sz w:val="28"/>
+          <w:szCs w:val="28"/>
+          <w:lang w:val="en-GB"/>
+        </w:rPr>
+        <w:t>DATA SCIENCE</w:t>
+      </w:r>
+    </w:p>
+    <w:p>
+      <w:pPr>
+        <w:jc w:val="center"/>
+        <w:rPr>
+          <w:rFonts w:ascii="Times New Roman" w:hAnsi="Times New Roman" w:cs="Times New Roman"/>
+          <w:sz w:val="24"/>
+          <w:szCs w:val="24"/>
+          <w:lang w:val="en-GB"/>
+        </w:rPr>
+      </w:pPr>
+      <w:proofErr w:type="gramStart"/>
+      <w:r>
+        <w:rPr>
+          <w:rFonts w:ascii="Times New Roman" w:hAnsi="Times New Roman" w:cs="Times New Roman"/>
+          <w:sz w:val="24"/>
+          <w:szCs w:val="24"/>
+          <w:lang w:val="en-GB"/>
+        </w:rPr>
+        <w:t>at</w:t>
+      </w:r>
+      <w:proofErr w:type="gramEnd"/>
+    </w:p>
+    <w:p>
+      <w:pPr>
+        <w:jc w:val="center"/>
+        <w:rPr>
+          <w:rFonts w:ascii="Times New Roman" w:hAnsi="Times New Roman" w:cs="Times New Roman"/>
+          <w:b/>
+          <w:sz w:val="20"/>
+          <w:szCs w:val="20"/>
+          <w:lang w:val="en-GB"/>
+        </w:rPr>
+      </w:pPr>
+      <w:r>
+        <w:rPr>
+          <w:rFonts w:ascii="Times New Roman" w:hAnsi="Times New Roman" w:cs="Times New Roman"/>
+          <w:b/>
+          <w:sz w:val="20"/>
+          <w:szCs w:val="20"/>
+          <w:lang w:val="en-GB"/>
+        </w:rPr>
+        <w:t>SYMBIOSIS INSTITUTE OF COMPUTER STUDIES AND RESEARCH, PUNE, INDIA</w:t>
+      </w:r>
+    </w:p>
+    <w:p>
+      <w:pPr>
+        <w:jc w:val="center"/>
+        <w:rPr>
+          <w:rFonts w:ascii="Times New Roman" w:hAnsi="Times New Roman" w:cs="Times New Roman"/>
+          <w:b/>
+          <w:sz w:val="20"/>
+          <w:szCs w:val="20"/>
+          <w:lang w:val="en-GB"/>
+        </w:rPr>
+      </w:pPr>
+      <w:r>
+        <w:rPr>
+          <w:rFonts w:ascii="Times New Roman" w:hAnsi="Times New Roman" w:cs="Times New Roman"/>
+          <w:b/>
+          <w:sz w:val="20"/>
+          <w:szCs w:val="20"/>
+          <w:lang w:val="en-GB"/>
+        </w:rPr>
+        <w:t>AFFILIATED TO SYMBIOSIS INTERNATIONAL (DEEMED UNIVERSITY) (INDIA)</w:t>
+      </w:r>
+    </w:p>
+    <w:p>
+      <w:pPr>
+        <w:jc w:val="center"/>
+        <w:rPr>
+          <w:rFonts w:ascii="Times New Roman" w:hAnsi="Times New Roman" w:cs="Times New Roman"/>
+          <w:b/>
+          <w:sz w:val="20"/>
+          <w:szCs w:val="20"/>
+          <w:lang w:val="en-GB"/>
+        </w:rPr>
+      </w:pPr>
+      <w:r>
+        <w:rPr>
+          <w:rFonts w:ascii="Times New Roman" w:hAnsi="Times New Roman" w:cs="Times New Roman"/>
+          <w:b/>
+          <w:sz w:val="20"/>
+          <w:szCs w:val="20"/>
+          <w:lang w:val="en-GB"/>
+        </w:rPr>
+        <w:t>MARCH 2021</w:t>
+      </w:r>
+    </w:p>
+    <w:p>
+      <w:pPr>
+        <w:jc w:val="right"/>
+        <w:outlineLvl w:val="0"/>
+        <w:rPr>
+          <w:rFonts w:ascii="Times New Roman" w:hAnsi="Times New Roman" w:cs="Times New Roman"/>
+          <w:b/>
+          <w:sz w:val="24"/>
+          <w:szCs w:val="24"/>
+        </w:rPr>
+      </w:pPr>
+    </w:p>
+    <w:p>
+      <w:pPr>
+        <w:jc w:val="right"/>
+        <w:outlineLvl w:val="0"/>
+        <w:rPr>
+          <w:rFonts w:ascii="Times New Roman" w:hAnsi="Times New Roman" w:cs="Times New Roman"/>
+          <w:b/>
+          <w:sz w:val="24"/>
+          <w:szCs w:val="24"/>
+        </w:rPr>
+      </w:pPr>
+    </w:p>
+    <w:p>
+      <w:pPr>
+        <w:jc w:val="right"/>
+        <w:outlineLvl w:val="0"/>
+        <w:rPr>
+          <w:rFonts w:ascii="Times New Roman" w:hAnsi="Times New Roman" w:cs="Times New Roman"/>
+          <w:b/>
+          <w:sz w:val="24"/>
+          <w:szCs w:val="24"/>
+        </w:rPr>
+      </w:pPr>
+    </w:p>
+    <w:p>
+      <w:pPr>
+        <w:jc w:val="right"/>
+        <w:outlineLvl w:val="0"/>
+        <w:rPr>
+          <w:rFonts w:ascii="Times New Roman" w:hAnsi="Times New Roman" w:cs="Times New Roman"/>
+          <w:b/>
+          <w:sz w:val="24"/>
+          <w:szCs w:val="24"/>
+        </w:rPr>
+      </w:pPr>
+    </w:p>
+    <w:p>
+      <w:pPr>
+        <w:jc w:val="right"/>
+        <w:outlineLvl w:val="0"/>
+        <w:rPr>
+          <w:rFonts w:ascii="Times New Roman" w:hAnsi="Times New Roman" w:cs="Times New Roman"/>
+          <w:b/>
+          <w:sz w:val="24"/>
+          <w:szCs w:val="24"/>
+        </w:rPr>
+      </w:pPr>
+    </w:p>
+    <w:p>
+      <w:pPr>
+        <w:jc w:val="right"/>
+        <w:outlineLvl w:val="0"/>
+        <w:rPr>
+          <w:rFonts w:ascii="Times New Roman" w:hAnsi="Times New Roman" w:cs="Times New Roman"/>
+          <w:b/>
+          <w:sz w:val="24"/>
+          <w:szCs w:val="24"/>
+        </w:rPr>
+      </w:pPr>
+    </w:p>
+    <w:p>
+      <w:pPr>
+        <w:jc w:val="right"/>
+        <w:outlineLvl w:val="0"/>
+        <w:rPr>
+          <w:rFonts w:ascii="Times New Roman" w:hAnsi="Times New Roman" w:cs="Times New Roman"/>
+          <w:b/>
+          <w:sz w:val="24"/>
+          <w:szCs w:val="24"/>
+        </w:rPr>
+      </w:pPr>
+    </w:p>
+    <w:p>
+      <w:pPr>
+        <w:jc w:val="right"/>
+        <w:outlineLvl w:val="0"/>
+        <w:rPr>
+          <w:rFonts w:ascii="Times New Roman" w:hAnsi="Times New Roman" w:cs="Times New Roman"/>
+          <w:sz w:val="24"/>
+          <w:szCs w:val="24"/>
+        </w:rPr>
+      </w:pPr>
+      <w:r>
+        <w:rPr>
+          <w:rFonts w:ascii="Times New Roman" w:hAnsi="Times New Roman" w:cs="Times New Roman"/>
+          <w:b/>
+          <w:sz w:val="24"/>
+          <w:szCs w:val="24"/>
+        </w:rPr>
+        <w:lastRenderedPageBreak/>
+        <w:t xml:space="preserve">Annexure-2 </w:t>
       </w:r>
     </w:p>
     <w:p>
@@ -49,421 +531,326 @@
         <w:rPr>
           <w:rFonts w:ascii="Times New Roman" w:hAnsi="Times New Roman" w:cs="Times New Roman"/>
           <w:b/>
-          <w:sz w:val="24"/>
-          <w:szCs w:val="24"/>
-        </w:rPr>
-      </w:pPr>
-      <w:r>
-        <w:rPr>
-          <w:rFonts w:ascii="Times New Roman" w:hAnsi="Times New Roman" w:cs="Times New Roman"/>
-          <w:b/>
-          <w:sz w:val="24"/>
-          <w:szCs w:val="24"/>
-        </w:rPr>
-        <w:t>TITLE OF PROJECT</w:t>
-      </w:r>
-    </w:p>
-    <w:p>
-      <w:pPr>
-        <w:jc w:val="center"/>
-        <w:rPr>
-          <w:rFonts w:ascii="Times New Roman" w:hAnsi="Times New Roman" w:cs="Times New Roman"/>
-          <w:sz w:val="24"/>
-          <w:szCs w:val="24"/>
-        </w:rPr>
-      </w:pPr>
-      <w:r>
-        <w:rPr>
-          <w:rFonts w:ascii="Times New Roman" w:hAnsi="Times New Roman" w:cs="Times New Roman"/>
-          <w:sz w:val="24"/>
-          <w:szCs w:val="24"/>
-        </w:rPr>
-        <w:t>&lt;Font Size 22&gt;&lt;BOLD&gt;&lt;Centralized&gt;</w:t>
-      </w:r>
-    </w:p>
-    <w:p>
-      <w:pPr>
-        <w:jc w:val="center"/>
-        <w:rPr>
-          <w:rFonts w:ascii="Times New Roman" w:hAnsi="Times New Roman" w:cs="Times New Roman"/>
-          <w:b/>
-          <w:sz w:val="24"/>
-          <w:szCs w:val="24"/>
-        </w:rPr>
-      </w:pPr>
-      <w:r>
-        <w:rPr>
-          <w:rFonts w:ascii="Times New Roman" w:hAnsi="Times New Roman" w:cs="Times New Roman"/>
-          <w:b/>
-          <w:sz w:val="24"/>
-          <w:szCs w:val="24"/>
-        </w:rPr>
-        <w:t>A Project Report</w:t>
-      </w:r>
-    </w:p>
-    <w:p>
-      <w:pPr>
-        <w:jc w:val="center"/>
-        <w:rPr>
-          <w:rFonts w:ascii="Times New Roman" w:hAnsi="Times New Roman" w:cs="Times New Roman"/>
-          <w:sz w:val="24"/>
-          <w:szCs w:val="24"/>
-        </w:rPr>
-      </w:pPr>
-      <w:r>
-        <w:rPr>
-          <w:rFonts w:ascii="Times New Roman" w:hAnsi="Times New Roman" w:cs="Times New Roman"/>
-          <w:sz w:val="24"/>
-          <w:szCs w:val="24"/>
-        </w:rPr>
-        <w:t>&lt;Font Size 14&gt;&gt;&lt;BOLD&gt;&lt;Centralized&gt;</w:t>
-      </w:r>
-    </w:p>
-    <w:p>
-      <w:pPr>
-        <w:jc w:val="center"/>
-        <w:rPr>
-          <w:rFonts w:ascii="Times New Roman" w:hAnsi="Times New Roman" w:cs="Times New Roman"/>
-          <w:b/>
-          <w:sz w:val="24"/>
-          <w:szCs w:val="24"/>
-        </w:rPr>
-      </w:pPr>
-      <w:r>
-        <w:rPr>
-          <w:rFonts w:ascii="Times New Roman" w:hAnsi="Times New Roman" w:cs="Times New Roman"/>
-          <w:b/>
-          <w:sz w:val="24"/>
-          <w:szCs w:val="24"/>
-        </w:rPr>
-        <w:t>Submitted by:</w:t>
-      </w:r>
-    </w:p>
-    <w:p>
-      <w:pPr>
-        <w:jc w:val="center"/>
-        <w:rPr>
-          <w:rFonts w:ascii="Times New Roman" w:hAnsi="Times New Roman" w:cs="Times New Roman"/>
-          <w:sz w:val="24"/>
-          <w:szCs w:val="24"/>
-        </w:rPr>
-      </w:pPr>
-      <w:r>
-        <w:rPr>
-          <w:rFonts w:ascii="Times New Roman" w:hAnsi="Times New Roman" w:cs="Times New Roman"/>
-          <w:sz w:val="24"/>
-          <w:szCs w:val="24"/>
-        </w:rPr>
-        <w:t>&lt;Font Size 14&gt;&lt;Italic&gt;&gt;&lt;BOLD&gt;&lt;Centralized&gt;</w:t>
-      </w:r>
-    </w:p>
-    <w:p>
-      <w:pPr>
-        <w:jc w:val="center"/>
-        <w:rPr>
-          <w:rFonts w:ascii="Times New Roman" w:hAnsi="Times New Roman" w:cs="Times New Roman"/>
-          <w:b/>
-          <w:sz w:val="24"/>
-          <w:szCs w:val="24"/>
-        </w:rPr>
-      </w:pPr>
-      <w:r>
-        <w:rPr>
-          <w:rFonts w:ascii="Times New Roman" w:hAnsi="Times New Roman" w:cs="Times New Roman"/>
-          <w:b/>
-          <w:sz w:val="24"/>
-          <w:szCs w:val="24"/>
-        </w:rPr>
-        <w:t>NAME OF THE STUDENT (&lt;University PRN&gt;)</w:t>
-      </w:r>
-    </w:p>
-    <w:p>
-      <w:pPr>
-        <w:jc w:val="center"/>
-        <w:rPr>
-          <w:rFonts w:ascii="Times New Roman" w:hAnsi="Times New Roman" w:cs="Times New Roman"/>
-          <w:sz w:val="24"/>
-          <w:szCs w:val="24"/>
-        </w:rPr>
-      </w:pPr>
-      <w:r>
-        <w:rPr>
-          <w:rFonts w:ascii="Times New Roman" w:hAnsi="Times New Roman" w:cs="Times New Roman"/>
-          <w:sz w:val="24"/>
-          <w:szCs w:val="24"/>
-        </w:rPr>
-        <w:t>&lt;Font Size 16&gt;&gt;&lt;BOLD&gt;&lt;Centralized&gt;</w:t>
-      </w:r>
-    </w:p>
-    <w:p>
-      <w:pPr>
-        <w:jc w:val="center"/>
+          <w:sz w:val="28"/>
+          <w:szCs w:val="24"/>
+        </w:rPr>
+      </w:pPr>
+      <w:r>
+        <w:rPr>
+          <w:rFonts w:ascii="Times New Roman" w:hAnsi="Times New Roman" w:cs="Times New Roman"/>
+          <w:b/>
+          <w:sz w:val="28"/>
+          <w:szCs w:val="24"/>
+        </w:rPr>
+        <w:t>DECLARATION</w:t>
+      </w:r>
+    </w:p>
+    <w:p>
+      <w:pPr>
+        <w:jc w:val="both"/>
+        <w:rPr>
+          <w:rFonts w:ascii="Times New Roman" w:hAnsi="Times New Roman" w:cs="Times New Roman"/>
+          <w:sz w:val="24"/>
+          <w:szCs w:val="24"/>
+        </w:rPr>
+      </w:pPr>
+    </w:p>
+    <w:p>
+      <w:pPr>
+        <w:jc w:val="both"/>
+        <w:rPr>
+          <w:rFonts w:ascii="Times New Roman" w:hAnsi="Times New Roman" w:cs="Times New Roman"/>
+          <w:sz w:val="24"/>
+          <w:szCs w:val="24"/>
+        </w:rPr>
+      </w:pPr>
+      <w:r>
+        <w:rPr>
+          <w:rFonts w:ascii="Times New Roman" w:hAnsi="Times New Roman" w:cs="Times New Roman"/>
+          <w:sz w:val="24"/>
+          <w:szCs w:val="24"/>
+        </w:rPr>
+        <w:t>I hereby declare that the project e</w:t>
+      </w:r>
+      <w:r>
+        <w:rPr>
+          <w:rFonts w:ascii="Times New Roman" w:hAnsi="Times New Roman" w:cs="Times New Roman"/>
+          <w:sz w:val="24"/>
+          <w:szCs w:val="24"/>
+        </w:rPr>
+        <w:t xml:space="preserve">ntitled </w:t>
+      </w:r>
+      <w:proofErr w:type="gramStart"/>
+      <w:r>
+        <w:rPr>
+          <w:rFonts w:ascii="Times New Roman" w:hAnsi="Times New Roman" w:cs="Times New Roman"/>
+          <w:sz w:val="24"/>
+          <w:szCs w:val="24"/>
+        </w:rPr>
+        <w:t xml:space="preserve">“ </w:t>
+      </w:r>
+      <w:r>
+        <w:rPr>
+          <w:rFonts w:ascii="Times New Roman" w:hAnsi="Times New Roman" w:cs="Times New Roman"/>
+          <w:sz w:val="24"/>
+          <w:szCs w:val="24"/>
+          <w:u w:val="single"/>
+        </w:rPr>
+        <w:t>Doctor</w:t>
+      </w:r>
+      <w:proofErr w:type="gramEnd"/>
+      <w:r>
+        <w:rPr>
+          <w:rFonts w:ascii="Times New Roman" w:hAnsi="Times New Roman" w:cs="Times New Roman"/>
+          <w:sz w:val="24"/>
+          <w:szCs w:val="24"/>
+          <w:u w:val="single"/>
+        </w:rPr>
+        <w:t xml:space="preserve"> Patient Interactive Platform</w:t>
+      </w:r>
+      <w:r>
+        <w:rPr>
+          <w:rFonts w:ascii="Times New Roman" w:hAnsi="Times New Roman" w:cs="Times New Roman"/>
+          <w:sz w:val="24"/>
+          <w:szCs w:val="24"/>
+        </w:rPr>
+        <w:t xml:space="preserve"> </w:t>
+      </w:r>
+      <w:r>
+        <w:rPr>
+          <w:rFonts w:ascii="Times New Roman" w:hAnsi="Times New Roman" w:cs="Times New Roman"/>
+          <w:sz w:val="24"/>
+          <w:szCs w:val="24"/>
+        </w:rPr>
+        <w:t xml:space="preserve">” submitted for the M.Sc. System Security / M.Sc. Computer Application degree is my original work and the project has not formed the basis for the award of any other degree, diploma, fellowship or any other similar titles. </w:t>
+      </w:r>
+    </w:p>
+    <w:p>
+      <w:pPr>
+        <w:jc w:val="both"/>
+        <w:rPr>
+          <w:rFonts w:ascii="Times New Roman" w:hAnsi="Times New Roman" w:cs="Times New Roman"/>
+          <w:sz w:val="24"/>
+          <w:szCs w:val="24"/>
+        </w:rPr>
+      </w:pPr>
+    </w:p>
+    <w:p>
+      <w:pPr>
+        <w:jc w:val="both"/>
+        <w:rPr>
+          <w:rFonts w:ascii="Times New Roman" w:hAnsi="Times New Roman" w:cs="Times New Roman"/>
+          <w:sz w:val="24"/>
+          <w:szCs w:val="24"/>
+        </w:rPr>
+      </w:pPr>
+    </w:p>
+    <w:p>
+      <w:pPr>
+        <w:jc w:val="both"/>
+        <w:rPr>
+          <w:rFonts w:ascii="Times New Roman" w:hAnsi="Times New Roman" w:cs="Times New Roman"/>
+          <w:sz w:val="24"/>
+          <w:szCs w:val="24"/>
+        </w:rPr>
+      </w:pPr>
+    </w:p>
+    <w:p>
+      <w:pPr>
+        <w:jc w:val="right"/>
+        <w:rPr>
+          <w:rFonts w:ascii="Times New Roman" w:hAnsi="Times New Roman" w:cs="Times New Roman"/>
+          <w:sz w:val="24"/>
+          <w:szCs w:val="24"/>
+        </w:rPr>
+      </w:pPr>
+    </w:p>
+    <w:p>
+      <w:pPr>
+        <w:jc w:val="right"/>
+        <w:outlineLvl w:val="0"/>
+        <w:rPr>
+          <w:rFonts w:ascii="Times New Roman" w:hAnsi="Times New Roman" w:cs="Times New Roman"/>
+          <w:b/>
+          <w:sz w:val="24"/>
+          <w:szCs w:val="24"/>
+        </w:rPr>
+      </w:pPr>
+      <w:r>
+        <w:rPr>
+          <w:rFonts w:ascii="Times New Roman" w:hAnsi="Times New Roman" w:cs="Times New Roman"/>
+          <w:b/>
+          <w:sz w:val="24"/>
+          <w:szCs w:val="24"/>
+        </w:rPr>
+        <w:t>Signature of the Students</w:t>
+      </w:r>
+    </w:p>
+    <w:p>
+      <w:pPr>
+        <w:jc w:val="both"/>
+        <w:outlineLvl w:val="0"/>
+        <w:rPr>
+          <w:rFonts w:ascii="Times New Roman" w:hAnsi="Times New Roman" w:cs="Times New Roman"/>
+          <w:b/>
+          <w:sz w:val="24"/>
+          <w:szCs w:val="24"/>
+        </w:rPr>
+      </w:pPr>
+      <w:r>
+        <w:rPr>
+          <w:rFonts w:ascii="Times New Roman" w:hAnsi="Times New Roman" w:cs="Times New Roman"/>
+          <w:b/>
+          <w:sz w:val="24"/>
+          <w:szCs w:val="24"/>
+        </w:rPr>
+        <w:t xml:space="preserve">Place: </w:t>
+      </w:r>
+      <w:r>
+        <w:rPr>
+          <w:rFonts w:ascii="Times New Roman" w:hAnsi="Times New Roman" w:cs="Times New Roman"/>
+          <w:b/>
+          <w:sz w:val="24"/>
+          <w:szCs w:val="24"/>
+        </w:rPr>
+        <w:t>PUNE</w:t>
+      </w:r>
+    </w:p>
+    <w:p>
+      <w:pPr>
+        <w:jc w:val="both"/>
+        <w:outlineLvl w:val="0"/>
+        <w:rPr>
+          <w:rFonts w:ascii="Times New Roman" w:hAnsi="Times New Roman" w:cs="Times New Roman"/>
+          <w:b/>
+          <w:sz w:val="24"/>
+          <w:szCs w:val="24"/>
+        </w:rPr>
+      </w:pPr>
+      <w:r>
+        <w:rPr>
+          <w:rFonts w:ascii="Times New Roman" w:hAnsi="Times New Roman" w:cs="Times New Roman"/>
+          <w:b/>
+          <w:sz w:val="24"/>
+          <w:szCs w:val="24"/>
+        </w:rPr>
+        <w:t xml:space="preserve">Date: </w:t>
+      </w:r>
+      <w:r>
+        <w:rPr>
+          <w:rFonts w:ascii="Times New Roman" w:hAnsi="Times New Roman" w:cs="Times New Roman"/>
+          <w:b/>
+          <w:sz w:val="24"/>
+          <w:szCs w:val="24"/>
+        </w:rPr>
+        <w:t>21 / 05 / 2021</w:t>
+      </w:r>
+    </w:p>
+    <w:p>
+      <w:pPr>
+        <w:jc w:val="both"/>
         <w:rPr>
           <w:rFonts w:ascii="Times New Roman" w:hAnsi="Times New Roman" w:cs="Times New Roman"/>
           <w:sz w:val="28"/>
           <w:szCs w:val="28"/>
         </w:rPr>
       </w:pPr>
-      <w:proofErr w:type="gramStart"/>
-      <w:r>
+    </w:p>
+    <w:p>
+      <w:pPr>
+        <w:jc w:val="both"/>
         <w:rPr>
           <w:rFonts w:ascii="Times New Roman" w:hAnsi="Times New Roman" w:cs="Times New Roman"/>
           <w:sz w:val="28"/>
           <w:szCs w:val="28"/>
         </w:rPr>
-        <w:t>in</w:t>
-      </w:r>
-      <w:proofErr w:type="gramEnd"/>
-      <w:r>
+      </w:pPr>
+    </w:p>
+    <w:p>
+      <w:pPr>
+        <w:jc w:val="both"/>
         <w:rPr>
           <w:rFonts w:ascii="Times New Roman" w:hAnsi="Times New Roman" w:cs="Times New Roman"/>
           <w:sz w:val="28"/>
           <w:szCs w:val="28"/>
         </w:rPr>
-        <w:t xml:space="preserve"> partial fulfillment for the award of the degree</w:t>
-      </w:r>
-    </w:p>
-    <w:p>
-      <w:pPr>
-        <w:jc w:val="center"/>
-        <w:rPr>
-          <w:rFonts w:ascii="Times New Roman" w:hAnsi="Times New Roman" w:cs="Times New Roman"/>
-          <w:sz w:val="24"/>
-          <w:szCs w:val="24"/>
-        </w:rPr>
-      </w:pPr>
-      <w:proofErr w:type="gramStart"/>
-      <w:r>
-        <w:rPr>
-          <w:rFonts w:ascii="Times New Roman" w:hAnsi="Times New Roman" w:cs="Times New Roman"/>
-          <w:sz w:val="24"/>
-          <w:szCs w:val="24"/>
-        </w:rPr>
-        <w:t>of</w:t>
-      </w:r>
-      <w:proofErr w:type="gramEnd"/>
-    </w:p>
-    <w:p>
-      <w:pPr>
-        <w:jc w:val="center"/>
-        <w:rPr>
-          <w:rFonts w:ascii="Times New Roman" w:hAnsi="Times New Roman" w:cs="Times New Roman"/>
-          <w:sz w:val="24"/>
-          <w:szCs w:val="24"/>
-        </w:rPr>
-      </w:pPr>
-      <w:r>
-        <w:rPr>
-          <w:rFonts w:ascii="Times New Roman" w:hAnsi="Times New Roman" w:cs="Times New Roman"/>
-          <w:sz w:val="24"/>
-          <w:szCs w:val="24"/>
-        </w:rPr>
-        <w:t>&lt;Font Size 14&gt;&lt;1.5 line spacing&gt;&lt;Italic&gt;&lt;BOLD&gt;&lt;Centralized&gt;</w:t>
-      </w:r>
-    </w:p>
-    <w:p>
-      <w:pPr>
-        <w:jc w:val="center"/>
-        <w:rPr>
-          <w:rFonts w:ascii="Times New Roman" w:hAnsi="Times New Roman" w:cs="Times New Roman"/>
-          <w:b/>
-          <w:sz w:val="24"/>
-          <w:szCs w:val="24"/>
-        </w:rPr>
-      </w:pPr>
-      <w:proofErr w:type="gramStart"/>
-      <w:r>
-        <w:rPr>
-          <w:rFonts w:ascii="Times New Roman" w:hAnsi="Times New Roman" w:cs="Times New Roman"/>
-          <w:b/>
-          <w:sz w:val="24"/>
-          <w:szCs w:val="24"/>
-        </w:rPr>
-        <w:t>M.SC. SYSTEM SECURITY / M.SC.</w:t>
-      </w:r>
-      <w:proofErr w:type="gramEnd"/>
-      <w:r>
-        <w:rPr>
-          <w:rFonts w:ascii="Times New Roman" w:hAnsi="Times New Roman" w:cs="Times New Roman"/>
-          <w:b/>
-          <w:sz w:val="24"/>
-          <w:szCs w:val="24"/>
-        </w:rPr>
-        <w:t xml:space="preserve"> COMPUTER APPLICATION </w:t>
-      </w:r>
-    </w:p>
-    <w:p>
-      <w:pPr>
-        <w:jc w:val="center"/>
-        <w:rPr>
-          <w:rFonts w:ascii="Times New Roman" w:hAnsi="Times New Roman" w:cs="Times New Roman"/>
-          <w:sz w:val="24"/>
-          <w:szCs w:val="24"/>
-        </w:rPr>
-      </w:pPr>
-      <w:r>
-        <w:rPr>
-          <w:rFonts w:ascii="Times New Roman" w:hAnsi="Times New Roman" w:cs="Times New Roman"/>
-          <w:sz w:val="24"/>
-          <w:szCs w:val="24"/>
-        </w:rPr>
-        <w:t>&lt;Font Size 16&gt;&gt;&lt;BOLD&gt;&lt;Centralized&gt;</w:t>
-      </w:r>
-    </w:p>
-    <w:p>
-      <w:pPr>
-        <w:jc w:val="center"/>
-        <w:rPr>
-          <w:rFonts w:ascii="Times New Roman" w:hAnsi="Times New Roman" w:cs="Times New Roman"/>
-          <w:b/>
-          <w:sz w:val="24"/>
-          <w:szCs w:val="24"/>
-        </w:rPr>
-      </w:pPr>
-      <w:r>
-        <w:rPr>
-          <w:rFonts w:ascii="Times New Roman" w:hAnsi="Times New Roman" w:cs="Times New Roman"/>
-          <w:b/>
-          <w:sz w:val="24"/>
-          <w:szCs w:val="24"/>
-        </w:rPr>
-        <w:t>IN</w:t>
-      </w:r>
-    </w:p>
-    <w:p>
-      <w:pPr>
-        <w:jc w:val="center"/>
-        <w:rPr>
-          <w:rFonts w:ascii="Times New Roman" w:hAnsi="Times New Roman" w:cs="Times New Roman"/>
-          <w:b/>
-          <w:sz w:val="24"/>
-          <w:szCs w:val="24"/>
-        </w:rPr>
-      </w:pPr>
-      <w:r>
-        <w:rPr>
-          <w:rFonts w:ascii="Times New Roman" w:hAnsi="Times New Roman" w:cs="Times New Roman"/>
-          <w:b/>
-          <w:sz w:val="24"/>
-          <w:szCs w:val="24"/>
-        </w:rPr>
-        <w:t>COMPUTER STUDIES</w:t>
-      </w:r>
-    </w:p>
-    <w:p>
-      <w:pPr>
-        <w:jc w:val="center"/>
-        <w:rPr>
-          <w:rFonts w:ascii="Times New Roman" w:hAnsi="Times New Roman" w:cs="Times New Roman"/>
-          <w:sz w:val="24"/>
-          <w:szCs w:val="24"/>
-        </w:rPr>
-      </w:pPr>
-      <w:r>
-        <w:rPr>
-          <w:rFonts w:ascii="Times New Roman" w:hAnsi="Times New Roman" w:cs="Times New Roman"/>
-          <w:sz w:val="24"/>
-          <w:szCs w:val="24"/>
-        </w:rPr>
-        <w:t>&lt;Font Size 14&gt;&lt;BOLD&gt;&lt;Centralized&gt;</w:t>
-      </w:r>
-    </w:p>
-    <w:p>
-      <w:pPr>
-        <w:jc w:val="center"/>
-        <w:rPr>
-          <w:rFonts w:ascii="Times New Roman" w:hAnsi="Times New Roman" w:cs="Times New Roman"/>
-          <w:sz w:val="24"/>
-          <w:szCs w:val="24"/>
-        </w:rPr>
-      </w:pPr>
-      <w:proofErr w:type="gramStart"/>
-      <w:r>
-        <w:rPr>
-          <w:rFonts w:ascii="Times New Roman" w:hAnsi="Times New Roman" w:cs="Times New Roman"/>
-          <w:sz w:val="24"/>
-          <w:szCs w:val="24"/>
-        </w:rPr>
-        <w:t>at</w:t>
-      </w:r>
-      <w:proofErr w:type="gramEnd"/>
-    </w:p>
-    <w:p>
-      <w:pPr>
-        <w:jc w:val="center"/>
-        <w:rPr>
-          <w:rFonts w:ascii="Times New Roman" w:hAnsi="Times New Roman" w:cs="Times New Roman"/>
-          <w:b/>
-          <w:sz w:val="20"/>
-          <w:szCs w:val="20"/>
-        </w:rPr>
-      </w:pPr>
-      <w:r>
-        <w:rPr>
-          <w:rFonts w:ascii="Times New Roman" w:hAnsi="Times New Roman" w:cs="Times New Roman"/>
-          <w:b/>
-          <w:sz w:val="20"/>
-          <w:szCs w:val="20"/>
-        </w:rPr>
-        <w:t>SYMBIOSIS INSTITUTE OF COMPUTER STUDIES AND RESEARCH, PUNE, INDIA</w:t>
-      </w:r>
-    </w:p>
-    <w:p>
-      <w:pPr>
-        <w:jc w:val="center"/>
-        <w:rPr>
-          <w:rFonts w:ascii="Times New Roman" w:hAnsi="Times New Roman" w:cs="Times New Roman"/>
-          <w:b/>
-          <w:sz w:val="20"/>
-          <w:szCs w:val="20"/>
-        </w:rPr>
-      </w:pPr>
-      <w:r>
-        <w:rPr>
-          <w:rFonts w:ascii="Times New Roman" w:hAnsi="Times New Roman" w:cs="Times New Roman"/>
-          <w:b/>
-          <w:sz w:val="20"/>
-          <w:szCs w:val="20"/>
-        </w:rPr>
-        <w:t>AFFILIATED TO SYMBIOSIS INTERNATIONAL (DEEMED UNIVERSITY) (INDIA)</w:t>
-      </w:r>
-    </w:p>
-    <w:p>
-      <w:pPr>
-        <w:jc w:val="center"/>
-        <w:rPr>
-          <w:rFonts w:ascii="Times New Roman" w:hAnsi="Times New Roman" w:cs="Times New Roman"/>
-          <w:b/>
-          <w:sz w:val="20"/>
-          <w:szCs w:val="20"/>
-        </w:rPr>
-      </w:pPr>
-      <w:r>
-        <w:rPr>
-          <w:rFonts w:ascii="Times New Roman" w:hAnsi="Times New Roman" w:cs="Times New Roman"/>
-          <w:b/>
-          <w:sz w:val="20"/>
-          <w:szCs w:val="20"/>
-        </w:rPr>
-        <w:t>MONTH &amp; YEAR</w:t>
-      </w:r>
-    </w:p>
-    <w:p>
-      <w:pPr>
-        <w:jc w:val="center"/>
-        <w:rPr>
-          <w:rFonts w:ascii="Times New Roman" w:hAnsi="Times New Roman" w:cs="Times New Roman"/>
-          <w:sz w:val="24"/>
-          <w:szCs w:val="24"/>
-        </w:rPr>
-      </w:pPr>
-      <w:r>
-        <w:rPr>
-          <w:rFonts w:ascii="Times New Roman" w:hAnsi="Times New Roman" w:cs="Times New Roman"/>
-          <w:sz w:val="24"/>
-          <w:szCs w:val="24"/>
-        </w:rPr>
-        <w:t>&lt;Font Size 10&gt;&gt;&lt;BOLD&gt;&lt;Centralized&gt;</w:t>
+      </w:pPr>
+    </w:p>
+    <w:p>
+      <w:pPr>
+        <w:jc w:val="both"/>
+        <w:rPr>
+          <w:rFonts w:ascii="Times New Roman" w:hAnsi="Times New Roman" w:cs="Times New Roman"/>
+          <w:sz w:val="28"/>
+          <w:szCs w:val="28"/>
+        </w:rPr>
+      </w:pPr>
+    </w:p>
+    <w:p>
+      <w:pPr>
+        <w:jc w:val="both"/>
+        <w:rPr>
+          <w:rFonts w:ascii="Times New Roman" w:hAnsi="Times New Roman" w:cs="Times New Roman"/>
+          <w:sz w:val="28"/>
+          <w:szCs w:val="28"/>
+        </w:rPr>
+      </w:pPr>
+    </w:p>
+    <w:p>
+      <w:pPr>
+        <w:jc w:val="both"/>
+        <w:rPr>
+          <w:rFonts w:ascii="Times New Roman" w:hAnsi="Times New Roman" w:cs="Times New Roman"/>
+          <w:sz w:val="28"/>
+          <w:szCs w:val="28"/>
+        </w:rPr>
+      </w:pPr>
+    </w:p>
+    <w:p>
+      <w:pPr>
+        <w:jc w:val="both"/>
+        <w:rPr>
+          <w:rFonts w:ascii="Times New Roman" w:hAnsi="Times New Roman" w:cs="Times New Roman"/>
+          <w:sz w:val="28"/>
+          <w:szCs w:val="28"/>
+        </w:rPr>
+      </w:pPr>
+    </w:p>
+    <w:p>
+      <w:pPr>
+        <w:jc w:val="both"/>
+        <w:rPr>
+          <w:rFonts w:ascii="Times New Roman" w:hAnsi="Times New Roman" w:cs="Times New Roman"/>
+          <w:sz w:val="28"/>
+          <w:szCs w:val="28"/>
+        </w:rPr>
+      </w:pPr>
+    </w:p>
+    <w:p>
+      <w:pPr>
+        <w:jc w:val="both"/>
+        <w:rPr>
+          <w:rFonts w:ascii="Times New Roman" w:hAnsi="Times New Roman" w:cs="Times New Roman"/>
+          <w:sz w:val="28"/>
+          <w:szCs w:val="28"/>
+        </w:rPr>
+      </w:pPr>
+    </w:p>
+    <w:p>
+      <w:pPr>
+        <w:rPr>
+          <w:rFonts w:ascii="Times New Roman" w:hAnsi="Times New Roman" w:cs="Times New Roman"/>
+          <w:sz w:val="28"/>
+          <w:szCs w:val="28"/>
+        </w:rPr>
+      </w:pPr>
+      <w:r>
+        <w:rPr>
+          <w:rFonts w:ascii="Times New Roman" w:hAnsi="Times New Roman" w:cs="Times New Roman"/>
+          <w:sz w:val="28"/>
+          <w:szCs w:val="28"/>
+        </w:rPr>
+        <w:br w:type="page"/>
       </w:r>
     </w:p>
     <w:p>
@@ -472,18 +859,11 @@
         <w:outlineLvl w:val="0"/>
         <w:rPr>
           <w:rFonts w:ascii="Times New Roman" w:hAnsi="Times New Roman" w:cs="Times New Roman"/>
-          <w:sz w:val="24"/>
-          <w:szCs w:val="24"/>
-        </w:rPr>
-      </w:pPr>
-      <w:r>
-        <w:rPr>
-          <w:rFonts w:ascii="Times New Roman" w:hAnsi="Times New Roman" w:cs="Times New Roman"/>
-          <w:sz w:val="24"/>
-          <w:szCs w:val="24"/>
-        </w:rPr>
-        <w:br w:type="page"/>
-      </w:r>
+          <w:b/>
+          <w:sz w:val="24"/>
+          <w:szCs w:val="24"/>
+        </w:rPr>
+      </w:pPr>
       <w:r>
         <w:rPr>
           <w:rFonts w:ascii="Times New Roman" w:hAnsi="Times New Roman" w:cs="Times New Roman"/>
@@ -492,7 +872,7 @@
           <w:szCs w:val="24"/>
         </w:rPr>
         <w:lastRenderedPageBreak/>
-        <w:t xml:space="preserve">Annexure-2 </w:t>
+        <w:t>Annexure-3</w:t>
       </w:r>
     </w:p>
     <w:p>
@@ -502,18 +882,18 @@
         <w:rPr>
           <w:rFonts w:ascii="Times New Roman" w:hAnsi="Times New Roman" w:cs="Times New Roman"/>
           <w:b/>
-          <w:sz w:val="28"/>
-          <w:szCs w:val="24"/>
-        </w:rPr>
-      </w:pPr>
-      <w:r>
-        <w:rPr>
-          <w:rFonts w:ascii="Times New Roman" w:hAnsi="Times New Roman" w:cs="Times New Roman"/>
-          <w:b/>
-          <w:sz w:val="28"/>
-          <w:szCs w:val="24"/>
-        </w:rPr>
-        <w:t>DECLARATION</w:t>
+          <w:sz w:val="32"/>
+          <w:szCs w:val="24"/>
+        </w:rPr>
+      </w:pPr>
+      <w:r>
+        <w:rPr>
+          <w:rFonts w:ascii="Times New Roman" w:hAnsi="Times New Roman" w:cs="Times New Roman"/>
+          <w:b/>
+          <w:sz w:val="32"/>
+          <w:szCs w:val="24"/>
+        </w:rPr>
+        <w:t>CERTIFICATE</w:t>
       </w:r>
     </w:p>
     <w:p>
@@ -541,7 +921,178 @@
           <w:sz w:val="24"/>
           <w:szCs w:val="24"/>
         </w:rPr>
-        <w:t xml:space="preserve">I hereby declare that the project entitled “___________________________________________” submitted for the M.Sc. System Security / M.Sc. Computer Application degree is my original work and the project has not formed the basis for the award of any other degree, diploma, fellowship or any other similar titles. </w:t>
+        <w:t xml:space="preserve">This is to certify that </w:t>
+      </w:r>
+      <w:r>
+        <w:rPr>
+          <w:rFonts w:ascii="Times New Roman" w:hAnsi="Times New Roman" w:cs="Times New Roman"/>
+          <w:sz w:val="24"/>
+          <w:szCs w:val="24"/>
+        </w:rPr>
+        <w:t xml:space="preserve">the project titled “  </w:t>
+      </w:r>
+      <w:r>
+        <w:rPr>
+          <w:rFonts w:ascii="Times New Roman" w:hAnsi="Times New Roman" w:cs="Times New Roman"/>
+          <w:sz w:val="24"/>
+          <w:szCs w:val="24"/>
+          <w:u w:val="single"/>
+        </w:rPr>
+        <w:t>Doctor Patient Interactive Platform</w:t>
+      </w:r>
+      <w:r>
+        <w:rPr>
+          <w:rFonts w:ascii="Times New Roman" w:hAnsi="Times New Roman" w:cs="Times New Roman"/>
+          <w:sz w:val="24"/>
+          <w:szCs w:val="24"/>
+        </w:rPr>
+        <w:t xml:space="preserve">  </w:t>
+      </w:r>
+      <w:r>
+        <w:rPr>
+          <w:rFonts w:ascii="Times New Roman" w:hAnsi="Times New Roman" w:cs="Times New Roman"/>
+          <w:sz w:val="24"/>
+          <w:szCs w:val="24"/>
+        </w:rPr>
+        <w:t>” is the bona fide work</w:t>
+      </w:r>
+      <w:r>
+        <w:rPr>
+          <w:rFonts w:ascii="Times New Roman" w:hAnsi="Times New Roman" w:cs="Times New Roman"/>
+          <w:sz w:val="24"/>
+          <w:szCs w:val="24"/>
+        </w:rPr>
+        <w:t xml:space="preserve"> carried out </w:t>
+      </w:r>
+      <w:r>
+        <w:rPr>
+          <w:rFonts w:ascii="Times New Roman" w:hAnsi="Times New Roman" w:cs="Times New Roman"/>
+          <w:sz w:val="24"/>
+          <w:szCs w:val="24"/>
+          <w:u w:val="single"/>
+        </w:rPr>
+        <w:t xml:space="preserve">by </w:t>
+      </w:r>
+      <w:proofErr w:type="spellStart"/>
+      <w:r>
+        <w:rPr>
+          <w:rFonts w:ascii="Times New Roman" w:hAnsi="Times New Roman" w:cs="Times New Roman"/>
+          <w:sz w:val="24"/>
+          <w:szCs w:val="24"/>
+          <w:u w:val="single"/>
+        </w:rPr>
+        <w:t>Atharva</w:t>
+      </w:r>
+      <w:proofErr w:type="spellEnd"/>
+      <w:r>
+        <w:rPr>
+          <w:rFonts w:ascii="Times New Roman" w:hAnsi="Times New Roman" w:cs="Times New Roman"/>
+          <w:sz w:val="24"/>
+          <w:szCs w:val="24"/>
+          <w:u w:val="single"/>
+        </w:rPr>
+        <w:t xml:space="preserve"> </w:t>
+      </w:r>
+      <w:proofErr w:type="spellStart"/>
+      <w:r>
+        <w:rPr>
+          <w:rFonts w:ascii="Times New Roman" w:hAnsi="Times New Roman" w:cs="Times New Roman"/>
+          <w:sz w:val="24"/>
+          <w:szCs w:val="24"/>
+          <w:u w:val="single"/>
+        </w:rPr>
+        <w:t>Jadhav</w:t>
+      </w:r>
+      <w:proofErr w:type="spellEnd"/>
+      <w:r>
+        <w:rPr>
+          <w:rFonts w:ascii="Times New Roman" w:hAnsi="Times New Roman" w:cs="Times New Roman"/>
+          <w:sz w:val="24"/>
+          <w:szCs w:val="24"/>
+          <w:u w:val="single"/>
+        </w:rPr>
+        <w:t xml:space="preserve"> and </w:t>
+      </w:r>
+      <w:proofErr w:type="spellStart"/>
+      <w:r>
+        <w:rPr>
+          <w:rFonts w:ascii="Times New Roman" w:hAnsi="Times New Roman" w:cs="Times New Roman"/>
+          <w:sz w:val="24"/>
+          <w:szCs w:val="24"/>
+          <w:u w:val="single"/>
+        </w:rPr>
+        <w:t>Rushikesh</w:t>
+      </w:r>
+      <w:proofErr w:type="spellEnd"/>
+      <w:r>
+        <w:rPr>
+          <w:rFonts w:ascii="Times New Roman" w:hAnsi="Times New Roman" w:cs="Times New Roman"/>
+          <w:sz w:val="24"/>
+          <w:szCs w:val="24"/>
+          <w:u w:val="single"/>
+        </w:rPr>
+        <w:t xml:space="preserve"> </w:t>
+      </w:r>
+      <w:proofErr w:type="spellStart"/>
+      <w:r>
+        <w:rPr>
+          <w:rFonts w:ascii="Times New Roman" w:hAnsi="Times New Roman" w:cs="Times New Roman"/>
+          <w:sz w:val="24"/>
+          <w:szCs w:val="24"/>
+          <w:u w:val="single"/>
+        </w:rPr>
+        <w:t>Bappur</w:t>
+      </w:r>
+      <w:proofErr w:type="spellEnd"/>
+      <w:r>
+        <w:rPr>
+          <w:rFonts w:ascii="Times New Roman" w:hAnsi="Times New Roman" w:cs="Times New Roman"/>
+          <w:sz w:val="24"/>
+          <w:szCs w:val="24"/>
+        </w:rPr>
+        <w:t xml:space="preserve">, </w:t>
+      </w:r>
+      <w:r>
+        <w:rPr>
+          <w:rFonts w:ascii="Times New Roman" w:hAnsi="Times New Roman" w:cs="Times New Roman"/>
+          <w:sz w:val="24"/>
+          <w:szCs w:val="24"/>
+        </w:rPr>
+        <w:t>student</w:t>
+      </w:r>
+      <w:r>
+        <w:rPr>
+          <w:rFonts w:ascii="Times New Roman" w:hAnsi="Times New Roman" w:cs="Times New Roman"/>
+          <w:sz w:val="24"/>
+          <w:szCs w:val="24"/>
+        </w:rPr>
+        <w:t>s</w:t>
+      </w:r>
+      <w:r>
+        <w:rPr>
+          <w:rFonts w:ascii="Times New Roman" w:hAnsi="Times New Roman" w:cs="Times New Roman"/>
+          <w:sz w:val="24"/>
+          <w:szCs w:val="24"/>
+        </w:rPr>
+        <w:t xml:space="preserve"> of M.Sc. System Security / M.Sc. Computer Application of Symbiosis Institute of Computer Studies and Research, </w:t>
+      </w:r>
+      <w:proofErr w:type="spellStart"/>
+      <w:r>
+        <w:rPr>
+          <w:rFonts w:ascii="Times New Roman" w:hAnsi="Times New Roman" w:cs="Times New Roman"/>
+          <w:sz w:val="24"/>
+          <w:szCs w:val="24"/>
+        </w:rPr>
+        <w:t>Pune</w:t>
+      </w:r>
+      <w:proofErr w:type="spellEnd"/>
+      <w:r>
+        <w:rPr>
+          <w:rFonts w:ascii="Times New Roman" w:hAnsi="Times New Roman" w:cs="Times New Roman"/>
+          <w:sz w:val="24"/>
+          <w:szCs w:val="24"/>
+        </w:rPr>
+        <w:t xml:space="preserve"> India, affiliated to Symbiosis International (Deemed University) during the academic year 2019-20, in partial fulfillment of the requirements for the award of the degree of M.Sc. System Security / M.Sc. Computer Application.</w:t>
       </w:r>
     </w:p>
     <w:p>
@@ -549,36 +1100,27 @@
         <w:jc w:val="both"/>
         <w:rPr>
           <w:rFonts w:ascii="Times New Roman" w:hAnsi="Times New Roman" w:cs="Times New Roman"/>
-          <w:sz w:val="24"/>
-          <w:szCs w:val="24"/>
-        </w:rPr>
-      </w:pPr>
+          <w:b/>
+          <w:sz w:val="24"/>
+          <w:szCs w:val="24"/>
+        </w:rPr>
+      </w:pPr>
+      <w:r>
+        <w:rPr>
+          <w:rFonts w:ascii="Times New Roman" w:hAnsi="Times New Roman" w:cs="Times New Roman"/>
+          <w:b/>
+          <w:sz w:val="24"/>
+          <w:szCs w:val="24"/>
+        </w:rPr>
+        <w:t xml:space="preserve">                                                                                         </w:t>
+      </w:r>
     </w:p>
     <w:p>
       <w:pPr>
         <w:jc w:val="both"/>
         <w:rPr>
           <w:rFonts w:ascii="Times New Roman" w:hAnsi="Times New Roman" w:cs="Times New Roman"/>
-          <w:sz w:val="24"/>
-          <w:szCs w:val="24"/>
-        </w:rPr>
-      </w:pPr>
-    </w:p>
-    <w:p>
-      <w:pPr>
-        <w:jc w:val="both"/>
-        <w:rPr>
-          <w:rFonts w:ascii="Times New Roman" w:hAnsi="Times New Roman" w:cs="Times New Roman"/>
-          <w:sz w:val="24"/>
-          <w:szCs w:val="24"/>
-        </w:rPr>
-      </w:pPr>
-    </w:p>
-    <w:p>
-      <w:pPr>
-        <w:jc w:val="right"/>
-        <w:rPr>
-          <w:rFonts w:ascii="Times New Roman" w:hAnsi="Times New Roman" w:cs="Times New Roman"/>
+          <w:b/>
           <w:sz w:val="24"/>
           <w:szCs w:val="24"/>
         </w:rPr>
@@ -602,7 +1144,7 @@
           <w:sz w:val="24"/>
           <w:szCs w:val="24"/>
         </w:rPr>
-        <w:t>Signature of the Students</w:t>
+        <w:t xml:space="preserve">Signature of the Guide </w:t>
       </w:r>
     </w:p>
     <w:p>
@@ -625,6 +1167,15 @@
         </w:rPr>
         <w:t xml:space="preserve">Place: </w:t>
       </w:r>
+      <w:r>
+        <w:rPr>
+          <w:rFonts w:ascii="Times New Roman" w:hAnsi="Times New Roman" w:cs="Times New Roman"/>
+          <w:b/>
+          <w:sz w:val="24"/>
+          <w:szCs w:val="24"/>
+        </w:rPr>
+        <w:t>PUNE</w:t>
+      </w:r>
     </w:p>
     <w:p>
       <w:pPr>
@@ -646,6 +1197,103 @@
         </w:rPr>
         <w:t xml:space="preserve">Date: </w:t>
       </w:r>
+      <w:r>
+        <w:rPr>
+          <w:rFonts w:ascii="Times New Roman" w:hAnsi="Times New Roman" w:cs="Times New Roman"/>
+          <w:b/>
+          <w:sz w:val="24"/>
+          <w:szCs w:val="24"/>
+        </w:rPr>
+        <w:t>21 / 05 / 2021</w:t>
+      </w:r>
+    </w:p>
+    <w:p>
+      <w:pPr>
+        <w:jc w:val="both"/>
+        <w:rPr>
+          <w:rFonts w:ascii="Times New Roman" w:hAnsi="Times New Roman" w:cs="Times New Roman"/>
+          <w:b/>
+          <w:sz w:val="24"/>
+          <w:szCs w:val="24"/>
+        </w:rPr>
+      </w:pPr>
+    </w:p>
+    <w:p>
+      <w:pPr>
+        <w:jc w:val="both"/>
+        <w:rPr>
+          <w:rFonts w:ascii="Times New Roman" w:hAnsi="Times New Roman" w:cs="Times New Roman"/>
+          <w:b/>
+          <w:sz w:val="24"/>
+          <w:szCs w:val="24"/>
+        </w:rPr>
+      </w:pPr>
+    </w:p>
+    <w:p>
+      <w:pPr>
+        <w:jc w:val="both"/>
+        <w:rPr>
+          <w:rFonts w:ascii="Times New Roman" w:hAnsi="Times New Roman" w:cs="Times New Roman"/>
+          <w:b/>
+          <w:sz w:val="24"/>
+          <w:szCs w:val="24"/>
+        </w:rPr>
+      </w:pPr>
+    </w:p>
+    <w:p>
+      <w:pPr>
+        <w:jc w:val="both"/>
+        <w:rPr>
+          <w:rFonts w:ascii="Times New Roman" w:hAnsi="Times New Roman" w:cs="Times New Roman"/>
+          <w:b/>
+          <w:sz w:val="24"/>
+          <w:szCs w:val="24"/>
+        </w:rPr>
+      </w:pPr>
+    </w:p>
+    <w:p>
+      <w:pPr>
+        <w:jc w:val="both"/>
+        <w:rPr>
+          <w:rFonts w:ascii="Times New Roman" w:hAnsi="Times New Roman" w:cs="Times New Roman"/>
+          <w:b/>
+          <w:sz w:val="24"/>
+          <w:szCs w:val="24"/>
+        </w:rPr>
+      </w:pPr>
+    </w:p>
+    <w:p>
+      <w:pPr>
+        <w:jc w:val="both"/>
+        <w:rPr>
+          <w:rFonts w:ascii="Times New Roman" w:hAnsi="Times New Roman" w:cs="Times New Roman"/>
+          <w:b/>
+          <w:sz w:val="24"/>
+          <w:szCs w:val="24"/>
+        </w:rPr>
+      </w:pPr>
+    </w:p>
+    <w:p>
+      <w:pPr>
+        <w:jc w:val="both"/>
+        <w:rPr>
+          <w:rFonts w:ascii="Times New Roman" w:hAnsi="Times New Roman" w:cs="Times New Roman"/>
+          <w:b/>
+          <w:sz w:val="24"/>
+          <w:szCs w:val="24"/>
+        </w:rPr>
+      </w:pPr>
+    </w:p>
+    <w:p>
+      <w:pPr>
+        <w:jc w:val="both"/>
+        <w:rPr>
+          <w:rFonts w:ascii="Times New Roman" w:hAnsi="Times New Roman" w:cs="Times New Roman"/>
+          <w:b/>
+          <w:sz w:val="24"/>
+          <w:szCs w:val="24"/>
+        </w:rPr>
+      </w:pPr>
     </w:p>
     <w:p>
       <w:pPr>
@@ -669,27 +1317,642 @@
     </w:p>
     <w:p>
       <w:pPr>
-        <w:jc w:val="both"/>
         <w:rPr>
           <w:rFonts w:ascii="Times New Roman" w:hAnsi="Times New Roman" w:cs="Times New Roman"/>
           <w:sz w:val="28"/>
           <w:szCs w:val="28"/>
         </w:rPr>
       </w:pPr>
-    </w:p>
-    <w:p>
-      <w:pPr>
-        <w:jc w:val="both"/>
+      <w:r>
         <w:rPr>
           <w:rFonts w:ascii="Times New Roman" w:hAnsi="Times New Roman" w:cs="Times New Roman"/>
           <w:sz w:val="28"/>
           <w:szCs w:val="28"/>
         </w:rPr>
-      </w:pPr>
-    </w:p>
-    <w:p>
-      <w:pPr>
+        <w:br w:type="page"/>
+      </w:r>
+    </w:p>
+    <w:p>
+      <w:pPr>
+        <w:pStyle w:val="Normal1"/>
+        <w:spacing w:line="360" w:lineRule="auto"/>
+        <w:rPr>
+          <w:rFonts w:ascii="Times New Roman" w:hAnsi="Times New Roman" w:cs="Times New Roman"/>
+          <w:lang w:val="en-GB"/>
+        </w:rPr>
+      </w:pPr>
+    </w:p>
+    <w:p>
+      <w:pPr>
+        <w:pStyle w:val="Title"/>
+        <w:spacing w:line="360" w:lineRule="auto"/>
+        <w:jc w:val="center"/>
+        <w:rPr>
+          <w:rFonts w:ascii="Times New Roman" w:eastAsia="Malgun Gothic Semilight" w:hAnsi="Times New Roman" w:cs="Times New Roman"/>
+          <w:b/>
+          <w:sz w:val="32"/>
+          <w:szCs w:val="32"/>
+          <w:lang w:val="en-GB"/>
+        </w:rPr>
+      </w:pPr>
+      <w:r>
+        <w:rPr>
+          <w:rFonts w:ascii="Times New Roman" w:eastAsia="Malgun Gothic Semilight" w:hAnsi="Times New Roman" w:cs="Times New Roman"/>
+          <w:b/>
+          <w:sz w:val="32"/>
+          <w:szCs w:val="32"/>
+          <w:lang w:val="en-GB"/>
+        </w:rPr>
+        <w:t>ACKNOWLEDGEMENT</w:t>
+      </w:r>
+    </w:p>
+    <w:p>
+      <w:pPr>
+        <w:pStyle w:val="Normal1"/>
+        <w:spacing w:line="360" w:lineRule="auto"/>
+        <w:rPr>
+          <w:rFonts w:ascii="Times New Roman" w:hAnsi="Times New Roman" w:cs="Times New Roman"/>
+          <w:lang w:val="en-GB"/>
+        </w:rPr>
+      </w:pPr>
+    </w:p>
+    <w:p>
+      <w:pPr>
+        <w:pStyle w:val="Normal1"/>
+        <w:spacing w:line="360" w:lineRule="auto"/>
+        <w:rPr>
+          <w:rFonts w:ascii="Times New Roman" w:hAnsi="Times New Roman" w:cs="Times New Roman"/>
+          <w:lang w:val="en-GB"/>
+        </w:rPr>
+      </w:pPr>
+    </w:p>
+    <w:p>
+      <w:pPr>
+        <w:pStyle w:val="Normal1"/>
+        <w:spacing w:before="120" w:after="120" w:line="360" w:lineRule="auto"/>
+        <w:ind w:firstLine="720"/>
+        <w:rPr>
+          <w:rFonts w:ascii="Times New Roman" w:eastAsia="Malgun Gothic Semilight" w:hAnsi="Times New Roman" w:cs="Times New Roman"/>
+          <w:sz w:val="24"/>
+          <w:szCs w:val="24"/>
+          <w:lang w:val="en-GB"/>
+        </w:rPr>
+      </w:pPr>
+      <w:r>
+        <w:rPr>
+          <w:rFonts w:ascii="Times New Roman" w:eastAsia="Malgun Gothic Semilight" w:hAnsi="Times New Roman" w:cs="Times New Roman"/>
+          <w:sz w:val="24"/>
+          <w:szCs w:val="24"/>
+          <w:lang w:val="en-GB"/>
+        </w:rPr>
+        <w:t xml:space="preserve">      </w:t>
+      </w:r>
+      <w:proofErr w:type="gramStart"/>
+      <w:r>
+        <w:rPr>
+          <w:rFonts w:ascii="Times New Roman" w:eastAsia="Malgun Gothic Semilight" w:hAnsi="Times New Roman" w:cs="Times New Roman"/>
+          <w:sz w:val="24"/>
+          <w:szCs w:val="24"/>
+          <w:lang w:val="en-GB"/>
+        </w:rPr>
+        <w:t xml:space="preserve">Our heartfelt thanks to Our Project Guide, </w:t>
+      </w:r>
+      <w:r>
+        <w:rPr>
+          <w:rFonts w:ascii="Times New Roman" w:eastAsia="Malgun Gothic Semilight" w:hAnsi="Times New Roman" w:cs="Times New Roman"/>
+          <w:b/>
+          <w:bCs/>
+          <w:sz w:val="24"/>
+          <w:szCs w:val="24"/>
+          <w:lang w:val="en-GB"/>
+        </w:rPr>
+        <w:t xml:space="preserve">Dr. </w:t>
+      </w:r>
+      <w:proofErr w:type="spellStart"/>
+      <w:r>
+        <w:rPr>
+          <w:rFonts w:ascii="Times New Roman" w:eastAsia="Malgun Gothic Semilight" w:hAnsi="Times New Roman" w:cs="Times New Roman"/>
+          <w:b/>
+          <w:bCs/>
+          <w:sz w:val="24"/>
+          <w:szCs w:val="24"/>
+          <w:lang w:val="en-GB"/>
+        </w:rPr>
+        <w:t>P</w:t>
+      </w:r>
+      <w:r>
+        <w:rPr>
+          <w:rFonts w:ascii="Times New Roman" w:eastAsia="Malgun Gothic Semilight" w:hAnsi="Times New Roman" w:cs="Times New Roman"/>
+          <w:b/>
+          <w:bCs/>
+          <w:sz w:val="24"/>
+          <w:szCs w:val="24"/>
+          <w:lang w:val="en-GB"/>
+        </w:rPr>
+        <w:t>reeti</w:t>
+      </w:r>
+      <w:proofErr w:type="spellEnd"/>
+      <w:r>
+        <w:rPr>
+          <w:rFonts w:ascii="Times New Roman" w:eastAsia="Malgun Gothic Semilight" w:hAnsi="Times New Roman" w:cs="Times New Roman"/>
+          <w:b/>
+          <w:bCs/>
+          <w:sz w:val="24"/>
+          <w:szCs w:val="24"/>
+          <w:lang w:val="en-GB"/>
+        </w:rPr>
+        <w:t xml:space="preserve"> </w:t>
+      </w:r>
+      <w:proofErr w:type="spellStart"/>
+      <w:r>
+        <w:rPr>
+          <w:rFonts w:ascii="Times New Roman" w:eastAsia="Malgun Gothic Semilight" w:hAnsi="Times New Roman" w:cs="Times New Roman"/>
+          <w:b/>
+          <w:bCs/>
+          <w:sz w:val="24"/>
+          <w:szCs w:val="24"/>
+          <w:lang w:val="en-GB"/>
+        </w:rPr>
+        <w:t>Kulkarni</w:t>
+      </w:r>
+      <w:proofErr w:type="spellEnd"/>
+      <w:r>
+        <w:rPr>
+          <w:rFonts w:ascii="Times New Roman" w:eastAsia="Malgun Gothic Semilight" w:hAnsi="Times New Roman" w:cs="Times New Roman"/>
+          <w:sz w:val="24"/>
+          <w:szCs w:val="24"/>
+          <w:lang w:val="en-GB"/>
+        </w:rPr>
+        <w:t xml:space="preserve"> who gave us her time, effort, and energy in guiding us in our project.</w:t>
+      </w:r>
+      <w:proofErr w:type="gramEnd"/>
+      <w:r>
+        <w:rPr>
+          <w:rFonts w:ascii="Times New Roman" w:eastAsia="Malgun Gothic Semilight" w:hAnsi="Times New Roman" w:cs="Times New Roman"/>
+          <w:sz w:val="24"/>
+          <w:szCs w:val="24"/>
+          <w:lang w:val="en-GB"/>
+        </w:rPr>
+        <w:t xml:space="preserve"> Under her proficient guidance, we were able to overcome all the complexities during the development of the project. Her enthusiastic advice and constant encouragement with affectionate attitude have inspired us a lot. The open discussions and her encouraging words of advice helped us a lot while concluding this dissertation work successfully. </w:t>
+      </w:r>
+    </w:p>
+    <w:p>
+      <w:pPr>
+        <w:pStyle w:val="Normal1"/>
+        <w:spacing w:after="200" w:line="360" w:lineRule="auto"/>
+        <w:ind w:firstLine="720"/>
+        <w:rPr>
+          <w:rFonts w:ascii="Times New Roman" w:eastAsia="Malgun Gothic Semilight" w:hAnsi="Times New Roman" w:cs="Times New Roman"/>
+          <w:sz w:val="24"/>
+          <w:szCs w:val="24"/>
+          <w:lang w:val="en-GB"/>
+        </w:rPr>
+      </w:pPr>
+      <w:r>
+        <w:rPr>
+          <w:rFonts w:ascii="Times New Roman" w:eastAsia="Malgun Gothic Semilight" w:hAnsi="Times New Roman" w:cs="Times New Roman"/>
+          <w:sz w:val="24"/>
+          <w:szCs w:val="24"/>
+          <w:lang w:val="en-GB"/>
+        </w:rPr>
+        <w:t xml:space="preserve">      We would like to also thank </w:t>
+      </w:r>
+      <w:r>
+        <w:rPr>
+          <w:rFonts w:ascii="Times New Roman" w:eastAsia="Malgun Gothic Semilight" w:hAnsi="Times New Roman" w:cs="Times New Roman"/>
+          <w:b/>
+          <w:bCs/>
+          <w:sz w:val="24"/>
+          <w:szCs w:val="24"/>
+          <w:lang w:val="en-GB"/>
+        </w:rPr>
+        <w:t xml:space="preserve">Dr. </w:t>
+      </w:r>
+      <w:proofErr w:type="spellStart"/>
+      <w:r>
+        <w:rPr>
+          <w:rFonts w:ascii="Times New Roman" w:eastAsia="Malgun Gothic Semilight" w:hAnsi="Times New Roman" w:cs="Times New Roman"/>
+          <w:b/>
+          <w:bCs/>
+          <w:sz w:val="24"/>
+          <w:szCs w:val="24"/>
+          <w:lang w:val="en-GB"/>
+        </w:rPr>
+        <w:t>Parag</w:t>
+      </w:r>
+      <w:proofErr w:type="spellEnd"/>
+      <w:r>
+        <w:rPr>
+          <w:rFonts w:ascii="Times New Roman" w:eastAsia="Malgun Gothic Semilight" w:hAnsi="Times New Roman" w:cs="Times New Roman"/>
+          <w:b/>
+          <w:bCs/>
+          <w:sz w:val="24"/>
+          <w:szCs w:val="24"/>
+          <w:lang w:val="en-GB"/>
+        </w:rPr>
+        <w:t xml:space="preserve"> </w:t>
+      </w:r>
+      <w:proofErr w:type="spellStart"/>
+      <w:r>
+        <w:rPr>
+          <w:rFonts w:ascii="Times New Roman" w:eastAsia="Malgun Gothic Semilight" w:hAnsi="Times New Roman" w:cs="Times New Roman"/>
+          <w:b/>
+          <w:bCs/>
+          <w:sz w:val="24"/>
+          <w:szCs w:val="24"/>
+          <w:lang w:val="en-GB"/>
+        </w:rPr>
+        <w:t>Kaveri</w:t>
+      </w:r>
+      <w:proofErr w:type="spellEnd"/>
+      <w:r>
+        <w:rPr>
+          <w:rFonts w:ascii="Times New Roman" w:eastAsia="Malgun Gothic Semilight" w:hAnsi="Times New Roman" w:cs="Times New Roman"/>
+          <w:b/>
+          <w:bCs/>
+          <w:sz w:val="24"/>
+          <w:szCs w:val="24"/>
+          <w:lang w:val="en-GB"/>
+        </w:rPr>
+        <w:t xml:space="preserve"> </w:t>
+      </w:r>
+      <w:r>
+        <w:rPr>
+          <w:rFonts w:ascii="Times New Roman" w:eastAsia="Malgun Gothic Semilight" w:hAnsi="Times New Roman" w:cs="Times New Roman"/>
+          <w:sz w:val="24"/>
+          <w:szCs w:val="24"/>
+          <w:lang w:val="en-GB"/>
+        </w:rPr>
+        <w:t>(</w:t>
+      </w:r>
+      <w:r>
+        <w:rPr>
+          <w:rFonts w:ascii="Times New Roman" w:eastAsia="Malgun Gothic Semilight" w:hAnsi="Times New Roman" w:cs="Times New Roman"/>
+          <w:b/>
+          <w:sz w:val="24"/>
+          <w:szCs w:val="24"/>
+          <w:lang w:val="en-GB"/>
+        </w:rPr>
+        <w:t>Course Head, MSc CA &amp; SS)</w:t>
+      </w:r>
+      <w:r>
+        <w:rPr>
+          <w:rFonts w:ascii="Times New Roman" w:eastAsia="Malgun Gothic Semilight" w:hAnsi="Times New Roman" w:cs="Times New Roman"/>
+          <w:sz w:val="24"/>
+          <w:szCs w:val="24"/>
+          <w:lang w:val="en-GB"/>
+        </w:rPr>
+        <w:t xml:space="preserve">, who guided us through the intricacies as well as for coordinating and his constant support during all the phases of this dissertation. </w:t>
+      </w:r>
+    </w:p>
+    <w:p>
+      <w:pPr>
+        <w:pStyle w:val="Normal1"/>
+        <w:spacing w:after="200" w:line="360" w:lineRule="auto"/>
+        <w:ind w:firstLine="720"/>
+        <w:rPr>
+          <w:rFonts w:ascii="Times New Roman" w:eastAsia="Malgun Gothic Semilight" w:hAnsi="Times New Roman" w:cs="Times New Roman"/>
+          <w:sz w:val="24"/>
+          <w:szCs w:val="24"/>
+          <w:lang w:val="en-GB"/>
+        </w:rPr>
+      </w:pPr>
+      <w:r>
+        <w:rPr>
+          <w:rFonts w:ascii="Times New Roman" w:eastAsia="Malgun Gothic Semilight" w:hAnsi="Times New Roman" w:cs="Times New Roman"/>
+          <w:sz w:val="24"/>
+          <w:szCs w:val="24"/>
+          <w:lang w:val="en-GB"/>
+        </w:rPr>
+        <w:t xml:space="preserve">      Finally, we are thankful to</w:t>
+      </w:r>
+      <w:r>
+        <w:rPr>
+          <w:rFonts w:ascii="Times New Roman" w:eastAsia="Malgun Gothic Semilight" w:hAnsi="Times New Roman" w:cs="Times New Roman"/>
+          <w:sz w:val="24"/>
+          <w:szCs w:val="24"/>
+          <w:lang w:val="en-GB"/>
+        </w:rPr>
+        <w:t xml:space="preserve"> the entire SICSR Family. The </w:t>
+      </w:r>
+      <w:r>
+        <w:rPr>
+          <w:rFonts w:ascii="Times New Roman" w:eastAsia="Malgun Gothic Semilight" w:hAnsi="Times New Roman" w:cs="Times New Roman"/>
+          <w:b/>
+          <w:bCs/>
+          <w:sz w:val="24"/>
+          <w:szCs w:val="24"/>
+          <w:lang w:val="en-GB"/>
+        </w:rPr>
+        <w:t>Director</w:t>
+      </w:r>
+      <w:r>
+        <w:rPr>
+          <w:rFonts w:ascii="Times New Roman" w:eastAsia="Malgun Gothic Semilight" w:hAnsi="Times New Roman" w:cs="Times New Roman"/>
+          <w:sz w:val="24"/>
+          <w:szCs w:val="24"/>
+          <w:lang w:val="en-GB"/>
+        </w:rPr>
+        <w:t xml:space="preserve"> as well as the </w:t>
+      </w:r>
+      <w:r>
+        <w:rPr>
+          <w:rFonts w:ascii="Times New Roman" w:eastAsia="Malgun Gothic Semilight" w:hAnsi="Times New Roman" w:cs="Times New Roman"/>
+          <w:b/>
+          <w:bCs/>
+          <w:sz w:val="24"/>
+          <w:szCs w:val="24"/>
+          <w:lang w:val="en-GB"/>
+        </w:rPr>
+        <w:t>Dy. Director</w:t>
+      </w:r>
+      <w:r>
+        <w:rPr>
+          <w:rFonts w:ascii="Times New Roman" w:eastAsia="Malgun Gothic Semilight" w:hAnsi="Times New Roman" w:cs="Times New Roman"/>
+          <w:sz w:val="24"/>
+          <w:szCs w:val="24"/>
+          <w:lang w:val="en-GB"/>
+        </w:rPr>
+        <w:t>,</w:t>
+      </w:r>
+      <w:r>
+        <w:rPr>
+          <w:rFonts w:ascii="Times New Roman" w:eastAsia="Malgun Gothic Semilight" w:hAnsi="Times New Roman" w:cs="Times New Roman"/>
+          <w:sz w:val="24"/>
+          <w:szCs w:val="24"/>
+          <w:lang w:val="en-GB"/>
+        </w:rPr>
+        <w:t xml:space="preserve"> </w:t>
+      </w:r>
+      <w:r>
+        <w:rPr>
+          <w:rFonts w:ascii="Times New Roman" w:eastAsia="Malgun Gothic Semilight" w:hAnsi="Times New Roman" w:cs="Times New Roman"/>
+          <w:sz w:val="24"/>
+          <w:szCs w:val="24"/>
+          <w:lang w:val="en-GB"/>
+        </w:rPr>
+        <w:t>A</w:t>
+      </w:r>
+      <w:r>
+        <w:rPr>
+          <w:rFonts w:ascii="Times New Roman" w:eastAsia="Malgun Gothic Semilight" w:hAnsi="Times New Roman" w:cs="Times New Roman"/>
+          <w:sz w:val="24"/>
+          <w:szCs w:val="24"/>
+          <w:lang w:val="en-GB"/>
+        </w:rPr>
+        <w:t xml:space="preserve">ll the other </w:t>
+      </w:r>
+      <w:r>
+        <w:rPr>
+          <w:rFonts w:ascii="Times New Roman" w:eastAsia="Malgun Gothic Semilight" w:hAnsi="Times New Roman" w:cs="Times New Roman"/>
+          <w:b/>
+          <w:bCs/>
+          <w:sz w:val="24"/>
+          <w:szCs w:val="24"/>
+          <w:lang w:val="en-GB"/>
+        </w:rPr>
+        <w:t>Teaching and Non-Teaching</w:t>
+      </w:r>
+      <w:r>
+        <w:rPr>
+          <w:rFonts w:ascii="Times New Roman" w:eastAsia="Malgun Gothic Semilight" w:hAnsi="Times New Roman" w:cs="Times New Roman"/>
+          <w:sz w:val="24"/>
+          <w:szCs w:val="24"/>
+          <w:lang w:val="en-GB"/>
+        </w:rPr>
+        <w:t xml:space="preserve"> staff as well as the </w:t>
+      </w:r>
+      <w:r>
+        <w:rPr>
+          <w:rFonts w:ascii="Times New Roman" w:eastAsia="Malgun Gothic Semilight" w:hAnsi="Times New Roman" w:cs="Times New Roman"/>
+          <w:b/>
+          <w:bCs/>
+          <w:sz w:val="24"/>
+          <w:szCs w:val="24"/>
+          <w:lang w:val="en-GB"/>
+        </w:rPr>
+        <w:t>Department</w:t>
+      </w:r>
+      <w:r>
+        <w:rPr>
+          <w:rFonts w:ascii="Times New Roman" w:eastAsia="Malgun Gothic Semilight" w:hAnsi="Times New Roman" w:cs="Times New Roman"/>
+          <w:sz w:val="24"/>
+          <w:szCs w:val="24"/>
+          <w:lang w:val="en-GB"/>
+        </w:rPr>
+        <w:t xml:space="preserve"> for</w:t>
+      </w:r>
+      <w:r>
+        <w:rPr>
+          <w:rFonts w:ascii="Times New Roman" w:eastAsia="Malgun Gothic Semilight" w:hAnsi="Times New Roman" w:cs="Times New Roman"/>
+          <w:sz w:val="24"/>
+          <w:szCs w:val="24"/>
+          <w:lang w:val="en-GB"/>
+        </w:rPr>
+        <w:t xml:space="preserve"> giving us the opportunity and</w:t>
+      </w:r>
+      <w:r>
+        <w:rPr>
+          <w:rFonts w:ascii="Times New Roman" w:eastAsia="Malgun Gothic Semilight" w:hAnsi="Times New Roman" w:cs="Times New Roman"/>
+          <w:sz w:val="24"/>
+          <w:szCs w:val="24"/>
+          <w:lang w:val="en-GB"/>
+        </w:rPr>
+        <w:t xml:space="preserve"> providing </w:t>
+      </w:r>
+      <w:r>
+        <w:rPr>
+          <w:rFonts w:ascii="Times New Roman" w:eastAsia="Malgun Gothic Semilight" w:hAnsi="Times New Roman" w:cs="Times New Roman"/>
+          <w:sz w:val="24"/>
+          <w:szCs w:val="24"/>
+          <w:lang w:val="en-GB"/>
+        </w:rPr>
+        <w:t xml:space="preserve">their </w:t>
+      </w:r>
+      <w:r>
+        <w:rPr>
+          <w:rFonts w:ascii="Times New Roman" w:eastAsia="Malgun Gothic Semilight" w:hAnsi="Times New Roman" w:cs="Times New Roman"/>
+          <w:sz w:val="24"/>
+          <w:szCs w:val="24"/>
+          <w:lang w:val="en-GB"/>
+        </w:rPr>
+        <w:t xml:space="preserve">expertise, support, and knowledge. Without them imparting their valuable experience we would not have been able to have the skills or confidence required for this. Lastly, our fellow </w:t>
+      </w:r>
+      <w:proofErr w:type="spellStart"/>
+      <w:r>
+        <w:rPr>
+          <w:rFonts w:ascii="Times New Roman" w:eastAsia="Malgun Gothic Semilight" w:hAnsi="Times New Roman" w:cs="Times New Roman"/>
+          <w:sz w:val="24"/>
+          <w:szCs w:val="24"/>
+          <w:lang w:val="en-GB"/>
+        </w:rPr>
+        <w:t>batchmates</w:t>
+      </w:r>
+      <w:proofErr w:type="spellEnd"/>
+      <w:r>
+        <w:rPr>
+          <w:rFonts w:ascii="Times New Roman" w:eastAsia="Malgun Gothic Semilight" w:hAnsi="Times New Roman" w:cs="Times New Roman"/>
+          <w:sz w:val="24"/>
+          <w:szCs w:val="24"/>
+          <w:lang w:val="en-GB"/>
+        </w:rPr>
+        <w:t xml:space="preserve"> whose names are not mentioned here but who directly or indirectly helped us in completion of this project.</w:t>
+      </w:r>
+    </w:p>
+    <w:p>
+      <w:pPr>
+        <w:pStyle w:val="Normal1"/>
+        <w:spacing w:before="120" w:after="120" w:line="360" w:lineRule="auto"/>
         <w:jc w:val="both"/>
+        <w:rPr>
+          <w:rFonts w:ascii="Times New Roman" w:eastAsia="Malgun Gothic Semilight" w:hAnsi="Times New Roman" w:cs="Times New Roman"/>
+          <w:lang w:val="en-GB"/>
+        </w:rPr>
+      </w:pPr>
+    </w:p>
+    <w:p>
+      <w:pPr>
+        <w:pStyle w:val="Normal1"/>
+        <w:spacing w:before="120" w:after="120" w:line="360" w:lineRule="auto"/>
+        <w:jc w:val="both"/>
+        <w:rPr>
+          <w:rFonts w:ascii="Times New Roman" w:eastAsia="Malgun Gothic Semilight" w:hAnsi="Times New Roman" w:cs="Times New Roman"/>
+          <w:lang w:val="en-GB"/>
+        </w:rPr>
+      </w:pPr>
+    </w:p>
+    <w:p>
+      <w:pPr>
+        <w:pStyle w:val="Normal1"/>
+        <w:spacing w:before="120" w:after="120" w:line="360" w:lineRule="auto"/>
+        <w:jc w:val="both"/>
+        <w:rPr>
+          <w:rFonts w:ascii="Times New Roman" w:eastAsia="Malgun Gothic Semilight" w:hAnsi="Times New Roman" w:cs="Times New Roman"/>
+          <w:lang w:val="en-GB"/>
+        </w:rPr>
+      </w:pPr>
+    </w:p>
+    <w:p>
+      <w:pPr>
+        <w:pStyle w:val="Normal1"/>
+        <w:spacing w:before="120" w:after="120" w:line="360" w:lineRule="auto"/>
+        <w:jc w:val="both"/>
+        <w:rPr>
+          <w:rFonts w:ascii="Times New Roman" w:eastAsia="Malgun Gothic Semilight" w:hAnsi="Times New Roman" w:cs="Times New Roman"/>
+          <w:lang w:val="en-GB"/>
+        </w:rPr>
+      </w:pPr>
+    </w:p>
+    <w:p>
+      <w:pPr>
+        <w:pStyle w:val="Normal1"/>
+        <w:spacing w:before="120" w:after="120" w:line="360" w:lineRule="auto"/>
+        <w:jc w:val="both"/>
+        <w:rPr>
+          <w:rFonts w:ascii="Times New Roman" w:eastAsia="Malgun Gothic Semilight" w:hAnsi="Times New Roman" w:cs="Times New Roman"/>
+          <w:b/>
+          <w:bCs/>
+          <w:sz w:val="24"/>
+          <w:szCs w:val="24"/>
+          <w:lang w:val="en-GB"/>
+        </w:rPr>
+      </w:pPr>
+      <w:r>
+        <w:rPr>
+          <w:rFonts w:ascii="Times New Roman" w:eastAsia="Malgun Gothic Semilight" w:hAnsi="Times New Roman" w:cs="Times New Roman"/>
+          <w:b/>
+          <w:bCs/>
+          <w:sz w:val="24"/>
+          <w:szCs w:val="24"/>
+          <w:lang w:val="en-GB"/>
+        </w:rPr>
+        <w:t>Place: PUNE</w:t>
+      </w:r>
+    </w:p>
+    <w:p>
+      <w:pPr>
+        <w:pStyle w:val="Normal1"/>
+        <w:spacing w:after="120" w:line="360" w:lineRule="auto"/>
+        <w:rPr>
+          <w:rFonts w:ascii="Times New Roman" w:eastAsia="Malgun Gothic Semilight" w:hAnsi="Times New Roman" w:cs="Times New Roman"/>
+          <w:b/>
+          <w:bCs/>
+          <w:sz w:val="24"/>
+          <w:szCs w:val="24"/>
+          <w:lang w:val="en-GB"/>
+        </w:rPr>
+      </w:pPr>
+      <w:r>
+        <w:rPr>
+          <w:rFonts w:ascii="Times New Roman" w:eastAsia="Malgun Gothic Semilight" w:hAnsi="Times New Roman" w:cs="Times New Roman"/>
+          <w:b/>
+          <w:bCs/>
+          <w:sz w:val="24"/>
+          <w:szCs w:val="24"/>
+          <w:lang w:val="en-GB"/>
+        </w:rPr>
+        <w:t xml:space="preserve">Date: </w:t>
+      </w:r>
+      <w:proofErr w:type="gramStart"/>
+      <w:r>
+        <w:rPr>
+          <w:rFonts w:ascii="Times New Roman" w:eastAsia="Malgun Gothic Semilight" w:hAnsi="Times New Roman" w:cs="Times New Roman"/>
+          <w:b/>
+          <w:bCs/>
+          <w:sz w:val="24"/>
+          <w:szCs w:val="24"/>
+          <w:lang w:val="en-GB"/>
+        </w:rPr>
+        <w:t>21</w:t>
+      </w:r>
+      <w:r>
+        <w:rPr>
+          <w:rFonts w:ascii="Times New Roman" w:eastAsia="Malgun Gothic Semilight" w:hAnsi="Times New Roman" w:cs="Times New Roman"/>
+          <w:b/>
+          <w:bCs/>
+          <w:sz w:val="24"/>
+          <w:szCs w:val="24"/>
+          <w:lang w:val="en-GB"/>
+        </w:rPr>
+        <w:t xml:space="preserve"> </w:t>
+      </w:r>
+      <w:r>
+        <w:rPr>
+          <w:rFonts w:ascii="Times New Roman" w:eastAsia="Malgun Gothic Semilight" w:hAnsi="Times New Roman" w:cs="Times New Roman"/>
+          <w:b/>
+          <w:bCs/>
+          <w:sz w:val="24"/>
+          <w:szCs w:val="24"/>
+          <w:lang w:val="en-GB"/>
+        </w:rPr>
+        <w:t>/05/</w:t>
+      </w:r>
+      <w:r>
+        <w:rPr>
+          <w:rFonts w:ascii="Times New Roman" w:eastAsia="Malgun Gothic Semilight" w:hAnsi="Times New Roman" w:cs="Times New Roman"/>
+          <w:b/>
+          <w:bCs/>
+          <w:sz w:val="24"/>
+          <w:szCs w:val="24"/>
+          <w:lang w:val="en-GB"/>
+        </w:rPr>
+        <w:t xml:space="preserve"> </w:t>
+      </w:r>
+      <w:r>
+        <w:rPr>
+          <w:rFonts w:ascii="Times New Roman" w:eastAsia="Malgun Gothic Semilight" w:hAnsi="Times New Roman" w:cs="Times New Roman"/>
+          <w:b/>
+          <w:bCs/>
+          <w:sz w:val="24"/>
+          <w:szCs w:val="24"/>
+          <w:lang w:val="en-GB"/>
+        </w:rPr>
+        <w:t>2021</w:t>
+      </w:r>
+      <w:proofErr w:type="gramEnd"/>
+    </w:p>
+    <w:p>
+      <w:pPr>
         <w:rPr>
           <w:rFonts w:ascii="Times New Roman" w:hAnsi="Times New Roman" w:cs="Times New Roman"/>
           <w:sz w:val="28"/>
@@ -699,7 +1962,6 @@
     </w:p>
     <w:p>
       <w:pPr>
-        <w:jc w:val="both"/>
         <w:rPr>
           <w:rFonts w:ascii="Times New Roman" w:hAnsi="Times New Roman" w:cs="Times New Roman"/>
           <w:sz w:val="28"/>
@@ -709,7 +1971,6 @@
     </w:p>
     <w:p>
       <w:pPr>
-        <w:jc w:val="both"/>
         <w:rPr>
           <w:rFonts w:ascii="Times New Roman" w:hAnsi="Times New Roman" w:cs="Times New Roman"/>
           <w:sz w:val="28"/>
@@ -719,7 +1980,6 @@
     </w:p>
     <w:p>
       <w:pPr>
-        <w:jc w:val="both"/>
         <w:rPr>
           <w:rFonts w:ascii="Times New Roman" w:hAnsi="Times New Roman" w:cs="Times New Roman"/>
           <w:sz w:val="28"/>
@@ -729,33 +1989,6 @@
     </w:p>
     <w:p>
       <w:pPr>
-        <w:jc w:val="both"/>
-        <w:rPr>
-          <w:rFonts w:ascii="Times New Roman" w:hAnsi="Times New Roman" w:cs="Times New Roman"/>
-          <w:sz w:val="28"/>
-          <w:szCs w:val="28"/>
-        </w:rPr>
-      </w:pPr>
-    </w:p>
-    <w:p>
-      <w:pPr>
-        <w:rPr>
-          <w:rFonts w:ascii="Times New Roman" w:hAnsi="Times New Roman" w:cs="Times New Roman"/>
-          <w:sz w:val="28"/>
-          <w:szCs w:val="28"/>
-        </w:rPr>
-      </w:pPr>
-      <w:r>
-        <w:rPr>
-          <w:rFonts w:ascii="Times New Roman" w:hAnsi="Times New Roman" w:cs="Times New Roman"/>
-          <w:sz w:val="28"/>
-          <w:szCs w:val="28"/>
-        </w:rPr>
-        <w:br w:type="page"/>
-      </w:r>
-    </w:p>
-    <w:p>
-      <w:pPr>
         <w:jc w:val="right"/>
         <w:outlineLvl w:val="0"/>
         <w:rPr>
@@ -773,7 +2006,7 @@
           <w:szCs w:val="24"/>
         </w:rPr>
         <w:lastRenderedPageBreak/>
-        <w:t>Annexure-3</w:t>
+        <w:t>Annexure-4</w:t>
       </w:r>
     </w:p>
     <w:p>
@@ -787,340 +2020,6 @@
           <w:szCs w:val="24"/>
         </w:rPr>
       </w:pPr>
-      <w:r>
-        <w:rPr>
-          <w:rFonts w:ascii="Times New Roman" w:hAnsi="Times New Roman" w:cs="Times New Roman"/>
-          <w:b/>
-          <w:sz w:val="32"/>
-          <w:szCs w:val="24"/>
-        </w:rPr>
-        <w:t>CERTIFICATE</w:t>
-      </w:r>
-    </w:p>
-    <w:p>
-      <w:pPr>
-        <w:jc w:val="both"/>
-        <w:rPr>
-          <w:rFonts w:ascii="Times New Roman" w:hAnsi="Times New Roman" w:cs="Times New Roman"/>
-          <w:sz w:val="24"/>
-          <w:szCs w:val="24"/>
-        </w:rPr>
-      </w:pPr>
-    </w:p>
-    <w:p>
-      <w:pPr>
-        <w:jc w:val="both"/>
-        <w:rPr>
-          <w:rFonts w:ascii="Times New Roman" w:hAnsi="Times New Roman" w:cs="Times New Roman"/>
-          <w:sz w:val="24"/>
-          <w:szCs w:val="24"/>
-        </w:rPr>
-      </w:pPr>
-      <w:r>
-        <w:rPr>
-          <w:rFonts w:ascii="Times New Roman" w:hAnsi="Times New Roman" w:cs="Times New Roman"/>
-          <w:sz w:val="24"/>
-          <w:szCs w:val="24"/>
-        </w:rPr>
-        <w:t xml:space="preserve">This is to certify that the project titled “____________________________________________” is the bona fide work carried out by ________________, a student of M.Sc. System Security / M.Sc. Computer Application of Symbiosis Institute of Computer Studies and Research, </w:t>
-      </w:r>
-      <w:proofErr w:type="spellStart"/>
-      <w:r>
-        <w:rPr>
-          <w:rFonts w:ascii="Times New Roman" w:hAnsi="Times New Roman" w:cs="Times New Roman"/>
-          <w:sz w:val="24"/>
-          <w:szCs w:val="24"/>
-        </w:rPr>
-        <w:t>Pune</w:t>
-      </w:r>
-      <w:proofErr w:type="spellEnd"/>
-      <w:r>
-        <w:rPr>
-          <w:rFonts w:ascii="Times New Roman" w:hAnsi="Times New Roman" w:cs="Times New Roman"/>
-          <w:sz w:val="24"/>
-          <w:szCs w:val="24"/>
-        </w:rPr>
-        <w:t xml:space="preserve"> India, affiliated to Symbiosis International (Deemed University) during the academic year 2019-20, in partial fulfillment of the requirements for the award of the degree of M.Sc. System Security / M.Sc. Computer Application.</w:t>
-      </w:r>
-    </w:p>
-    <w:p>
-      <w:pPr>
-        <w:jc w:val="both"/>
-        <w:rPr>
-          <w:rFonts w:ascii="Times New Roman" w:hAnsi="Times New Roman" w:cs="Times New Roman"/>
-          <w:b/>
-          <w:sz w:val="24"/>
-          <w:szCs w:val="24"/>
-        </w:rPr>
-      </w:pPr>
-      <w:r>
-        <w:rPr>
-          <w:rFonts w:ascii="Times New Roman" w:hAnsi="Times New Roman" w:cs="Times New Roman"/>
-          <w:b/>
-          <w:sz w:val="24"/>
-          <w:szCs w:val="24"/>
-        </w:rPr>
-        <w:t xml:space="preserve">                                                                                         </w:t>
-      </w:r>
-    </w:p>
-    <w:p>
-      <w:pPr>
-        <w:jc w:val="both"/>
-        <w:rPr>
-          <w:rFonts w:ascii="Times New Roman" w:hAnsi="Times New Roman" w:cs="Times New Roman"/>
-          <w:b/>
-          <w:sz w:val="24"/>
-          <w:szCs w:val="24"/>
-        </w:rPr>
-      </w:pPr>
-    </w:p>
-    <w:p>
-      <w:pPr>
-        <w:jc w:val="right"/>
-        <w:outlineLvl w:val="0"/>
-        <w:rPr>
-          <w:rFonts w:ascii="Times New Roman" w:hAnsi="Times New Roman" w:cs="Times New Roman"/>
-          <w:b/>
-          <w:sz w:val="24"/>
-          <w:szCs w:val="24"/>
-        </w:rPr>
-      </w:pPr>
-      <w:r>
-        <w:rPr>
-          <w:rFonts w:ascii="Times New Roman" w:hAnsi="Times New Roman" w:cs="Times New Roman"/>
-          <w:b/>
-          <w:sz w:val="24"/>
-          <w:szCs w:val="24"/>
-        </w:rPr>
-        <w:t xml:space="preserve">Signature of the Guide </w:t>
-      </w:r>
-    </w:p>
-    <w:p>
-      <w:pPr>
-        <w:jc w:val="both"/>
-        <w:outlineLvl w:val="0"/>
-        <w:rPr>
-          <w:rFonts w:ascii="Times New Roman" w:hAnsi="Times New Roman" w:cs="Times New Roman"/>
-          <w:b/>
-          <w:sz w:val="24"/>
-          <w:szCs w:val="24"/>
-        </w:rPr>
-      </w:pPr>
-      <w:r>
-        <w:rPr>
-          <w:rFonts w:ascii="Times New Roman" w:hAnsi="Times New Roman" w:cs="Times New Roman"/>
-          <w:b/>
-          <w:sz w:val="24"/>
-          <w:szCs w:val="24"/>
-        </w:rPr>
-        <w:t xml:space="preserve">Place: </w:t>
-      </w:r>
-    </w:p>
-    <w:p>
-      <w:pPr>
-        <w:jc w:val="both"/>
-        <w:outlineLvl w:val="0"/>
-        <w:rPr>
-          <w:rFonts w:ascii="Times New Roman" w:hAnsi="Times New Roman" w:cs="Times New Roman"/>
-          <w:b/>
-          <w:sz w:val="24"/>
-          <w:szCs w:val="24"/>
-        </w:rPr>
-      </w:pPr>
-      <w:r>
-        <w:rPr>
-          <w:rFonts w:ascii="Times New Roman" w:hAnsi="Times New Roman" w:cs="Times New Roman"/>
-          <w:b/>
-          <w:sz w:val="24"/>
-          <w:szCs w:val="24"/>
-        </w:rPr>
-        <w:t xml:space="preserve">Date: </w:t>
-      </w:r>
-    </w:p>
-    <w:p>
-      <w:pPr>
-        <w:jc w:val="both"/>
-        <w:rPr>
-          <w:rFonts w:ascii="Times New Roman" w:hAnsi="Times New Roman" w:cs="Times New Roman"/>
-          <w:b/>
-          <w:sz w:val="24"/>
-          <w:szCs w:val="24"/>
-        </w:rPr>
-      </w:pPr>
-    </w:p>
-    <w:p>
-      <w:pPr>
-        <w:jc w:val="both"/>
-        <w:rPr>
-          <w:rFonts w:ascii="Times New Roman" w:hAnsi="Times New Roman" w:cs="Times New Roman"/>
-          <w:b/>
-          <w:sz w:val="24"/>
-          <w:szCs w:val="24"/>
-        </w:rPr>
-      </w:pPr>
-    </w:p>
-    <w:p>
-      <w:pPr>
-        <w:jc w:val="both"/>
-        <w:rPr>
-          <w:rFonts w:ascii="Times New Roman" w:hAnsi="Times New Roman" w:cs="Times New Roman"/>
-          <w:b/>
-          <w:sz w:val="24"/>
-          <w:szCs w:val="24"/>
-        </w:rPr>
-      </w:pPr>
-    </w:p>
-    <w:p>
-      <w:pPr>
-        <w:jc w:val="both"/>
-        <w:rPr>
-          <w:rFonts w:ascii="Times New Roman" w:hAnsi="Times New Roman" w:cs="Times New Roman"/>
-          <w:b/>
-          <w:sz w:val="24"/>
-          <w:szCs w:val="24"/>
-        </w:rPr>
-      </w:pPr>
-    </w:p>
-    <w:p>
-      <w:pPr>
-        <w:jc w:val="both"/>
-        <w:rPr>
-          <w:rFonts w:ascii="Times New Roman" w:hAnsi="Times New Roman" w:cs="Times New Roman"/>
-          <w:b/>
-          <w:sz w:val="24"/>
-          <w:szCs w:val="24"/>
-        </w:rPr>
-      </w:pPr>
-    </w:p>
-    <w:p>
-      <w:pPr>
-        <w:jc w:val="both"/>
-        <w:rPr>
-          <w:rFonts w:ascii="Times New Roman" w:hAnsi="Times New Roman" w:cs="Times New Roman"/>
-          <w:b/>
-          <w:sz w:val="24"/>
-          <w:szCs w:val="24"/>
-        </w:rPr>
-      </w:pPr>
-    </w:p>
-    <w:p>
-      <w:pPr>
-        <w:jc w:val="both"/>
-        <w:rPr>
-          <w:rFonts w:ascii="Times New Roman" w:hAnsi="Times New Roman" w:cs="Times New Roman"/>
-          <w:b/>
-          <w:sz w:val="24"/>
-          <w:szCs w:val="24"/>
-        </w:rPr>
-      </w:pPr>
-    </w:p>
-    <w:p>
-      <w:pPr>
-        <w:jc w:val="both"/>
-        <w:rPr>
-          <w:rFonts w:ascii="Times New Roman" w:hAnsi="Times New Roman" w:cs="Times New Roman"/>
-          <w:b/>
-          <w:sz w:val="24"/>
-          <w:szCs w:val="24"/>
-        </w:rPr>
-      </w:pPr>
-    </w:p>
-    <w:p>
-      <w:pPr>
-        <w:jc w:val="both"/>
-        <w:rPr>
-          <w:rFonts w:ascii="Times New Roman" w:hAnsi="Times New Roman" w:cs="Times New Roman"/>
-          <w:sz w:val="28"/>
-          <w:szCs w:val="28"/>
-        </w:rPr>
-      </w:pPr>
-    </w:p>
-    <w:p>
-      <w:pPr>
-        <w:jc w:val="both"/>
-        <w:rPr>
-          <w:rFonts w:ascii="Times New Roman" w:hAnsi="Times New Roman" w:cs="Times New Roman"/>
-          <w:sz w:val="28"/>
-          <w:szCs w:val="28"/>
-        </w:rPr>
-      </w:pPr>
-    </w:p>
-    <w:p>
-      <w:pPr>
-        <w:rPr>
-          <w:rFonts w:ascii="Times New Roman" w:hAnsi="Times New Roman" w:cs="Times New Roman"/>
-          <w:sz w:val="28"/>
-          <w:szCs w:val="28"/>
-        </w:rPr>
-      </w:pPr>
-      <w:r>
-        <w:rPr>
-          <w:rFonts w:ascii="Times New Roman" w:hAnsi="Times New Roman" w:cs="Times New Roman"/>
-          <w:sz w:val="28"/>
-          <w:szCs w:val="28"/>
-        </w:rPr>
-        <w:br w:type="page"/>
-      </w:r>
-    </w:p>
-    <w:p>
-      <w:pPr>
-        <w:jc w:val="right"/>
-        <w:outlineLvl w:val="0"/>
-        <w:rPr>
-          <w:rFonts w:ascii="Times New Roman" w:hAnsi="Times New Roman" w:cs="Times New Roman"/>
-          <w:b/>
-          <w:sz w:val="24"/>
-          <w:szCs w:val="24"/>
-        </w:rPr>
-      </w:pPr>
-      <w:r>
-        <w:rPr>
-          <w:rFonts w:ascii="Times New Roman" w:hAnsi="Times New Roman" w:cs="Times New Roman"/>
-          <w:b/>
-          <w:sz w:val="24"/>
-          <w:szCs w:val="24"/>
-        </w:rPr>
-        <w:lastRenderedPageBreak/>
-        <w:t>Annexure-4</w:t>
-      </w:r>
-    </w:p>
-    <w:p>
-      <w:pPr>
-        <w:jc w:val="center"/>
-        <w:rPr>
-          <w:rFonts w:ascii="Times New Roman" w:hAnsi="Times New Roman" w:cs="Times New Roman"/>
-          <w:b/>
-          <w:sz w:val="24"/>
-          <w:szCs w:val="24"/>
-        </w:rPr>
-      </w:pPr>
-      <w:r>
-        <w:rPr>
-          <w:rFonts w:ascii="Times New Roman" w:hAnsi="Times New Roman" w:cs="Times New Roman"/>
-          <w:b/>
-          <w:sz w:val="24"/>
-          <w:szCs w:val="24"/>
-        </w:rPr>
-        <w:t>(A typical specimen of table of contents)</w:t>
-      </w:r>
-    </w:p>
-    <w:p>
-      <w:pPr>
-        <w:jc w:val="both"/>
-        <w:rPr>
-          <w:rFonts w:ascii="Times New Roman" w:hAnsi="Times New Roman" w:cs="Times New Roman"/>
-          <w:sz w:val="24"/>
-          <w:szCs w:val="24"/>
-        </w:rPr>
-      </w:pPr>
-      <w:r>
-        <w:rPr>
-          <w:rFonts w:ascii="Times New Roman" w:hAnsi="Times New Roman" w:cs="Times New Roman"/>
-          <w:sz w:val="24"/>
-          <w:szCs w:val="24"/>
-        </w:rPr>
-        <w:t>* includes full content from Dissertation Synopsis as per the format given separately.</w:t>
-      </w:r>
     </w:p>
     <w:p>
       <w:pPr>
@@ -1158,14 +2057,14 @@
         <w:tblLook w:val="04A0"/>
       </w:tblPr>
       <w:tblGrid>
-        <w:gridCol w:w="714"/>
-        <w:gridCol w:w="7632"/>
-        <w:gridCol w:w="897"/>
+        <w:gridCol w:w="715"/>
+        <w:gridCol w:w="7635"/>
+        <w:gridCol w:w="893"/>
       </w:tblGrid>
       <w:tr>
         <w:tc>
           <w:tcPr>
-            <w:tcW w:w="734" w:type="dxa"/>
+            <w:tcW w:w="715" w:type="dxa"/>
           </w:tcPr>
           <w:p>
             <w:pPr>
@@ -1180,7 +2079,7 @@
         </w:tc>
         <w:tc>
           <w:tcPr>
-            <w:tcW w:w="7945" w:type="dxa"/>
+            <w:tcW w:w="7635" w:type="dxa"/>
           </w:tcPr>
           <w:p>
             <w:pPr>
@@ -1195,7 +2094,7 @@
         </w:tc>
         <w:tc>
           <w:tcPr>
-            <w:tcW w:w="897" w:type="dxa"/>
+            <w:tcW w:w="893" w:type="dxa"/>
           </w:tcPr>
           <w:p>
             <w:pPr>
@@ -1212,7 +2111,7 @@
       <w:tr>
         <w:tc>
           <w:tcPr>
-            <w:tcW w:w="734" w:type="dxa"/>
+            <w:tcW w:w="715" w:type="dxa"/>
           </w:tcPr>
           <w:p>
             <w:pPr>
@@ -1227,7 +2126,7 @@
         </w:tc>
         <w:tc>
           <w:tcPr>
-            <w:tcW w:w="7945" w:type="dxa"/>
+            <w:tcW w:w="7635" w:type="dxa"/>
           </w:tcPr>
           <w:p>
             <w:pPr>
@@ -1250,7 +2149,7 @@
         </w:tc>
         <w:tc>
           <w:tcPr>
-            <w:tcW w:w="897" w:type="dxa"/>
+            <w:tcW w:w="893" w:type="dxa"/>
           </w:tcPr>
           <w:p>
             <w:pPr>
@@ -1278,7 +2177,7 @@
       <w:tr>
         <w:tc>
           <w:tcPr>
-            <w:tcW w:w="734" w:type="dxa"/>
+            <w:tcW w:w="715" w:type="dxa"/>
           </w:tcPr>
           <w:p>
             <w:pPr>
@@ -1293,7 +2192,7 @@
         </w:tc>
         <w:tc>
           <w:tcPr>
-            <w:tcW w:w="7945" w:type="dxa"/>
+            <w:tcW w:w="7635" w:type="dxa"/>
           </w:tcPr>
           <w:p>
             <w:pPr>
@@ -1316,7 +2215,7 @@
         </w:tc>
         <w:tc>
           <w:tcPr>
-            <w:tcW w:w="897" w:type="dxa"/>
+            <w:tcW w:w="893" w:type="dxa"/>
           </w:tcPr>
           <w:p>
             <w:pPr>
@@ -1342,7 +2241,7 @@
       <w:tr>
         <w:tc>
           <w:tcPr>
-            <w:tcW w:w="734" w:type="dxa"/>
+            <w:tcW w:w="715" w:type="dxa"/>
           </w:tcPr>
           <w:p>
             <w:pPr>
@@ -1357,7 +2256,7 @@
         </w:tc>
         <w:tc>
           <w:tcPr>
-            <w:tcW w:w="7945" w:type="dxa"/>
+            <w:tcW w:w="7635" w:type="dxa"/>
           </w:tcPr>
           <w:p>
             <w:pPr>
@@ -1380,7 +2279,7 @@
         </w:tc>
         <w:tc>
           <w:tcPr>
-            <w:tcW w:w="897" w:type="dxa"/>
+            <w:tcW w:w="893" w:type="dxa"/>
           </w:tcPr>
           <w:p>
             <w:pPr>
@@ -1406,7 +2305,7 @@
       <w:tr>
         <w:tc>
           <w:tcPr>
-            <w:tcW w:w="734" w:type="dxa"/>
+            <w:tcW w:w="715" w:type="dxa"/>
           </w:tcPr>
           <w:p>
             <w:pPr>
@@ -1421,7 +2320,7 @@
         </w:tc>
         <w:tc>
           <w:tcPr>
-            <w:tcW w:w="7945" w:type="dxa"/>
+            <w:tcW w:w="7635" w:type="dxa"/>
           </w:tcPr>
           <w:p>
             <w:pPr>
@@ -1438,13 +2337,13 @@
                 <w:sz w:val="24"/>
                 <w:szCs w:val="24"/>
               </w:rPr>
-              <w:t>Abstract</w:t>
+              <w:t>Acknowledgement</w:t>
             </w:r>
           </w:p>
         </w:tc>
         <w:tc>
           <w:tcPr>
-            <w:tcW w:w="897" w:type="dxa"/>
+            <w:tcW w:w="893" w:type="dxa"/>
           </w:tcPr>
           <w:p>
             <w:pPr>
@@ -1470,7 +2369,7 @@
       <w:tr>
         <w:tc>
           <w:tcPr>
-            <w:tcW w:w="734" w:type="dxa"/>
+            <w:tcW w:w="715" w:type="dxa"/>
           </w:tcPr>
           <w:p>
             <w:pPr>
@@ -1485,56 +2384,7 @@
         </w:tc>
         <w:tc>
           <w:tcPr>
-            <w:tcW w:w="7945" w:type="dxa"/>
-          </w:tcPr>
-          <w:p>
-            <w:pPr>
-              <w:jc w:val="both"/>
-              <w:rPr>
-                <w:rFonts w:ascii="Times New Roman" w:hAnsi="Times New Roman" w:cs="Times New Roman"/>
-                <w:sz w:val="24"/>
-                <w:szCs w:val="24"/>
-              </w:rPr>
-            </w:pPr>
-            <w:r>
-              <w:rPr>
-                <w:rFonts w:ascii="Times New Roman" w:hAnsi="Times New Roman" w:cs="Times New Roman"/>
-                <w:sz w:val="24"/>
-                <w:szCs w:val="24"/>
-              </w:rPr>
-              <w:t>Acknowledgement</w:t>
-            </w:r>
-          </w:p>
-        </w:tc>
-        <w:tc>
-          <w:tcPr>
-            <w:tcW w:w="897" w:type="dxa"/>
-          </w:tcPr>
-          <w:p>
-            <w:pPr>
-              <w:ind w:left="360"/>
-              <w:jc w:val="right"/>
-              <w:rPr>
-                <w:rFonts w:ascii="Times New Roman" w:hAnsi="Times New Roman" w:cs="Times New Roman"/>
-                <w:sz w:val="24"/>
-                <w:szCs w:val="24"/>
-              </w:rPr>
-            </w:pPr>
-            <w:r>
-              <w:rPr>
-                <w:rFonts w:ascii="Times New Roman" w:hAnsi="Times New Roman" w:cs="Times New Roman"/>
-                <w:sz w:val="24"/>
-                <w:szCs w:val="24"/>
-              </w:rPr>
-              <w:t>v</w:t>
-            </w:r>
-          </w:p>
-        </w:tc>
-      </w:tr>
-      <w:tr>
-        <w:tc>
-          <w:tcPr>
-            <w:tcW w:w="734" w:type="dxa"/>
+            <w:tcW w:w="7635" w:type="dxa"/>
           </w:tcPr>
           <w:p>
             <w:pPr>
@@ -1549,214 +2399,7 @@
         </w:tc>
         <w:tc>
           <w:tcPr>
-            <w:tcW w:w="7945" w:type="dxa"/>
-          </w:tcPr>
-          <w:p>
-            <w:pPr>
-              <w:jc w:val="both"/>
-              <w:rPr>
-                <w:rFonts w:ascii="Times New Roman" w:hAnsi="Times New Roman" w:cs="Times New Roman"/>
-                <w:sz w:val="24"/>
-                <w:szCs w:val="24"/>
-              </w:rPr>
-            </w:pPr>
-            <w:r>
-              <w:rPr>
-                <w:rFonts w:ascii="Times New Roman" w:hAnsi="Times New Roman" w:cs="Times New Roman"/>
-                <w:sz w:val="24"/>
-                <w:szCs w:val="24"/>
-              </w:rPr>
-              <w:t>List of Figures</w:t>
-            </w:r>
-          </w:p>
-        </w:tc>
-        <w:tc>
-          <w:tcPr>
-            <w:tcW w:w="897" w:type="dxa"/>
-          </w:tcPr>
-          <w:p>
-            <w:pPr>
-              <w:ind w:left="360"/>
-              <w:jc w:val="right"/>
-              <w:rPr>
-                <w:rFonts w:ascii="Times New Roman" w:hAnsi="Times New Roman" w:cs="Times New Roman"/>
-                <w:sz w:val="24"/>
-                <w:szCs w:val="24"/>
-              </w:rPr>
-            </w:pPr>
-            <w:r>
-              <w:rPr>
-                <w:rFonts w:ascii="Times New Roman" w:hAnsi="Times New Roman" w:cs="Times New Roman"/>
-                <w:sz w:val="24"/>
-                <w:szCs w:val="24"/>
-              </w:rPr>
-              <w:t>vi</w:t>
-            </w:r>
-          </w:p>
-        </w:tc>
-      </w:tr>
-      <w:tr>
-        <w:tc>
-          <w:tcPr>
-            <w:tcW w:w="734" w:type="dxa"/>
-          </w:tcPr>
-          <w:p>
-            <w:pPr>
-              <w:jc w:val="both"/>
-              <w:rPr>
-                <w:rFonts w:ascii="Times New Roman" w:hAnsi="Times New Roman" w:cs="Times New Roman"/>
-                <w:sz w:val="24"/>
-                <w:szCs w:val="24"/>
-              </w:rPr>
-            </w:pPr>
-          </w:p>
-        </w:tc>
-        <w:tc>
-          <w:tcPr>
-            <w:tcW w:w="7945" w:type="dxa"/>
-          </w:tcPr>
-          <w:p>
-            <w:pPr>
-              <w:jc w:val="both"/>
-              <w:rPr>
-                <w:rFonts w:ascii="Times New Roman" w:hAnsi="Times New Roman" w:cs="Times New Roman"/>
-                <w:sz w:val="24"/>
-                <w:szCs w:val="24"/>
-              </w:rPr>
-            </w:pPr>
-            <w:r>
-              <w:rPr>
-                <w:rFonts w:ascii="Times New Roman" w:hAnsi="Times New Roman" w:cs="Times New Roman"/>
-                <w:sz w:val="24"/>
-                <w:szCs w:val="24"/>
-              </w:rPr>
-              <w:t>List of Tables (optional)</w:t>
-            </w:r>
-          </w:p>
-        </w:tc>
-        <w:tc>
-          <w:tcPr>
-            <w:tcW w:w="897" w:type="dxa"/>
-          </w:tcPr>
-          <w:p>
-            <w:pPr>
-              <w:ind w:left="360"/>
-              <w:jc w:val="right"/>
-              <w:rPr>
-                <w:rFonts w:ascii="Times New Roman" w:hAnsi="Times New Roman" w:cs="Times New Roman"/>
-                <w:sz w:val="24"/>
-                <w:szCs w:val="24"/>
-              </w:rPr>
-            </w:pPr>
-            <w:r>
-              <w:rPr>
-                <w:rFonts w:ascii="Times New Roman" w:hAnsi="Times New Roman" w:cs="Times New Roman"/>
-                <w:sz w:val="24"/>
-                <w:szCs w:val="24"/>
-              </w:rPr>
-              <w:t>vii</w:t>
-            </w:r>
-          </w:p>
-        </w:tc>
-      </w:tr>
-      <w:tr>
-        <w:tc>
-          <w:tcPr>
-            <w:tcW w:w="734" w:type="dxa"/>
-          </w:tcPr>
-          <w:p>
-            <w:pPr>
-              <w:jc w:val="both"/>
-              <w:rPr>
-                <w:rFonts w:ascii="Times New Roman" w:hAnsi="Times New Roman" w:cs="Times New Roman"/>
-                <w:sz w:val="24"/>
-                <w:szCs w:val="24"/>
-              </w:rPr>
-            </w:pPr>
-          </w:p>
-        </w:tc>
-        <w:tc>
-          <w:tcPr>
-            <w:tcW w:w="7945" w:type="dxa"/>
-          </w:tcPr>
-          <w:p>
-            <w:pPr>
-              <w:jc w:val="both"/>
-              <w:rPr>
-                <w:rFonts w:ascii="Times New Roman" w:hAnsi="Times New Roman" w:cs="Times New Roman"/>
-                <w:sz w:val="24"/>
-                <w:szCs w:val="24"/>
-              </w:rPr>
-            </w:pPr>
-            <w:r>
-              <w:rPr>
-                <w:rFonts w:ascii="Times New Roman" w:hAnsi="Times New Roman" w:cs="Times New Roman"/>
-                <w:sz w:val="24"/>
-                <w:szCs w:val="24"/>
-              </w:rPr>
-              <w:t>Timeline / Gantt Chart</w:t>
-            </w:r>
-          </w:p>
-        </w:tc>
-        <w:tc>
-          <w:tcPr>
-            <w:tcW w:w="897" w:type="dxa"/>
-          </w:tcPr>
-          <w:p>
-            <w:pPr>
-              <w:ind w:left="360"/>
-              <w:jc w:val="right"/>
-              <w:rPr>
-                <w:rFonts w:ascii="Times New Roman" w:hAnsi="Times New Roman" w:cs="Times New Roman"/>
-                <w:sz w:val="24"/>
-                <w:szCs w:val="24"/>
-              </w:rPr>
-            </w:pPr>
-            <w:r>
-              <w:rPr>
-                <w:rFonts w:ascii="Times New Roman" w:hAnsi="Times New Roman" w:cs="Times New Roman"/>
-                <w:sz w:val="24"/>
-                <w:szCs w:val="24"/>
-              </w:rPr>
-              <w:t>viii</w:t>
-            </w:r>
-          </w:p>
-        </w:tc>
-      </w:tr>
-      <w:tr>
-        <w:tc>
-          <w:tcPr>
-            <w:tcW w:w="734" w:type="dxa"/>
-          </w:tcPr>
-          <w:p>
-            <w:pPr>
-              <w:jc w:val="both"/>
-              <w:rPr>
-                <w:rFonts w:ascii="Times New Roman" w:hAnsi="Times New Roman" w:cs="Times New Roman"/>
-                <w:sz w:val="24"/>
-                <w:szCs w:val="24"/>
-              </w:rPr>
-            </w:pPr>
-          </w:p>
-        </w:tc>
-        <w:tc>
-          <w:tcPr>
-            <w:tcW w:w="7945" w:type="dxa"/>
-          </w:tcPr>
-          <w:p>
-            <w:pPr>
-              <w:jc w:val="both"/>
-              <w:rPr>
-                <w:rFonts w:ascii="Times New Roman" w:hAnsi="Times New Roman" w:cs="Times New Roman"/>
-                <w:sz w:val="24"/>
-                <w:szCs w:val="24"/>
-              </w:rPr>
-            </w:pPr>
-          </w:p>
-        </w:tc>
-        <w:tc>
-          <w:tcPr>
-            <w:tcW w:w="897" w:type="dxa"/>
+            <w:tcW w:w="893" w:type="dxa"/>
           </w:tcPr>
           <w:p>
             <w:pPr>
@@ -1774,7 +2417,199 @@
       <w:tr>
         <w:tc>
           <w:tcPr>
-            <w:tcW w:w="734" w:type="dxa"/>
+            <w:tcW w:w="715" w:type="dxa"/>
+          </w:tcPr>
+          <w:p>
+            <w:pPr>
+              <w:jc w:val="both"/>
+              <w:rPr>
+                <w:rFonts w:ascii="Times New Roman" w:hAnsi="Times New Roman" w:cs="Times New Roman"/>
+                <w:sz w:val="24"/>
+                <w:szCs w:val="24"/>
+              </w:rPr>
+            </w:pPr>
+          </w:p>
+        </w:tc>
+        <w:tc>
+          <w:tcPr>
+            <w:tcW w:w="7635" w:type="dxa"/>
+          </w:tcPr>
+          <w:p>
+            <w:pPr>
+              <w:jc w:val="both"/>
+              <w:rPr>
+                <w:rFonts w:ascii="Times New Roman" w:hAnsi="Times New Roman" w:cs="Times New Roman"/>
+                <w:sz w:val="24"/>
+                <w:szCs w:val="24"/>
+              </w:rPr>
+            </w:pPr>
+          </w:p>
+        </w:tc>
+        <w:tc>
+          <w:tcPr>
+            <w:tcW w:w="893" w:type="dxa"/>
+          </w:tcPr>
+          <w:p>
+            <w:pPr>
+              <w:ind w:left="360"/>
+              <w:jc w:val="right"/>
+              <w:rPr>
+                <w:rFonts w:ascii="Times New Roman" w:hAnsi="Times New Roman" w:cs="Times New Roman"/>
+                <w:sz w:val="24"/>
+                <w:szCs w:val="24"/>
+              </w:rPr>
+            </w:pPr>
+          </w:p>
+        </w:tc>
+      </w:tr>
+      <w:tr>
+        <w:tc>
+          <w:tcPr>
+            <w:tcW w:w="715" w:type="dxa"/>
+          </w:tcPr>
+          <w:p>
+            <w:pPr>
+              <w:jc w:val="both"/>
+              <w:rPr>
+                <w:rFonts w:ascii="Times New Roman" w:hAnsi="Times New Roman" w:cs="Times New Roman"/>
+                <w:sz w:val="24"/>
+                <w:szCs w:val="24"/>
+              </w:rPr>
+            </w:pPr>
+          </w:p>
+        </w:tc>
+        <w:tc>
+          <w:tcPr>
+            <w:tcW w:w="7635" w:type="dxa"/>
+          </w:tcPr>
+          <w:p>
+            <w:pPr>
+              <w:jc w:val="both"/>
+              <w:rPr>
+                <w:rFonts w:ascii="Times New Roman" w:hAnsi="Times New Roman" w:cs="Times New Roman"/>
+                <w:sz w:val="24"/>
+                <w:szCs w:val="24"/>
+              </w:rPr>
+            </w:pPr>
+          </w:p>
+        </w:tc>
+        <w:tc>
+          <w:tcPr>
+            <w:tcW w:w="893" w:type="dxa"/>
+          </w:tcPr>
+          <w:p>
+            <w:pPr>
+              <w:ind w:left="360"/>
+              <w:jc w:val="right"/>
+              <w:rPr>
+                <w:rFonts w:ascii="Times New Roman" w:hAnsi="Times New Roman" w:cs="Times New Roman"/>
+                <w:sz w:val="24"/>
+                <w:szCs w:val="24"/>
+              </w:rPr>
+            </w:pPr>
+          </w:p>
+        </w:tc>
+      </w:tr>
+      <w:tr>
+        <w:tc>
+          <w:tcPr>
+            <w:tcW w:w="715" w:type="dxa"/>
+          </w:tcPr>
+          <w:p>
+            <w:pPr>
+              <w:jc w:val="both"/>
+              <w:rPr>
+                <w:rFonts w:ascii="Times New Roman" w:hAnsi="Times New Roman" w:cs="Times New Roman"/>
+                <w:sz w:val="24"/>
+                <w:szCs w:val="24"/>
+              </w:rPr>
+            </w:pPr>
+          </w:p>
+        </w:tc>
+        <w:tc>
+          <w:tcPr>
+            <w:tcW w:w="7635" w:type="dxa"/>
+          </w:tcPr>
+          <w:p>
+            <w:pPr>
+              <w:jc w:val="both"/>
+              <w:rPr>
+                <w:rFonts w:ascii="Times New Roman" w:hAnsi="Times New Roman" w:cs="Times New Roman"/>
+                <w:sz w:val="24"/>
+                <w:szCs w:val="24"/>
+              </w:rPr>
+            </w:pPr>
+          </w:p>
+        </w:tc>
+        <w:tc>
+          <w:tcPr>
+            <w:tcW w:w="893" w:type="dxa"/>
+          </w:tcPr>
+          <w:p>
+            <w:pPr>
+              <w:ind w:left="360"/>
+              <w:jc w:val="right"/>
+              <w:rPr>
+                <w:rFonts w:ascii="Times New Roman" w:hAnsi="Times New Roman" w:cs="Times New Roman"/>
+                <w:sz w:val="24"/>
+                <w:szCs w:val="24"/>
+              </w:rPr>
+            </w:pPr>
+          </w:p>
+        </w:tc>
+      </w:tr>
+      <w:tr>
+        <w:tc>
+          <w:tcPr>
+            <w:tcW w:w="715" w:type="dxa"/>
+          </w:tcPr>
+          <w:p>
+            <w:pPr>
+              <w:jc w:val="both"/>
+              <w:rPr>
+                <w:rFonts w:ascii="Times New Roman" w:hAnsi="Times New Roman" w:cs="Times New Roman"/>
+                <w:sz w:val="24"/>
+                <w:szCs w:val="24"/>
+              </w:rPr>
+            </w:pPr>
+          </w:p>
+        </w:tc>
+        <w:tc>
+          <w:tcPr>
+            <w:tcW w:w="7635" w:type="dxa"/>
+          </w:tcPr>
+          <w:p>
+            <w:pPr>
+              <w:jc w:val="both"/>
+              <w:rPr>
+                <w:rFonts w:ascii="Times New Roman" w:hAnsi="Times New Roman" w:cs="Times New Roman"/>
+                <w:sz w:val="24"/>
+                <w:szCs w:val="24"/>
+              </w:rPr>
+            </w:pPr>
+          </w:p>
+        </w:tc>
+        <w:tc>
+          <w:tcPr>
+            <w:tcW w:w="893" w:type="dxa"/>
+          </w:tcPr>
+          <w:p>
+            <w:pPr>
+              <w:ind w:left="360"/>
+              <w:jc w:val="right"/>
+              <w:rPr>
+                <w:rFonts w:ascii="Times New Roman" w:hAnsi="Times New Roman" w:cs="Times New Roman"/>
+                <w:sz w:val="24"/>
+                <w:szCs w:val="24"/>
+              </w:rPr>
+            </w:pPr>
+          </w:p>
+        </w:tc>
+      </w:tr>
+      <w:tr>
+        <w:tc>
+          <w:tcPr>
+            <w:tcW w:w="715" w:type="dxa"/>
           </w:tcPr>
           <w:p>
             <w:pPr>
@@ -1799,7 +2634,7 @@
         </w:tc>
         <w:tc>
           <w:tcPr>
-            <w:tcW w:w="7945" w:type="dxa"/>
+            <w:tcW w:w="7635" w:type="dxa"/>
           </w:tcPr>
           <w:p>
             <w:pPr>
@@ -1824,7 +2659,7 @@
         </w:tc>
         <w:tc>
           <w:tcPr>
-            <w:tcW w:w="897" w:type="dxa"/>
+            <w:tcW w:w="893" w:type="dxa"/>
           </w:tcPr>
           <w:p>
             <w:pPr>
@@ -1850,7 +2685,7 @@
       <w:tr>
         <w:tc>
           <w:tcPr>
-            <w:tcW w:w="734" w:type="dxa"/>
+            <w:tcW w:w="715" w:type="dxa"/>
           </w:tcPr>
           <w:p>
             <w:pPr>
@@ -1865,7 +2700,7 @@
         </w:tc>
         <w:tc>
           <w:tcPr>
-            <w:tcW w:w="7945" w:type="dxa"/>
+            <w:tcW w:w="7635" w:type="dxa"/>
           </w:tcPr>
           <w:p>
             <w:pPr>
@@ -1887,7 +2722,7 @@
                 <w:sz w:val="24"/>
                 <w:szCs w:val="24"/>
               </w:rPr>
-              <w:t>Problem Definition</w:t>
+              <w:t>Abstract</w:t>
             </w:r>
           </w:p>
           <w:p>
@@ -1910,7 +2745,15 @@
                 <w:sz w:val="24"/>
                 <w:szCs w:val="24"/>
               </w:rPr>
-              <w:t>Project Overview/Specifications* (page-1 and 3)</w:t>
+              <w:t>Introduction (page-1 and 2</w:t>
+            </w:r>
+            <w:r>
+              <w:rPr>
+                <w:rFonts w:ascii="Times New Roman" w:hAnsi="Times New Roman" w:cs="Times New Roman"/>
+                <w:sz w:val="24"/>
+                <w:szCs w:val="24"/>
+              </w:rPr>
+              <w:t>)</w:t>
             </w:r>
           </w:p>
           <w:p>
@@ -1933,7 +2776,7 @@
                 <w:sz w:val="24"/>
                 <w:szCs w:val="24"/>
               </w:rPr>
-              <w:t>Hardware Specification</w:t>
+              <w:t>Technology Used</w:t>
             </w:r>
           </w:p>
           <w:p>
@@ -1956,7 +2799,7 @@
                 <w:sz w:val="24"/>
                 <w:szCs w:val="24"/>
               </w:rPr>
-              <w:t>Software Specification</w:t>
+              <w:t>Process Overview</w:t>
             </w:r>
           </w:p>
           <w:p>
@@ -1970,59 +2813,11 @@
                 <w:szCs w:val="24"/>
               </w:rPr>
             </w:pPr>
-            <w:r>
-              <w:rPr>
-                <w:rFonts w:ascii="Times New Roman" w:hAnsi="Times New Roman" w:cs="Times New Roman"/>
-                <w:sz w:val="24"/>
-                <w:szCs w:val="24"/>
-              </w:rPr>
-              <w:t>1.3.1</w:t>
-            </w:r>
-          </w:p>
-          <w:p>
-            <w:pPr>
-              <w:pStyle w:val="ListParagraph"/>
-              <w:ind w:left="360"/>
-              <w:jc w:val="both"/>
-              <w:rPr>
-                <w:rFonts w:ascii="Times New Roman" w:hAnsi="Times New Roman" w:cs="Times New Roman"/>
-                <w:sz w:val="24"/>
-                <w:szCs w:val="24"/>
-              </w:rPr>
-            </w:pPr>
-            <w:r>
-              <w:rPr>
-                <w:rFonts w:ascii="Times New Roman" w:hAnsi="Times New Roman" w:cs="Times New Roman"/>
-                <w:sz w:val="24"/>
-                <w:szCs w:val="24"/>
-              </w:rPr>
-              <w:t>1.3.2</w:t>
-            </w:r>
-          </w:p>
-          <w:p>
-            <w:pPr>
-              <w:pStyle w:val="ListParagraph"/>
-              <w:ind w:left="360"/>
-              <w:jc w:val="both"/>
-              <w:rPr>
-                <w:rFonts w:ascii="Times New Roman" w:hAnsi="Times New Roman" w:cs="Times New Roman"/>
-                <w:sz w:val="24"/>
-                <w:szCs w:val="24"/>
-              </w:rPr>
-            </w:pPr>
-            <w:r>
-              <w:rPr>
-                <w:rFonts w:ascii="Times New Roman" w:hAnsi="Times New Roman" w:cs="Times New Roman"/>
-                <w:sz w:val="24"/>
-                <w:szCs w:val="24"/>
-              </w:rPr>
-              <w:t>…</w:t>
-            </w:r>
           </w:p>
         </w:tc>
         <w:tc>
           <w:tcPr>
-            <w:tcW w:w="897" w:type="dxa"/>
+            <w:tcW w:w="893" w:type="dxa"/>
           </w:tcPr>
           <w:p>
             <w:pPr>
@@ -2075,6 +2870,24 @@
                 <w:sz w:val="24"/>
                 <w:szCs w:val="24"/>
               </w:rPr>
+              <w:t>2</w:t>
+            </w:r>
+          </w:p>
+          <w:p>
+            <w:pPr>
+              <w:jc w:val="right"/>
+              <w:rPr>
+                <w:rFonts w:ascii="Times New Roman" w:hAnsi="Times New Roman" w:cs="Times New Roman"/>
+                <w:sz w:val="24"/>
+                <w:szCs w:val="24"/>
+              </w:rPr>
+            </w:pPr>
+            <w:r>
+              <w:rPr>
+                <w:rFonts w:ascii="Times New Roman" w:hAnsi="Times New Roman" w:cs="Times New Roman"/>
+                <w:sz w:val="24"/>
+                <w:szCs w:val="24"/>
+              </w:rPr>
               <w:t>3</w:t>
             </w:r>
           </w:p>
@@ -2087,32 +2900,6 @@
                 <w:szCs w:val="24"/>
               </w:rPr>
             </w:pPr>
-            <w:r>
-              <w:rPr>
-                <w:rFonts w:ascii="Times New Roman" w:hAnsi="Times New Roman" w:cs="Times New Roman"/>
-                <w:sz w:val="24"/>
-                <w:szCs w:val="24"/>
-              </w:rPr>
-              <w:t>4</w:t>
-            </w:r>
-          </w:p>
-          <w:p>
-            <w:pPr>
-              <w:jc w:val="right"/>
-              <w:rPr>
-                <w:rFonts w:ascii="Times New Roman" w:hAnsi="Times New Roman" w:cs="Times New Roman"/>
-                <w:sz w:val="24"/>
-                <w:szCs w:val="24"/>
-              </w:rPr>
-            </w:pPr>
-            <w:r>
-              <w:rPr>
-                <w:rFonts w:ascii="Times New Roman" w:hAnsi="Times New Roman" w:cs="Times New Roman"/>
-                <w:sz w:val="24"/>
-                <w:szCs w:val="24"/>
-              </w:rPr>
-              <w:t>4</w:t>
-            </w:r>
           </w:p>
           <w:p>
             <w:pPr>
@@ -2129,7 +2916,7 @@
       <w:tr>
         <w:tc>
           <w:tcPr>
-            <w:tcW w:w="734" w:type="dxa"/>
+            <w:tcW w:w="715" w:type="dxa"/>
           </w:tcPr>
           <w:p>
             <w:pPr>
@@ -2144,7 +2931,7 @@
         </w:tc>
         <w:tc>
           <w:tcPr>
-            <w:tcW w:w="7945" w:type="dxa"/>
+            <w:tcW w:w="7635" w:type="dxa"/>
           </w:tcPr>
           <w:p>
             <w:pPr>
@@ -2159,7 +2946,7 @@
         </w:tc>
         <w:tc>
           <w:tcPr>
-            <w:tcW w:w="897" w:type="dxa"/>
+            <w:tcW w:w="893" w:type="dxa"/>
           </w:tcPr>
           <w:p>
             <w:pPr>
@@ -2177,7 +2964,7 @@
       <w:tr>
         <w:tc>
           <w:tcPr>
-            <w:tcW w:w="734" w:type="dxa"/>
+            <w:tcW w:w="715" w:type="dxa"/>
           </w:tcPr>
           <w:p>
             <w:pPr>
@@ -2202,7 +2989,7 @@
         </w:tc>
         <w:tc>
           <w:tcPr>
-            <w:tcW w:w="7945" w:type="dxa"/>
+            <w:tcW w:w="7635" w:type="dxa"/>
           </w:tcPr>
           <w:p>
             <w:pPr>
@@ -2221,13 +3008,22 @@
                 <w:sz w:val="24"/>
                 <w:szCs w:val="24"/>
               </w:rPr>
-              <w:t>LITERATURE SURVEY</w:t>
+              <w:t xml:space="preserve">LITERATURE </w:t>
+            </w:r>
+            <w:r>
+              <w:rPr>
+                <w:rFonts w:ascii="Times New Roman" w:hAnsi="Times New Roman" w:cs="Times New Roman"/>
+                <w:b/>
+                <w:sz w:val="24"/>
+                <w:szCs w:val="24"/>
+              </w:rPr>
+              <w:t>SURVEY</w:t>
             </w:r>
           </w:p>
         </w:tc>
         <w:tc>
           <w:tcPr>
-            <w:tcW w:w="897" w:type="dxa"/>
+            <w:tcW w:w="893" w:type="dxa"/>
           </w:tcPr>
           <w:p>
             <w:pPr>
@@ -2253,7 +3049,7 @@
       <w:tr>
         <w:tc>
           <w:tcPr>
-            <w:tcW w:w="734" w:type="dxa"/>
+            <w:tcW w:w="715" w:type="dxa"/>
           </w:tcPr>
           <w:p>
             <w:pPr>
@@ -2268,7 +3064,7 @@
         </w:tc>
         <w:tc>
           <w:tcPr>
-            <w:tcW w:w="7945" w:type="dxa"/>
+            <w:tcW w:w="7635" w:type="dxa"/>
           </w:tcPr>
           <w:p>
             <w:pPr>
@@ -2303,7 +3099,7 @@
                 <w:sz w:val="24"/>
                 <w:szCs w:val="24"/>
               </w:rPr>
-              <w:t>2.2 Proposed System</w:t>
+              <w:t>2.2 Literature Review</w:t>
             </w:r>
           </w:p>
           <w:p>
@@ -2321,13 +3117,57 @@
                 <w:sz w:val="24"/>
                 <w:szCs w:val="24"/>
               </w:rPr>
-              <w:t>2.3 Feasibility Study* (page-4)</w:t>
+              <w:t xml:space="preserve">2.3 </w:t>
+            </w:r>
+            <w:r>
+              <w:rPr>
+                <w:rFonts w:ascii="Times New Roman" w:hAnsi="Times New Roman" w:cs="Times New Roman"/>
+                <w:sz w:val="24"/>
+                <w:szCs w:val="24"/>
+              </w:rPr>
+              <w:t>Research Notes</w:t>
+            </w:r>
+          </w:p>
+          <w:p>
+            <w:pPr>
+              <w:jc w:val="both"/>
+              <w:rPr>
+                <w:rFonts w:ascii="Times New Roman" w:hAnsi="Times New Roman" w:cs="Times New Roman"/>
+                <w:sz w:val="24"/>
+                <w:szCs w:val="24"/>
+              </w:rPr>
+            </w:pPr>
+            <w:r>
+              <w:rPr>
+                <w:rFonts w:ascii="Times New Roman" w:hAnsi="Times New Roman" w:cs="Times New Roman"/>
+                <w:sz w:val="24"/>
+                <w:szCs w:val="24"/>
+              </w:rPr>
+              <w:t>2.4 Findings</w:t>
+            </w:r>
+          </w:p>
+          <w:p>
+            <w:pPr>
+              <w:jc w:val="both"/>
+              <w:rPr>
+                <w:rFonts w:ascii="Times New Roman" w:hAnsi="Times New Roman" w:cs="Times New Roman"/>
+                <w:sz w:val="24"/>
+                <w:szCs w:val="24"/>
+              </w:rPr>
+            </w:pPr>
+            <w:r>
+              <w:rPr>
+                <w:rFonts w:ascii="Times New Roman" w:hAnsi="Times New Roman" w:cs="Times New Roman"/>
+                <w:sz w:val="24"/>
+                <w:szCs w:val="24"/>
+              </w:rPr>
+              <w:t>2.5 Problem Formulation</w:t>
             </w:r>
           </w:p>
         </w:tc>
         <w:tc>
           <w:tcPr>
-            <w:tcW w:w="897" w:type="dxa"/>
+            <w:tcW w:w="893" w:type="dxa"/>
           </w:tcPr>
           <w:p>
             <w:pPr>
@@ -2364,7 +3204,7 @@
                 <w:sz w:val="24"/>
                 <w:szCs w:val="24"/>
               </w:rPr>
-              <w:t>6</w:t>
+              <w:t>5</w:t>
             </w:r>
           </w:p>
           <w:p>
@@ -2383,7 +3223,45 @@
                 <w:sz w:val="24"/>
                 <w:szCs w:val="24"/>
               </w:rPr>
-              <w:t>7</w:t>
+              <w:t>10</w:t>
+            </w:r>
+          </w:p>
+          <w:p>
+            <w:pPr>
+              <w:ind w:left="360"/>
+              <w:jc w:val="right"/>
+              <w:rPr>
+                <w:rFonts w:ascii="Times New Roman" w:hAnsi="Times New Roman" w:cs="Times New Roman"/>
+                <w:sz w:val="24"/>
+                <w:szCs w:val="24"/>
+              </w:rPr>
+            </w:pPr>
+            <w:r>
+              <w:rPr>
+                <w:rFonts w:ascii="Times New Roman" w:hAnsi="Times New Roman" w:cs="Times New Roman"/>
+                <w:sz w:val="24"/>
+                <w:szCs w:val="24"/>
+              </w:rPr>
+              <w:t>13</w:t>
+            </w:r>
+          </w:p>
+          <w:p>
+            <w:pPr>
+              <w:ind w:left="360"/>
+              <w:jc w:val="right"/>
+              <w:rPr>
+                <w:rFonts w:ascii="Times New Roman" w:hAnsi="Times New Roman" w:cs="Times New Roman"/>
+                <w:sz w:val="24"/>
+                <w:szCs w:val="24"/>
+              </w:rPr>
+            </w:pPr>
+            <w:r>
+              <w:rPr>
+                <w:rFonts w:ascii="Times New Roman" w:hAnsi="Times New Roman" w:cs="Times New Roman"/>
+                <w:sz w:val="24"/>
+                <w:szCs w:val="24"/>
+              </w:rPr>
+              <w:t>14</w:t>
             </w:r>
           </w:p>
         </w:tc>
@@ -2391,7 +3269,7 @@
       <w:tr>
         <w:tc>
           <w:tcPr>
-            <w:tcW w:w="734" w:type="dxa"/>
+            <w:tcW w:w="715" w:type="dxa"/>
           </w:tcPr>
           <w:p>
             <w:pPr>
@@ -2406,7 +3284,7 @@
         </w:tc>
         <w:tc>
           <w:tcPr>
-            <w:tcW w:w="7945" w:type="dxa"/>
+            <w:tcW w:w="7635" w:type="dxa"/>
           </w:tcPr>
           <w:p>
             <w:pPr>
@@ -2421,7 +3299,7 @@
         </w:tc>
         <w:tc>
           <w:tcPr>
-            <w:tcW w:w="897" w:type="dxa"/>
+            <w:tcW w:w="893" w:type="dxa"/>
           </w:tcPr>
           <w:p>
             <w:pPr>
@@ -2439,7 +3317,7 @@
       <w:tr>
         <w:tc>
           <w:tcPr>
-            <w:tcW w:w="734" w:type="dxa"/>
+            <w:tcW w:w="715" w:type="dxa"/>
           </w:tcPr>
           <w:p>
             <w:pPr>
@@ -2464,7 +3342,7 @@
         </w:tc>
         <w:tc>
           <w:tcPr>
-            <w:tcW w:w="7945" w:type="dxa"/>
+            <w:tcW w:w="7635" w:type="dxa"/>
           </w:tcPr>
           <w:p>
             <w:pPr>
@@ -2489,7 +3367,7 @@
         </w:tc>
         <w:tc>
           <w:tcPr>
-            <w:tcW w:w="897" w:type="dxa"/>
+            <w:tcW w:w="893" w:type="dxa"/>
           </w:tcPr>
           <w:p>
             <w:pPr>
@@ -2507,7 +3385,7 @@
       <w:tr>
         <w:tc>
           <w:tcPr>
-            <w:tcW w:w="734" w:type="dxa"/>
+            <w:tcW w:w="715" w:type="dxa"/>
           </w:tcPr>
           <w:p>
             <w:pPr>
@@ -2522,7 +3400,7 @@
         </w:tc>
         <w:tc>
           <w:tcPr>
-            <w:tcW w:w="7945" w:type="dxa"/>
+            <w:tcW w:w="7635" w:type="dxa"/>
           </w:tcPr>
           <w:p>
             <w:pPr>
@@ -2539,7 +3417,7 @@
                 <w:sz w:val="24"/>
                 <w:szCs w:val="24"/>
               </w:rPr>
-              <w:t>3.1 Requirement Specification* (page-2)</w:t>
+              <w:t>3.1 Feasibility Study</w:t>
             </w:r>
           </w:p>
           <w:p>
@@ -2557,7 +3435,7 @@
                 <w:sz w:val="24"/>
                 <w:szCs w:val="24"/>
               </w:rPr>
-              <w:t>3.2 Flowcharts / DFDs / ERDs</w:t>
+              <w:t>3.2 Function Module</w:t>
             </w:r>
           </w:p>
           <w:p>
@@ -2575,7 +3453,7 @@
                 <w:sz w:val="24"/>
                 <w:szCs w:val="24"/>
               </w:rPr>
-              <w:t>3.3 Design and Test Steps / Criteria</w:t>
+              <w:t>3.3 Diagrams</w:t>
             </w:r>
           </w:p>
           <w:p>
@@ -2593,7 +3471,15 @@
                 <w:sz w:val="24"/>
                 <w:szCs w:val="24"/>
               </w:rPr>
-              <w:t>3.3 Algorithms and Pseudo Code</w:t>
+              <w:t xml:space="preserve">      3.3.1</w:t>
+            </w:r>
+            <w:r>
+              <w:rPr>
+                <w:rFonts w:ascii="Times New Roman" w:hAnsi="Times New Roman" w:cs="Times New Roman"/>
+                <w:sz w:val="24"/>
+                <w:szCs w:val="24"/>
+              </w:rPr>
+              <w:t xml:space="preserve"> Activity Diagram</w:t>
             </w:r>
           </w:p>
           <w:p>
@@ -2611,7 +3497,15 @@
                 <w:sz w:val="24"/>
                 <w:szCs w:val="24"/>
               </w:rPr>
-              <w:t xml:space="preserve">      3.3.1</w:t>
+              <w:t xml:space="preserve">      3.3.2</w:t>
+            </w:r>
+            <w:r>
+              <w:rPr>
+                <w:rFonts w:ascii="Times New Roman" w:hAnsi="Times New Roman" w:cs="Times New Roman"/>
+                <w:sz w:val="24"/>
+                <w:szCs w:val="24"/>
+              </w:rPr>
+              <w:t xml:space="preserve"> Use Case Diagram</w:t>
             </w:r>
           </w:p>
           <w:p>
@@ -2629,49 +3523,13 @@
                 <w:sz w:val="24"/>
                 <w:szCs w:val="24"/>
               </w:rPr>
-              <w:t xml:space="preserve">      3.3.2</w:t>
-            </w:r>
-          </w:p>
-          <w:p>
-            <w:pPr>
-              <w:jc w:val="both"/>
-              <w:rPr>
-                <w:rFonts w:ascii="Times New Roman" w:hAnsi="Times New Roman" w:cs="Times New Roman"/>
-                <w:sz w:val="24"/>
-                <w:szCs w:val="24"/>
-              </w:rPr>
-            </w:pPr>
-            <w:r>
-              <w:rPr>
-                <w:rFonts w:ascii="Times New Roman" w:hAnsi="Times New Roman" w:cs="Times New Roman"/>
-                <w:sz w:val="24"/>
-                <w:szCs w:val="24"/>
-              </w:rPr>
-              <w:t>3.4 Testing Process</w:t>
-            </w:r>
-          </w:p>
-          <w:p>
-            <w:pPr>
-              <w:jc w:val="both"/>
-              <w:rPr>
-                <w:rFonts w:ascii="Times New Roman" w:hAnsi="Times New Roman" w:cs="Times New Roman"/>
-                <w:sz w:val="24"/>
-                <w:szCs w:val="24"/>
-              </w:rPr>
-            </w:pPr>
-            <w:r>
-              <w:rPr>
-                <w:rFonts w:ascii="Times New Roman" w:hAnsi="Times New Roman" w:cs="Times New Roman"/>
-                <w:sz w:val="24"/>
-                <w:szCs w:val="24"/>
-              </w:rPr>
-              <w:t>…</w:t>
+              <w:t>3.4 Proposed Methodology</w:t>
             </w:r>
           </w:p>
         </w:tc>
         <w:tc>
           <w:tcPr>
-            <w:tcW w:w="897" w:type="dxa"/>
+            <w:tcW w:w="893" w:type="dxa"/>
           </w:tcPr>
           <w:p>
             <w:pPr>
@@ -2689,7 +3547,7 @@
                 <w:sz w:val="24"/>
                 <w:szCs w:val="24"/>
               </w:rPr>
-              <w:t>9</w:t>
+              <w:t>14</w:t>
             </w:r>
           </w:p>
           <w:p>
@@ -2708,26 +3566,7 @@
                 <w:sz w:val="24"/>
                 <w:szCs w:val="24"/>
               </w:rPr>
-              <w:t>10</w:t>
-            </w:r>
-          </w:p>
-          <w:p>
-            <w:pPr>
-              <w:ind w:left="360"/>
-              <w:jc w:val="right"/>
-              <w:rPr>
-                <w:rFonts w:ascii="Times New Roman" w:hAnsi="Times New Roman" w:cs="Times New Roman"/>
-                <w:sz w:val="24"/>
-                <w:szCs w:val="24"/>
-              </w:rPr>
-            </w:pPr>
-            <w:r>
-              <w:rPr>
-                <w:rFonts w:ascii="Times New Roman" w:hAnsi="Times New Roman" w:cs="Times New Roman"/>
-                <w:sz w:val="24"/>
-                <w:szCs w:val="24"/>
-              </w:rPr>
-              <w:t>12</w:t>
+              <w:t>15</w:t>
             </w:r>
           </w:p>
           <w:p>
@@ -2765,7 +3604,7 @@
                 <w:sz w:val="24"/>
                 <w:szCs w:val="24"/>
               </w:rPr>
-              <w:t>18</w:t>
+              <w:t>16</w:t>
             </w:r>
           </w:p>
           <w:p>
@@ -2784,7 +3623,7 @@
                 <w:sz w:val="24"/>
                 <w:szCs w:val="24"/>
               </w:rPr>
-              <w:t>19</w:t>
+              <w:t>17</w:t>
             </w:r>
           </w:p>
           <w:p>
@@ -2803,7 +3642,7 @@
                 <w:sz w:val="24"/>
                 <w:szCs w:val="24"/>
               </w:rPr>
-              <w:t>22</w:t>
+              <w:t>26</w:t>
             </w:r>
           </w:p>
           <w:p>
@@ -2816,13 +3655,140 @@
                 <w:szCs w:val="24"/>
               </w:rPr>
             </w:pPr>
+          </w:p>
+          <w:p>
+            <w:pPr>
+              <w:ind w:left="360"/>
+              <w:jc w:val="right"/>
+              <w:rPr>
+                <w:rFonts w:ascii="Times New Roman" w:hAnsi="Times New Roman" w:cs="Times New Roman"/>
+                <w:sz w:val="24"/>
+                <w:szCs w:val="24"/>
+              </w:rPr>
+            </w:pPr>
+          </w:p>
+        </w:tc>
+      </w:tr>
+      <w:tr>
+        <w:tc>
+          <w:tcPr>
+            <w:tcW w:w="715" w:type="dxa"/>
+          </w:tcPr>
+          <w:p>
+            <w:pPr>
+              <w:jc w:val="both"/>
+              <w:rPr>
+                <w:rFonts w:ascii="Times New Roman" w:hAnsi="Times New Roman" w:cs="Times New Roman"/>
+                <w:sz w:val="24"/>
+                <w:szCs w:val="24"/>
+              </w:rPr>
+            </w:pPr>
+          </w:p>
+        </w:tc>
+        <w:tc>
+          <w:tcPr>
+            <w:tcW w:w="7635" w:type="dxa"/>
+          </w:tcPr>
+          <w:p>
+            <w:pPr>
+              <w:jc w:val="both"/>
+              <w:rPr>
+                <w:rFonts w:ascii="Times New Roman" w:hAnsi="Times New Roman" w:cs="Times New Roman"/>
+                <w:sz w:val="24"/>
+                <w:szCs w:val="24"/>
+              </w:rPr>
+            </w:pPr>
+          </w:p>
+        </w:tc>
+        <w:tc>
+          <w:tcPr>
+            <w:tcW w:w="893" w:type="dxa"/>
+          </w:tcPr>
+          <w:p>
+            <w:pPr>
+              <w:ind w:left="360"/>
+              <w:jc w:val="right"/>
+              <w:rPr>
+                <w:rFonts w:ascii="Times New Roman" w:hAnsi="Times New Roman" w:cs="Times New Roman"/>
+                <w:sz w:val="24"/>
+                <w:szCs w:val="24"/>
+              </w:rPr>
+            </w:pPr>
+          </w:p>
+        </w:tc>
+      </w:tr>
+      <w:tr>
+        <w:tc>
+          <w:tcPr>
+            <w:tcW w:w="715" w:type="dxa"/>
+          </w:tcPr>
+          <w:p>
+            <w:pPr>
+              <w:jc w:val="both"/>
+              <w:rPr>
+                <w:rFonts w:ascii="Times New Roman" w:hAnsi="Times New Roman" w:cs="Times New Roman"/>
+                <w:b/>
+                <w:sz w:val="24"/>
+                <w:szCs w:val="24"/>
+              </w:rPr>
+            </w:pPr>
             <w:r>
               <w:rPr>
                 <w:rFonts w:ascii="Times New Roman" w:hAnsi="Times New Roman" w:cs="Times New Roman"/>
-                <w:sz w:val="24"/>
-                <w:szCs w:val="24"/>
-              </w:rPr>
-              <w:t>27</w:t>
+                <w:b/>
+                <w:sz w:val="24"/>
+                <w:szCs w:val="24"/>
+              </w:rPr>
+              <w:t>4.</w:t>
+            </w:r>
+          </w:p>
+        </w:tc>
+        <w:tc>
+          <w:tcPr>
+            <w:tcW w:w="7635" w:type="dxa"/>
+          </w:tcPr>
+          <w:p>
+            <w:pPr>
+              <w:jc w:val="both"/>
+              <w:rPr>
+                <w:rFonts w:ascii="Times New Roman" w:hAnsi="Times New Roman" w:cs="Times New Roman"/>
+                <w:b/>
+                <w:sz w:val="24"/>
+                <w:szCs w:val="24"/>
+              </w:rPr>
+            </w:pPr>
+            <w:r>
+              <w:rPr>
+                <w:rFonts w:ascii="Times New Roman" w:hAnsi="Times New Roman" w:cs="Times New Roman"/>
+                <w:b/>
+                <w:sz w:val="24"/>
+                <w:szCs w:val="24"/>
+              </w:rPr>
+              <w:t xml:space="preserve">SUMMARY </w:t>
+            </w:r>
+          </w:p>
+        </w:tc>
+        <w:tc>
+          <w:tcPr>
+            <w:tcW w:w="893" w:type="dxa"/>
+          </w:tcPr>
+          <w:p>
+            <w:pPr>
+              <w:ind w:left="360"/>
+              <w:jc w:val="right"/>
+              <w:rPr>
+                <w:rFonts w:ascii="Times New Roman" w:hAnsi="Times New Roman" w:cs="Times New Roman"/>
+                <w:sz w:val="24"/>
+                <w:szCs w:val="24"/>
+              </w:rPr>
+            </w:pPr>
+            <w:r>
+              <w:rPr>
+                <w:rFonts w:ascii="Times New Roman" w:hAnsi="Times New Roman" w:cs="Times New Roman"/>
+                <w:sz w:val="24"/>
+                <w:szCs w:val="24"/>
+              </w:rPr>
+              <w:t>28</w:t>
             </w:r>
           </w:p>
         </w:tc>
@@ -2830,131 +3796,7 @@
       <w:tr>
         <w:tc>
           <w:tcPr>
-            <w:tcW w:w="734" w:type="dxa"/>
-          </w:tcPr>
-          <w:p>
-            <w:pPr>
-              <w:jc w:val="both"/>
-              <w:rPr>
-                <w:rFonts w:ascii="Times New Roman" w:hAnsi="Times New Roman" w:cs="Times New Roman"/>
-                <w:sz w:val="24"/>
-                <w:szCs w:val="24"/>
-              </w:rPr>
-            </w:pPr>
-          </w:p>
-        </w:tc>
-        <w:tc>
-          <w:tcPr>
-            <w:tcW w:w="7945" w:type="dxa"/>
-          </w:tcPr>
-          <w:p>
-            <w:pPr>
-              <w:jc w:val="both"/>
-              <w:rPr>
-                <w:rFonts w:ascii="Times New Roman" w:hAnsi="Times New Roman" w:cs="Times New Roman"/>
-                <w:sz w:val="24"/>
-                <w:szCs w:val="24"/>
-              </w:rPr>
-            </w:pPr>
-          </w:p>
-        </w:tc>
-        <w:tc>
-          <w:tcPr>
-            <w:tcW w:w="897" w:type="dxa"/>
-          </w:tcPr>
-          <w:p>
-            <w:pPr>
-              <w:ind w:left="360"/>
-              <w:jc w:val="right"/>
-              <w:rPr>
-                <w:rFonts w:ascii="Times New Roman" w:hAnsi="Times New Roman" w:cs="Times New Roman"/>
-                <w:sz w:val="24"/>
-                <w:szCs w:val="24"/>
-              </w:rPr>
-            </w:pPr>
-          </w:p>
-        </w:tc>
-      </w:tr>
-      <w:tr>
-        <w:tc>
-          <w:tcPr>
-            <w:tcW w:w="734" w:type="dxa"/>
-          </w:tcPr>
-          <w:p>
-            <w:pPr>
-              <w:jc w:val="both"/>
-              <w:rPr>
-                <w:rFonts w:ascii="Times New Roman" w:hAnsi="Times New Roman" w:cs="Times New Roman"/>
-                <w:b/>
-                <w:sz w:val="24"/>
-                <w:szCs w:val="24"/>
-              </w:rPr>
-            </w:pPr>
-            <w:r>
-              <w:rPr>
-                <w:rFonts w:ascii="Times New Roman" w:hAnsi="Times New Roman" w:cs="Times New Roman"/>
-                <w:b/>
-                <w:sz w:val="24"/>
-                <w:szCs w:val="24"/>
-              </w:rPr>
-              <w:t>4.</w:t>
-            </w:r>
-          </w:p>
-        </w:tc>
-        <w:tc>
-          <w:tcPr>
-            <w:tcW w:w="7945" w:type="dxa"/>
-          </w:tcPr>
-          <w:p>
-            <w:pPr>
-              <w:jc w:val="both"/>
-              <w:rPr>
-                <w:rFonts w:ascii="Times New Roman" w:hAnsi="Times New Roman" w:cs="Times New Roman"/>
-                <w:b/>
-                <w:sz w:val="24"/>
-                <w:szCs w:val="24"/>
-              </w:rPr>
-            </w:pPr>
-            <w:r>
-              <w:rPr>
-                <w:rFonts w:ascii="Times New Roman" w:hAnsi="Times New Roman" w:cs="Times New Roman"/>
-                <w:b/>
-                <w:sz w:val="24"/>
-                <w:szCs w:val="24"/>
-              </w:rPr>
-              <w:t>CONCLUSIONS / RECOMMENDATIONS</w:t>
-            </w:r>
-          </w:p>
-        </w:tc>
-        <w:tc>
-          <w:tcPr>
-            <w:tcW w:w="897" w:type="dxa"/>
-          </w:tcPr>
-          <w:p>
-            <w:pPr>
-              <w:ind w:left="360"/>
-              <w:jc w:val="right"/>
-              <w:rPr>
-                <w:rFonts w:ascii="Times New Roman" w:hAnsi="Times New Roman" w:cs="Times New Roman"/>
-                <w:sz w:val="24"/>
-                <w:szCs w:val="24"/>
-              </w:rPr>
-            </w:pPr>
-            <w:r>
-              <w:rPr>
-                <w:rFonts w:ascii="Times New Roman" w:hAnsi="Times New Roman" w:cs="Times New Roman"/>
-                <w:sz w:val="24"/>
-                <w:szCs w:val="24"/>
-              </w:rPr>
-              <w:t>37</w:t>
-            </w:r>
-          </w:p>
-        </w:tc>
-      </w:tr>
-      <w:tr>
-        <w:tc>
-          <w:tcPr>
-            <w:tcW w:w="734" w:type="dxa"/>
+            <w:tcW w:w="715" w:type="dxa"/>
           </w:tcPr>
           <w:p>
             <w:pPr>
@@ -2979,7 +3821,7 @@
         </w:tc>
         <w:tc>
           <w:tcPr>
-            <w:tcW w:w="7945" w:type="dxa"/>
+            <w:tcW w:w="7635" w:type="dxa"/>
           </w:tcPr>
           <w:p>
             <w:pPr>
@@ -3004,7 +3846,7 @@
         </w:tc>
         <w:tc>
           <w:tcPr>
-            <w:tcW w:w="897" w:type="dxa"/>
+            <w:tcW w:w="893" w:type="dxa"/>
           </w:tcPr>
           <w:p>
             <w:pPr>
@@ -3022,83 +3864,7 @@
                 <w:sz w:val="24"/>
                 <w:szCs w:val="24"/>
               </w:rPr>
-              <w:t>42</w:t>
-            </w:r>
-          </w:p>
-        </w:tc>
-      </w:tr>
-      <w:tr>
-        <w:tc>
-          <w:tcPr>
-            <w:tcW w:w="734" w:type="dxa"/>
-          </w:tcPr>
-          <w:p>
-            <w:pPr>
-              <w:jc w:val="both"/>
-              <w:rPr>
-                <w:rFonts w:ascii="Times New Roman" w:hAnsi="Times New Roman" w:cs="Times New Roman"/>
-                <w:b/>
-                <w:sz w:val="24"/>
-                <w:szCs w:val="24"/>
-              </w:rPr>
-            </w:pPr>
-            <w:r>
-              <w:rPr>
-                <w:rFonts w:ascii="Times New Roman" w:hAnsi="Times New Roman" w:cs="Times New Roman"/>
-                <w:b/>
-                <w:sz w:val="24"/>
-                <w:szCs w:val="24"/>
-              </w:rPr>
-              <w:t>6.</w:t>
-            </w:r>
-          </w:p>
-        </w:tc>
-        <w:tc>
-          <w:tcPr>
-            <w:tcW w:w="7945" w:type="dxa"/>
-          </w:tcPr>
-          <w:p>
-            <w:pPr>
-              <w:jc w:val="both"/>
-              <w:rPr>
-                <w:rFonts w:ascii="Times New Roman" w:hAnsi="Times New Roman" w:cs="Times New Roman"/>
-                <w:b/>
-                <w:sz w:val="24"/>
-                <w:szCs w:val="24"/>
-              </w:rPr>
-            </w:pPr>
-            <w:r>
-              <w:rPr>
-                <w:rFonts w:ascii="Times New Roman" w:hAnsi="Times New Roman" w:cs="Times New Roman"/>
-                <w:b/>
-                <w:sz w:val="24"/>
-                <w:szCs w:val="24"/>
-              </w:rPr>
-              <w:t>APPENDICES</w:t>
-            </w:r>
-          </w:p>
-        </w:tc>
-        <w:tc>
-          <w:tcPr>
-            <w:tcW w:w="897" w:type="dxa"/>
-          </w:tcPr>
-          <w:p>
-            <w:pPr>
-              <w:ind w:left="360"/>
-              <w:jc w:val="right"/>
-              <w:rPr>
-                <w:rFonts w:ascii="Times New Roman" w:hAnsi="Times New Roman" w:cs="Times New Roman"/>
-                <w:sz w:val="24"/>
-                <w:szCs w:val="24"/>
-              </w:rPr>
-            </w:pPr>
-            <w:r>
-              <w:rPr>
-                <w:rFonts w:ascii="Times New Roman" w:hAnsi="Times New Roman" w:cs="Times New Roman"/>
-                <w:sz w:val="24"/>
-                <w:szCs w:val="24"/>
-              </w:rPr>
-              <w:t>45</w:t>
+              <w:t>29</w:t>
             </w:r>
           </w:p>
         </w:tc>
@@ -3110,8 +3876,8 @@
           <w:rFonts w:ascii="Times New Roman" w:hAnsi="Times New Roman" w:cs="Times New Roman"/>
           <w:b/>
           <w:bCs/>
-          <w:sz w:val="28"/>
-          <w:szCs w:val="28"/>
+          <w:sz w:val="32"/>
+          <w:szCs w:val="24"/>
         </w:rPr>
       </w:pPr>
     </w:p>
@@ -3124,6 +3890,39 @@
           <w:sz w:val="32"/>
           <w:szCs w:val="24"/>
         </w:rPr>
+      </w:pPr>
+      <w:r>
+        <w:rPr>
+          <w:rFonts w:ascii="Times New Roman" w:hAnsi="Times New Roman" w:cs="Times New Roman"/>
+          <w:b/>
+          <w:bCs/>
+          <w:noProof/>
+          <w:sz w:val="32"/>
+          <w:szCs w:val="24"/>
+          <w:lang w:val="en-IN" w:eastAsia="en-IN"/>
+        </w:rPr>
+        <w:pict>
+          <v:rect id="_x0000_s1028" style="position:absolute;margin-left:215.25pt;margin-top:44.15pt;width:24.25pt;height:29.85pt;z-index:251658240" strokecolor="white [3212]"/>
+        </w:pict>
+      </w:r>
+    </w:p>
+    <w:p>
+      <w:pPr>
+        <w:rPr>
+          <w:rFonts w:ascii="Times New Roman" w:hAnsi="Times New Roman" w:cs="Times New Roman"/>
+          <w:b/>
+          <w:bCs/>
+          <w:sz w:val="32"/>
+          <w:szCs w:val="24"/>
+        </w:rPr>
+        <w:sectPr>
+          <w:footerReference w:type="default" r:id="rId8"/>
+          <w:pgSz w:w="11907" w:h="16839" w:code="9"/>
+          <w:pgMar w:top="1440" w:right="1440" w:bottom="1440" w:left="1440" w:header="567" w:footer="567" w:gutter="0"/>
+          <w:pgNumType w:fmt="lowerRoman"/>
+          <w:cols w:space="720"/>
+          <w:docGrid w:linePitch="360"/>
+        </w:sectPr>
       </w:pPr>
     </w:p>
     <w:p>
@@ -4086,10 +4885,10 @@
                     <pic:cNvPicPr/>
                   </pic:nvPicPr>
                   <pic:blipFill>
-                    <a:blip r:embed="rId8" cstate="print">
+                    <a:blip r:embed="rId9" cstate="print">
                       <a:extLst>
                         <a:ext uri="{28A0092B-C50C-407E-A947-70E740481C1C}">
-                          <a14:useLocalDpi xmlns="" xmlns:wpc="http://schemas.microsoft.com/office/word/2010/wordprocessingCanvas" xmlns:cx="http://schemas.microsoft.com/office/drawing/2014/chartex" xmlns:cx1="http://schemas.microsoft.com/office/drawing/2015/9/8/chartex" xmlns:cx2="http://schemas.microsoft.com/office/drawing/2015/10/21/chartex" xmlns:cx3="http://schemas.microsoft.com/office/drawing/2016/5/9/chartex" xmlns:cx4="http://schemas.microsoft.com/office/drawing/2016/5/10/chartex" xmlns:cx5="http://schemas.microsoft.com/office/drawing/2016/5/11/chartex" xmlns:cx6="http://schemas.microsoft.com/office/drawing/2016/5/12/chartex" xmlns:cx7="http://schemas.microsoft.com/office/drawing/2016/5/13/chartex" xmlns:cx8="http://schemas.microsoft.com/office/drawing/2016/5/14/chartex" xmlns:mc="http://schemas.openxmlformats.org/markup-compatibility/2006" xmlns:aink="http://schemas.microsoft.com/office/drawing/2016/ink" xmlns:am3d="http://schemas.microsoft.com/office/drawing/2017/model3d" xmlns:o="urn:schemas-microsoft-com:office:office" xmlns:v="urn:schemas-microsoft-com:vml" xmlns:wp14="http://schemas.microsoft.com/office/word/2010/wordprocessingDrawing" xmlns:w10="urn:schemas-microsoft-com:office:word" xmlns:w="http://schemas.openxmlformats.org/wordprocessingml/2006/main" xmlns:w14="http://schemas.microsoft.com/office/word/2010/wordml" xmlns:w15="http://schemas.microsoft.com/office/word/2012/wordml" xmlns:w16cex="http://schemas.microsoft.com/office/word/2018/wordml/cex" xmlns:w16cid="http://schemas.microsoft.com/office/word/2016/wordml/cid" xmlns:w16="http://schemas.microsoft.com/office/word/2018/wordml" xmlns:w16sdtdh="http://schemas.microsoft.com/office/word/2020/wordml/sdtdatahash" xmlns:w16se="http://schemas.microsoft.com/office/word/2015/wordml/symex" xmlns:wpg="http://schemas.microsoft.com/office/word/2010/wordprocessingGroup" xmlns:wpi="http://schemas.microsoft.com/office/word/2010/wordprocessingInk" xmlns:wps="http://schemas.microsoft.com/office/word/2010/wordprocessingShape" xmlns:a14="http://schemas.microsoft.com/office/drawing/2010/main" val="0"/>
+                          <a14:useLocalDpi xmlns:a14="http://schemas.microsoft.com/office/drawing/2010/main" xmlns:wps="http://schemas.microsoft.com/office/word/2010/wordprocessingShape" xmlns:wpi="http://schemas.microsoft.com/office/word/2010/wordprocessingInk" xmlns:wpg="http://schemas.microsoft.com/office/word/2010/wordprocessingGroup" xmlns:w16se="http://schemas.microsoft.com/office/word/2015/wordml/symex" xmlns:w16sdtdh="http://schemas.microsoft.com/office/word/2020/wordml/sdtdatahash" xmlns:w16="http://schemas.microsoft.com/office/word/2018/wordml" xmlns:w16cid="http://schemas.microsoft.com/office/word/2016/wordml/cid" xmlns:w16cex="http://schemas.microsoft.com/office/word/2018/wordml/cex" xmlns:w15="http://schemas.microsoft.com/office/word/2012/wordml" xmlns:w14="http://schemas.microsoft.com/office/word/2010/wordml" xmlns:w="http://schemas.openxmlformats.org/wordprocessingml/2006/main" xmlns:w10="urn:schemas-microsoft-com:office:word" xmlns:wp14="http://schemas.microsoft.com/office/word/2010/wordprocessingDrawing" xmlns:v="urn:schemas-microsoft-com:vml" xmlns:o="urn:schemas-microsoft-com:office:office" xmlns:am3d="http://schemas.microsoft.com/office/drawing/2017/model3d" xmlns:aink="http://schemas.microsoft.com/office/drawing/2016/ink" xmlns:mc="http://schemas.openxmlformats.org/markup-compatibility/2006" xmlns:cx8="http://schemas.microsoft.com/office/drawing/2016/5/14/chartex" xmlns:cx7="http://schemas.microsoft.com/office/drawing/2016/5/13/chartex" xmlns:cx6="http://schemas.microsoft.com/office/drawing/2016/5/12/chartex" xmlns:cx5="http://schemas.microsoft.com/office/drawing/2016/5/11/chartex" xmlns:cx4="http://schemas.microsoft.com/office/drawing/2016/5/10/chartex" xmlns:cx3="http://schemas.microsoft.com/office/drawing/2016/5/9/chartex" xmlns:cx2="http://schemas.microsoft.com/office/drawing/2015/10/21/chartex" xmlns:cx1="http://schemas.microsoft.com/office/drawing/2015/9/8/chartex" xmlns:cx="http://schemas.microsoft.com/office/drawing/2014/chartex" xmlns:wpc="http://schemas.microsoft.com/office/word/2010/wordprocessingCanvas" xmlns="" val="0"/>
                         </a:ext>
                       </a:extLst>
                     </a:blip>
@@ -4159,10 +4958,10 @@
                     <pic:cNvPicPr/>
                   </pic:nvPicPr>
                   <pic:blipFill>
-                    <a:blip r:embed="rId9" cstate="print">
+                    <a:blip r:embed="rId10" cstate="print">
                       <a:extLst>
                         <a:ext uri="{28A0092B-C50C-407E-A947-70E740481C1C}">
-                          <a14:useLocalDpi xmlns="" xmlns:wpc="http://schemas.microsoft.com/office/word/2010/wordprocessingCanvas" xmlns:cx="http://schemas.microsoft.com/office/drawing/2014/chartex" xmlns:cx1="http://schemas.microsoft.com/office/drawing/2015/9/8/chartex" xmlns:cx2="http://schemas.microsoft.com/office/drawing/2015/10/21/chartex" xmlns:cx3="http://schemas.microsoft.com/office/drawing/2016/5/9/chartex" xmlns:cx4="http://schemas.microsoft.com/office/drawing/2016/5/10/chartex" xmlns:cx5="http://schemas.microsoft.com/office/drawing/2016/5/11/chartex" xmlns:cx6="http://schemas.microsoft.com/office/drawing/2016/5/12/chartex" xmlns:cx7="http://schemas.microsoft.com/office/drawing/2016/5/13/chartex" xmlns:cx8="http://schemas.microsoft.com/office/drawing/2016/5/14/chartex" xmlns:mc="http://schemas.openxmlformats.org/markup-compatibility/2006" xmlns:aink="http://schemas.microsoft.com/office/drawing/2016/ink" xmlns:am3d="http://schemas.microsoft.com/office/drawing/2017/model3d" xmlns:o="urn:schemas-microsoft-com:office:office" xmlns:v="urn:schemas-microsoft-com:vml" xmlns:wp14="http://schemas.microsoft.com/office/word/2010/wordprocessingDrawing" xmlns:w10="urn:schemas-microsoft-com:office:word" xmlns:w="http://schemas.openxmlformats.org/wordprocessingml/2006/main" xmlns:w14="http://schemas.microsoft.com/office/word/2010/wordml" xmlns:w15="http://schemas.microsoft.com/office/word/2012/wordml" xmlns:w16cex="http://schemas.microsoft.com/office/word/2018/wordml/cex" xmlns:w16cid="http://schemas.microsoft.com/office/word/2016/wordml/cid" xmlns:w16="http://schemas.microsoft.com/office/word/2018/wordml" xmlns:w16sdtdh="http://schemas.microsoft.com/office/word/2020/wordml/sdtdatahash" xmlns:w16se="http://schemas.microsoft.com/office/word/2015/wordml/symex" xmlns:wpg="http://schemas.microsoft.com/office/word/2010/wordprocessingGroup" xmlns:wpi="http://schemas.microsoft.com/office/word/2010/wordprocessingInk" xmlns:wps="http://schemas.microsoft.com/office/word/2010/wordprocessingShape" xmlns:a14="http://schemas.microsoft.com/office/drawing/2010/main" val="0"/>
+                          <a14:useLocalDpi xmlns:a14="http://schemas.microsoft.com/office/drawing/2010/main" xmlns:wps="http://schemas.microsoft.com/office/word/2010/wordprocessingShape" xmlns:wpi="http://schemas.microsoft.com/office/word/2010/wordprocessingInk" xmlns:wpg="http://schemas.microsoft.com/office/word/2010/wordprocessingGroup" xmlns:w16se="http://schemas.microsoft.com/office/word/2015/wordml/symex" xmlns:w16sdtdh="http://schemas.microsoft.com/office/word/2020/wordml/sdtdatahash" xmlns:w16="http://schemas.microsoft.com/office/word/2018/wordml" xmlns:w16cid="http://schemas.microsoft.com/office/word/2016/wordml/cid" xmlns:w16cex="http://schemas.microsoft.com/office/word/2018/wordml/cex" xmlns:w15="http://schemas.microsoft.com/office/word/2012/wordml" xmlns:w14="http://schemas.microsoft.com/office/word/2010/wordml" xmlns:w="http://schemas.openxmlformats.org/wordprocessingml/2006/main" xmlns:w10="urn:schemas-microsoft-com:office:word" xmlns:wp14="http://schemas.microsoft.com/office/word/2010/wordprocessingDrawing" xmlns:v="urn:schemas-microsoft-com:vml" xmlns:o="urn:schemas-microsoft-com:office:office" xmlns:am3d="http://schemas.microsoft.com/office/drawing/2017/model3d" xmlns:aink="http://schemas.microsoft.com/office/drawing/2016/ink" xmlns:mc="http://schemas.openxmlformats.org/markup-compatibility/2006" xmlns:cx8="http://schemas.microsoft.com/office/drawing/2016/5/14/chartex" xmlns:cx7="http://schemas.microsoft.com/office/drawing/2016/5/13/chartex" xmlns:cx6="http://schemas.microsoft.com/office/drawing/2016/5/12/chartex" xmlns:cx5="http://schemas.microsoft.com/office/drawing/2016/5/11/chartex" xmlns:cx4="http://schemas.microsoft.com/office/drawing/2016/5/10/chartex" xmlns:cx3="http://schemas.microsoft.com/office/drawing/2016/5/9/chartex" xmlns:cx2="http://schemas.microsoft.com/office/drawing/2015/10/21/chartex" xmlns:cx1="http://schemas.microsoft.com/office/drawing/2015/9/8/chartex" xmlns:cx="http://schemas.microsoft.com/office/drawing/2014/chartex" xmlns:wpc="http://schemas.microsoft.com/office/word/2010/wordprocessingCanvas" xmlns="" val="0"/>
                         </a:ext>
                       </a:extLst>
                     </a:blip>
@@ -7861,7 +8660,7 @@
                     </pic:cNvPicPr>
                   </pic:nvPicPr>
                   <pic:blipFill>
-                    <a:blip r:embed="rId10" cstate="print"/>
+                    <a:blip r:embed="rId11" cstate="print"/>
                     <a:srcRect/>
                     <a:stretch>
                       <a:fillRect/>
@@ -8033,7 +8832,7 @@
                     </pic:cNvPicPr>
                   </pic:nvPicPr>
                   <pic:blipFill>
-                    <a:blip r:embed="rId11" cstate="print"/>
+                    <a:blip r:embed="rId12" cstate="print"/>
                     <a:srcRect/>
                     <a:stretch>
                       <a:fillRect/>
@@ -8271,7 +9070,7 @@
                     </pic:cNvPicPr>
                   </pic:nvPicPr>
                   <pic:blipFill>
-                    <a:blip r:embed="rId12" cstate="print"/>
+                    <a:blip r:embed="rId13" cstate="print"/>
                     <a:srcRect/>
                     <a:stretch>
                       <a:fillRect/>
@@ -8443,7 +9242,7 @@
                     </pic:cNvPicPr>
                   </pic:nvPicPr>
                   <pic:blipFill>
-                    <a:blip r:embed="rId13" cstate="print"/>
+                    <a:blip r:embed="rId14" cstate="print"/>
                     <a:srcRect/>
                     <a:stretch>
                       <a:fillRect/>
@@ -8724,7 +9523,7 @@
                     </pic:cNvPicPr>
                   </pic:nvPicPr>
                   <pic:blipFill>
-                    <a:blip r:embed="rId14" cstate="print"/>
+                    <a:blip r:embed="rId15" cstate="print"/>
                     <a:srcRect/>
                     <a:stretch>
                       <a:fillRect/>
@@ -8906,7 +9705,7 @@
                     </pic:cNvPicPr>
                   </pic:nvPicPr>
                   <pic:blipFill>
-                    <a:blip r:embed="rId15" cstate="print"/>
+                    <a:blip r:embed="rId16" cstate="print"/>
                     <a:srcRect/>
                     <a:stretch>
                       <a:fillRect/>
@@ -9170,7 +9969,7 @@
                     </pic:cNvPicPr>
                   </pic:nvPicPr>
                   <pic:blipFill>
-                    <a:blip r:embed="rId16" cstate="print"/>
+                    <a:blip r:embed="rId17" cstate="print"/>
                     <a:srcRect/>
                     <a:stretch>
                       <a:fillRect/>
@@ -9353,7 +10152,7 @@
                     </pic:cNvPicPr>
                   </pic:nvPicPr>
                   <pic:blipFill>
-                    <a:blip r:embed="rId17" cstate="print"/>
+                    <a:blip r:embed="rId18" cstate="print"/>
                     <a:srcRect/>
                     <a:stretch>
                       <a:fillRect/>
@@ -9647,7 +10446,7 @@
                     </pic:cNvPicPr>
                   </pic:nvPicPr>
                   <pic:blipFill>
-                    <a:blip r:embed="rId18" cstate="print"/>
+                    <a:blip r:embed="rId19" cstate="print"/>
                     <a:srcRect/>
                     <a:stretch>
                       <a:fillRect/>
@@ -9832,7 +10631,7 @@
                     </pic:cNvPicPr>
                   </pic:nvPicPr>
                   <pic:blipFill>
-                    <a:blip r:embed="rId19" cstate="print"/>
+                    <a:blip r:embed="rId20" cstate="print"/>
                     <a:srcRect/>
                     <a:stretch>
                       <a:fillRect/>
@@ -10273,25 +11072,7 @@
           <w:sz w:val="24"/>
           <w:szCs w:val="24"/>
         </w:rPr>
-        <w:t xml:space="preserve">not really focused for only mental health. Although there are also some sites only focused on mental health, these sites were not open on how the data is handled. They also did not allow any certified personnel to apply so </w:t>
-      </w:r>
-      <w:proofErr w:type="gramStart"/>
-      <w:r>
-        <w:rPr>
-          <w:rFonts w:ascii="Times New Roman" w:hAnsi="Times New Roman" w:cs="Times New Roman"/>
-          <w:sz w:val="24"/>
-          <w:szCs w:val="24"/>
-        </w:rPr>
-        <w:t>that</w:t>
-      </w:r>
-      <w:proofErr w:type="gramEnd"/>
-      <w:r>
-        <w:rPr>
-          <w:rFonts w:ascii="Times New Roman" w:hAnsi="Times New Roman" w:cs="Times New Roman"/>
-          <w:sz w:val="24"/>
-          <w:szCs w:val="24"/>
-        </w:rPr>
-        <w:t xml:space="preserve"> that they provide their services on the platform. The doctors had no control over how much they can charge and the platform itself was very intrusive into this process. The review process is almost non-existent in the websites as the doctors are actually the employees of the website. In our case, doctors themselves are users for our platform. They provide service to other patients and our product will act as a platform that facilitates for these users.   </w:t>
+        <w:t xml:space="preserve">not really focused for only mental health. Although there are also some sites only focused on mental health, these sites were not open on how the data is handled. They also did not allow any certified personnel to apply so that that they provide their services on the platform. The doctors had no control over how much they can charge and the platform itself was very intrusive into this process. The review process is almost non-existent in the websites as the doctors are actually the employees of the website. In our case, doctors themselves are users for our platform. They provide service to other patients and our product will act as a platform that facilitates for these users.   </w:t>
       </w:r>
     </w:p>
     <w:p>
@@ -10697,9 +11478,10 @@
       </w:pPr>
     </w:p>
     <w:sectPr>
-      <w:footerReference w:type="default" r:id="rId20"/>
+      <w:footerReference w:type="default" r:id="rId21"/>
       <w:pgSz w:w="11907" w:h="16839" w:code="9"/>
       <w:pgMar w:top="1440" w:right="1440" w:bottom="1440" w:left="1440" w:header="567" w:footer="567" w:gutter="0"/>
+      <w:pgNumType w:start="1"/>
       <w:cols w:space="720"/>
       <w:docGrid w:linePitch="360"/>
     </w:sectPr>
@@ -10736,7 +11518,7 @@
 <w:ftr xmlns:ve="http://schemas.openxmlformats.org/markup-compatibility/2006" xmlns:o="urn:schemas-microsoft-com:office:office" xmlns:r="http://schemas.openxmlformats.org/officeDocument/2006/relationships" xmlns:m="http://schemas.openxmlformats.org/officeDocument/2006/math" xmlns:v="urn:schemas-microsoft-com:vml" xmlns:wp="http://schemas.openxmlformats.org/drawingml/2006/wordprocessingDrawing" xmlns:w10="urn:schemas-microsoft-com:office:word" xmlns:w="http://schemas.openxmlformats.org/wordprocessingml/2006/main" xmlns:wne="http://schemas.microsoft.com/office/word/2006/wordml">
   <w:sdt>
     <w:sdtPr>
-      <w:id w:val="797311783"/>
+      <w:id w:val="866421882"/>
       <w:docPartObj>
         <w:docPartGallery w:val="Page Numbers (Bottom of Page)"/>
         <w:docPartUnique/>
@@ -10753,10 +11535,100 @@
             <w:rPr>
               <w:noProof/>
             </w:rPr>
-            <w:t>19</w:t>
+            <w:t>v</w:t>
           </w:r>
         </w:fldSimple>
       </w:p>
+    </w:sdtContent>
+  </w:sdt>
+  <w:p>
+    <w:pPr>
+      <w:pStyle w:val="Footer"/>
+    </w:pPr>
+  </w:p>
+</w:ftr>
+</file>
+
+<file path=word/footer2.xml><?xml version="1.0" encoding="utf-8"?>
+<w:ftr xmlns:ve="http://schemas.openxmlformats.org/markup-compatibility/2006" xmlns:o="urn:schemas-microsoft-com:office:office" xmlns:r="http://schemas.openxmlformats.org/officeDocument/2006/relationships" xmlns:m="http://schemas.openxmlformats.org/officeDocument/2006/math" xmlns:v="urn:schemas-microsoft-com:vml" xmlns:wp="http://schemas.openxmlformats.org/drawingml/2006/wordprocessingDrawing" xmlns:w10="urn:schemas-microsoft-com:office:word" xmlns:w="http://schemas.openxmlformats.org/wordprocessingml/2006/main" xmlns:wne="http://schemas.microsoft.com/office/word/2006/wordml">
+  <w:sdt>
+    <w:sdtPr>
+      <w:id w:val="866421888"/>
+      <w:docPartObj>
+        <w:docPartGallery w:val="Page Numbers (Bottom of Page)"/>
+        <w:docPartUnique/>
+      </w:docPartObj>
+    </w:sdtPr>
+    <w:sdtContent>
+      <w:sdt>
+        <w:sdtPr>
+          <w:id w:val="565050477"/>
+          <w:docPartObj>
+            <w:docPartGallery w:val="Page Numbers (Top of Page)"/>
+            <w:docPartUnique/>
+          </w:docPartObj>
+        </w:sdtPr>
+        <w:sdtContent>
+          <w:p>
+            <w:pPr>
+              <w:pStyle w:val="Footer"/>
+              <w:jc w:val="center"/>
+            </w:pPr>
+            <w:r>
+              <w:t xml:space="preserve">Page </w:t>
+            </w:r>
+            <w:r>
+              <w:rPr>
+                <w:b/>
+                <w:sz w:val="24"/>
+                <w:szCs w:val="24"/>
+              </w:rPr>
+              <w:fldChar w:fldCharType="begin"/>
+            </w:r>
+            <w:r>
+              <w:rPr>
+                <w:b/>
+              </w:rPr>
+              <w:instrText xml:space="preserve"> PAGE </w:instrText>
+            </w:r>
+            <w:r>
+              <w:rPr>
+                <w:b/>
+                <w:sz w:val="24"/>
+                <w:szCs w:val="24"/>
+              </w:rPr>
+              <w:fldChar w:fldCharType="separate"/>
+            </w:r>
+            <w:r>
+              <w:rPr>
+                <w:b/>
+                <w:noProof/>
+              </w:rPr>
+              <w:t>29</w:t>
+            </w:r>
+            <w:r>
+              <w:rPr>
+                <w:b/>
+                <w:sz w:val="24"/>
+                <w:szCs w:val="24"/>
+              </w:rPr>
+              <w:fldChar w:fldCharType="end"/>
+            </w:r>
+            <w:r>
+              <w:t xml:space="preserve"> of </w:t>
+            </w:r>
+            <w:r>
+              <w:rPr>
+                <w:b/>
+              </w:rPr>
+              <w:t>29</w:t>
+            </w:r>
+            <w:r>
+              <w:t xml:space="preserve"> </w:t>
+            </w:r>
+          </w:p>
+        </w:sdtContent>
+      </w:sdt>
     </w:sdtContent>
   </w:sdt>
   <w:p>
@@ -11159,7 +12031,7 @@
     <w:lsdException w:name="toc 8" w:uiPriority="39"/>
     <w:lsdException w:name="toc 9" w:uiPriority="39"/>
     <w:lsdException w:name="caption" w:uiPriority="35" w:qFormat="1"/>
-    <w:lsdException w:name="Title" w:semiHidden="0" w:uiPriority="10" w:unhideWhenUsed="0" w:qFormat="1"/>
+    <w:lsdException w:name="Title" w:semiHidden="0" w:uiPriority="0" w:unhideWhenUsed="0" w:qFormat="1"/>
     <w:lsdException w:name="Default Paragraph Font" w:uiPriority="1"/>
     <w:lsdException w:name="Subtitle" w:semiHidden="0" w:uiPriority="11" w:unhideWhenUsed="0" w:qFormat="1"/>
     <w:lsdException w:name="Strong" w:semiHidden="0" w:uiPriority="22" w:unhideWhenUsed="0" w:qFormat="1"/>
@@ -11676,7 +12548,6 @@
     <w:basedOn w:val="Normal"/>
     <w:next w:val="Normal"/>
     <w:link w:val="TitleChar"/>
-    <w:uiPriority w:val="10"/>
     <w:qFormat/>
     <w:rsid w:val="00464464"/>
     <w:pPr>
@@ -11695,7 +12566,6 @@
     <w:name w:val="Title Char"/>
     <w:basedOn w:val="DefaultParagraphFont"/>
     <w:link w:val="Title"/>
-    <w:uiPriority w:val="10"/>
     <w:rsid w:val="00464464"/>
     <w:rPr>
       <w:rFonts w:asciiTheme="majorHAnsi" w:eastAsiaTheme="majorEastAsia" w:hAnsiTheme="majorHAnsi" w:cstheme="majorBidi"/>
@@ -12040,6 +12910,18 @@
     <w:uiPriority w:val="99"/>
     <w:rsid w:val="00DC4779"/>
   </w:style>
+  <w:style w:type="paragraph" w:customStyle="1" w:styleId="Normal1">
+    <w:name w:val="Normal1"/>
+    <w:rsid w:val="009034AA"/>
+    <w:pPr>
+      <w:spacing w:after="0" w:line="276" w:lineRule="auto"/>
+    </w:pPr>
+    <w:rPr>
+      <w:rFonts w:ascii="Arial" w:eastAsia="Arial" w:hAnsi="Arial" w:cs="Arial"/>
+      <w:sz w:val="22"/>
+      <w:szCs w:val="22"/>
+    </w:rPr>
+  </w:style>
 </w:styles>
 </file>
 
@@ -12332,7 +13214,7 @@
   <a:extraClrSchemeLst/>
   <a:extLst>
     <a:ext uri="{05A4C25C-085E-4340-85A3-A5531E510DB2}">
-      <thm15:themeFamily xmlns="" xmlns:thm15="http://schemas.microsoft.com/office/thememl/2012/main" name="Office Theme" id="{62F939B6-93AF-4DB8-9C6B-D6C7DFDC589F}" vid="{4A3C46E8-61CC-4603-A589-7422A47A8E4A}"/>
+      <thm15:themeFamily xmlns:thm15="http://schemas.microsoft.com/office/thememl/2012/main" xmlns="" name="Office Theme" id="{62F939B6-93AF-4DB8-9C6B-D6C7DFDC589F}" vid="{4A3C46E8-61CC-4603-A589-7422A47A8E4A}"/>
     </a:ext>
   </a:extLst>
 </a:theme>
@@ -12676,7 +13558,7 @@
 </file>
 
 <file path=customXml/itemProps1.xml><?xml version="1.0" encoding="utf-8"?>
-<ds:datastoreItem xmlns:ds="http://schemas.openxmlformats.org/officeDocument/2006/customXml" ds:itemID="{2BD32CD2-4D3F-4A4E-81B4-79663D35EA80}">
+<ds:datastoreItem xmlns:ds="http://schemas.openxmlformats.org/officeDocument/2006/customXml" ds:itemID="{5997C402-57DE-4C79-952B-7E5F7E9749B3}">
   <ds:schemaRefs>
     <ds:schemaRef ds:uri="http://schemas.openxmlformats.org/officeDocument/2006/bibliography"/>
   </ds:schemaRefs>

</xml_diff>

<commit_message>
Changes made to Table of Content
</commit_message>
<xml_diff>
--- a/documents/Dissertation MSC.docx
+++ b/documents/Dissertation MSC.docx
@@ -414,6 +414,318 @@
         </w:rPr>
         <w:t>MARCH 2021</w:t>
       </w:r>
+    </w:p>
+    <w:p>
+      <w:pPr>
+        <w:jc w:val="right"/>
+        <w:outlineLvl w:val="0"/>
+        <w:rPr>
+          <w:rFonts w:ascii="Times New Roman" w:hAnsi="Times New Roman" w:cs="Times New Roman"/>
+          <w:b/>
+          <w:sz w:val="24"/>
+          <w:szCs w:val="24"/>
+        </w:rPr>
+      </w:pPr>
+    </w:p>
+    <w:p>
+      <w:pPr>
+        <w:jc w:val="right"/>
+        <w:outlineLvl w:val="0"/>
+        <w:rPr>
+          <w:rFonts w:ascii="Times New Roman" w:hAnsi="Times New Roman" w:cs="Times New Roman"/>
+          <w:b/>
+          <w:sz w:val="24"/>
+          <w:szCs w:val="24"/>
+        </w:rPr>
+      </w:pPr>
+    </w:p>
+    <w:p>
+      <w:pPr>
+        <w:jc w:val="right"/>
+        <w:outlineLvl w:val="0"/>
+        <w:rPr>
+          <w:rFonts w:ascii="Times New Roman" w:hAnsi="Times New Roman" w:cs="Times New Roman"/>
+          <w:b/>
+          <w:sz w:val="24"/>
+          <w:szCs w:val="24"/>
+        </w:rPr>
+      </w:pPr>
+    </w:p>
+    <w:p>
+      <w:pPr>
+        <w:jc w:val="right"/>
+        <w:outlineLvl w:val="0"/>
+        <w:rPr>
+          <w:rFonts w:ascii="Times New Roman" w:hAnsi="Times New Roman" w:cs="Times New Roman"/>
+          <w:b/>
+          <w:sz w:val="24"/>
+          <w:szCs w:val="24"/>
+        </w:rPr>
+      </w:pPr>
+    </w:p>
+    <w:p>
+      <w:pPr>
+        <w:jc w:val="right"/>
+        <w:outlineLvl w:val="0"/>
+        <w:rPr>
+          <w:rFonts w:ascii="Times New Roman" w:hAnsi="Times New Roman" w:cs="Times New Roman"/>
+          <w:b/>
+          <w:sz w:val="24"/>
+          <w:szCs w:val="24"/>
+        </w:rPr>
+      </w:pPr>
+    </w:p>
+    <w:p>
+      <w:pPr>
+        <w:jc w:val="right"/>
+        <w:outlineLvl w:val="0"/>
+        <w:rPr>
+          <w:rFonts w:ascii="Times New Roman" w:hAnsi="Times New Roman" w:cs="Times New Roman"/>
+          <w:b/>
+          <w:sz w:val="24"/>
+          <w:szCs w:val="24"/>
+        </w:rPr>
+      </w:pPr>
+    </w:p>
+    <w:p>
+      <w:pPr>
+        <w:jc w:val="right"/>
+        <w:outlineLvl w:val="0"/>
+        <w:rPr>
+          <w:rFonts w:ascii="Times New Roman" w:hAnsi="Times New Roman" w:cs="Times New Roman"/>
+          <w:b/>
+          <w:sz w:val="24"/>
+          <w:szCs w:val="24"/>
+        </w:rPr>
+      </w:pPr>
+    </w:p>
+    <w:p>
+      <w:pPr>
+        <w:jc w:val="right"/>
+        <w:outlineLvl w:val="0"/>
+        <w:rPr>
+          <w:rFonts w:ascii="Times New Roman" w:hAnsi="Times New Roman" w:cs="Times New Roman"/>
+          <w:b/>
+          <w:sz w:val="24"/>
+          <w:szCs w:val="24"/>
+        </w:rPr>
+      </w:pPr>
+    </w:p>
+    <w:p>
+      <w:pPr>
+        <w:jc w:val="right"/>
+        <w:outlineLvl w:val="0"/>
+        <w:rPr>
+          <w:rFonts w:ascii="Times New Roman" w:hAnsi="Times New Roman" w:cs="Times New Roman"/>
+          <w:b/>
+          <w:sz w:val="24"/>
+          <w:szCs w:val="24"/>
+        </w:rPr>
+      </w:pPr>
+    </w:p>
+    <w:p>
+      <w:pPr>
+        <w:jc w:val="right"/>
+        <w:outlineLvl w:val="0"/>
+        <w:rPr>
+          <w:rFonts w:ascii="Times New Roman" w:hAnsi="Times New Roman" w:cs="Times New Roman"/>
+          <w:b/>
+          <w:sz w:val="24"/>
+          <w:szCs w:val="24"/>
+        </w:rPr>
+      </w:pPr>
+    </w:p>
+    <w:p>
+      <w:pPr>
+        <w:jc w:val="right"/>
+        <w:outlineLvl w:val="0"/>
+        <w:rPr>
+          <w:rFonts w:ascii="Times New Roman" w:hAnsi="Times New Roman" w:cs="Times New Roman"/>
+          <w:b/>
+          <w:sz w:val="24"/>
+          <w:szCs w:val="24"/>
+        </w:rPr>
+      </w:pPr>
+    </w:p>
+    <w:p>
+      <w:pPr>
+        <w:jc w:val="right"/>
+        <w:outlineLvl w:val="0"/>
+        <w:rPr>
+          <w:rFonts w:ascii="Times New Roman" w:hAnsi="Times New Roman" w:cs="Times New Roman"/>
+          <w:b/>
+          <w:sz w:val="24"/>
+          <w:szCs w:val="24"/>
+        </w:rPr>
+      </w:pPr>
+    </w:p>
+    <w:p>
+      <w:pPr>
+        <w:jc w:val="right"/>
+        <w:outlineLvl w:val="0"/>
+        <w:rPr>
+          <w:rFonts w:ascii="Times New Roman" w:hAnsi="Times New Roman" w:cs="Times New Roman"/>
+          <w:b/>
+          <w:sz w:val="24"/>
+          <w:szCs w:val="24"/>
+        </w:rPr>
+      </w:pPr>
+    </w:p>
+    <w:p>
+      <w:pPr>
+        <w:jc w:val="right"/>
+        <w:outlineLvl w:val="0"/>
+        <w:rPr>
+          <w:rFonts w:ascii="Times New Roman" w:hAnsi="Times New Roman" w:cs="Times New Roman"/>
+          <w:b/>
+          <w:sz w:val="24"/>
+          <w:szCs w:val="24"/>
+        </w:rPr>
+      </w:pPr>
+    </w:p>
+    <w:p>
+      <w:pPr>
+        <w:jc w:val="right"/>
+        <w:outlineLvl w:val="0"/>
+        <w:rPr>
+          <w:rFonts w:ascii="Times New Roman" w:hAnsi="Times New Roman" w:cs="Times New Roman"/>
+          <w:b/>
+          <w:sz w:val="24"/>
+          <w:szCs w:val="24"/>
+        </w:rPr>
+      </w:pPr>
+    </w:p>
+    <w:p>
+      <w:pPr>
+        <w:jc w:val="right"/>
+        <w:outlineLvl w:val="0"/>
+        <w:rPr>
+          <w:rFonts w:ascii="Times New Roman" w:hAnsi="Times New Roman" w:cs="Times New Roman"/>
+          <w:b/>
+          <w:sz w:val="24"/>
+          <w:szCs w:val="24"/>
+        </w:rPr>
+      </w:pPr>
+    </w:p>
+    <w:p>
+      <w:pPr>
+        <w:jc w:val="right"/>
+        <w:outlineLvl w:val="0"/>
+        <w:rPr>
+          <w:rFonts w:ascii="Times New Roman" w:hAnsi="Times New Roman" w:cs="Times New Roman"/>
+          <w:b/>
+          <w:sz w:val="24"/>
+          <w:szCs w:val="24"/>
+        </w:rPr>
+      </w:pPr>
+    </w:p>
+    <w:p>
+      <w:pPr>
+        <w:jc w:val="right"/>
+        <w:outlineLvl w:val="0"/>
+        <w:rPr>
+          <w:rFonts w:ascii="Times New Roman" w:hAnsi="Times New Roman" w:cs="Times New Roman"/>
+          <w:b/>
+          <w:sz w:val="24"/>
+          <w:szCs w:val="24"/>
+        </w:rPr>
+      </w:pPr>
+    </w:p>
+    <w:p>
+      <w:pPr>
+        <w:jc w:val="right"/>
+        <w:outlineLvl w:val="0"/>
+        <w:rPr>
+          <w:rFonts w:ascii="Times New Roman" w:hAnsi="Times New Roman" w:cs="Times New Roman"/>
+          <w:b/>
+          <w:sz w:val="24"/>
+          <w:szCs w:val="24"/>
+        </w:rPr>
+      </w:pPr>
+    </w:p>
+    <w:p>
+      <w:pPr>
+        <w:jc w:val="right"/>
+        <w:outlineLvl w:val="0"/>
+        <w:rPr>
+          <w:rFonts w:ascii="Times New Roman" w:hAnsi="Times New Roman" w:cs="Times New Roman"/>
+          <w:b/>
+          <w:sz w:val="24"/>
+          <w:szCs w:val="24"/>
+        </w:rPr>
+      </w:pPr>
+    </w:p>
+    <w:p>
+      <w:pPr>
+        <w:jc w:val="right"/>
+        <w:outlineLvl w:val="0"/>
+        <w:rPr>
+          <w:rFonts w:ascii="Times New Roman" w:hAnsi="Times New Roman" w:cs="Times New Roman"/>
+          <w:b/>
+          <w:sz w:val="24"/>
+          <w:szCs w:val="24"/>
+        </w:rPr>
+      </w:pPr>
+    </w:p>
+    <w:p>
+      <w:pPr>
+        <w:jc w:val="right"/>
+        <w:outlineLvl w:val="0"/>
+        <w:rPr>
+          <w:rFonts w:ascii="Times New Roman" w:hAnsi="Times New Roman" w:cs="Times New Roman"/>
+          <w:b/>
+          <w:sz w:val="24"/>
+          <w:szCs w:val="24"/>
+        </w:rPr>
+      </w:pPr>
+    </w:p>
+    <w:p>
+      <w:pPr>
+        <w:jc w:val="right"/>
+        <w:outlineLvl w:val="0"/>
+        <w:rPr>
+          <w:rFonts w:ascii="Times New Roman" w:hAnsi="Times New Roman" w:cs="Times New Roman"/>
+          <w:b/>
+          <w:sz w:val="24"/>
+          <w:szCs w:val="24"/>
+        </w:rPr>
+      </w:pPr>
+    </w:p>
+    <w:p>
+      <w:pPr>
+        <w:jc w:val="right"/>
+        <w:outlineLvl w:val="0"/>
+        <w:rPr>
+          <w:rFonts w:ascii="Times New Roman" w:hAnsi="Times New Roman" w:cs="Times New Roman"/>
+          <w:b/>
+          <w:sz w:val="24"/>
+          <w:szCs w:val="24"/>
+        </w:rPr>
+      </w:pPr>
+    </w:p>
+    <w:p>
+      <w:pPr>
+        <w:jc w:val="right"/>
+        <w:outlineLvl w:val="0"/>
+        <w:rPr>
+          <w:rFonts w:ascii="Times New Roman" w:hAnsi="Times New Roman" w:cs="Times New Roman"/>
+          <w:b/>
+          <w:sz w:val="24"/>
+          <w:szCs w:val="24"/>
+        </w:rPr>
+      </w:pPr>
+    </w:p>
+    <w:p>
+      <w:pPr>
+        <w:jc w:val="right"/>
+        <w:outlineLvl w:val="0"/>
+        <w:rPr>
+          <w:rFonts w:ascii="Times New Roman" w:hAnsi="Times New Roman" w:cs="Times New Roman"/>
+          <w:b/>
+          <w:sz w:val="24"/>
+          <w:szCs w:val="24"/>
+        </w:rPr>
+      </w:pPr>
     </w:p>
     <w:p>
       <w:pPr>
@@ -2164,6 +2476,40 @@
               <w:t>Title Page</w:t>
             </w:r>
           </w:p>
+          <w:p>
+            <w:pPr>
+              <w:jc w:val="both"/>
+              <w:rPr>
+                <w:rFonts w:ascii="Times New Roman" w:hAnsi="Times New Roman" w:cs="Times New Roman"/>
+                <w:sz w:val="24"/>
+                <w:szCs w:val="24"/>
+              </w:rPr>
+            </w:pPr>
+            <w:r>
+              <w:rPr>
+                <w:rFonts w:ascii="Times New Roman" w:hAnsi="Times New Roman" w:cs="Times New Roman"/>
+                <w:sz w:val="24"/>
+                <w:szCs w:val="24"/>
+              </w:rPr>
+              <w:t>Pl</w:t>
+            </w:r>
+            <w:r>
+              <w:rPr>
+                <w:rFonts w:ascii="Times New Roman" w:hAnsi="Times New Roman" w:cs="Times New Roman"/>
+                <w:sz w:val="24"/>
+                <w:szCs w:val="24"/>
+              </w:rPr>
+              <w:t>agiarism</w:t>
+            </w:r>
+            <w:r>
+              <w:rPr>
+                <w:rFonts w:ascii="Times New Roman" w:hAnsi="Times New Roman" w:cs="Times New Roman"/>
+                <w:sz w:val="24"/>
+                <w:szCs w:val="24"/>
+              </w:rPr>
+              <w:t xml:space="preserve"> Report</w:t>
+            </w:r>
+          </w:p>
         </w:tc>
         <w:tc>
           <w:tcPr>
@@ -2190,51 +2536,6 @@
             </w:r>
             <w:proofErr w:type="spellEnd"/>
           </w:p>
-        </w:tc>
-      </w:tr>
-      <w:tr>
-        <w:tc>
-          <w:tcPr>
-            <w:tcW w:w="715" w:type="dxa"/>
-          </w:tcPr>
-          <w:p>
-            <w:pPr>
-              <w:jc w:val="both"/>
-              <w:rPr>
-                <w:rFonts w:ascii="Times New Roman" w:hAnsi="Times New Roman" w:cs="Times New Roman"/>
-                <w:sz w:val="24"/>
-                <w:szCs w:val="24"/>
-              </w:rPr>
-            </w:pPr>
-          </w:p>
-        </w:tc>
-        <w:tc>
-          <w:tcPr>
-            <w:tcW w:w="7635" w:type="dxa"/>
-          </w:tcPr>
-          <w:p>
-            <w:pPr>
-              <w:jc w:val="both"/>
-              <w:rPr>
-                <w:rFonts w:ascii="Times New Roman" w:hAnsi="Times New Roman" w:cs="Times New Roman"/>
-                <w:sz w:val="24"/>
-                <w:szCs w:val="24"/>
-              </w:rPr>
-            </w:pPr>
-            <w:r>
-              <w:rPr>
-                <w:rFonts w:ascii="Times New Roman" w:hAnsi="Times New Roman" w:cs="Times New Roman"/>
-                <w:sz w:val="24"/>
-                <w:szCs w:val="24"/>
-              </w:rPr>
-              <w:t>Declaration of the Student</w:t>
-            </w:r>
-          </w:p>
-        </w:tc>
-        <w:tc>
-          <w:tcPr>
-            <w:tcW w:w="893" w:type="dxa"/>
-          </w:tcPr>
           <w:p>
             <w:pPr>
               <w:ind w:left="360"/>
@@ -2291,7 +2592,7 @@
                 <w:sz w:val="24"/>
                 <w:szCs w:val="24"/>
               </w:rPr>
-              <w:t>Certificate of the Guide</w:t>
+              <w:t>Declaration of the Student</w:t>
             </w:r>
           </w:p>
         </w:tc>
@@ -2355,7 +2656,7 @@
                 <w:sz w:val="24"/>
                 <w:szCs w:val="24"/>
               </w:rPr>
-              <w:t>Acknowledgement</w:t>
+              <w:t>Certificate of the Guide</w:t>
             </w:r>
           </w:p>
         </w:tc>
@@ -2413,12 +2714,48 @@
                 <w:szCs w:val="24"/>
               </w:rPr>
             </w:pPr>
+            <w:r>
+              <w:rPr>
+                <w:rFonts w:ascii="Times New Roman" w:hAnsi="Times New Roman" w:cs="Times New Roman"/>
+                <w:sz w:val="24"/>
+                <w:szCs w:val="24"/>
+              </w:rPr>
+              <w:t>Acknowledgement</w:t>
+            </w:r>
           </w:p>
         </w:tc>
         <w:tc>
           <w:tcPr>
             <w:tcW w:w="893" w:type="dxa"/>
           </w:tcPr>
+          <w:sdt>
+            <w:sdtPr>
+              <w:id w:val="145735532"/>
+              <w:docPartObj>
+                <w:docPartGallery w:val="Page Numbers (Bottom of Page)"/>
+                <w:docPartUnique/>
+              </w:docPartObj>
+            </w:sdtPr>
+            <w:sdtContent>
+              <w:p>
+                <w:pPr>
+                  <w:pStyle w:val="Footer"/>
+                  <w:jc w:val="center"/>
+                </w:pPr>
+                <w:r>
+                  <w:t xml:space="preserve">        </w:t>
+                </w:r>
+                <w:fldSimple w:instr=" PAGE   \* MERGEFORMAT ">
+                  <w:r>
+                    <w:rPr>
+                      <w:noProof/>
+                    </w:rPr>
+                    <w:t>v</w:t>
+                  </w:r>
+                </w:fldSimple>
+              </w:p>
+            </w:sdtContent>
+          </w:sdt>
           <w:p>
             <w:pPr>
               <w:ind w:left="360"/>
@@ -2481,6 +2818,57 @@
         </w:tc>
       </w:tr>
       <w:tr>
+        <w:tc>
+          <w:tcPr>
+            <w:tcW w:w="715" w:type="dxa"/>
+          </w:tcPr>
+          <w:p>
+            <w:pPr>
+              <w:jc w:val="both"/>
+              <w:rPr>
+                <w:rFonts w:ascii="Times New Roman" w:hAnsi="Times New Roman" w:cs="Times New Roman"/>
+                <w:sz w:val="24"/>
+                <w:szCs w:val="24"/>
+              </w:rPr>
+            </w:pPr>
+          </w:p>
+        </w:tc>
+        <w:tc>
+          <w:tcPr>
+            <w:tcW w:w="7635" w:type="dxa"/>
+          </w:tcPr>
+          <w:p>
+            <w:pPr>
+              <w:jc w:val="both"/>
+              <w:rPr>
+                <w:rFonts w:ascii="Times New Roman" w:hAnsi="Times New Roman" w:cs="Times New Roman"/>
+                <w:sz w:val="24"/>
+                <w:szCs w:val="24"/>
+              </w:rPr>
+            </w:pPr>
+          </w:p>
+        </w:tc>
+        <w:tc>
+          <w:tcPr>
+            <w:tcW w:w="893" w:type="dxa"/>
+          </w:tcPr>
+          <w:p>
+            <w:pPr>
+              <w:ind w:left="360"/>
+              <w:jc w:val="right"/>
+              <w:rPr>
+                <w:rFonts w:ascii="Times New Roman" w:hAnsi="Times New Roman" w:cs="Times New Roman"/>
+                <w:sz w:val="24"/>
+                <w:szCs w:val="24"/>
+              </w:rPr>
+            </w:pPr>
+          </w:p>
+        </w:tc>
+      </w:tr>
+      <w:tr>
+        <w:trPr>
+          <w:trHeight w:val="75"/>
+        </w:trPr>
         <w:tc>
           <w:tcPr>
             <w:tcW w:w="715" w:type="dxa"/>
@@ -3182,6 +3570,24 @@
               <w:t>2.5 Problem Formulation</w:t>
             </w:r>
           </w:p>
+          <w:p>
+            <w:pPr>
+              <w:jc w:val="both"/>
+              <w:rPr>
+                <w:rFonts w:ascii="Times New Roman" w:hAnsi="Times New Roman" w:cs="Times New Roman"/>
+                <w:sz w:val="24"/>
+                <w:szCs w:val="24"/>
+              </w:rPr>
+            </w:pPr>
+            <w:r>
+              <w:rPr>
+                <w:rFonts w:ascii="Times New Roman" w:hAnsi="Times New Roman" w:cs="Times New Roman"/>
+                <w:sz w:val="24"/>
+                <w:szCs w:val="24"/>
+              </w:rPr>
+              <w:t>2.6 Table for Comparison</w:t>
+            </w:r>
+          </w:p>
         </w:tc>
         <w:tc>
           <w:tcPr>
@@ -3261,6 +3667,25 @@
                 <w:szCs w:val="24"/>
               </w:rPr>
               <w:t>13</w:t>
+            </w:r>
+          </w:p>
+          <w:p>
+            <w:pPr>
+              <w:ind w:left="360"/>
+              <w:jc w:val="right"/>
+              <w:rPr>
+                <w:rFonts w:ascii="Times New Roman" w:hAnsi="Times New Roman" w:cs="Times New Roman"/>
+                <w:sz w:val="24"/>
+                <w:szCs w:val="24"/>
+              </w:rPr>
+            </w:pPr>
+            <w:r>
+              <w:rPr>
+                <w:rFonts w:ascii="Times New Roman" w:hAnsi="Times New Roman" w:cs="Times New Roman"/>
+                <w:sz w:val="24"/>
+                <w:szCs w:val="24"/>
+              </w:rPr>
+              <w:t>14</w:t>
             </w:r>
           </w:p>
           <w:p>
@@ -3382,11 +3807,335 @@
               <w:t>SYSTEM ANALYSIS &amp; DESIGN</w:t>
             </w:r>
           </w:p>
+          <w:p>
+            <w:pPr>
+              <w:jc w:val="both"/>
+              <w:rPr>
+                <w:rFonts w:ascii="Times New Roman" w:hAnsi="Times New Roman" w:cs="Times New Roman"/>
+                <w:sz w:val="24"/>
+                <w:szCs w:val="24"/>
+              </w:rPr>
+            </w:pPr>
+            <w:r>
+              <w:rPr>
+                <w:rFonts w:ascii="Times New Roman" w:hAnsi="Times New Roman" w:cs="Times New Roman"/>
+                <w:sz w:val="24"/>
+                <w:szCs w:val="24"/>
+              </w:rPr>
+              <w:t>3.1 Scope Analysis</w:t>
+            </w:r>
+          </w:p>
         </w:tc>
         <w:tc>
           <w:tcPr>
             <w:tcW w:w="893" w:type="dxa"/>
           </w:tcPr>
+          <w:p>
+            <w:pPr>
+              <w:ind w:left="360"/>
+              <w:jc w:val="right"/>
+              <w:rPr>
+                <w:rFonts w:ascii="Times New Roman" w:hAnsi="Times New Roman" w:cs="Times New Roman"/>
+                <w:sz w:val="24"/>
+                <w:szCs w:val="24"/>
+              </w:rPr>
+            </w:pPr>
+          </w:p>
+          <w:p>
+            <w:pPr>
+              <w:ind w:left="360"/>
+              <w:jc w:val="right"/>
+              <w:rPr>
+                <w:rFonts w:ascii="Times New Roman" w:hAnsi="Times New Roman" w:cs="Times New Roman"/>
+                <w:sz w:val="24"/>
+                <w:szCs w:val="24"/>
+              </w:rPr>
+            </w:pPr>
+            <w:r>
+              <w:rPr>
+                <w:rFonts w:ascii="Times New Roman" w:hAnsi="Times New Roman" w:cs="Times New Roman"/>
+                <w:sz w:val="24"/>
+                <w:szCs w:val="24"/>
+              </w:rPr>
+              <w:t>17</w:t>
+            </w:r>
+          </w:p>
+        </w:tc>
+      </w:tr>
+      <w:tr>
+        <w:tc>
+          <w:tcPr>
+            <w:tcW w:w="715" w:type="dxa"/>
+          </w:tcPr>
+          <w:p>
+            <w:pPr>
+              <w:jc w:val="both"/>
+              <w:rPr>
+                <w:rFonts w:ascii="Times New Roman" w:hAnsi="Times New Roman" w:cs="Times New Roman"/>
+                <w:sz w:val="24"/>
+                <w:szCs w:val="24"/>
+              </w:rPr>
+            </w:pPr>
+          </w:p>
+        </w:tc>
+        <w:tc>
+          <w:tcPr>
+            <w:tcW w:w="7635" w:type="dxa"/>
+          </w:tcPr>
+          <w:p>
+            <w:pPr>
+              <w:jc w:val="both"/>
+              <w:rPr>
+                <w:rFonts w:ascii="Times New Roman" w:hAnsi="Times New Roman" w:cs="Times New Roman"/>
+                <w:sz w:val="24"/>
+                <w:szCs w:val="24"/>
+              </w:rPr>
+            </w:pPr>
+            <w:r>
+              <w:rPr>
+                <w:rFonts w:ascii="Times New Roman" w:hAnsi="Times New Roman" w:cs="Times New Roman"/>
+                <w:sz w:val="24"/>
+                <w:szCs w:val="24"/>
+              </w:rPr>
+              <w:t>3.1 Feasibility Study</w:t>
+            </w:r>
+          </w:p>
+          <w:p>
+            <w:pPr>
+              <w:jc w:val="both"/>
+              <w:rPr>
+                <w:rFonts w:ascii="Times New Roman" w:hAnsi="Times New Roman" w:cs="Times New Roman"/>
+                <w:sz w:val="24"/>
+                <w:szCs w:val="24"/>
+              </w:rPr>
+            </w:pPr>
+            <w:r>
+              <w:rPr>
+                <w:rFonts w:ascii="Times New Roman" w:hAnsi="Times New Roman" w:cs="Times New Roman"/>
+                <w:sz w:val="24"/>
+                <w:szCs w:val="24"/>
+              </w:rPr>
+              <w:t>3.2 Function Module</w:t>
+            </w:r>
+          </w:p>
+          <w:p>
+            <w:pPr>
+              <w:jc w:val="both"/>
+              <w:rPr>
+                <w:rFonts w:ascii="Times New Roman" w:hAnsi="Times New Roman" w:cs="Times New Roman"/>
+                <w:sz w:val="24"/>
+                <w:szCs w:val="24"/>
+              </w:rPr>
+            </w:pPr>
+            <w:r>
+              <w:rPr>
+                <w:rFonts w:ascii="Times New Roman" w:hAnsi="Times New Roman" w:cs="Times New Roman"/>
+                <w:sz w:val="24"/>
+                <w:szCs w:val="24"/>
+              </w:rPr>
+              <w:t>3.3 Diagrams</w:t>
+            </w:r>
+          </w:p>
+          <w:p>
+            <w:pPr>
+              <w:jc w:val="both"/>
+              <w:rPr>
+                <w:rFonts w:ascii="Times New Roman" w:hAnsi="Times New Roman" w:cs="Times New Roman"/>
+                <w:sz w:val="24"/>
+                <w:szCs w:val="24"/>
+              </w:rPr>
+            </w:pPr>
+            <w:r>
+              <w:rPr>
+                <w:rFonts w:ascii="Times New Roman" w:hAnsi="Times New Roman" w:cs="Times New Roman"/>
+                <w:sz w:val="24"/>
+                <w:szCs w:val="24"/>
+              </w:rPr>
+              <w:t xml:space="preserve">      3.3.1</w:t>
+            </w:r>
+            <w:r>
+              <w:rPr>
+                <w:rFonts w:ascii="Times New Roman" w:hAnsi="Times New Roman" w:cs="Times New Roman"/>
+                <w:sz w:val="24"/>
+                <w:szCs w:val="24"/>
+              </w:rPr>
+              <w:t xml:space="preserve"> Activity Diagram</w:t>
+            </w:r>
+          </w:p>
+          <w:p>
+            <w:pPr>
+              <w:jc w:val="both"/>
+              <w:rPr>
+                <w:rFonts w:ascii="Times New Roman" w:hAnsi="Times New Roman" w:cs="Times New Roman"/>
+                <w:sz w:val="24"/>
+                <w:szCs w:val="24"/>
+              </w:rPr>
+            </w:pPr>
+            <w:r>
+              <w:rPr>
+                <w:rFonts w:ascii="Times New Roman" w:hAnsi="Times New Roman" w:cs="Times New Roman"/>
+                <w:sz w:val="24"/>
+                <w:szCs w:val="24"/>
+              </w:rPr>
+              <w:t xml:space="preserve">      3.3.2</w:t>
+            </w:r>
+            <w:r>
+              <w:rPr>
+                <w:rFonts w:ascii="Times New Roman" w:hAnsi="Times New Roman" w:cs="Times New Roman"/>
+                <w:sz w:val="24"/>
+                <w:szCs w:val="24"/>
+              </w:rPr>
+              <w:t xml:space="preserve"> Use Case Diagram</w:t>
+            </w:r>
+          </w:p>
+          <w:p>
+            <w:pPr>
+              <w:jc w:val="both"/>
+              <w:rPr>
+                <w:rFonts w:ascii="Times New Roman" w:hAnsi="Times New Roman" w:cs="Times New Roman"/>
+                <w:sz w:val="24"/>
+                <w:szCs w:val="24"/>
+              </w:rPr>
+            </w:pPr>
+            <w:r>
+              <w:rPr>
+                <w:rFonts w:ascii="Times New Roman" w:hAnsi="Times New Roman" w:cs="Times New Roman"/>
+                <w:sz w:val="24"/>
+                <w:szCs w:val="24"/>
+              </w:rPr>
+              <w:t>3.4 Proposed Methodology</w:t>
+            </w:r>
+          </w:p>
+        </w:tc>
+        <w:tc>
+          <w:tcPr>
+            <w:tcW w:w="893" w:type="dxa"/>
+          </w:tcPr>
+          <w:p>
+            <w:pPr>
+              <w:ind w:left="360"/>
+              <w:jc w:val="right"/>
+              <w:rPr>
+                <w:rFonts w:ascii="Times New Roman" w:hAnsi="Times New Roman" w:cs="Times New Roman"/>
+                <w:sz w:val="24"/>
+                <w:szCs w:val="24"/>
+              </w:rPr>
+            </w:pPr>
+            <w:r>
+              <w:rPr>
+                <w:rFonts w:ascii="Times New Roman" w:hAnsi="Times New Roman" w:cs="Times New Roman"/>
+                <w:sz w:val="24"/>
+                <w:szCs w:val="24"/>
+              </w:rPr>
+              <w:t>17</w:t>
+            </w:r>
+          </w:p>
+          <w:p>
+            <w:pPr>
+              <w:ind w:left="360"/>
+              <w:jc w:val="right"/>
+              <w:rPr>
+                <w:rFonts w:ascii="Times New Roman" w:hAnsi="Times New Roman" w:cs="Times New Roman"/>
+                <w:sz w:val="24"/>
+                <w:szCs w:val="24"/>
+              </w:rPr>
+            </w:pPr>
+            <w:r>
+              <w:rPr>
+                <w:rFonts w:ascii="Times New Roman" w:hAnsi="Times New Roman" w:cs="Times New Roman"/>
+                <w:sz w:val="24"/>
+                <w:szCs w:val="24"/>
+              </w:rPr>
+              <w:t>18</w:t>
+            </w:r>
+          </w:p>
+          <w:p>
+            <w:pPr>
+              <w:ind w:left="360"/>
+              <w:jc w:val="right"/>
+              <w:rPr>
+                <w:rFonts w:ascii="Times New Roman" w:hAnsi="Times New Roman" w:cs="Times New Roman"/>
+                <w:sz w:val="24"/>
+                <w:szCs w:val="24"/>
+              </w:rPr>
+            </w:pPr>
+            <w:r>
+              <w:rPr>
+                <w:rFonts w:ascii="Times New Roman" w:hAnsi="Times New Roman" w:cs="Times New Roman"/>
+                <w:sz w:val="24"/>
+                <w:szCs w:val="24"/>
+              </w:rPr>
+              <w:t>19</w:t>
+            </w:r>
+          </w:p>
+          <w:p>
+            <w:pPr>
+              <w:ind w:left="360"/>
+              <w:jc w:val="right"/>
+              <w:rPr>
+                <w:rFonts w:ascii="Times New Roman" w:hAnsi="Times New Roman" w:cs="Times New Roman"/>
+                <w:sz w:val="24"/>
+                <w:szCs w:val="24"/>
+              </w:rPr>
+            </w:pPr>
+            <w:r>
+              <w:rPr>
+                <w:rFonts w:ascii="Times New Roman" w:hAnsi="Times New Roman" w:cs="Times New Roman"/>
+                <w:sz w:val="24"/>
+                <w:szCs w:val="24"/>
+              </w:rPr>
+              <w:t>19</w:t>
+            </w:r>
+          </w:p>
+          <w:p>
+            <w:pPr>
+              <w:ind w:left="360"/>
+              <w:jc w:val="right"/>
+              <w:rPr>
+                <w:rFonts w:ascii="Times New Roman" w:hAnsi="Times New Roman" w:cs="Times New Roman"/>
+                <w:sz w:val="24"/>
+                <w:szCs w:val="24"/>
+              </w:rPr>
+            </w:pPr>
+            <w:r>
+              <w:rPr>
+                <w:rFonts w:ascii="Times New Roman" w:hAnsi="Times New Roman" w:cs="Times New Roman"/>
+                <w:sz w:val="24"/>
+                <w:szCs w:val="24"/>
+              </w:rPr>
+              <w:t>20</w:t>
+            </w:r>
+          </w:p>
+          <w:p>
+            <w:pPr>
+              <w:ind w:left="360"/>
+              <w:jc w:val="right"/>
+              <w:rPr>
+                <w:rFonts w:ascii="Times New Roman" w:hAnsi="Times New Roman" w:cs="Times New Roman"/>
+                <w:sz w:val="24"/>
+                <w:szCs w:val="24"/>
+              </w:rPr>
+            </w:pPr>
+            <w:r>
+              <w:rPr>
+                <w:rFonts w:ascii="Times New Roman" w:hAnsi="Times New Roman" w:cs="Times New Roman"/>
+                <w:sz w:val="24"/>
+                <w:szCs w:val="24"/>
+              </w:rPr>
+              <w:t>29</w:t>
+            </w:r>
+          </w:p>
+          <w:p>
+            <w:pPr>
+              <w:ind w:left="360"/>
+              <w:jc w:val="right"/>
+              <w:rPr>
+                <w:rFonts w:ascii="Times New Roman" w:hAnsi="Times New Roman" w:cs="Times New Roman"/>
+                <w:sz w:val="24"/>
+                <w:szCs w:val="24"/>
+              </w:rPr>
+            </w:pPr>
+          </w:p>
           <w:p>
             <w:pPr>
               <w:ind w:left="360"/>
@@ -3429,251 +4178,12 @@
                 <w:szCs w:val="24"/>
               </w:rPr>
             </w:pPr>
-            <w:r>
-              <w:rPr>
-                <w:rFonts w:ascii="Times New Roman" w:hAnsi="Times New Roman" w:cs="Times New Roman"/>
-                <w:sz w:val="24"/>
-                <w:szCs w:val="24"/>
-              </w:rPr>
-              <w:t>3.1 Feasibility Study</w:t>
-            </w:r>
-          </w:p>
-          <w:p>
-            <w:pPr>
-              <w:jc w:val="both"/>
-              <w:rPr>
-                <w:rFonts w:ascii="Times New Roman" w:hAnsi="Times New Roman" w:cs="Times New Roman"/>
-                <w:sz w:val="24"/>
-                <w:szCs w:val="24"/>
-              </w:rPr>
-            </w:pPr>
-            <w:r>
-              <w:rPr>
-                <w:rFonts w:ascii="Times New Roman" w:hAnsi="Times New Roman" w:cs="Times New Roman"/>
-                <w:sz w:val="24"/>
-                <w:szCs w:val="24"/>
-              </w:rPr>
-              <w:t>3.2 Function Module</w:t>
-            </w:r>
-          </w:p>
-          <w:p>
-            <w:pPr>
-              <w:jc w:val="both"/>
-              <w:rPr>
-                <w:rFonts w:ascii="Times New Roman" w:hAnsi="Times New Roman" w:cs="Times New Roman"/>
-                <w:sz w:val="24"/>
-                <w:szCs w:val="24"/>
-              </w:rPr>
-            </w:pPr>
-            <w:r>
-              <w:rPr>
-                <w:rFonts w:ascii="Times New Roman" w:hAnsi="Times New Roman" w:cs="Times New Roman"/>
-                <w:sz w:val="24"/>
-                <w:szCs w:val="24"/>
-              </w:rPr>
-              <w:t>3.3 Diagrams</w:t>
-            </w:r>
-          </w:p>
-          <w:p>
-            <w:pPr>
-              <w:jc w:val="both"/>
-              <w:rPr>
-                <w:rFonts w:ascii="Times New Roman" w:hAnsi="Times New Roman" w:cs="Times New Roman"/>
-                <w:sz w:val="24"/>
-                <w:szCs w:val="24"/>
-              </w:rPr>
-            </w:pPr>
-            <w:r>
-              <w:rPr>
-                <w:rFonts w:ascii="Times New Roman" w:hAnsi="Times New Roman" w:cs="Times New Roman"/>
-                <w:sz w:val="24"/>
-                <w:szCs w:val="24"/>
-              </w:rPr>
-              <w:t xml:space="preserve">      3.3.1</w:t>
-            </w:r>
-            <w:r>
-              <w:rPr>
-                <w:rFonts w:ascii="Times New Roman" w:hAnsi="Times New Roman" w:cs="Times New Roman"/>
-                <w:sz w:val="24"/>
-                <w:szCs w:val="24"/>
-              </w:rPr>
-              <w:t xml:space="preserve"> Activity Diagram</w:t>
-            </w:r>
-          </w:p>
-          <w:p>
-            <w:pPr>
-              <w:jc w:val="both"/>
-              <w:rPr>
-                <w:rFonts w:ascii="Times New Roman" w:hAnsi="Times New Roman" w:cs="Times New Roman"/>
-                <w:sz w:val="24"/>
-                <w:szCs w:val="24"/>
-              </w:rPr>
-            </w:pPr>
-            <w:r>
-              <w:rPr>
-                <w:rFonts w:ascii="Times New Roman" w:hAnsi="Times New Roman" w:cs="Times New Roman"/>
-                <w:sz w:val="24"/>
-                <w:szCs w:val="24"/>
-              </w:rPr>
-              <w:t xml:space="preserve">      3.3.2</w:t>
-            </w:r>
-            <w:r>
-              <w:rPr>
-                <w:rFonts w:ascii="Times New Roman" w:hAnsi="Times New Roman" w:cs="Times New Roman"/>
-                <w:sz w:val="24"/>
-                <w:szCs w:val="24"/>
-              </w:rPr>
-              <w:t xml:space="preserve"> Use Case Diagram</w:t>
-            </w:r>
-          </w:p>
-          <w:p>
-            <w:pPr>
-              <w:jc w:val="both"/>
-              <w:rPr>
-                <w:rFonts w:ascii="Times New Roman" w:hAnsi="Times New Roman" w:cs="Times New Roman"/>
-                <w:sz w:val="24"/>
-                <w:szCs w:val="24"/>
-              </w:rPr>
-            </w:pPr>
-            <w:r>
-              <w:rPr>
-                <w:rFonts w:ascii="Times New Roman" w:hAnsi="Times New Roman" w:cs="Times New Roman"/>
-                <w:sz w:val="24"/>
-                <w:szCs w:val="24"/>
-              </w:rPr>
-              <w:t>3.4 Proposed Methodology</w:t>
-            </w:r>
           </w:p>
         </w:tc>
         <w:tc>
           <w:tcPr>
             <w:tcW w:w="893" w:type="dxa"/>
           </w:tcPr>
-          <w:p>
-            <w:pPr>
-              <w:ind w:left="360"/>
-              <w:jc w:val="right"/>
-              <w:rPr>
-                <w:rFonts w:ascii="Times New Roman" w:hAnsi="Times New Roman" w:cs="Times New Roman"/>
-                <w:sz w:val="24"/>
-                <w:szCs w:val="24"/>
-              </w:rPr>
-            </w:pPr>
-            <w:r>
-              <w:rPr>
-                <w:rFonts w:ascii="Times New Roman" w:hAnsi="Times New Roman" w:cs="Times New Roman"/>
-                <w:sz w:val="24"/>
-                <w:szCs w:val="24"/>
-              </w:rPr>
-              <w:t>14</w:t>
-            </w:r>
-          </w:p>
-          <w:p>
-            <w:pPr>
-              <w:ind w:left="360"/>
-              <w:jc w:val="right"/>
-              <w:rPr>
-                <w:rFonts w:ascii="Times New Roman" w:hAnsi="Times New Roman" w:cs="Times New Roman"/>
-                <w:sz w:val="24"/>
-                <w:szCs w:val="24"/>
-              </w:rPr>
-            </w:pPr>
-            <w:r>
-              <w:rPr>
-                <w:rFonts w:ascii="Times New Roman" w:hAnsi="Times New Roman" w:cs="Times New Roman"/>
-                <w:sz w:val="24"/>
-                <w:szCs w:val="24"/>
-              </w:rPr>
-              <w:t>15</w:t>
-            </w:r>
-          </w:p>
-          <w:p>
-            <w:pPr>
-              <w:ind w:left="360"/>
-              <w:jc w:val="right"/>
-              <w:rPr>
-                <w:rFonts w:ascii="Times New Roman" w:hAnsi="Times New Roman" w:cs="Times New Roman"/>
-                <w:sz w:val="24"/>
-                <w:szCs w:val="24"/>
-              </w:rPr>
-            </w:pPr>
-            <w:r>
-              <w:rPr>
-                <w:rFonts w:ascii="Times New Roman" w:hAnsi="Times New Roman" w:cs="Times New Roman"/>
-                <w:sz w:val="24"/>
-                <w:szCs w:val="24"/>
-              </w:rPr>
-              <w:t>16</w:t>
-            </w:r>
-          </w:p>
-          <w:p>
-            <w:pPr>
-              <w:ind w:left="360"/>
-              <w:jc w:val="right"/>
-              <w:rPr>
-                <w:rFonts w:ascii="Times New Roman" w:hAnsi="Times New Roman" w:cs="Times New Roman"/>
-                <w:sz w:val="24"/>
-                <w:szCs w:val="24"/>
-              </w:rPr>
-            </w:pPr>
-            <w:r>
-              <w:rPr>
-                <w:rFonts w:ascii="Times New Roman" w:hAnsi="Times New Roman" w:cs="Times New Roman"/>
-                <w:sz w:val="24"/>
-                <w:szCs w:val="24"/>
-              </w:rPr>
-              <w:t>16</w:t>
-            </w:r>
-          </w:p>
-          <w:p>
-            <w:pPr>
-              <w:ind w:left="360"/>
-              <w:jc w:val="right"/>
-              <w:rPr>
-                <w:rFonts w:ascii="Times New Roman" w:hAnsi="Times New Roman" w:cs="Times New Roman"/>
-                <w:sz w:val="24"/>
-                <w:szCs w:val="24"/>
-              </w:rPr>
-            </w:pPr>
-            <w:r>
-              <w:rPr>
-                <w:rFonts w:ascii="Times New Roman" w:hAnsi="Times New Roman" w:cs="Times New Roman"/>
-                <w:sz w:val="24"/>
-                <w:szCs w:val="24"/>
-              </w:rPr>
-              <w:t>17</w:t>
-            </w:r>
-          </w:p>
-          <w:p>
-            <w:pPr>
-              <w:ind w:left="360"/>
-              <w:jc w:val="right"/>
-              <w:rPr>
-                <w:rFonts w:ascii="Times New Roman" w:hAnsi="Times New Roman" w:cs="Times New Roman"/>
-                <w:sz w:val="24"/>
-                <w:szCs w:val="24"/>
-              </w:rPr>
-            </w:pPr>
-            <w:r>
-              <w:rPr>
-                <w:rFonts w:ascii="Times New Roman" w:hAnsi="Times New Roman" w:cs="Times New Roman"/>
-                <w:sz w:val="24"/>
-                <w:szCs w:val="24"/>
-              </w:rPr>
-              <w:t>26</w:t>
-            </w:r>
-          </w:p>
-          <w:p>
-            <w:pPr>
-              <w:ind w:left="360"/>
-              <w:jc w:val="right"/>
-              <w:rPr>
-                <w:rFonts w:ascii="Times New Roman" w:hAnsi="Times New Roman" w:cs="Times New Roman"/>
-                <w:sz w:val="24"/>
-                <w:szCs w:val="24"/>
-              </w:rPr>
-            </w:pPr>
-          </w:p>
           <w:p>
             <w:pPr>
               <w:ind w:left="360"/>
@@ -3697,54 +4207,6 @@
               <w:jc w:val="both"/>
               <w:rPr>
                 <w:rFonts w:ascii="Times New Roman" w:hAnsi="Times New Roman" w:cs="Times New Roman"/>
-                <w:sz w:val="24"/>
-                <w:szCs w:val="24"/>
-              </w:rPr>
-            </w:pPr>
-          </w:p>
-        </w:tc>
-        <w:tc>
-          <w:tcPr>
-            <w:tcW w:w="7635" w:type="dxa"/>
-          </w:tcPr>
-          <w:p>
-            <w:pPr>
-              <w:jc w:val="both"/>
-              <w:rPr>
-                <w:rFonts w:ascii="Times New Roman" w:hAnsi="Times New Roman" w:cs="Times New Roman"/>
-                <w:sz w:val="24"/>
-                <w:szCs w:val="24"/>
-              </w:rPr>
-            </w:pPr>
-          </w:p>
-        </w:tc>
-        <w:tc>
-          <w:tcPr>
-            <w:tcW w:w="893" w:type="dxa"/>
-          </w:tcPr>
-          <w:p>
-            <w:pPr>
-              <w:ind w:left="360"/>
-              <w:jc w:val="right"/>
-              <w:rPr>
-                <w:rFonts w:ascii="Times New Roman" w:hAnsi="Times New Roman" w:cs="Times New Roman"/>
-                <w:sz w:val="24"/>
-                <w:szCs w:val="24"/>
-              </w:rPr>
-            </w:pPr>
-          </w:p>
-        </w:tc>
-      </w:tr>
-      <w:tr>
-        <w:tc>
-          <w:tcPr>
-            <w:tcW w:w="715" w:type="dxa"/>
-          </w:tcPr>
-          <w:p>
-            <w:pPr>
-              <w:jc w:val="both"/>
-              <w:rPr>
-                <w:rFonts w:ascii="Times New Roman" w:hAnsi="Times New Roman" w:cs="Times New Roman"/>
                 <w:b/>
                 <w:sz w:val="24"/>
                 <w:szCs w:val="24"/>
@@ -3806,7 +4268,7 @@
                 <w:sz w:val="24"/>
                 <w:szCs w:val="24"/>
               </w:rPr>
-              <w:t>28</w:t>
+              <w:t>30</w:t>
             </w:r>
           </w:p>
         </w:tc>
@@ -3882,7 +4344,7 @@
                 <w:sz w:val="24"/>
                 <w:szCs w:val="24"/>
               </w:rPr>
-              <w:t>29</w:t>
+              <w:t>31</w:t>
             </w:r>
           </w:p>
         </w:tc>
@@ -3898,31 +4360,6 @@
           <w:szCs w:val="24"/>
         </w:rPr>
       </w:pPr>
-    </w:p>
-    <w:p>
-      <w:pPr>
-        <w:rPr>
-          <w:rFonts w:ascii="Times New Roman" w:hAnsi="Times New Roman" w:cs="Times New Roman"/>
-          <w:b/>
-          <w:bCs/>
-          <w:sz w:val="32"/>
-          <w:szCs w:val="24"/>
-        </w:rPr>
-      </w:pPr>
-      <w:r>
-        <w:rPr>
-          <w:rFonts w:ascii="Times New Roman" w:hAnsi="Times New Roman" w:cs="Times New Roman"/>
-          <w:b/>
-          <w:bCs/>
-          <w:noProof/>
-          <w:sz w:val="32"/>
-          <w:szCs w:val="24"/>
-          <w:lang w:val="en-IN" w:eastAsia="en-IN"/>
-        </w:rPr>
-        <w:pict>
-          <v:rect id="Rectangle 4" o:spid="_x0000_s1026" style="position:absolute;margin-left:215.25pt;margin-top:44.15pt;width:24.25pt;height:29.85pt;z-index:251658240;visibility:visible" o:gfxdata="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" strokecolor="white [3212]"/>
-        </w:pict>
-      </w:r>
     </w:p>
     <w:p>
       <w:pPr>
@@ -3942,6 +4379,20 @@
           <w:docGrid w:linePitch="360"/>
         </w:sectPr>
       </w:pPr>
+      <w:r>
+        <w:rPr>
+          <w:rFonts w:ascii="Times New Roman" w:hAnsi="Times New Roman" w:cs="Times New Roman"/>
+          <w:b/>
+          <w:bCs/>
+          <w:noProof/>
+          <w:sz w:val="32"/>
+          <w:szCs w:val="24"/>
+          <w:lang w:val="en-IN" w:eastAsia="en-IN"/>
+        </w:rPr>
+        <w:pict>
+          <v:rect id="Rectangle 4" o:spid="_x0000_s1026" style="position:absolute;margin-left:215.25pt;margin-top:44.15pt;width:24.25pt;height:29.85pt;z-index:251658240;visibility:visible" o:gfxdata="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" strokecolor="white [3212]"/>
+        </w:pict>
+      </w:r>
     </w:p>
     <w:p>
       <w:pPr>
@@ -4938,7 +5389,7 @@
                     <a:blip r:embed="rId9" cstate="print">
                       <a:extLst>
                         <a:ext uri="{28A0092B-C50C-407E-A947-70E740481C1C}">
-                          <a14:useLocalDpi xmlns:a14="http://schemas.microsoft.com/office/drawing/2010/main" xmlns:wps="http://schemas.microsoft.com/office/word/2010/wordprocessingShape" xmlns:wpi="http://schemas.microsoft.com/office/word/2010/wordprocessingInk" xmlns:wpg="http://schemas.microsoft.com/office/word/2010/wordprocessingGroup" xmlns:w16se="http://schemas.microsoft.com/office/word/2015/wordml/symex" xmlns:w16sdtdh="http://schemas.microsoft.com/office/word/2020/wordml/sdtdatahash" xmlns:w16="http://schemas.microsoft.com/office/word/2018/wordml" xmlns:w16cid="http://schemas.microsoft.com/office/word/2016/wordml/cid" xmlns:w16cex="http://schemas.microsoft.com/office/word/2018/wordml/cex" xmlns:w15="http://schemas.microsoft.com/office/word/2012/wordml" xmlns:w14="http://schemas.microsoft.com/office/word/2010/wordml" xmlns:w="http://schemas.openxmlformats.org/wordprocessingml/2006/main" xmlns:w10="urn:schemas-microsoft-com:office:word" xmlns:wp14="http://schemas.microsoft.com/office/word/2010/wordprocessingDrawing" xmlns:v="urn:schemas-microsoft-com:vml" xmlns:o="urn:schemas-microsoft-com:office:office" xmlns:am3d="http://schemas.microsoft.com/office/drawing/2017/model3d" xmlns:aink="http://schemas.microsoft.com/office/drawing/2016/ink" xmlns:mc="http://schemas.openxmlformats.org/markup-compatibility/2006" xmlns:cx8="http://schemas.microsoft.com/office/drawing/2016/5/14/chartex" xmlns:cx7="http://schemas.microsoft.com/office/drawing/2016/5/13/chartex" xmlns:cx6="http://schemas.microsoft.com/office/drawing/2016/5/12/chartex" xmlns:cx5="http://schemas.microsoft.com/office/drawing/2016/5/11/chartex" xmlns:cx4="http://schemas.microsoft.com/office/drawing/2016/5/10/chartex" xmlns:cx3="http://schemas.microsoft.com/office/drawing/2016/5/9/chartex" xmlns:cx2="http://schemas.microsoft.com/office/drawing/2015/10/21/chartex" xmlns:cx1="http://schemas.microsoft.com/office/drawing/2015/9/8/chartex" xmlns:cx="http://schemas.microsoft.com/office/drawing/2014/chartex" xmlns:wpc="http://schemas.microsoft.com/office/word/2010/wordprocessingCanvas" xmlns="" val="0"/>
+                          <a14:useLocalDpi xmlns="" xmlns:wpc="http://schemas.microsoft.com/office/word/2010/wordprocessingCanvas" xmlns:cx="http://schemas.microsoft.com/office/drawing/2014/chartex" xmlns:cx1="http://schemas.microsoft.com/office/drawing/2015/9/8/chartex" xmlns:cx2="http://schemas.microsoft.com/office/drawing/2015/10/21/chartex" xmlns:cx3="http://schemas.microsoft.com/office/drawing/2016/5/9/chartex" xmlns:cx4="http://schemas.microsoft.com/office/drawing/2016/5/10/chartex" xmlns:cx5="http://schemas.microsoft.com/office/drawing/2016/5/11/chartex" xmlns:cx6="http://schemas.microsoft.com/office/drawing/2016/5/12/chartex" xmlns:cx7="http://schemas.microsoft.com/office/drawing/2016/5/13/chartex" xmlns:cx8="http://schemas.microsoft.com/office/drawing/2016/5/14/chartex" xmlns:mc="http://schemas.openxmlformats.org/markup-compatibility/2006" xmlns:aink="http://schemas.microsoft.com/office/drawing/2016/ink" xmlns:am3d="http://schemas.microsoft.com/office/drawing/2017/model3d" xmlns:o="urn:schemas-microsoft-com:office:office" xmlns:v="urn:schemas-microsoft-com:vml" xmlns:wp14="http://schemas.microsoft.com/office/word/2010/wordprocessingDrawing" xmlns:w10="urn:schemas-microsoft-com:office:word" xmlns:w="http://schemas.openxmlformats.org/wordprocessingml/2006/main" xmlns:w14="http://schemas.microsoft.com/office/word/2010/wordml" xmlns:w15="http://schemas.microsoft.com/office/word/2012/wordml" xmlns:w16cex="http://schemas.microsoft.com/office/word/2018/wordml/cex" xmlns:w16cid="http://schemas.microsoft.com/office/word/2016/wordml/cid" xmlns:w16="http://schemas.microsoft.com/office/word/2018/wordml" xmlns:w16sdtdh="http://schemas.microsoft.com/office/word/2020/wordml/sdtdatahash" xmlns:w16se="http://schemas.microsoft.com/office/word/2015/wordml/symex" xmlns:wpg="http://schemas.microsoft.com/office/word/2010/wordprocessingGroup" xmlns:wpi="http://schemas.microsoft.com/office/word/2010/wordprocessingInk" xmlns:wps="http://schemas.microsoft.com/office/word/2010/wordprocessingShape" xmlns:a14="http://schemas.microsoft.com/office/drawing/2010/main" val="0"/>
                         </a:ext>
                       </a:extLst>
                     </a:blip>
@@ -5011,7 +5462,7 @@
                     <a:blip r:embed="rId10" cstate="print">
                       <a:extLst>
                         <a:ext uri="{28A0092B-C50C-407E-A947-70E740481C1C}">
-                          <a14:useLocalDpi xmlns:a14="http://schemas.microsoft.com/office/drawing/2010/main" xmlns:wps="http://schemas.microsoft.com/office/word/2010/wordprocessingShape" xmlns:wpi="http://schemas.microsoft.com/office/word/2010/wordprocessingInk" xmlns:wpg="http://schemas.microsoft.com/office/word/2010/wordprocessingGroup" xmlns:w16se="http://schemas.microsoft.com/office/word/2015/wordml/symex" xmlns:w16sdtdh="http://schemas.microsoft.com/office/word/2020/wordml/sdtdatahash" xmlns:w16="http://schemas.microsoft.com/office/word/2018/wordml" xmlns:w16cid="http://schemas.microsoft.com/office/word/2016/wordml/cid" xmlns:w16cex="http://schemas.microsoft.com/office/word/2018/wordml/cex" xmlns:w15="http://schemas.microsoft.com/office/word/2012/wordml" xmlns:w14="http://schemas.microsoft.com/office/word/2010/wordml" xmlns:w="http://schemas.openxmlformats.org/wordprocessingml/2006/main" xmlns:w10="urn:schemas-microsoft-com:office:word" xmlns:wp14="http://schemas.microsoft.com/office/word/2010/wordprocessingDrawing" xmlns:v="urn:schemas-microsoft-com:vml" xmlns:o="urn:schemas-microsoft-com:office:office" xmlns:am3d="http://schemas.microsoft.com/office/drawing/2017/model3d" xmlns:aink="http://schemas.microsoft.com/office/drawing/2016/ink" xmlns:mc="http://schemas.openxmlformats.org/markup-compatibility/2006" xmlns:cx8="http://schemas.microsoft.com/office/drawing/2016/5/14/chartex" xmlns:cx7="http://schemas.microsoft.com/office/drawing/2016/5/13/chartex" xmlns:cx6="http://schemas.microsoft.com/office/drawing/2016/5/12/chartex" xmlns:cx5="http://schemas.microsoft.com/office/drawing/2016/5/11/chartex" xmlns:cx4="http://schemas.microsoft.com/office/drawing/2016/5/10/chartex" xmlns:cx3="http://schemas.microsoft.com/office/drawing/2016/5/9/chartex" xmlns:cx2="http://schemas.microsoft.com/office/drawing/2015/10/21/chartex" xmlns:cx1="http://schemas.microsoft.com/office/drawing/2015/9/8/chartex" xmlns:cx="http://schemas.microsoft.com/office/drawing/2014/chartex" xmlns:wpc="http://schemas.microsoft.com/office/word/2010/wordprocessingCanvas" xmlns="" val="0"/>
+                          <a14:useLocalDpi xmlns="" xmlns:wpc="http://schemas.microsoft.com/office/word/2010/wordprocessingCanvas" xmlns:cx="http://schemas.microsoft.com/office/drawing/2014/chartex" xmlns:cx1="http://schemas.microsoft.com/office/drawing/2015/9/8/chartex" xmlns:cx2="http://schemas.microsoft.com/office/drawing/2015/10/21/chartex" xmlns:cx3="http://schemas.microsoft.com/office/drawing/2016/5/9/chartex" xmlns:cx4="http://schemas.microsoft.com/office/drawing/2016/5/10/chartex" xmlns:cx5="http://schemas.microsoft.com/office/drawing/2016/5/11/chartex" xmlns:cx6="http://schemas.microsoft.com/office/drawing/2016/5/12/chartex" xmlns:cx7="http://schemas.microsoft.com/office/drawing/2016/5/13/chartex" xmlns:cx8="http://schemas.microsoft.com/office/drawing/2016/5/14/chartex" xmlns:mc="http://schemas.openxmlformats.org/markup-compatibility/2006" xmlns:aink="http://schemas.microsoft.com/office/drawing/2016/ink" xmlns:am3d="http://schemas.microsoft.com/office/drawing/2017/model3d" xmlns:o="urn:schemas-microsoft-com:office:office" xmlns:v="urn:schemas-microsoft-com:vml" xmlns:wp14="http://schemas.microsoft.com/office/word/2010/wordprocessingDrawing" xmlns:w10="urn:schemas-microsoft-com:office:word" xmlns:w="http://schemas.openxmlformats.org/wordprocessingml/2006/main" xmlns:w14="http://schemas.microsoft.com/office/word/2010/wordml" xmlns:w15="http://schemas.microsoft.com/office/word/2012/wordml" xmlns:w16cex="http://schemas.microsoft.com/office/word/2018/wordml/cex" xmlns:w16cid="http://schemas.microsoft.com/office/word/2016/wordml/cid" xmlns:w16="http://schemas.microsoft.com/office/word/2018/wordml" xmlns:w16sdtdh="http://schemas.microsoft.com/office/word/2020/wordml/sdtdatahash" xmlns:w16se="http://schemas.microsoft.com/office/word/2015/wordml/symex" xmlns:wpg="http://schemas.microsoft.com/office/word/2010/wordprocessingGroup" xmlns:wpi="http://schemas.microsoft.com/office/word/2010/wordprocessingInk" xmlns:wps="http://schemas.microsoft.com/office/word/2010/wordprocessingShape" xmlns:a14="http://schemas.microsoft.com/office/drawing/2010/main" val="0"/>
                         </a:ext>
                       </a:extLst>
                     </a:blip>
@@ -8325,6 +8776,41 @@
           <w:rFonts w:ascii="Times New Roman" w:hAnsi="Times New Roman" w:cs="Times New Roman"/>
           <w:color w:val="000000"/>
           <w:spacing w:val="-5"/>
+          <w:sz w:val="32"/>
+          <w:szCs w:val="24"/>
+          <w:shd w:val="clear" w:color="auto" w:fill="FFFFFF"/>
+        </w:rPr>
+      </w:pPr>
+    </w:p>
+    <w:p>
+      <w:pPr>
+        <w:rPr>
+          <w:rFonts w:ascii="Times New Roman" w:hAnsi="Times New Roman" w:cs="Times New Roman"/>
+          <w:color w:val="000000"/>
+          <w:spacing w:val="-5"/>
+          <w:sz w:val="32"/>
+          <w:szCs w:val="24"/>
+          <w:shd w:val="clear" w:color="auto" w:fill="FFFFFF"/>
+        </w:rPr>
+      </w:pPr>
+      <w:r>
+        <w:rPr>
+          <w:rFonts w:ascii="Times New Roman" w:hAnsi="Times New Roman" w:cs="Times New Roman"/>
+          <w:color w:val="000000"/>
+          <w:spacing w:val="-5"/>
+          <w:sz w:val="32"/>
+          <w:szCs w:val="24"/>
+          <w:shd w:val="clear" w:color="auto" w:fill="FFFFFF"/>
+        </w:rPr>
+        <w:t>Table for Comparison</w:t>
+      </w:r>
+    </w:p>
+    <w:p>
+      <w:pPr>
+        <w:rPr>
+          <w:rFonts w:ascii="Times New Roman" w:hAnsi="Times New Roman" w:cs="Times New Roman"/>
+          <w:color w:val="000000"/>
+          <w:spacing w:val="-5"/>
           <w:sz w:val="24"/>
           <w:szCs w:val="24"/>
           <w:shd w:val="clear" w:color="auto" w:fill="FFFFFF"/>
@@ -8654,7 +9140,19 @@
                 <w:szCs w:val="24"/>
                 <w:shd w:val="clear" w:color="auto" w:fill="FFFFFF"/>
               </w:rPr>
-              <w:t xml:space="preserve"> available in the room.</w:t>
+              <w:t xml:space="preserve"> available in the </w:t>
+            </w:r>
+            <w:r>
+              <w:rPr>
+                <w:rFonts w:ascii="Times New Roman" w:hAnsi="Times New Roman" w:cs="Times New Roman"/>
+                <w:color w:val="000000"/>
+                <w:spacing w:val="-5"/>
+                <w:sz w:val="24"/>
+                <w:szCs w:val="24"/>
+                <w:shd w:val="clear" w:color="auto" w:fill="FFFFFF"/>
+              </w:rPr>
+              <w:lastRenderedPageBreak/>
+              <w:t>room.</w:t>
             </w:r>
           </w:p>
           <w:p>
@@ -8710,19 +9208,7 @@
                 <w:szCs w:val="24"/>
                 <w:shd w:val="clear" w:color="auto" w:fill="FFFFFF"/>
               </w:rPr>
-              <w:t xml:space="preserve">Patients don’t need to </w:t>
-            </w:r>
-            <w:r>
-              <w:rPr>
-                <w:rFonts w:ascii="Times New Roman" w:hAnsi="Times New Roman" w:cs="Times New Roman"/>
-                <w:color w:val="000000"/>
-                <w:spacing w:val="-5"/>
-                <w:sz w:val="24"/>
-                <w:szCs w:val="24"/>
-                <w:shd w:val="clear" w:color="auto" w:fill="FFFFFF"/>
-              </w:rPr>
-              <w:lastRenderedPageBreak/>
-              <w:t>own devices or internet connection to avail this type of service.</w:t>
+              <w:t>Patients don’t need to own devices or internet connection to avail this type of service.</w:t>
             </w:r>
           </w:p>
           <w:p>
@@ -8944,7 +9430,19 @@
                 <w:szCs w:val="24"/>
                 <w:shd w:val="clear" w:color="auto" w:fill="FFFFFF"/>
               </w:rPr>
-              <w:t>Due to covid-19 restrictions, patients cannot commute.</w:t>
+              <w:t xml:space="preserve">Due to covid-19 </w:t>
+            </w:r>
+            <w:r>
+              <w:rPr>
+                <w:rFonts w:ascii="Times New Roman" w:hAnsi="Times New Roman" w:cs="Times New Roman"/>
+                <w:color w:val="000000"/>
+                <w:spacing w:val="-5"/>
+                <w:sz w:val="24"/>
+                <w:szCs w:val="24"/>
+                <w:shd w:val="clear" w:color="auto" w:fill="FFFFFF"/>
+              </w:rPr>
+              <w:lastRenderedPageBreak/>
+              <w:t>restrictions, patients cannot commute.</w:t>
             </w:r>
           </w:p>
           <w:p>
@@ -8972,19 +9470,7 @@
                 <w:szCs w:val="24"/>
                 <w:shd w:val="clear" w:color="auto" w:fill="FFFFFF"/>
               </w:rPr>
-              <w:t xml:space="preserve">Patients have to wear masks if not vaccinated which also </w:t>
-            </w:r>
-            <w:r>
-              <w:rPr>
-                <w:rFonts w:ascii="Times New Roman" w:hAnsi="Times New Roman" w:cs="Times New Roman"/>
-                <w:color w:val="000000"/>
-                <w:spacing w:val="-5"/>
-                <w:sz w:val="24"/>
-                <w:szCs w:val="24"/>
-                <w:shd w:val="clear" w:color="auto" w:fill="FFFFFF"/>
-              </w:rPr>
-              <w:lastRenderedPageBreak/>
-              <w:t>acts as a barrier for communication as the doctor can examine the facial expressions.</w:t>
+              <w:t>Patients have to wear masks if not vaccinated which also acts as a barrier for communication as the doctor can examine the facial expressions.</w:t>
             </w:r>
           </w:p>
           <w:p>
@@ -9385,7 +9871,19 @@
                 <w:szCs w:val="24"/>
                 <w:shd w:val="clear" w:color="auto" w:fill="FFFFFF"/>
               </w:rPr>
-              <w:t>Website is also liable to the effectiveness of the doctor.</w:t>
+              <w:t xml:space="preserve">Website is also liable to the effectiveness of the </w:t>
+            </w:r>
+            <w:r>
+              <w:rPr>
+                <w:rFonts w:ascii="Times New Roman" w:hAnsi="Times New Roman" w:cs="Times New Roman"/>
+                <w:color w:val="000000"/>
+                <w:spacing w:val="-5"/>
+                <w:sz w:val="24"/>
+                <w:szCs w:val="24"/>
+                <w:shd w:val="clear" w:color="auto" w:fill="FFFFFF"/>
+              </w:rPr>
+              <w:lastRenderedPageBreak/>
+              <w:t>doctor.</w:t>
             </w:r>
           </w:p>
         </w:tc>
@@ -9418,6 +9916,7 @@
                 <w:szCs w:val="24"/>
                 <w:shd w:val="clear" w:color="auto" w:fill="FFFFFF"/>
               </w:rPr>
+              <w:lastRenderedPageBreak/>
               <w:t>Addition and removal are of doctors is heavily influenced by the website.</w:t>
             </w:r>
           </w:p>
@@ -9558,7 +10057,19 @@
                 <w:szCs w:val="24"/>
                 <w:shd w:val="clear" w:color="auto" w:fill="FFFFFF"/>
               </w:rPr>
-              <w:t>Rates, plans and subscriptions are decided and managed by the website. Doctors don’t have control over how much to charge over their service.</w:t>
+              <w:t xml:space="preserve">Rates, plans and subscriptions are decided and managed by the website. Doctors don’t have control over how </w:t>
+            </w:r>
+            <w:r>
+              <w:rPr>
+                <w:rFonts w:ascii="Times New Roman" w:hAnsi="Times New Roman" w:cs="Times New Roman"/>
+                <w:color w:val="000000"/>
+                <w:spacing w:val="-5"/>
+                <w:sz w:val="24"/>
+                <w:szCs w:val="24"/>
+                <w:shd w:val="clear" w:color="auto" w:fill="FFFFFF"/>
+              </w:rPr>
+              <w:lastRenderedPageBreak/>
+              <w:t>much to charge over their service.</w:t>
             </w:r>
           </w:p>
           <w:p>
@@ -9614,7 +10125,6 @@
                 <w:szCs w:val="24"/>
                 <w:shd w:val="clear" w:color="auto" w:fill="FFFFFF"/>
               </w:rPr>
-              <w:lastRenderedPageBreak/>
               <w:t>Reviews that might affect the business negatively are not displayed on the website.</w:t>
             </w:r>
           </w:p>
@@ -10007,7 +10517,19 @@
                 <w:szCs w:val="24"/>
                 <w:shd w:val="clear" w:color="auto" w:fill="FFFFFF"/>
               </w:rPr>
-              <w:t>It’s a new approach which does not have many options, competition thrives functionality for price which is always beneficial to customers.</w:t>
+              <w:t xml:space="preserve">It’s a new approach which does not have many options, competition thrives functionality for price </w:t>
+            </w:r>
+            <w:r>
+              <w:rPr>
+                <w:rFonts w:ascii="Times New Roman" w:hAnsi="Times New Roman" w:cs="Times New Roman"/>
+                <w:color w:val="000000"/>
+                <w:spacing w:val="-5"/>
+                <w:sz w:val="24"/>
+                <w:szCs w:val="24"/>
+                <w:shd w:val="clear" w:color="auto" w:fill="FFFFFF"/>
+              </w:rPr>
+              <w:lastRenderedPageBreak/>
+              <w:t>which is always beneficial to customers.</w:t>
             </w:r>
           </w:p>
           <w:p>
@@ -10063,7 +10585,6 @@
                 <w:szCs w:val="24"/>
                 <w:shd w:val="clear" w:color="auto" w:fill="FFFFFF"/>
               </w:rPr>
-              <w:lastRenderedPageBreak/>
               <w:t>Rates and plans are driven by patient’s review and their demand which incentivizes doctors to perform better.</w:t>
             </w:r>
           </w:p>
@@ -10357,7 +10878,19 @@
                 <w:szCs w:val="24"/>
                 <w:shd w:val="clear" w:color="auto" w:fill="FFFFFF"/>
               </w:rPr>
-              <w:t>Patients also require a safe place where they can be alone and cannot be heard which is also difficult in regions with poverty.</w:t>
+              <w:t xml:space="preserve">Patients also require a safe place where they can be alone and cannot be heard which </w:t>
+            </w:r>
+            <w:r>
+              <w:rPr>
+                <w:rFonts w:ascii="Times New Roman" w:hAnsi="Times New Roman" w:cs="Times New Roman"/>
+                <w:color w:val="000000"/>
+                <w:spacing w:val="-5"/>
+                <w:sz w:val="24"/>
+                <w:szCs w:val="24"/>
+                <w:shd w:val="clear" w:color="auto" w:fill="FFFFFF"/>
+              </w:rPr>
+              <w:lastRenderedPageBreak/>
+              <w:t>is also difficult in regions with poverty.</w:t>
             </w:r>
           </w:p>
         </w:tc>
@@ -10408,6 +10941,19 @@
       <w:pPr>
         <w:rPr>
           <w:rFonts w:ascii="Times New Roman" w:hAnsi="Times New Roman" w:cs="Times New Roman"/>
+          <w:bCs/>
+          <w:color w:val="000000"/>
+          <w:spacing w:val="-5"/>
+          <w:sz w:val="24"/>
+          <w:szCs w:val="24"/>
+          <w:shd w:val="clear" w:color="auto" w:fill="FFFFFF"/>
+        </w:rPr>
+      </w:pPr>
+    </w:p>
+    <w:p>
+      <w:pPr>
+        <w:rPr>
+          <w:rFonts w:ascii="Times New Roman" w:hAnsi="Times New Roman" w:cs="Times New Roman"/>
           <w:b/>
           <w:bCs/>
           <w:color w:val="000000"/>
@@ -10417,9 +10963,7 @@
           <w:shd w:val="clear" w:color="auto" w:fill="FFFFFF"/>
         </w:rPr>
       </w:pPr>
-    </w:p>
-    <w:p>
-      <w:pPr>
+      <w:r>
         <w:rPr>
           <w:rFonts w:ascii="Times New Roman" w:hAnsi="Times New Roman" w:cs="Times New Roman"/>
           <w:b/>
@@ -10430,20 +10974,22 @@
           <w:szCs w:val="24"/>
           <w:shd w:val="clear" w:color="auto" w:fill="FFFFFF"/>
         </w:rPr>
-      </w:pPr>
-      <w:r>
+        <w:t>Feasibility study</w:t>
+      </w:r>
+    </w:p>
+    <w:p>
+      <w:pPr>
         <w:rPr>
           <w:rFonts w:ascii="Times New Roman" w:hAnsi="Times New Roman" w:cs="Times New Roman"/>
           <w:b/>
           <w:bCs/>
           <w:color w:val="000000"/>
           <w:spacing w:val="-5"/>
-          <w:sz w:val="32"/>
+          <w:sz w:val="24"/>
           <w:szCs w:val="24"/>
           <w:shd w:val="clear" w:color="auto" w:fill="FFFFFF"/>
         </w:rPr>
-        <w:t>Feasibility study</w:t>
-      </w:r>
+      </w:pPr>
     </w:p>
     <w:p>
       <w:pPr>
@@ -10458,9 +11004,7 @@
           <w:shd w:val="clear" w:color="auto" w:fill="FFFFFF"/>
         </w:rPr>
       </w:pPr>
-    </w:p>
-    <w:p>
-      <w:pPr>
+      <w:r>
         <w:rPr>
           <w:rFonts w:ascii="Times New Roman" w:hAnsi="Times New Roman" w:cs="Times New Roman"/>
           <w:b/>
@@ -10471,8 +11015,34 @@
           <w:szCs w:val="24"/>
           <w:shd w:val="clear" w:color="auto" w:fill="FFFFFF"/>
         </w:rPr>
-      </w:pPr>
-      <w:r>
+        <w:t>Technical feasibility</w:t>
+      </w:r>
+    </w:p>
+    <w:p>
+      <w:pPr>
+        <w:rPr>
+          <w:rFonts w:ascii="Times New Roman" w:hAnsi="Times New Roman" w:cs="Times New Roman"/>
+          <w:color w:val="000000"/>
+          <w:spacing w:val="-5"/>
+          <w:sz w:val="24"/>
+          <w:szCs w:val="24"/>
+          <w:shd w:val="clear" w:color="auto" w:fill="FFFFFF"/>
+        </w:rPr>
+      </w:pPr>
+      <w:r>
+        <w:rPr>
+          <w:rFonts w:ascii="Times New Roman" w:hAnsi="Times New Roman" w:cs="Times New Roman"/>
+          <w:color w:val="000000"/>
+          <w:spacing w:val="-5"/>
+          <w:sz w:val="24"/>
+          <w:szCs w:val="24"/>
+          <w:shd w:val="clear" w:color="auto" w:fill="FFFFFF"/>
+        </w:rPr>
+        <w:t>Our core functionality is to provide/facilitate a platform where patient and doctor can interact. Most interactions on this platform would be on video conferencing type and for that reason there is a need of powerful infrastructure that can handle multiple sessions of multiple users at a given time that can be scaled up and down based on the traffic easily. In the beta stage, the application will be deployed on local infrastructure. After all testing is done and when the application is ready to be deployed after the beta stage, it is cheaper and easier to shift the backend on a cloud service as local infrastructure won’t be able to scale economically. Therefore, it is very important to keep this in mind that ultimately the application is going to be deployed on cloud service and to develop app accordingly so that it can happen swiftly.</w:t>
+      </w:r>
+    </w:p>
+    <w:p>
+      <w:pPr>
         <w:rPr>
           <w:rFonts w:ascii="Times New Roman" w:hAnsi="Times New Roman" w:cs="Times New Roman"/>
           <w:b/>
@@ -10483,34 +11053,8 @@
           <w:szCs w:val="24"/>
           <w:shd w:val="clear" w:color="auto" w:fill="FFFFFF"/>
         </w:rPr>
-        <w:t>Technical feasibility</w:t>
-      </w:r>
-    </w:p>
-    <w:p>
-      <w:pPr>
-        <w:rPr>
-          <w:rFonts w:ascii="Times New Roman" w:hAnsi="Times New Roman" w:cs="Times New Roman"/>
-          <w:color w:val="000000"/>
-          <w:spacing w:val="-5"/>
-          <w:sz w:val="24"/>
-          <w:szCs w:val="24"/>
-          <w:shd w:val="clear" w:color="auto" w:fill="FFFFFF"/>
-        </w:rPr>
-      </w:pPr>
-      <w:r>
-        <w:rPr>
-          <w:rFonts w:ascii="Times New Roman" w:hAnsi="Times New Roman" w:cs="Times New Roman"/>
-          <w:color w:val="000000"/>
-          <w:spacing w:val="-5"/>
-          <w:sz w:val="24"/>
-          <w:szCs w:val="24"/>
-          <w:shd w:val="clear" w:color="auto" w:fill="FFFFFF"/>
-        </w:rPr>
-        <w:t>Our core functionality is to provide/facilitate a platform where patient and doctor can interact. Most interactions on this platform would be on video conferencing type and for that reason there is a need of powerful infrastructure that can handle multiple sessions of multiple users at a given time that can be scaled up and down based on the traffic easily. In the beta stage, the application will be deployed on local infrastructure. After all testing is done and when the application is ready to be deployed after the beta stage, it is cheaper and easier to shift the backend on a cloud service as local infrastructure won’t be able to scale economically. Therefore, it is very important to keep this in mind that ultimately the application is going to be deployed on cloud service and to develop app accordingly so that it can happen swiftly.</w:t>
-      </w:r>
-    </w:p>
-    <w:p>
-      <w:pPr>
+      </w:pPr>
+      <w:r>
         <w:rPr>
           <w:rFonts w:ascii="Times New Roman" w:hAnsi="Times New Roman" w:cs="Times New Roman"/>
           <w:b/>
@@ -10521,8 +11065,118 @@
           <w:szCs w:val="24"/>
           <w:shd w:val="clear" w:color="auto" w:fill="FFFFFF"/>
         </w:rPr>
-      </w:pPr>
-      <w:r>
+        <w:t>Social feasibility</w:t>
+      </w:r>
+    </w:p>
+    <w:p>
+      <w:pPr>
+        <w:rPr>
+          <w:rFonts w:ascii="Times New Roman" w:hAnsi="Times New Roman" w:cs="Times New Roman"/>
+          <w:color w:val="000000"/>
+          <w:spacing w:val="-5"/>
+          <w:sz w:val="24"/>
+          <w:szCs w:val="24"/>
+          <w:shd w:val="clear" w:color="auto" w:fill="FFFFFF"/>
+        </w:rPr>
+      </w:pPr>
+      <w:r>
+        <w:rPr>
+          <w:rFonts w:ascii="Times New Roman" w:hAnsi="Times New Roman" w:cs="Times New Roman"/>
+          <w:color w:val="000000"/>
+          <w:spacing w:val="-5"/>
+          <w:sz w:val="24"/>
+          <w:szCs w:val="24"/>
+          <w:shd w:val="clear" w:color="auto" w:fill="FFFFFF"/>
+        </w:rPr>
+        <w:t xml:space="preserve">It is very important to keep in mind that most users visiting the website for the first time are not firm on their decision to use the website for </w:t>
+      </w:r>
+      <w:proofErr w:type="spellStart"/>
+      <w:r>
+        <w:rPr>
+          <w:rFonts w:ascii="Times New Roman" w:hAnsi="Times New Roman" w:cs="Times New Roman"/>
+          <w:color w:val="000000"/>
+          <w:spacing w:val="-5"/>
+          <w:sz w:val="24"/>
+          <w:szCs w:val="24"/>
+          <w:shd w:val="clear" w:color="auto" w:fill="FFFFFF"/>
+        </w:rPr>
+        <w:t>counselling</w:t>
+      </w:r>
+      <w:proofErr w:type="spellEnd"/>
+      <w:r>
+        <w:rPr>
+          <w:rFonts w:ascii="Times New Roman" w:hAnsi="Times New Roman" w:cs="Times New Roman"/>
+          <w:color w:val="000000"/>
+          <w:spacing w:val="-5"/>
+          <w:sz w:val="24"/>
+          <w:szCs w:val="24"/>
+          <w:shd w:val="clear" w:color="auto" w:fill="FFFFFF"/>
+        </w:rPr>
+        <w:t xml:space="preserve">. In general, the users will be anxious and reluctant to go through the process of registration and are highly likely to drop the process and bail on it. To avoid this and to keep users hooked so they can walk through registration process and avail </w:t>
+      </w:r>
+      <w:proofErr w:type="spellStart"/>
+      <w:r>
+        <w:rPr>
+          <w:rFonts w:ascii="Times New Roman" w:hAnsi="Times New Roman" w:cs="Times New Roman"/>
+          <w:color w:val="000000"/>
+          <w:spacing w:val="-5"/>
+          <w:sz w:val="24"/>
+          <w:szCs w:val="24"/>
+          <w:shd w:val="clear" w:color="auto" w:fill="FFFFFF"/>
+        </w:rPr>
+        <w:t>counselling</w:t>
+      </w:r>
+      <w:proofErr w:type="spellEnd"/>
+      <w:r>
+        <w:rPr>
+          <w:rFonts w:ascii="Times New Roman" w:hAnsi="Times New Roman" w:cs="Times New Roman"/>
+          <w:color w:val="000000"/>
+          <w:spacing w:val="-5"/>
+          <w:sz w:val="24"/>
+          <w:szCs w:val="24"/>
+          <w:shd w:val="clear" w:color="auto" w:fill="FFFFFF"/>
+        </w:rPr>
+        <w:t xml:space="preserve"> as easily as possible we need to keep the UI very simple and most importantly very short. Users will also need assurance that whatever interactions happen on this platform and the data collected from it will not be </w:t>
+      </w:r>
+      <w:proofErr w:type="spellStart"/>
+      <w:r>
+        <w:rPr>
+          <w:rFonts w:ascii="Times New Roman" w:hAnsi="Times New Roman" w:cs="Times New Roman"/>
+          <w:color w:val="000000"/>
+          <w:spacing w:val="-5"/>
+          <w:sz w:val="24"/>
+          <w:szCs w:val="24"/>
+          <w:shd w:val="clear" w:color="auto" w:fill="FFFFFF"/>
+        </w:rPr>
+        <w:t>mis</w:t>
+      </w:r>
+      <w:proofErr w:type="spellEnd"/>
+      <w:r>
+        <w:rPr>
+          <w:rFonts w:ascii="Times New Roman" w:hAnsi="Times New Roman" w:cs="Times New Roman"/>
+          <w:color w:val="000000"/>
+          <w:spacing w:val="-5"/>
+          <w:sz w:val="24"/>
+          <w:szCs w:val="24"/>
+          <w:shd w:val="clear" w:color="auto" w:fill="FFFFFF"/>
+        </w:rPr>
+        <w:t xml:space="preserve">-used in any manner. For that reason, the website should </w:t>
+      </w:r>
+      <w:r>
+        <w:rPr>
+          <w:rFonts w:ascii="Times New Roman" w:hAnsi="Times New Roman" w:cs="Times New Roman"/>
+          <w:color w:val="000000"/>
+          <w:spacing w:val="-5"/>
+          <w:sz w:val="24"/>
+          <w:szCs w:val="24"/>
+          <w:shd w:val="clear" w:color="auto" w:fill="FFFFFF"/>
+        </w:rPr>
+        <w:lastRenderedPageBreak/>
+        <w:t>be very open about the process and how their data is managed. Other practices like hashing account passwords to protect the user’s privacy are also top priority.</w:t>
+      </w:r>
+    </w:p>
+    <w:p>
+      <w:pPr>
         <w:rPr>
           <w:rFonts w:ascii="Times New Roman" w:hAnsi="Times New Roman" w:cs="Times New Roman"/>
           <w:b/>
@@ -10533,106 +11187,8 @@
           <w:szCs w:val="24"/>
           <w:shd w:val="clear" w:color="auto" w:fill="FFFFFF"/>
         </w:rPr>
-        <w:t>Social feasibility</w:t>
-      </w:r>
-    </w:p>
-    <w:p>
-      <w:pPr>
-        <w:rPr>
-          <w:rFonts w:ascii="Times New Roman" w:hAnsi="Times New Roman" w:cs="Times New Roman"/>
-          <w:color w:val="000000"/>
-          <w:spacing w:val="-5"/>
-          <w:sz w:val="24"/>
-          <w:szCs w:val="24"/>
-          <w:shd w:val="clear" w:color="auto" w:fill="FFFFFF"/>
-        </w:rPr>
-      </w:pPr>
-      <w:r>
-        <w:rPr>
-          <w:rFonts w:ascii="Times New Roman" w:hAnsi="Times New Roman" w:cs="Times New Roman"/>
-          <w:color w:val="000000"/>
-          <w:spacing w:val="-5"/>
-          <w:sz w:val="24"/>
-          <w:szCs w:val="24"/>
-          <w:shd w:val="clear" w:color="auto" w:fill="FFFFFF"/>
-        </w:rPr>
-        <w:t xml:space="preserve">It is very important to keep in mind that most users visiting the website for the first time are not firm on their decision to use the website for </w:t>
-      </w:r>
-      <w:proofErr w:type="spellStart"/>
-      <w:r>
-        <w:rPr>
-          <w:rFonts w:ascii="Times New Roman" w:hAnsi="Times New Roman" w:cs="Times New Roman"/>
-          <w:color w:val="000000"/>
-          <w:spacing w:val="-5"/>
-          <w:sz w:val="24"/>
-          <w:szCs w:val="24"/>
-          <w:shd w:val="clear" w:color="auto" w:fill="FFFFFF"/>
-        </w:rPr>
-        <w:t>counselling</w:t>
-      </w:r>
-      <w:proofErr w:type="spellEnd"/>
-      <w:r>
-        <w:rPr>
-          <w:rFonts w:ascii="Times New Roman" w:hAnsi="Times New Roman" w:cs="Times New Roman"/>
-          <w:color w:val="000000"/>
-          <w:spacing w:val="-5"/>
-          <w:sz w:val="24"/>
-          <w:szCs w:val="24"/>
-          <w:shd w:val="clear" w:color="auto" w:fill="FFFFFF"/>
-        </w:rPr>
-        <w:t xml:space="preserve">. In general, the users will be anxious and reluctant to go through the process of registration and are highly likely to drop the process and bail on it. To avoid this and to keep users hooked so they can walk through registration process and avail </w:t>
-      </w:r>
-      <w:proofErr w:type="spellStart"/>
-      <w:r>
-        <w:rPr>
-          <w:rFonts w:ascii="Times New Roman" w:hAnsi="Times New Roman" w:cs="Times New Roman"/>
-          <w:color w:val="000000"/>
-          <w:spacing w:val="-5"/>
-          <w:sz w:val="24"/>
-          <w:szCs w:val="24"/>
-          <w:shd w:val="clear" w:color="auto" w:fill="FFFFFF"/>
-        </w:rPr>
-        <w:t>counselling</w:t>
-      </w:r>
-      <w:proofErr w:type="spellEnd"/>
-      <w:r>
-        <w:rPr>
-          <w:rFonts w:ascii="Times New Roman" w:hAnsi="Times New Roman" w:cs="Times New Roman"/>
-          <w:color w:val="000000"/>
-          <w:spacing w:val="-5"/>
-          <w:sz w:val="24"/>
-          <w:szCs w:val="24"/>
-          <w:shd w:val="clear" w:color="auto" w:fill="FFFFFF"/>
-        </w:rPr>
-        <w:t xml:space="preserve"> as easily as possible we need to keep the UI very simple and most importantly very short. Users will also need assurance that whatever interactions happen on this platform and the data collected from it will not be </w:t>
-      </w:r>
-      <w:proofErr w:type="spellStart"/>
-      <w:r>
-        <w:rPr>
-          <w:rFonts w:ascii="Times New Roman" w:hAnsi="Times New Roman" w:cs="Times New Roman"/>
-          <w:color w:val="000000"/>
-          <w:spacing w:val="-5"/>
-          <w:sz w:val="24"/>
-          <w:szCs w:val="24"/>
-          <w:shd w:val="clear" w:color="auto" w:fill="FFFFFF"/>
-        </w:rPr>
-        <w:t>mis</w:t>
-      </w:r>
-      <w:proofErr w:type="spellEnd"/>
-      <w:r>
-        <w:rPr>
-          <w:rFonts w:ascii="Times New Roman" w:hAnsi="Times New Roman" w:cs="Times New Roman"/>
-          <w:color w:val="000000"/>
-          <w:spacing w:val="-5"/>
-          <w:sz w:val="24"/>
-          <w:szCs w:val="24"/>
-          <w:shd w:val="clear" w:color="auto" w:fill="FFFFFF"/>
-        </w:rPr>
-        <w:t>-used in any manner. For that reason, the website should be very open about the process and how their data is managed. Other practices like hashing account passwords to protect the user’s privacy are also top priority.</w:t>
-      </w:r>
-    </w:p>
-    <w:p>
-      <w:pPr>
+      </w:pPr>
+      <w:r>
         <w:rPr>
           <w:rFonts w:ascii="Times New Roman" w:hAnsi="Times New Roman" w:cs="Times New Roman"/>
           <w:b/>
@@ -10643,18 +11199,6 @@
           <w:szCs w:val="24"/>
           <w:shd w:val="clear" w:color="auto" w:fill="FFFFFF"/>
         </w:rPr>
-      </w:pPr>
-      <w:r>
-        <w:rPr>
-          <w:rFonts w:ascii="Times New Roman" w:hAnsi="Times New Roman" w:cs="Times New Roman"/>
-          <w:b/>
-          <w:bCs/>
-          <w:color w:val="000000"/>
-          <w:spacing w:val="-5"/>
-          <w:sz w:val="24"/>
-          <w:szCs w:val="24"/>
-          <w:shd w:val="clear" w:color="auto" w:fill="FFFFFF"/>
-        </w:rPr>
         <w:t>Economic feasibility</w:t>
       </w:r>
     </w:p>
@@ -10672,7 +11216,6 @@
           <w:sz w:val="24"/>
           <w:szCs w:val="24"/>
         </w:rPr>
-        <w:lastRenderedPageBreak/>
         <w:t xml:space="preserve">The website is developed as a project initially, so the costs are going to be limited to hosting the website and getting a domain. Apart from these all the tools for development are not very expensive and are already available. The website’s main revenue will come from users paying for subscriptions and charging the fees on that subscription. Apart from this, the website would be ported to cloud services on launch, to get the benefits of scaling cheaply.  </w:t>
       </w:r>
     </w:p>
@@ -13792,6 +14335,15 @@
           <w:jc w:val="center"/>
         </w:pPr>
         <w:r>
+          <w:rPr>
+            <w:noProof/>
+            <w:lang w:val="en-IN" w:eastAsia="en-IN"/>
+          </w:rPr>
+          <w:pict>
+            <v:rect id="_x0000_s7169" style="position:absolute;left:0;text-align:left;margin-left:211.8pt;margin-top:-.8pt;width:28.45pt;height:18.7pt;z-index:251658240;mso-position-horizontal-relative:text;mso-position-vertical-relative:text" fillcolor="white [3212]" strokecolor="white [3212]"/>
+          </w:pict>
+        </w:r>
+        <w:r>
           <w:fldChar w:fldCharType="begin"/>
         </w:r>
         <w:r>
@@ -13804,7 +14356,7 @@
           <w:rPr>
             <w:noProof/>
           </w:rPr>
-          <w:t>v</w:t>
+          <w:t>vi</w:t>
         </w:r>
         <w:r>
           <w:rPr>
@@ -13889,16 +14441,13 @@
               <w:fldChar w:fldCharType="end"/>
             </w:r>
             <w:r>
-              <w:t xml:space="preserve"> of </w:t>
+              <w:t xml:space="preserve"> of</w:t>
             </w:r>
             <w:r>
               <w:rPr>
                 <w:b/>
               </w:rPr>
-              <w:t>29</w:t>
-            </w:r>
-            <w:r>
-              <w:t xml:space="preserve"> </w:t>
+              <w:t xml:space="preserve"> 32</w:t>
             </w:r>
           </w:p>
         </w:sdtContent>
@@ -15836,7 +16385,7 @@
   <a:extraClrSchemeLst/>
   <a:extLst>
     <a:ext uri="{05A4C25C-085E-4340-85A3-A5531E510DB2}">
-      <thm15:themeFamily xmlns:thm15="http://schemas.microsoft.com/office/thememl/2012/main" xmlns="" name="Office Theme" id="{62F939B6-93AF-4DB8-9C6B-D6C7DFDC589F}" vid="{4A3C46E8-61CC-4603-A589-7422A47A8E4A}"/>
+      <thm15:themeFamily xmlns="" xmlns:thm15="http://schemas.microsoft.com/office/thememl/2012/main" name="Office Theme" id="{62F939B6-93AF-4DB8-9C6B-D6C7DFDC589F}" vid="{4A3C46E8-61CC-4603-A589-7422A47A8E4A}"/>
     </a:ext>
   </a:extLst>
 </a:theme>
@@ -16180,7 +16729,7 @@
 </file>
 
 <file path=customXml/itemProps1.xml><?xml version="1.0" encoding="utf-8"?>
-<ds:datastoreItem xmlns:ds="http://schemas.openxmlformats.org/officeDocument/2006/customXml" ds:itemID="{C371B350-88B7-41C5-B909-8F907BC3CA5E}">
+<ds:datastoreItem xmlns:ds="http://schemas.openxmlformats.org/officeDocument/2006/customXml" ds:itemID="{0E868738-37F3-4AC2-9A24-9700F2A7B4A2}">
   <ds:schemaRefs>
     <ds:schemaRef ds:uri="http://schemas.openxmlformats.org/officeDocument/2006/bibliography"/>
   </ds:schemaRefs>

</xml_diff>

<commit_message>
Updated the annexure and pdf
</commit_message>
<xml_diff>
--- a/documents/Dissertation MSC.docx
+++ b/documents/Dissertation MSC.docx
@@ -1,6 +1,6 @@
 
 <file path=word/document.xml><?xml version="1.0" encoding="utf-8"?>
-<w:document xmlns:ve="http://schemas.openxmlformats.org/markup-compatibility/2006" xmlns:o="urn:schemas-microsoft-com:office:office" xmlns:r="http://schemas.openxmlformats.org/officeDocument/2006/relationships" xmlns:m="http://schemas.openxmlformats.org/officeDocument/2006/math" xmlns:v="urn:schemas-microsoft-com:vml" xmlns:wp="http://schemas.openxmlformats.org/drawingml/2006/wordprocessingDrawing" xmlns:w10="urn:schemas-microsoft-com:office:word" xmlns:w="http://schemas.openxmlformats.org/wordprocessingml/2006/main" xmlns:wne="http://schemas.microsoft.com/office/word/2006/wordml">
+<w:document xmlns:wpc="http://schemas.microsoft.com/office/word/2010/wordprocessingCanvas" xmlns:cx="http://schemas.microsoft.com/office/drawing/2014/chartex" xmlns:cx1="http://schemas.microsoft.com/office/drawing/2015/9/8/chartex" xmlns:cx2="http://schemas.microsoft.com/office/drawing/2015/10/21/chartex" xmlns:cx3="http://schemas.microsoft.com/office/drawing/2016/5/9/chartex" xmlns:cx4="http://schemas.microsoft.com/office/drawing/2016/5/10/chartex" xmlns:cx5="http://schemas.microsoft.com/office/drawing/2016/5/11/chartex" xmlns:cx6="http://schemas.microsoft.com/office/drawing/2016/5/12/chartex" xmlns:cx7="http://schemas.microsoft.com/office/drawing/2016/5/13/chartex" xmlns:cx8="http://schemas.microsoft.com/office/drawing/2016/5/14/chartex" xmlns:mc="http://schemas.openxmlformats.org/markup-compatibility/2006" xmlns:aink="http://schemas.microsoft.com/office/drawing/2016/ink" xmlns:am3d="http://schemas.microsoft.com/office/drawing/2017/model3d" xmlns:o="urn:schemas-microsoft-com:office:office" xmlns:r="http://schemas.openxmlformats.org/officeDocument/2006/relationships" xmlns:m="http://schemas.openxmlformats.org/officeDocument/2006/math" xmlns:v="urn:schemas-microsoft-com:vml" xmlns:wp14="http://schemas.microsoft.com/office/word/2010/wordprocessingDrawing" xmlns:wp="http://schemas.openxmlformats.org/drawingml/2006/wordprocessingDrawing" xmlns:w10="urn:schemas-microsoft-com:office:word" xmlns:w="http://schemas.openxmlformats.org/wordprocessingml/2006/main" xmlns:w14="http://schemas.microsoft.com/office/word/2010/wordml" xmlns:w15="http://schemas.microsoft.com/office/word/2012/wordml" xmlns:w16cex="http://schemas.microsoft.com/office/word/2018/wordml/cex" xmlns:w16cid="http://schemas.microsoft.com/office/word/2016/wordml/cid" xmlns:w16="http://schemas.microsoft.com/office/word/2018/wordml" xmlns:w16sdtdh="http://schemas.microsoft.com/office/word/2020/wordml/sdtdatahash" xmlns:w16se="http://schemas.microsoft.com/office/word/2015/wordml/symex" xmlns:wpg="http://schemas.microsoft.com/office/word/2010/wordprocessingGroup" xmlns:wpi="http://schemas.microsoft.com/office/word/2010/wordprocessingInk" xmlns:wne="http://schemas.microsoft.com/office/word/2006/wordml" xmlns:wps="http://schemas.microsoft.com/office/word/2010/wordprocessingShape" mc:Ignorable="w14 w15 w16se w16cid w16 w16cex w16sdtdh wp14">
   <w:body>
     <w:p>
       <w:pPr>
@@ -218,7 +218,6 @@
           <w:lang w:val="en-GB"/>
         </w:rPr>
       </w:pPr>
-      <w:proofErr w:type="gramStart"/>
       <w:r>
         <w:rPr>
           <w:rFonts w:ascii="Times New Roman" w:hAnsi="Times New Roman" w:cs="Times New Roman"/>
@@ -226,66 +225,63 @@
           <w:szCs w:val="28"/>
           <w:lang w:val="en-GB"/>
         </w:rPr>
-        <w:t>in</w:t>
-      </w:r>
-      <w:proofErr w:type="gramEnd"/>
-      <w:r>
+        <w:t>in partial fulfilment for the award of the degree</w:t>
+      </w:r>
+    </w:p>
+    <w:p>
+      <w:pPr>
+        <w:jc w:val="center"/>
         <w:rPr>
           <w:rFonts w:ascii="Times New Roman" w:hAnsi="Times New Roman" w:cs="Times New Roman"/>
           <w:sz w:val="28"/>
           <w:szCs w:val="28"/>
           <w:lang w:val="en-GB"/>
         </w:rPr>
-        <w:t xml:space="preserve"> partial fulfilment for the award of the degree</w:t>
-      </w:r>
-    </w:p>
-    <w:p>
-      <w:pPr>
-        <w:jc w:val="center"/>
+      </w:pPr>
+      <w:r>
         <w:rPr>
           <w:rFonts w:ascii="Times New Roman" w:hAnsi="Times New Roman" w:cs="Times New Roman"/>
           <w:sz w:val="28"/>
           <w:szCs w:val="28"/>
           <w:lang w:val="en-GB"/>
         </w:rPr>
-      </w:pPr>
-      <w:proofErr w:type="gramStart"/>
-      <w:r>
-        <w:rPr>
-          <w:rFonts w:ascii="Times New Roman" w:hAnsi="Times New Roman" w:cs="Times New Roman"/>
+        <w:t>of</w:t>
+      </w:r>
+    </w:p>
+    <w:p>
+      <w:pPr>
+        <w:jc w:val="center"/>
+        <w:rPr>
+          <w:rFonts w:ascii="Times New Roman" w:hAnsi="Times New Roman" w:cs="Times New Roman"/>
+          <w:b/>
+          <w:sz w:val="32"/>
+          <w:szCs w:val="32"/>
+          <w:lang w:val="en-GB"/>
+        </w:rPr>
+      </w:pPr>
+      <w:r>
+        <w:rPr>
+          <w:rFonts w:ascii="Times New Roman" w:hAnsi="Times New Roman" w:cs="Times New Roman"/>
+          <w:b/>
+          <w:sz w:val="32"/>
+          <w:szCs w:val="32"/>
+          <w:lang w:val="en-GB"/>
+        </w:rPr>
+        <w:t xml:space="preserve">M.SC. COMPUTER APPLICATION </w:t>
+      </w:r>
+    </w:p>
+    <w:p>
+      <w:pPr>
+        <w:jc w:val="center"/>
+        <w:rPr>
+          <w:rFonts w:ascii="Times New Roman" w:hAnsi="Times New Roman" w:cs="Times New Roman"/>
+          <w:b/>
           <w:sz w:val="28"/>
           <w:szCs w:val="28"/>
           <w:lang w:val="en-GB"/>
         </w:rPr>
-        <w:t>of</w:t>
-      </w:r>
-      <w:proofErr w:type="gramEnd"/>
-    </w:p>
-    <w:p>
-      <w:pPr>
-        <w:jc w:val="center"/>
-        <w:rPr>
-          <w:rFonts w:ascii="Times New Roman" w:hAnsi="Times New Roman" w:cs="Times New Roman"/>
-          <w:b/>
-          <w:sz w:val="32"/>
-          <w:szCs w:val="32"/>
-          <w:lang w:val="en-GB"/>
-        </w:rPr>
-      </w:pPr>
-      <w:r>
-        <w:rPr>
-          <w:rFonts w:ascii="Times New Roman" w:hAnsi="Times New Roman" w:cs="Times New Roman"/>
-          <w:b/>
-          <w:sz w:val="32"/>
-          <w:szCs w:val="32"/>
-          <w:lang w:val="en-GB"/>
-        </w:rPr>
-        <w:t xml:space="preserve">M.SC. COMPUTER APPLICATION </w:t>
-      </w:r>
-    </w:p>
-    <w:p>
-      <w:pPr>
-        <w:jc w:val="center"/>
+      </w:pPr>
+      <w:r>
         <w:rPr>
           <w:rFonts w:ascii="Times New Roman" w:hAnsi="Times New Roman" w:cs="Times New Roman"/>
           <w:b/>
@@ -293,8 +289,12 @@
           <w:szCs w:val="28"/>
           <w:lang w:val="en-GB"/>
         </w:rPr>
-      </w:pPr>
-      <w:r>
+        <w:t>IN</w:t>
+      </w:r>
+    </w:p>
+    <w:p>
+      <w:pPr>
+        <w:jc w:val="center"/>
         <w:rPr>
           <w:rFonts w:ascii="Times New Roman" w:hAnsi="Times New Roman" w:cs="Times New Roman"/>
           <w:b/>
@@ -302,12 +302,8 @@
           <w:szCs w:val="28"/>
           <w:lang w:val="en-GB"/>
         </w:rPr>
-        <w:t>IN</w:t>
-      </w:r>
-    </w:p>
-    <w:p>
-      <w:pPr>
-        <w:jc w:val="center"/>
+      </w:pPr>
+      <w:r>
         <w:rPr>
           <w:rFonts w:ascii="Times New Roman" w:hAnsi="Times New Roman" w:cs="Times New Roman"/>
           <w:b/>
@@ -315,39 +311,28 @@
           <w:szCs w:val="28"/>
           <w:lang w:val="en-GB"/>
         </w:rPr>
-      </w:pPr>
-      <w:r>
-        <w:rPr>
-          <w:rFonts w:ascii="Times New Roman" w:hAnsi="Times New Roman" w:cs="Times New Roman"/>
-          <w:b/>
-          <w:sz w:val="28"/>
-          <w:szCs w:val="28"/>
+        <w:t>DATA SCIENCE</w:t>
+      </w:r>
+    </w:p>
+    <w:p>
+      <w:pPr>
+        <w:jc w:val="center"/>
+        <w:rPr>
+          <w:rFonts w:ascii="Times New Roman" w:hAnsi="Times New Roman" w:cs="Times New Roman"/>
+          <w:sz w:val="24"/>
+          <w:szCs w:val="24"/>
           <w:lang w:val="en-GB"/>
         </w:rPr>
-        <w:t>DATA SCIENCE</w:t>
-      </w:r>
-    </w:p>
-    <w:p>
-      <w:pPr>
-        <w:jc w:val="center"/>
+      </w:pPr>
+      <w:r>
         <w:rPr>
           <w:rFonts w:ascii="Times New Roman" w:hAnsi="Times New Roman" w:cs="Times New Roman"/>
           <w:sz w:val="24"/>
           <w:szCs w:val="24"/>
           <w:lang w:val="en-GB"/>
         </w:rPr>
-      </w:pPr>
-      <w:proofErr w:type="gramStart"/>
-      <w:r>
-        <w:rPr>
-          <w:rFonts w:ascii="Times New Roman" w:hAnsi="Times New Roman" w:cs="Times New Roman"/>
-          <w:sz w:val="24"/>
-          <w:szCs w:val="24"/>
-          <w:lang w:val="en-GB"/>
-        </w:rPr>
         <w:t>at</w:t>
       </w:r>
-      <w:proofErr w:type="gramEnd"/>
     </w:p>
     <w:p>
       <w:pPr>
@@ -584,16 +569,7 @@
           <w:sz w:val="24"/>
           <w:szCs w:val="24"/>
         </w:rPr>
-        <w:t xml:space="preserve">ntitled </w:t>
-      </w:r>
-      <w:proofErr w:type="gramStart"/>
-      <w:r>
-        <w:rPr>
-          <w:rFonts w:ascii="Times New Roman" w:hAnsi="Times New Roman" w:cs="Times New Roman"/>
-          <w:sz w:val="24"/>
-          <w:szCs w:val="24"/>
-        </w:rPr>
-        <w:t xml:space="preserve">“ </w:t>
+        <w:t xml:space="preserve">ntitled “ </w:t>
       </w:r>
       <w:r>
         <w:rPr>
@@ -602,17 +578,7 @@
           <w:szCs w:val="24"/>
           <w:u w:val="single"/>
         </w:rPr>
-        <w:t>Doctor</w:t>
-      </w:r>
-      <w:proofErr w:type="gramEnd"/>
-      <w:r>
-        <w:rPr>
-          <w:rFonts w:ascii="Times New Roman" w:hAnsi="Times New Roman" w:cs="Times New Roman"/>
-          <w:sz w:val="24"/>
-          <w:szCs w:val="24"/>
-          <w:u w:val="single"/>
-        </w:rPr>
-        <w:t xml:space="preserve"> Patient Interactive Platform</w:t>
+        <w:t>Doctor Patient Interactive Platform</w:t>
       </w:r>
       <w:r>
         <w:rPr>
@@ -628,7 +594,7 @@
           <w:sz w:val="24"/>
           <w:szCs w:val="24"/>
         </w:rPr>
-        <w:t xml:space="preserve">” submitted for the M.Sc. System Security / M.Sc. Computer Application degree is my original work and the project has not formed the basis for the award of any other degree, diploma, fellowship or any other similar titles. </w:t>
+        <w:t xml:space="preserve">” submitted for the M.Sc. Computer Application degree is my original work and the project has not formed the basis for the award of any other degree, diploma, fellowship or any other similar titles. </w:t>
       </w:r>
     </w:p>
     <w:p>
@@ -694,34 +660,14 @@
         </w:rPr>
         <w:t xml:space="preserve">                     </w:t>
       </w:r>
-      <w:proofErr w:type="spellStart"/>
-      <w:r>
-        <w:rPr>
-          <w:rFonts w:ascii="Times New Roman" w:hAnsi="Times New Roman" w:cs="Times New Roman"/>
-          <w:sz w:val="24"/>
-          <w:szCs w:val="24"/>
-        </w:rPr>
-        <w:t>Atharva</w:t>
-      </w:r>
-      <w:proofErr w:type="spellEnd"/>
-      <w:r>
-        <w:rPr>
-          <w:rFonts w:ascii="Times New Roman" w:hAnsi="Times New Roman" w:cs="Times New Roman"/>
-          <w:sz w:val="24"/>
-          <w:szCs w:val="24"/>
-        </w:rPr>
-        <w:t xml:space="preserve"> </w:t>
-      </w:r>
-      <w:proofErr w:type="spellStart"/>
-      <w:r>
-        <w:rPr>
-          <w:rFonts w:ascii="Times New Roman" w:hAnsi="Times New Roman" w:cs="Times New Roman"/>
-          <w:sz w:val="24"/>
-          <w:szCs w:val="24"/>
-        </w:rPr>
-        <w:t>Jadhav</w:t>
-      </w:r>
-      <w:proofErr w:type="spellEnd"/>
+      <w:r>
+        <w:rPr>
+          <w:rFonts w:ascii="Times New Roman" w:hAnsi="Times New Roman" w:cs="Times New Roman"/>
+          <w:sz w:val="24"/>
+          <w:szCs w:val="24"/>
+        </w:rPr>
+        <w:t>Atharva Jadhav</w:t>
+      </w:r>
     </w:p>
     <w:p>
       <w:pPr>
@@ -743,11 +689,12 @@
       <w:r>
         <w:rPr>
           <w:rFonts w:ascii="Times New Roman" w:hAnsi="Times New Roman" w:cs="Times New Roman"/>
+          <w:noProof/>
           <w:sz w:val="24"/>
           <w:szCs w:val="24"/>
         </w:rPr>
         <w:drawing>
-          <wp:inline distT="0" distB="0" distL="0" distR="0">
+          <wp:inline distT="0" distB="0" distL="0" distR="0" wp14:anchorId="14D7DE80" wp14:editId="387F8235">
             <wp:extent cx="1293171" cy="680936"/>
             <wp:effectExtent l="19050" t="0" r="2229" b="0"/>
             <wp:docPr id="18" name="Picture 1" descr="C:\Users\Rushikesh Bappur\Downloads\WhatsApp Image 2021-05-26 at 3.30.32 PM.jpeg"/>
@@ -817,34 +764,14 @@
         </w:rPr>
         <w:t xml:space="preserve">                                                                                                             </w:t>
       </w:r>
-      <w:proofErr w:type="spellStart"/>
-      <w:r>
-        <w:rPr>
-          <w:rFonts w:ascii="Times New Roman" w:hAnsi="Times New Roman" w:cs="Times New Roman"/>
-          <w:sz w:val="24"/>
-          <w:szCs w:val="24"/>
-        </w:rPr>
-        <w:t>Rushikesh</w:t>
-      </w:r>
-      <w:proofErr w:type="spellEnd"/>
-      <w:r>
-        <w:rPr>
-          <w:rFonts w:ascii="Times New Roman" w:hAnsi="Times New Roman" w:cs="Times New Roman"/>
-          <w:sz w:val="24"/>
-          <w:szCs w:val="24"/>
-        </w:rPr>
-        <w:t xml:space="preserve"> </w:t>
-      </w:r>
-      <w:proofErr w:type="spellStart"/>
-      <w:r>
-        <w:rPr>
-          <w:rFonts w:ascii="Times New Roman" w:hAnsi="Times New Roman" w:cs="Times New Roman"/>
-          <w:sz w:val="24"/>
-          <w:szCs w:val="24"/>
-        </w:rPr>
-        <w:t>Bappur</w:t>
-      </w:r>
-      <w:proofErr w:type="spellEnd"/>
+      <w:r>
+        <w:rPr>
+          <w:rFonts w:ascii="Times New Roman" w:hAnsi="Times New Roman" w:cs="Times New Roman"/>
+          <w:sz w:val="24"/>
+          <w:szCs w:val="24"/>
+        </w:rPr>
+        <w:t>Rushikesh Bappur</w:t>
+      </w:r>
     </w:p>
     <w:p>
       <w:pPr>
@@ -858,11 +785,12 @@
       <w:r>
         <w:rPr>
           <w:rFonts w:ascii="Times New Roman" w:hAnsi="Times New Roman" w:cs="Times New Roman"/>
+          <w:noProof/>
           <w:sz w:val="24"/>
           <w:szCs w:val="24"/>
         </w:rPr>
         <w:drawing>
-          <wp:inline distT="0" distB="0" distL="0" distR="0">
+          <wp:inline distT="0" distB="0" distL="0" distR="0" wp14:anchorId="0EB2FD74" wp14:editId="03B20896">
             <wp:extent cx="1590675" cy="816318"/>
             <wp:effectExtent l="19050" t="0" r="9525" b="0"/>
             <wp:docPr id="15" name="Picture 1" descr="C:\Users\Rushikesh Bappur\Downloads\WhatsApp Image 2021-05-26 at 3.45.54 PM.jpeg"/>
@@ -1156,79 +1084,8 @@
           <w:szCs w:val="24"/>
           <w:u w:val="single"/>
         </w:rPr>
-        <w:t xml:space="preserve">by </w:t>
-      </w:r>
-      <w:proofErr w:type="spellStart"/>
-      <w:r>
-        <w:rPr>
-          <w:rFonts w:ascii="Times New Roman" w:hAnsi="Times New Roman" w:cs="Times New Roman"/>
-          <w:sz w:val="24"/>
-          <w:szCs w:val="24"/>
-          <w:u w:val="single"/>
-        </w:rPr>
-        <w:t>Atharva</w:t>
-      </w:r>
-      <w:proofErr w:type="spellEnd"/>
-      <w:r>
-        <w:rPr>
-          <w:rFonts w:ascii="Times New Roman" w:hAnsi="Times New Roman" w:cs="Times New Roman"/>
-          <w:sz w:val="24"/>
-          <w:szCs w:val="24"/>
-          <w:u w:val="single"/>
-        </w:rPr>
-        <w:t xml:space="preserve"> </w:t>
-      </w:r>
-      <w:proofErr w:type="spellStart"/>
-      <w:r>
-        <w:rPr>
-          <w:rFonts w:ascii="Times New Roman" w:hAnsi="Times New Roman" w:cs="Times New Roman"/>
-          <w:sz w:val="24"/>
-          <w:szCs w:val="24"/>
-          <w:u w:val="single"/>
-        </w:rPr>
-        <w:t>Jadhav</w:t>
-      </w:r>
-      <w:proofErr w:type="spellEnd"/>
-      <w:r>
-        <w:rPr>
-          <w:rFonts w:ascii="Times New Roman" w:hAnsi="Times New Roman" w:cs="Times New Roman"/>
-          <w:sz w:val="24"/>
-          <w:szCs w:val="24"/>
-          <w:u w:val="single"/>
-        </w:rPr>
-        <w:t xml:space="preserve"> and </w:t>
-      </w:r>
-      <w:proofErr w:type="spellStart"/>
-      <w:r>
-        <w:rPr>
-          <w:rFonts w:ascii="Times New Roman" w:hAnsi="Times New Roman" w:cs="Times New Roman"/>
-          <w:sz w:val="24"/>
-          <w:szCs w:val="24"/>
-          <w:u w:val="single"/>
-        </w:rPr>
-        <w:t>Rushikesh</w:t>
-      </w:r>
-      <w:proofErr w:type="spellEnd"/>
-      <w:r>
-        <w:rPr>
-          <w:rFonts w:ascii="Times New Roman" w:hAnsi="Times New Roman" w:cs="Times New Roman"/>
-          <w:sz w:val="24"/>
-          <w:szCs w:val="24"/>
-          <w:u w:val="single"/>
-        </w:rPr>
-        <w:t xml:space="preserve"> </w:t>
-      </w:r>
-      <w:proofErr w:type="spellStart"/>
-      <w:r>
-        <w:rPr>
-          <w:rFonts w:ascii="Times New Roman" w:hAnsi="Times New Roman" w:cs="Times New Roman"/>
-          <w:sz w:val="24"/>
-          <w:szCs w:val="24"/>
-          <w:u w:val="single"/>
-        </w:rPr>
-        <w:t>Bappur</w:t>
-      </w:r>
-      <w:proofErr w:type="spellEnd"/>
+        <w:t>by Atharva Jadhav and Rushikesh Bappur</w:t>
+      </w:r>
       <w:r>
         <w:rPr>
           <w:rFonts w:ascii="Times New Roman" w:hAnsi="Times New Roman" w:cs="Times New Roman"/>
@@ -1259,25 +1116,7 @@
           <w:sz w:val="24"/>
           <w:szCs w:val="24"/>
         </w:rPr>
-        <w:t xml:space="preserve"> of M.Sc. System Security / M.Sc. Computer Application of Symbiosis Institute of Computer Studies and Research, </w:t>
-      </w:r>
-      <w:proofErr w:type="spellStart"/>
-      <w:r>
-        <w:rPr>
-          <w:rFonts w:ascii="Times New Roman" w:hAnsi="Times New Roman" w:cs="Times New Roman"/>
-          <w:sz w:val="24"/>
-          <w:szCs w:val="24"/>
-        </w:rPr>
-        <w:t>Pune</w:t>
-      </w:r>
-      <w:proofErr w:type="spellEnd"/>
-      <w:r>
-        <w:rPr>
-          <w:rFonts w:ascii="Times New Roman" w:hAnsi="Times New Roman" w:cs="Times New Roman"/>
-          <w:sz w:val="24"/>
-          <w:szCs w:val="24"/>
-        </w:rPr>
-        <w:t xml:space="preserve"> India, affiliated to Symbiosis International (Deemed University) during the academic year 2019-20, in partial fulfillment of the requirements for the award of the degree of M.Sc. System Security / M.Sc. Computer Application.</w:t>
+        <w:t xml:space="preserve"> of M.Sc. Computer Application of Symbiosis Institute of Computer Studies and Research, Pune India, affiliated to Symbiosis International (Deemed University) during the academic year 2019-20, in partial fulfillment of the requirements for the award of the degree of M.Sc. Computer Application.</w:t>
       </w:r>
     </w:p>
     <w:p>
@@ -1381,7 +1220,7 @@
           <w:lang w:val="en-IN" w:eastAsia="en-IN"/>
         </w:rPr>
         <w:drawing>
-          <wp:inline distT="0" distB="0" distL="0" distR="0">
+          <wp:inline distT="0" distB="0" distL="0" distR="0" wp14:anchorId="600013DE" wp14:editId="7E072062">
             <wp:extent cx="1066800" cy="457200"/>
             <wp:effectExtent l="19050" t="0" r="0" b="0"/>
             <wp:docPr id="13" name="Picture 1"/>
@@ -1444,39 +1283,8 @@
           <w:sz w:val="24"/>
           <w:szCs w:val="24"/>
         </w:rPr>
-        <w:t xml:space="preserve">                                                                                                                Dr. </w:t>
-      </w:r>
-      <w:proofErr w:type="spellStart"/>
-      <w:r>
-        <w:rPr>
-          <w:rFonts w:ascii="Times New Roman" w:hAnsi="Times New Roman" w:cs="Times New Roman"/>
-          <w:b/>
-          <w:sz w:val="24"/>
-          <w:szCs w:val="24"/>
-        </w:rPr>
-        <w:t>Priti</w:t>
-      </w:r>
-      <w:proofErr w:type="spellEnd"/>
-      <w:r>
-        <w:rPr>
-          <w:rFonts w:ascii="Times New Roman" w:hAnsi="Times New Roman" w:cs="Times New Roman"/>
-          <w:b/>
-          <w:sz w:val="24"/>
-          <w:szCs w:val="24"/>
-        </w:rPr>
-        <w:t xml:space="preserve"> </w:t>
-      </w:r>
-      <w:proofErr w:type="spellStart"/>
-      <w:r>
-        <w:rPr>
-          <w:rFonts w:ascii="Times New Roman" w:hAnsi="Times New Roman" w:cs="Times New Roman"/>
-          <w:b/>
-          <w:sz w:val="24"/>
-          <w:szCs w:val="24"/>
-        </w:rPr>
-        <w:t>Kulkarni</w:t>
-      </w:r>
-      <w:proofErr w:type="spellEnd"/>
+        <w:t xml:space="preserve">                                                                                                                Dr. Priti Kulkarni</w:t>
+      </w:r>
     </w:p>
     <w:p>
       <w:pPr>
@@ -1757,17 +1565,18 @@
           <w:szCs w:val="24"/>
           <w:lang w:val="en-GB"/>
         </w:rPr>
-        <w:t xml:space="preserve">      </w:t>
-      </w:r>
-      <w:proofErr w:type="gramStart"/>
+        <w:t xml:space="preserve">      Our heartfelt thanks to Our Project Guide, </w:t>
+      </w:r>
       <w:r>
         <w:rPr>
           <w:rFonts w:ascii="Times New Roman" w:eastAsia="Malgun Gothic Semilight" w:hAnsi="Times New Roman" w:cs="Times New Roman"/>
+          <w:b/>
+          <w:bCs/>
           <w:sz w:val="24"/>
           <w:szCs w:val="24"/>
           <w:lang w:val="en-GB"/>
         </w:rPr>
-        <w:t xml:space="preserve">Our heartfelt thanks to Our Project Guide, </w:t>
+        <w:t>Dr. P</w:t>
       </w:r>
       <w:r>
         <w:rPr>
@@ -1778,9 +1587,8 @@
           <w:szCs w:val="24"/>
           <w:lang w:val="en-GB"/>
         </w:rPr>
-        <w:t xml:space="preserve">Dr. </w:t>
-      </w:r>
-      <w:proofErr w:type="spellStart"/>
+        <w:t>r</w:t>
+      </w:r>
       <w:r>
         <w:rPr>
           <w:rFonts w:ascii="Times New Roman" w:eastAsia="Malgun Gothic Semilight" w:hAnsi="Times New Roman" w:cs="Times New Roman"/>
@@ -1790,7 +1598,7 @@
           <w:szCs w:val="24"/>
           <w:lang w:val="en-GB"/>
         </w:rPr>
-        <w:t>P</w:t>
+        <w:t>i</w:t>
       </w:r>
       <w:r>
         <w:rPr>
@@ -1801,73 +1609,16 @@
           <w:szCs w:val="24"/>
           <w:lang w:val="en-GB"/>
         </w:rPr>
-        <w:t>r</w:t>
+        <w:t>ti Kulkarni</w:t>
       </w:r>
       <w:r>
         <w:rPr>
           <w:rFonts w:ascii="Times New Roman" w:eastAsia="Malgun Gothic Semilight" w:hAnsi="Times New Roman" w:cs="Times New Roman"/>
-          <w:b/>
-          <w:bCs/>
           <w:sz w:val="24"/>
           <w:szCs w:val="24"/>
           <w:lang w:val="en-GB"/>
         </w:rPr>
-        <w:t>i</w:t>
-      </w:r>
-      <w:r>
-        <w:rPr>
-          <w:rFonts w:ascii="Times New Roman" w:eastAsia="Malgun Gothic Semilight" w:hAnsi="Times New Roman" w:cs="Times New Roman"/>
-          <w:b/>
-          <w:bCs/>
-          <w:sz w:val="24"/>
-          <w:szCs w:val="24"/>
-          <w:lang w:val="en-GB"/>
-        </w:rPr>
-        <w:t>ti</w:t>
-      </w:r>
-      <w:proofErr w:type="spellEnd"/>
-      <w:r>
-        <w:rPr>
-          <w:rFonts w:ascii="Times New Roman" w:eastAsia="Malgun Gothic Semilight" w:hAnsi="Times New Roman" w:cs="Times New Roman"/>
-          <w:b/>
-          <w:bCs/>
-          <w:sz w:val="24"/>
-          <w:szCs w:val="24"/>
-          <w:lang w:val="en-GB"/>
-        </w:rPr>
-        <w:t xml:space="preserve"> </w:t>
-      </w:r>
-      <w:proofErr w:type="spellStart"/>
-      <w:r>
-        <w:rPr>
-          <w:rFonts w:ascii="Times New Roman" w:eastAsia="Malgun Gothic Semilight" w:hAnsi="Times New Roman" w:cs="Times New Roman"/>
-          <w:b/>
-          <w:bCs/>
-          <w:sz w:val="24"/>
-          <w:szCs w:val="24"/>
-          <w:lang w:val="en-GB"/>
-        </w:rPr>
-        <w:t>Kulkarni</w:t>
-      </w:r>
-      <w:proofErr w:type="spellEnd"/>
-      <w:r>
-        <w:rPr>
-          <w:rFonts w:ascii="Times New Roman" w:eastAsia="Malgun Gothic Semilight" w:hAnsi="Times New Roman" w:cs="Times New Roman"/>
-          <w:sz w:val="24"/>
-          <w:szCs w:val="24"/>
-          <w:lang w:val="en-GB"/>
-        </w:rPr>
-        <w:t xml:space="preserve"> who gave us her time, effort, and energy in guiding us in our project.</w:t>
-      </w:r>
-      <w:proofErr w:type="gramEnd"/>
-      <w:r>
-        <w:rPr>
-          <w:rFonts w:ascii="Times New Roman" w:eastAsia="Malgun Gothic Semilight" w:hAnsi="Times New Roman" w:cs="Times New Roman"/>
-          <w:sz w:val="24"/>
-          <w:szCs w:val="24"/>
-          <w:lang w:val="en-GB"/>
-        </w:rPr>
-        <w:t xml:space="preserve"> Under her proficient guidance, we were able to overcome all the complexities during the development of the project. Her enthusiastic advice and constant encouragement with affectionate attitude have inspired us a lot. The open discussions and her encouraging words of advice helped us a lot while concluding this dissertation work successfully. </w:t>
+        <w:t xml:space="preserve"> who gave us her time, effort, and energy in guiding us in our project. Under her proficient guidance, we were able to overcome all the complexities during the development of the project. Her enthusiastic advice and constant encouragement with affectionate attitude have inspired us a lot. The open discussions and her encouraging words of advice helped us a lot while concluding this dissertation work successfully. </w:t>
       </w:r>
     </w:p>
     <w:p>
@@ -1900,55 +1651,7 @@
           <w:szCs w:val="24"/>
           <w:lang w:val="en-GB"/>
         </w:rPr>
-        <w:t xml:space="preserve">Dr. </w:t>
-      </w:r>
-      <w:proofErr w:type="spellStart"/>
-      <w:r>
-        <w:rPr>
-          <w:rFonts w:ascii="Times New Roman" w:eastAsia="Malgun Gothic Semilight" w:hAnsi="Times New Roman" w:cs="Times New Roman"/>
-          <w:b/>
-          <w:bCs/>
-          <w:sz w:val="24"/>
-          <w:szCs w:val="24"/>
-          <w:lang w:val="en-GB"/>
-        </w:rPr>
-        <w:t>Parag</w:t>
-      </w:r>
-      <w:proofErr w:type="spellEnd"/>
-      <w:r>
-        <w:rPr>
-          <w:rFonts w:ascii="Times New Roman" w:eastAsia="Malgun Gothic Semilight" w:hAnsi="Times New Roman" w:cs="Times New Roman"/>
-          <w:b/>
-          <w:bCs/>
-          <w:sz w:val="24"/>
-          <w:szCs w:val="24"/>
-          <w:lang w:val="en-GB"/>
-        </w:rPr>
-        <w:t xml:space="preserve"> </w:t>
-      </w:r>
-      <w:proofErr w:type="spellStart"/>
-      <w:r>
-        <w:rPr>
-          <w:rFonts w:ascii="Times New Roman" w:eastAsia="Malgun Gothic Semilight" w:hAnsi="Times New Roman" w:cs="Times New Roman"/>
-          <w:b/>
-          <w:bCs/>
-          <w:sz w:val="24"/>
-          <w:szCs w:val="24"/>
-          <w:lang w:val="en-GB"/>
-        </w:rPr>
-        <w:t>Kaveri</w:t>
-      </w:r>
-      <w:proofErr w:type="spellEnd"/>
-      <w:r>
-        <w:rPr>
-          <w:rFonts w:ascii="Times New Roman" w:eastAsia="Malgun Gothic Semilight" w:hAnsi="Times New Roman" w:cs="Times New Roman"/>
-          <w:b/>
-          <w:bCs/>
-          <w:sz w:val="24"/>
-          <w:szCs w:val="24"/>
-          <w:lang w:val="en-GB"/>
-        </w:rPr>
-        <w:t xml:space="preserve"> </w:t>
+        <w:t xml:space="preserve">Dr. Parag Kaveri </w:t>
       </w:r>
       <w:r>
         <w:rPr>
@@ -2018,9 +1721,8 @@
           <w:szCs w:val="24"/>
           <w:lang w:val="en-GB"/>
         </w:rPr>
-        <w:t xml:space="preserve">Dr. </w:t>
-      </w:r>
-      <w:proofErr w:type="spellStart"/>
+        <w:t>Dr. Jatinderkumar R. Saini</w:t>
+      </w:r>
       <w:r>
         <w:rPr>
           <w:rFonts w:ascii="Times New Roman" w:eastAsia="Malgun Gothic Semilight" w:hAnsi="Times New Roman" w:cs="Times New Roman"/>
@@ -2030,21 +1732,47 @@
           <w:szCs w:val="24"/>
           <w:lang w:val="en-GB"/>
         </w:rPr>
-        <w:t>Jatinderkumar</w:t>
-      </w:r>
-      <w:proofErr w:type="spellEnd"/>
+        <w:t>(Director)</w:t>
+      </w:r>
       <w:r>
         <w:rPr>
           <w:rFonts w:ascii="Times New Roman" w:eastAsia="Malgun Gothic Semilight" w:hAnsi="Times New Roman" w:cs="Times New Roman"/>
+          <w:sz w:val="24"/>
+          <w:szCs w:val="24"/>
+          <w:lang w:val="en-GB"/>
+        </w:rPr>
+        <w:t xml:space="preserve"> as well as </w:t>
+      </w:r>
+      <w:r>
+        <w:rPr>
+          <w:rFonts w:ascii="Times New Roman" w:eastAsia="Malgun Gothic Semilight" w:hAnsi="Times New Roman" w:cs="Times New Roman"/>
+          <w:b/>
+          <w:sz w:val="24"/>
+          <w:szCs w:val="24"/>
+          <w:lang w:val="en-GB"/>
+        </w:rPr>
+        <w:t>Dr. Sachin A. Naik</w:t>
+      </w:r>
+      <w:r>
+        <w:rPr>
+          <w:rFonts w:ascii="Times New Roman" w:eastAsia="Malgun Gothic Semilight" w:hAnsi="Times New Roman" w:cs="Times New Roman"/>
+          <w:sz w:val="24"/>
+          <w:szCs w:val="24"/>
+          <w:lang w:val="en-GB"/>
+        </w:rPr>
+        <w:t xml:space="preserve"> </w:t>
+      </w:r>
+      <w:r>
+        <w:rPr>
+          <w:rFonts w:ascii="Times New Roman" w:eastAsia="Malgun Gothic Semilight" w:hAnsi="Times New Roman" w:cs="Times New Roman"/>
           <w:b/>
           <w:bCs/>
           <w:sz w:val="24"/>
           <w:szCs w:val="24"/>
           <w:lang w:val="en-GB"/>
         </w:rPr>
-        <w:t xml:space="preserve"> R. </w:t>
-      </w:r>
-      <w:proofErr w:type="spellStart"/>
+        <w:t>(</w:t>
+      </w:r>
       <w:r>
         <w:rPr>
           <w:rFonts w:ascii="Times New Roman" w:eastAsia="Malgun Gothic Semilight" w:hAnsi="Times New Roman" w:cs="Times New Roman"/>
@@ -2054,9 +1782,8 @@
           <w:szCs w:val="24"/>
           <w:lang w:val="en-GB"/>
         </w:rPr>
-        <w:t>Saini</w:t>
-      </w:r>
-      <w:proofErr w:type="spellEnd"/>
+        <w:t>Dy. Director</w:t>
+      </w:r>
       <w:r>
         <w:rPr>
           <w:rFonts w:ascii="Times New Roman" w:eastAsia="Malgun Gothic Semilight" w:hAnsi="Times New Roman" w:cs="Times New Roman"/>
@@ -2066,7 +1793,7 @@
           <w:szCs w:val="24"/>
           <w:lang w:val="en-GB"/>
         </w:rPr>
-        <w:t>(Director)</w:t>
+        <w:t>)</w:t>
       </w:r>
       <w:r>
         <w:rPr>
@@ -2075,52 +1802,46 @@
           <w:szCs w:val="24"/>
           <w:lang w:val="en-GB"/>
         </w:rPr>
-        <w:t xml:space="preserve"> as well as </w:t>
+        <w:t>,</w:t>
       </w:r>
       <w:r>
         <w:rPr>
           <w:rFonts w:ascii="Times New Roman" w:eastAsia="Malgun Gothic Semilight" w:hAnsi="Times New Roman" w:cs="Times New Roman"/>
-          <w:b/>
           <w:sz w:val="24"/>
           <w:szCs w:val="24"/>
           <w:lang w:val="en-GB"/>
         </w:rPr>
-        <w:t xml:space="preserve">Dr. </w:t>
-      </w:r>
-      <w:proofErr w:type="spellStart"/>
+        <w:t xml:space="preserve"> </w:t>
+      </w:r>
       <w:r>
         <w:rPr>
           <w:rFonts w:ascii="Times New Roman" w:eastAsia="Malgun Gothic Semilight" w:hAnsi="Times New Roman" w:cs="Times New Roman"/>
-          <w:b/>
           <w:sz w:val="24"/>
           <w:szCs w:val="24"/>
           <w:lang w:val="en-GB"/>
         </w:rPr>
-        <w:t>Sachin</w:t>
-      </w:r>
-      <w:proofErr w:type="spellEnd"/>
+        <w:t>A</w:t>
+      </w:r>
       <w:r>
         <w:rPr>
           <w:rFonts w:ascii="Times New Roman" w:eastAsia="Malgun Gothic Semilight" w:hAnsi="Times New Roman" w:cs="Times New Roman"/>
-          <w:b/>
           <w:sz w:val="24"/>
           <w:szCs w:val="24"/>
           <w:lang w:val="en-GB"/>
         </w:rPr>
-        <w:t xml:space="preserve"> A. </w:t>
-      </w:r>
-      <w:proofErr w:type="spellStart"/>
+        <w:t xml:space="preserve">ll the other </w:t>
+      </w:r>
       <w:r>
         <w:rPr>
           <w:rFonts w:ascii="Times New Roman" w:eastAsia="Malgun Gothic Semilight" w:hAnsi="Times New Roman" w:cs="Times New Roman"/>
           <w:b/>
+          <w:bCs/>
           <w:sz w:val="24"/>
           <w:szCs w:val="24"/>
           <w:lang w:val="en-GB"/>
         </w:rPr>
-        <w:t>Naik</w:t>
-      </w:r>
-      <w:proofErr w:type="spellEnd"/>
+        <w:t>Teaching and Non-Teaching</w:t>
+      </w:r>
       <w:r>
         <w:rPr>
           <w:rFonts w:ascii="Times New Roman" w:eastAsia="Malgun Gothic Semilight" w:hAnsi="Times New Roman" w:cs="Times New Roman"/>
@@ -2128,7 +1849,7 @@
           <w:szCs w:val="24"/>
           <w:lang w:val="en-GB"/>
         </w:rPr>
-        <w:t xml:space="preserve"> </w:t>
+        <w:t xml:space="preserve"> staff as well as the </w:t>
       </w:r>
       <w:r>
         <w:rPr>
@@ -2139,29 +1860,25 @@
           <w:szCs w:val="24"/>
           <w:lang w:val="en-GB"/>
         </w:rPr>
-        <w:t>(</w:t>
+        <w:t>Department</w:t>
       </w:r>
       <w:r>
         <w:rPr>
           <w:rFonts w:ascii="Times New Roman" w:eastAsia="Malgun Gothic Semilight" w:hAnsi="Times New Roman" w:cs="Times New Roman"/>
-          <w:b/>
-          <w:bCs/>
           <w:sz w:val="24"/>
           <w:szCs w:val="24"/>
           <w:lang w:val="en-GB"/>
         </w:rPr>
-        <w:t>Dy. Director</w:t>
+        <w:t xml:space="preserve"> for</w:t>
       </w:r>
       <w:r>
         <w:rPr>
           <w:rFonts w:ascii="Times New Roman" w:eastAsia="Malgun Gothic Semilight" w:hAnsi="Times New Roman" w:cs="Times New Roman"/>
-          <w:b/>
-          <w:bCs/>
           <w:sz w:val="24"/>
           <w:szCs w:val="24"/>
           <w:lang w:val="en-GB"/>
         </w:rPr>
-        <w:t>)</w:t>
+        <w:t xml:space="preserve"> giving us the opportunity and</w:t>
       </w:r>
       <w:r>
         <w:rPr>
@@ -2170,7 +1887,7 @@
           <w:szCs w:val="24"/>
           <w:lang w:val="en-GB"/>
         </w:rPr>
-        <w:t>,</w:t>
+        <w:t xml:space="preserve"> providing </w:t>
       </w:r>
       <w:r>
         <w:rPr>
@@ -2179,7 +1896,7 @@
           <w:szCs w:val="24"/>
           <w:lang w:val="en-GB"/>
         </w:rPr>
-        <w:t xml:space="preserve"> </w:t>
+        <w:t xml:space="preserve">their </w:t>
       </w:r>
       <w:r>
         <w:rPr>
@@ -2188,112 +1905,7 @@
           <w:szCs w:val="24"/>
           <w:lang w:val="en-GB"/>
         </w:rPr>
-        <w:t>A</w:t>
-      </w:r>
-      <w:r>
-        <w:rPr>
-          <w:rFonts w:ascii="Times New Roman" w:eastAsia="Malgun Gothic Semilight" w:hAnsi="Times New Roman" w:cs="Times New Roman"/>
-          <w:sz w:val="24"/>
-          <w:szCs w:val="24"/>
-          <w:lang w:val="en-GB"/>
-        </w:rPr>
-        <w:t xml:space="preserve">ll the other </w:t>
-      </w:r>
-      <w:r>
-        <w:rPr>
-          <w:rFonts w:ascii="Times New Roman" w:eastAsia="Malgun Gothic Semilight" w:hAnsi="Times New Roman" w:cs="Times New Roman"/>
-          <w:b/>
-          <w:bCs/>
-          <w:sz w:val="24"/>
-          <w:szCs w:val="24"/>
-          <w:lang w:val="en-GB"/>
-        </w:rPr>
-        <w:t>Teaching and Non-Teaching</w:t>
-      </w:r>
-      <w:r>
-        <w:rPr>
-          <w:rFonts w:ascii="Times New Roman" w:eastAsia="Malgun Gothic Semilight" w:hAnsi="Times New Roman" w:cs="Times New Roman"/>
-          <w:sz w:val="24"/>
-          <w:szCs w:val="24"/>
-          <w:lang w:val="en-GB"/>
-        </w:rPr>
-        <w:t xml:space="preserve"> staff as well as the </w:t>
-      </w:r>
-      <w:r>
-        <w:rPr>
-          <w:rFonts w:ascii="Times New Roman" w:eastAsia="Malgun Gothic Semilight" w:hAnsi="Times New Roman" w:cs="Times New Roman"/>
-          <w:b/>
-          <w:bCs/>
-          <w:sz w:val="24"/>
-          <w:szCs w:val="24"/>
-          <w:lang w:val="en-GB"/>
-        </w:rPr>
-        <w:t>Department</w:t>
-      </w:r>
-      <w:r>
-        <w:rPr>
-          <w:rFonts w:ascii="Times New Roman" w:eastAsia="Malgun Gothic Semilight" w:hAnsi="Times New Roman" w:cs="Times New Roman"/>
-          <w:sz w:val="24"/>
-          <w:szCs w:val="24"/>
-          <w:lang w:val="en-GB"/>
-        </w:rPr>
-        <w:t xml:space="preserve"> for</w:t>
-      </w:r>
-      <w:r>
-        <w:rPr>
-          <w:rFonts w:ascii="Times New Roman" w:eastAsia="Malgun Gothic Semilight" w:hAnsi="Times New Roman" w:cs="Times New Roman"/>
-          <w:sz w:val="24"/>
-          <w:szCs w:val="24"/>
-          <w:lang w:val="en-GB"/>
-        </w:rPr>
-        <w:t xml:space="preserve"> giving us the opportunity and</w:t>
-      </w:r>
-      <w:r>
-        <w:rPr>
-          <w:rFonts w:ascii="Times New Roman" w:eastAsia="Malgun Gothic Semilight" w:hAnsi="Times New Roman" w:cs="Times New Roman"/>
-          <w:sz w:val="24"/>
-          <w:szCs w:val="24"/>
-          <w:lang w:val="en-GB"/>
-        </w:rPr>
-        <w:t xml:space="preserve"> providing </w:t>
-      </w:r>
-      <w:r>
-        <w:rPr>
-          <w:rFonts w:ascii="Times New Roman" w:eastAsia="Malgun Gothic Semilight" w:hAnsi="Times New Roman" w:cs="Times New Roman"/>
-          <w:sz w:val="24"/>
-          <w:szCs w:val="24"/>
-          <w:lang w:val="en-GB"/>
-        </w:rPr>
-        <w:t xml:space="preserve">their </w:t>
-      </w:r>
-      <w:r>
-        <w:rPr>
-          <w:rFonts w:ascii="Times New Roman" w:eastAsia="Malgun Gothic Semilight" w:hAnsi="Times New Roman" w:cs="Times New Roman"/>
-          <w:sz w:val="24"/>
-          <w:szCs w:val="24"/>
-          <w:lang w:val="en-GB"/>
-        </w:rPr>
-        <w:t xml:space="preserve">expertise, support, and knowledge. Without them imparting their valuable experience we would not have been able to have the skills or confidence required for this. Lastly, our fellow </w:t>
-      </w:r>
-      <w:proofErr w:type="spellStart"/>
-      <w:r>
-        <w:rPr>
-          <w:rFonts w:ascii="Times New Roman" w:eastAsia="Malgun Gothic Semilight" w:hAnsi="Times New Roman" w:cs="Times New Roman"/>
-          <w:sz w:val="24"/>
-          <w:szCs w:val="24"/>
-          <w:lang w:val="en-GB"/>
-        </w:rPr>
-        <w:t>batchmates</w:t>
-      </w:r>
-      <w:proofErr w:type="spellEnd"/>
-      <w:r>
-        <w:rPr>
-          <w:rFonts w:ascii="Times New Roman" w:eastAsia="Malgun Gothic Semilight" w:hAnsi="Times New Roman" w:cs="Times New Roman"/>
-          <w:sz w:val="24"/>
-          <w:szCs w:val="24"/>
-          <w:lang w:val="en-GB"/>
-        </w:rPr>
-        <w:t xml:space="preserve"> whose names are not mentioned here but who directly or indirectly helped us in completion of this project.</w:t>
+        <w:t>expertise, support, and knowledge. Without them imparting their valuable experience we would not have been able to have the skills or confidence required for this. Lastly, our fellow batchmates whose names are not mentioned here but who directly or indirectly helped us in completion of this project.</w:t>
       </w:r>
     </w:p>
     <w:p>
@@ -2388,9 +2000,8 @@
           <w:szCs w:val="24"/>
           <w:lang w:val="en-GB"/>
         </w:rPr>
-        <w:t xml:space="preserve">Date: </w:t>
-      </w:r>
-      <w:proofErr w:type="gramStart"/>
+        <w:t>Date: 21</w:t>
+      </w:r>
       <w:r>
         <w:rPr>
           <w:rFonts w:ascii="Times New Roman" w:eastAsia="Malgun Gothic Semilight" w:hAnsi="Times New Roman" w:cs="Times New Roman"/>
@@ -2400,7 +2011,7 @@
           <w:szCs w:val="24"/>
           <w:lang w:val="en-GB"/>
         </w:rPr>
-        <w:t>21</w:t>
+        <w:t xml:space="preserve"> </w:t>
       </w:r>
       <w:r>
         <w:rPr>
@@ -2411,6 +2022,17 @@
           <w:szCs w:val="24"/>
           <w:lang w:val="en-GB"/>
         </w:rPr>
+        <w:t>/05/</w:t>
+      </w:r>
+      <w:r>
+        <w:rPr>
+          <w:rFonts w:ascii="Times New Roman" w:eastAsia="Malgun Gothic Semilight" w:hAnsi="Times New Roman" w:cs="Times New Roman"/>
+          <w:b/>
+          <w:bCs/>
+          <w:sz w:val="24"/>
+          <w:szCs w:val="24"/>
+          <w:lang w:val="en-GB"/>
+        </w:rPr>
         <w:t xml:space="preserve"> </w:t>
       </w:r>
       <w:r>
@@ -2422,31 +2044,8 @@
           <w:szCs w:val="24"/>
           <w:lang w:val="en-GB"/>
         </w:rPr>
-        <w:t>/05/</w:t>
-      </w:r>
-      <w:r>
-        <w:rPr>
-          <w:rFonts w:ascii="Times New Roman" w:eastAsia="Malgun Gothic Semilight" w:hAnsi="Times New Roman" w:cs="Times New Roman"/>
-          <w:b/>
-          <w:bCs/>
-          <w:sz w:val="24"/>
-          <w:szCs w:val="24"/>
-          <w:lang w:val="en-GB"/>
-        </w:rPr>
-        <w:t xml:space="preserve"> </w:t>
-      </w:r>
-      <w:r>
-        <w:rPr>
-          <w:rFonts w:ascii="Times New Roman" w:eastAsia="Malgun Gothic Semilight" w:hAnsi="Times New Roman" w:cs="Times New Roman"/>
-          <w:b/>
-          <w:bCs/>
-          <w:sz w:val="24"/>
-          <w:szCs w:val="24"/>
-          <w:lang w:val="en-GB"/>
-        </w:rPr>
         <w:t>2021</w:t>
       </w:r>
-      <w:proofErr w:type="gramEnd"/>
     </w:p>
     <w:p>
       <w:pPr>
@@ -2550,7 +2149,7 @@
           <w:insideH w:val="none" w:sz="0" w:space="0" w:color="auto"/>
           <w:insideV w:val="none" w:sz="0" w:space="0" w:color="auto"/>
         </w:tblBorders>
-        <w:tblLook w:val="04A0"/>
+        <w:tblLook w:val="04A0" w:firstRow="1" w:lastRow="0" w:firstColumn="1" w:lastColumn="0" w:noHBand="0" w:noVBand="1"/>
       </w:tblPr>
       <w:tblGrid>
         <w:gridCol w:w="715"/>
@@ -2675,7 +2274,6 @@
                 <w:szCs w:val="24"/>
               </w:rPr>
             </w:pPr>
-            <w:proofErr w:type="spellStart"/>
             <w:r>
               <w:rPr>
                 <w:rFonts w:ascii="Times New Roman" w:hAnsi="Times New Roman" w:cs="Times New Roman"/>
@@ -2684,7 +2282,6 @@
               </w:rPr>
               <w:t>i</w:t>
             </w:r>
-            <w:proofErr w:type="spellEnd"/>
           </w:p>
           <w:p>
             <w:pPr>
@@ -2878,6 +2475,7 @@
                 <w:docPartUnique/>
               </w:docPartObj>
             </w:sdtPr>
+            <w:sdtEndPr/>
             <w:sdtContent>
               <w:p>
                 <w:pPr>
@@ -4494,7 +4092,7 @@
           <w:szCs w:val="24"/>
           <w:lang w:val="en-IN" w:eastAsia="en-IN"/>
         </w:rPr>
-        <w:pict>
+        <w:pict w14:anchorId="72724FA7">
           <v:rect id="Rectangle 4" o:spid="_x0000_s1026" style="position:absolute;margin-left:215.25pt;margin-top:44.15pt;width:24.25pt;height:29.85pt;z-index:251658240;visibility:visible;mso-position-horizontal-relative:text;mso-position-vertical-relative:text" o:gfxdata="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" strokecolor="white [3212]"/>
         </w:pict>
       </w:r>
@@ -4530,7 +4128,6 @@
           <w:szCs w:val="24"/>
         </w:rPr>
       </w:pPr>
-      <w:proofErr w:type="spellStart"/>
       <w:r>
         <w:rPr>
           <w:rFonts w:ascii="Times New Roman" w:hAnsi="Times New Roman" w:cs="Times New Roman"/>
@@ -4539,7 +4136,6 @@
         </w:rPr>
         <w:t>InstaHelp</w:t>
       </w:r>
-      <w:proofErr w:type="spellEnd"/>
       <w:r>
         <w:rPr>
           <w:rFonts w:ascii="Times New Roman" w:hAnsi="Times New Roman" w:cs="Times New Roman"/>
@@ -4650,18 +4246,184 @@
           <w:sz w:val="24"/>
           <w:szCs w:val="24"/>
         </w:rPr>
-        <w:t xml:space="preserve">by </w:t>
-      </w:r>
-      <w:proofErr w:type="gramStart"/>
-      <w:r>
-        <w:rPr>
-          <w:rFonts w:ascii="Times New Roman" w:hAnsi="Times New Roman" w:cs="Times New Roman"/>
-          <w:sz w:val="24"/>
-          <w:szCs w:val="24"/>
-        </w:rPr>
-        <w:t>themselves</w:t>
-      </w:r>
-      <w:proofErr w:type="gramEnd"/>
+        <w:t xml:space="preserve">by themselves </w:t>
+      </w:r>
+      <w:r>
+        <w:rPr>
+          <w:rFonts w:ascii="Times New Roman" w:hAnsi="Times New Roman" w:cs="Times New Roman"/>
+          <w:sz w:val="24"/>
+          <w:szCs w:val="24"/>
+        </w:rPr>
+        <w:t xml:space="preserve">and </w:t>
+      </w:r>
+      <w:r>
+        <w:rPr>
+          <w:rFonts w:ascii="Times New Roman" w:hAnsi="Times New Roman" w:cs="Times New Roman"/>
+          <w:sz w:val="24"/>
+          <w:szCs w:val="24"/>
+        </w:rPr>
+        <w:t xml:space="preserve">search </w:t>
+      </w:r>
+      <w:r>
+        <w:rPr>
+          <w:rFonts w:ascii="Times New Roman" w:hAnsi="Times New Roman" w:cs="Times New Roman"/>
+          <w:sz w:val="24"/>
+          <w:szCs w:val="24"/>
+        </w:rPr>
+        <w:t xml:space="preserve">the market place for a medical counselor, they can search for the appropriate counselor based on their </w:t>
+      </w:r>
+      <w:r>
+        <w:rPr>
+          <w:rFonts w:ascii="Times New Roman" w:hAnsi="Times New Roman" w:cs="Times New Roman"/>
+          <w:sz w:val="24"/>
+          <w:szCs w:val="24"/>
+        </w:rPr>
+        <w:t>problems and</w:t>
+      </w:r>
+      <w:r>
+        <w:rPr>
+          <w:rFonts w:ascii="Times New Roman" w:hAnsi="Times New Roman" w:cs="Times New Roman"/>
+          <w:sz w:val="24"/>
+          <w:szCs w:val="24"/>
+        </w:rPr>
+        <w:t xml:space="preserve"> avail the services from counselors that are specialized in the </w:t>
+      </w:r>
+      <w:r>
+        <w:rPr>
+          <w:rFonts w:ascii="Times New Roman" w:hAnsi="Times New Roman" w:cs="Times New Roman"/>
+          <w:sz w:val="24"/>
+          <w:szCs w:val="24"/>
+        </w:rPr>
+        <w:t xml:space="preserve">particular field of expertise in which </w:t>
+      </w:r>
+      <w:r>
+        <w:rPr>
+          <w:rFonts w:ascii="Times New Roman" w:hAnsi="Times New Roman" w:cs="Times New Roman"/>
+          <w:sz w:val="24"/>
+          <w:szCs w:val="24"/>
+        </w:rPr>
+        <w:t>they are facing</w:t>
+      </w:r>
+      <w:r>
+        <w:rPr>
+          <w:rFonts w:ascii="Times New Roman" w:hAnsi="Times New Roman" w:cs="Times New Roman"/>
+          <w:sz w:val="24"/>
+          <w:szCs w:val="24"/>
+        </w:rPr>
+        <w:t xml:space="preserve"> their</w:t>
+      </w:r>
+      <w:r>
+        <w:rPr>
+          <w:rFonts w:ascii="Times New Roman" w:hAnsi="Times New Roman" w:cs="Times New Roman"/>
+          <w:sz w:val="24"/>
+          <w:szCs w:val="24"/>
+        </w:rPr>
+        <w:t xml:space="preserve"> problem. </w:t>
+      </w:r>
+      <w:r>
+        <w:rPr>
+          <w:rFonts w:ascii="Times New Roman" w:hAnsi="Times New Roman" w:cs="Times New Roman"/>
+          <w:sz w:val="24"/>
+          <w:szCs w:val="24"/>
+        </w:rPr>
+        <w:t>Field</w:t>
+      </w:r>
+      <w:r>
+        <w:rPr>
+          <w:rFonts w:ascii="Times New Roman" w:hAnsi="Times New Roman" w:cs="Times New Roman"/>
+          <w:sz w:val="24"/>
+          <w:szCs w:val="24"/>
+        </w:rPr>
+        <w:t>s</w:t>
+      </w:r>
+      <w:r>
+        <w:rPr>
+          <w:rFonts w:ascii="Times New Roman" w:hAnsi="Times New Roman" w:cs="Times New Roman"/>
+          <w:sz w:val="24"/>
+          <w:szCs w:val="24"/>
+        </w:rPr>
+        <w:t xml:space="preserve"> such as types of addictions, bi-polar disorders, marital counseling and such</w:t>
+      </w:r>
+      <w:r>
+        <w:rPr>
+          <w:rFonts w:ascii="Times New Roman" w:hAnsi="Times New Roman" w:cs="Times New Roman"/>
+          <w:sz w:val="24"/>
+          <w:szCs w:val="24"/>
+        </w:rPr>
+        <w:t xml:space="preserve"> other problems</w:t>
+      </w:r>
+      <w:r>
+        <w:rPr>
+          <w:rFonts w:ascii="Times New Roman" w:hAnsi="Times New Roman" w:cs="Times New Roman"/>
+          <w:sz w:val="24"/>
+          <w:szCs w:val="24"/>
+        </w:rPr>
+        <w:t xml:space="preserve">. </w:t>
+      </w:r>
+      <w:r>
+        <w:rPr>
+          <w:rFonts w:ascii="Times New Roman" w:hAnsi="Times New Roman" w:cs="Times New Roman"/>
+          <w:sz w:val="24"/>
+          <w:szCs w:val="24"/>
+        </w:rPr>
+        <w:t>They can read the reviews/ratings</w:t>
+      </w:r>
+      <w:r>
+        <w:rPr>
+          <w:rFonts w:ascii="Times New Roman" w:hAnsi="Times New Roman" w:cs="Times New Roman"/>
+          <w:sz w:val="24"/>
+          <w:szCs w:val="24"/>
+        </w:rPr>
+        <w:t>,</w:t>
+      </w:r>
+      <w:r>
+        <w:rPr>
+          <w:rFonts w:ascii="Times New Roman" w:hAnsi="Times New Roman" w:cs="Times New Roman"/>
+          <w:sz w:val="24"/>
+          <w:szCs w:val="24"/>
+        </w:rPr>
+        <w:t xml:space="preserve"> charges and decide from which counselor they should seek help.</w:t>
+      </w:r>
+      <w:r>
+        <w:rPr>
+          <w:rFonts w:ascii="Times New Roman" w:hAnsi="Times New Roman" w:cs="Times New Roman"/>
+          <w:sz w:val="24"/>
+          <w:szCs w:val="24"/>
+        </w:rPr>
+        <w:t xml:space="preserve"> If they find a counselor they like</w:t>
+      </w:r>
+      <w:r>
+        <w:rPr>
+          <w:rFonts w:ascii="Times New Roman" w:hAnsi="Times New Roman" w:cs="Times New Roman"/>
+          <w:sz w:val="24"/>
+          <w:szCs w:val="24"/>
+        </w:rPr>
+        <w:t>,</w:t>
+      </w:r>
+      <w:r>
+        <w:rPr>
+          <w:rFonts w:ascii="Times New Roman" w:hAnsi="Times New Roman" w:cs="Times New Roman"/>
+          <w:sz w:val="24"/>
+          <w:szCs w:val="24"/>
+        </w:rPr>
+        <w:t xml:space="preserve"> they can book an appointment with the medical doctor. The user can leave a review after the counseling for other users. If the user is not comfortable in showing their face, they can also opt-in for text or voice call method of communication. After</w:t>
+      </w:r>
+      <w:r>
+        <w:rPr>
+          <w:rFonts w:ascii="Times New Roman" w:hAnsi="Times New Roman" w:cs="Times New Roman"/>
+          <w:sz w:val="24"/>
+          <w:szCs w:val="24"/>
+        </w:rPr>
+        <w:t>-</w:t>
+      </w:r>
+      <w:r>
+        <w:rPr>
+          <w:rFonts w:ascii="Times New Roman" w:hAnsi="Times New Roman" w:cs="Times New Roman"/>
+          <w:sz w:val="24"/>
+          <w:szCs w:val="24"/>
+        </w:rPr>
+        <w:t>all the ultimate objective of this website is to provide certified mental health counseling to people who seek help while wanting to be in their safe comfort zone.</w:t>
+      </w:r>
       <w:r>
         <w:rPr>
           <w:rFonts w:ascii="Times New Roman" w:hAnsi="Times New Roman" w:cs="Times New Roman"/>
@@ -4676,80 +4438,7 @@
           <w:sz w:val="24"/>
           <w:szCs w:val="24"/>
         </w:rPr>
-        <w:t xml:space="preserve">and </w:t>
-      </w:r>
-      <w:r>
-        <w:rPr>
-          <w:rFonts w:ascii="Times New Roman" w:hAnsi="Times New Roman" w:cs="Times New Roman"/>
-          <w:sz w:val="24"/>
-          <w:szCs w:val="24"/>
-        </w:rPr>
-        <w:t xml:space="preserve">search </w:t>
-      </w:r>
-      <w:r>
-        <w:rPr>
-          <w:rFonts w:ascii="Times New Roman" w:hAnsi="Times New Roman" w:cs="Times New Roman"/>
-          <w:sz w:val="24"/>
-          <w:szCs w:val="24"/>
-        </w:rPr>
-        <w:t xml:space="preserve">the market place for a medical counselor, they can search for the appropriate counselor based on their </w:t>
-      </w:r>
-      <w:r>
-        <w:rPr>
-          <w:rFonts w:ascii="Times New Roman" w:hAnsi="Times New Roman" w:cs="Times New Roman"/>
-          <w:sz w:val="24"/>
-          <w:szCs w:val="24"/>
-        </w:rPr>
-        <w:t>problems and</w:t>
-      </w:r>
-      <w:r>
-        <w:rPr>
-          <w:rFonts w:ascii="Times New Roman" w:hAnsi="Times New Roman" w:cs="Times New Roman"/>
-          <w:sz w:val="24"/>
-          <w:szCs w:val="24"/>
-        </w:rPr>
-        <w:t xml:space="preserve"> avail the services from counselors that are specialized in the </w:t>
-      </w:r>
-      <w:r>
-        <w:rPr>
-          <w:rFonts w:ascii="Times New Roman" w:hAnsi="Times New Roman" w:cs="Times New Roman"/>
-          <w:sz w:val="24"/>
-          <w:szCs w:val="24"/>
-        </w:rPr>
-        <w:t xml:space="preserve">particular field of expertise in which </w:t>
-      </w:r>
-      <w:r>
-        <w:rPr>
-          <w:rFonts w:ascii="Times New Roman" w:hAnsi="Times New Roman" w:cs="Times New Roman"/>
-          <w:sz w:val="24"/>
-          <w:szCs w:val="24"/>
-        </w:rPr>
-        <w:t>they are facing</w:t>
-      </w:r>
-      <w:r>
-        <w:rPr>
-          <w:rFonts w:ascii="Times New Roman" w:hAnsi="Times New Roman" w:cs="Times New Roman"/>
-          <w:sz w:val="24"/>
-          <w:szCs w:val="24"/>
-        </w:rPr>
-        <w:t xml:space="preserve"> their</w:t>
-      </w:r>
-      <w:r>
-        <w:rPr>
-          <w:rFonts w:ascii="Times New Roman" w:hAnsi="Times New Roman" w:cs="Times New Roman"/>
-          <w:sz w:val="24"/>
-          <w:szCs w:val="24"/>
-        </w:rPr>
-        <w:t xml:space="preserve"> problem. </w:t>
-      </w:r>
-      <w:proofErr w:type="gramStart"/>
-      <w:r>
-        <w:rPr>
-          <w:rFonts w:ascii="Times New Roman" w:hAnsi="Times New Roman" w:cs="Times New Roman"/>
-          <w:sz w:val="24"/>
-          <w:szCs w:val="24"/>
-        </w:rPr>
-        <w:t>Field</w:t>
+        <w:t>The website</w:t>
       </w:r>
       <w:r>
         <w:rPr>
@@ -4765,172 +4454,15 @@
           <w:sz w:val="24"/>
           <w:szCs w:val="24"/>
         </w:rPr>
-        <w:t xml:space="preserve"> such as types of addictions, bi-polar disorders, marital counseling and such</w:t>
-      </w:r>
-      <w:r>
-        <w:rPr>
-          <w:rFonts w:ascii="Times New Roman" w:hAnsi="Times New Roman" w:cs="Times New Roman"/>
-          <w:sz w:val="24"/>
-          <w:szCs w:val="24"/>
-        </w:rPr>
-        <w:t xml:space="preserve"> other problems</w:t>
-      </w:r>
-      <w:r>
-        <w:rPr>
-          <w:rFonts w:ascii="Times New Roman" w:hAnsi="Times New Roman" w:cs="Times New Roman"/>
-          <w:sz w:val="24"/>
-          <w:szCs w:val="24"/>
-        </w:rPr>
-        <w:t>.</w:t>
-      </w:r>
-      <w:proofErr w:type="gramEnd"/>
-      <w:r>
-        <w:rPr>
-          <w:rFonts w:ascii="Times New Roman" w:hAnsi="Times New Roman" w:cs="Times New Roman"/>
-          <w:sz w:val="24"/>
-          <w:szCs w:val="24"/>
-        </w:rPr>
-        <w:t xml:space="preserve"> </w:t>
-      </w:r>
-      <w:r>
-        <w:rPr>
-          <w:rFonts w:ascii="Times New Roman" w:hAnsi="Times New Roman" w:cs="Times New Roman"/>
-          <w:sz w:val="24"/>
-          <w:szCs w:val="24"/>
-        </w:rPr>
-        <w:t>They can read the reviews/ratings</w:t>
-      </w:r>
-      <w:r>
-        <w:rPr>
-          <w:rFonts w:ascii="Times New Roman" w:hAnsi="Times New Roman" w:cs="Times New Roman"/>
-          <w:sz w:val="24"/>
-          <w:szCs w:val="24"/>
-        </w:rPr>
-        <w:t>,</w:t>
-      </w:r>
-      <w:r>
-        <w:rPr>
-          <w:rFonts w:ascii="Times New Roman" w:hAnsi="Times New Roman" w:cs="Times New Roman"/>
-          <w:sz w:val="24"/>
-          <w:szCs w:val="24"/>
-        </w:rPr>
-        <w:t xml:space="preserve"> charges and decide from which counselor they should seek help.</w:t>
-      </w:r>
-      <w:r>
-        <w:rPr>
-          <w:rFonts w:ascii="Times New Roman" w:hAnsi="Times New Roman" w:cs="Times New Roman"/>
-          <w:sz w:val="24"/>
-          <w:szCs w:val="24"/>
-        </w:rPr>
-        <w:t xml:space="preserve"> If they find a counselor they like</w:t>
-      </w:r>
-      <w:r>
-        <w:rPr>
-          <w:rFonts w:ascii="Times New Roman" w:hAnsi="Times New Roman" w:cs="Times New Roman"/>
-          <w:sz w:val="24"/>
-          <w:szCs w:val="24"/>
-        </w:rPr>
-        <w:t>,</w:t>
-      </w:r>
-      <w:r>
-        <w:rPr>
-          <w:rFonts w:ascii="Times New Roman" w:hAnsi="Times New Roman" w:cs="Times New Roman"/>
-          <w:sz w:val="24"/>
-          <w:szCs w:val="24"/>
-        </w:rPr>
-        <w:t xml:space="preserve"> they can book an appointment with the medical doctor. The user can leave a review after the counseling for other users. If the user is not comfortable in showing their face, they can also opt-in for text or voice call method of communication. After</w:t>
-      </w:r>
-      <w:r>
-        <w:rPr>
-          <w:rFonts w:ascii="Times New Roman" w:hAnsi="Times New Roman" w:cs="Times New Roman"/>
-          <w:sz w:val="24"/>
-          <w:szCs w:val="24"/>
-        </w:rPr>
-        <w:t>-</w:t>
-      </w:r>
-      <w:r>
-        <w:rPr>
-          <w:rFonts w:ascii="Times New Roman" w:hAnsi="Times New Roman" w:cs="Times New Roman"/>
-          <w:sz w:val="24"/>
-          <w:szCs w:val="24"/>
-        </w:rPr>
-        <w:t>all the ultimate objective of this website is to provide certified mental health counseling to people who seek help while wanting to be in their safe comfort zone.</w:t>
-      </w:r>
-      <w:r>
-        <w:rPr>
-          <w:rFonts w:ascii="Times New Roman" w:hAnsi="Times New Roman" w:cs="Times New Roman"/>
-          <w:sz w:val="24"/>
-          <w:szCs w:val="24"/>
-        </w:rPr>
-        <w:t xml:space="preserve"> </w:t>
-      </w:r>
-      <w:r>
-        <w:rPr>
-          <w:rFonts w:ascii="Times New Roman" w:hAnsi="Times New Roman" w:cs="Times New Roman"/>
-          <w:sz w:val="24"/>
-          <w:szCs w:val="24"/>
-        </w:rPr>
-        <w:t>The website</w:t>
-      </w:r>
-      <w:r>
-        <w:rPr>
-          <w:rFonts w:ascii="Times New Roman" w:hAnsi="Times New Roman" w:cs="Times New Roman"/>
-          <w:sz w:val="24"/>
-          <w:szCs w:val="24"/>
-        </w:rPr>
-        <w:t>s</w:t>
-      </w:r>
-      <w:r>
-        <w:rPr>
-          <w:rFonts w:ascii="Times New Roman" w:hAnsi="Times New Roman" w:cs="Times New Roman"/>
-          <w:sz w:val="24"/>
-          <w:szCs w:val="24"/>
-        </w:rPr>
-        <w:t xml:space="preserve"> front-end will be developed with React framework using JS ES6, Babel and many other frameworks such as bootstrap. The back-end of the server will be developed using Node.js with Express as the library for providing </w:t>
-      </w:r>
-      <w:proofErr w:type="spellStart"/>
-      <w:r>
-        <w:rPr>
-          <w:rFonts w:ascii="Times New Roman" w:hAnsi="Times New Roman" w:cs="Times New Roman"/>
-          <w:sz w:val="24"/>
-          <w:szCs w:val="24"/>
-        </w:rPr>
-        <w:t>RESTful</w:t>
-      </w:r>
-      <w:proofErr w:type="spellEnd"/>
-      <w:r>
-        <w:rPr>
-          <w:rFonts w:ascii="Times New Roman" w:hAnsi="Times New Roman" w:cs="Times New Roman"/>
-          <w:sz w:val="24"/>
-          <w:szCs w:val="24"/>
-        </w:rPr>
-        <w:t xml:space="preserve"> API.</w:t>
-      </w:r>
-      <w:r>
-        <w:rPr>
-          <w:rFonts w:ascii="Times New Roman" w:hAnsi="Times New Roman" w:cs="Times New Roman"/>
-          <w:sz w:val="24"/>
-          <w:szCs w:val="24"/>
-        </w:rPr>
-        <w:t xml:space="preserve"> The website will use </w:t>
-      </w:r>
-      <w:proofErr w:type="spellStart"/>
-      <w:r>
-        <w:rPr>
-          <w:rFonts w:ascii="Times New Roman" w:hAnsi="Times New Roman" w:cs="Times New Roman"/>
-          <w:sz w:val="24"/>
-          <w:szCs w:val="24"/>
-        </w:rPr>
-        <w:t>MongoDB</w:t>
-      </w:r>
-      <w:proofErr w:type="spellEnd"/>
-      <w:r>
-        <w:rPr>
-          <w:rFonts w:ascii="Times New Roman" w:hAnsi="Times New Roman" w:cs="Times New Roman"/>
-          <w:sz w:val="24"/>
-          <w:szCs w:val="24"/>
-        </w:rPr>
-        <w:t xml:space="preserve"> which is a NOSQL type of database.</w:t>
+        <w:t xml:space="preserve"> front-end will be developed with React framework using JS ES6, Babel and many other frameworks such as bootstrap. The back-end of the server will be developed using Node.js with Express as the library for providing RESTful API.</w:t>
+      </w:r>
+      <w:r>
+        <w:rPr>
+          <w:rFonts w:ascii="Times New Roman" w:hAnsi="Times New Roman" w:cs="Times New Roman"/>
+          <w:sz w:val="24"/>
+          <w:szCs w:val="24"/>
+        </w:rPr>
+        <w:t xml:space="preserve"> The website will use MongoDB which is a NOSQL type of database.</w:t>
       </w:r>
     </w:p>
     <w:p>
@@ -4985,27 +4517,8 @@
           <w:sz w:val="24"/>
           <w:szCs w:val="24"/>
         </w:rPr>
-        <w:t xml:space="preserve">most prominent yet neglected issues that </w:t>
-      </w:r>
-      <w:proofErr w:type="gramStart"/>
-      <w:r>
-        <w:rPr>
-          <w:rFonts w:ascii="Times New Roman" w:hAnsi="Times New Roman" w:cs="Times New Roman"/>
-          <w:sz w:val="24"/>
-          <w:szCs w:val="24"/>
-        </w:rPr>
-        <w:t>is</w:t>
-      </w:r>
-      <w:proofErr w:type="gramEnd"/>
-      <w:r>
-        <w:rPr>
-          <w:rFonts w:ascii="Times New Roman" w:hAnsi="Times New Roman" w:cs="Times New Roman"/>
-          <w:sz w:val="24"/>
-          <w:szCs w:val="24"/>
-        </w:rPr>
-        <w:t xml:space="preserve"> faced by people around the world. According to mental health statistic for England, a research study by House of Commons Library states </w:t>
-      </w:r>
-      <w:proofErr w:type="gramStart"/>
+        <w:t xml:space="preserve">most prominent yet neglected issues that is faced by people around the world. According to mental health statistic for England, a research study by House of Commons Library states </w:t>
+      </w:r>
       <w:r>
         <w:rPr>
           <w:rFonts w:ascii="Times New Roman" w:hAnsi="Times New Roman" w:cs="Times New Roman"/>
@@ -5020,44 +4533,16 @@
           <w:sz w:val="24"/>
           <w:szCs w:val="24"/>
         </w:rPr>
-        <w:t>estimation</w:t>
-      </w:r>
-      <w:proofErr w:type="gramEnd"/>
-      <w:r>
-        <w:rPr>
-          <w:rFonts w:ascii="Times New Roman" w:hAnsi="Times New Roman" w:cs="Times New Roman"/>
-          <w:sz w:val="24"/>
-          <w:szCs w:val="24"/>
-        </w:rPr>
-        <w:t xml:space="preserve"> that 1 in 6 adults have experienced a ‘common mental disorder’ like depression or anxiety in the past week. It also states that 1 in 8 children from age 5 to 19 are estimated to have at least one mental health problem.</w:t>
-      </w:r>
-      <w:r>
-        <w:rPr>
-          <w:rFonts w:ascii="Times New Roman" w:hAnsi="Times New Roman" w:cs="Times New Roman"/>
-          <w:sz w:val="24"/>
-          <w:szCs w:val="24"/>
-        </w:rPr>
-        <w:t xml:space="preserve"> This is just one study that provides </w:t>
-      </w:r>
-      <w:proofErr w:type="gramStart"/>
-      <w:r>
-        <w:rPr>
-          <w:rFonts w:ascii="Times New Roman" w:hAnsi="Times New Roman" w:cs="Times New Roman"/>
-          <w:sz w:val="24"/>
-          <w:szCs w:val="24"/>
-        </w:rPr>
-        <w:t>a miniscule</w:t>
-      </w:r>
-      <w:proofErr w:type="gramEnd"/>
-      <w:r>
-        <w:rPr>
-          <w:rFonts w:ascii="Times New Roman" w:hAnsi="Times New Roman" w:cs="Times New Roman"/>
-          <w:sz w:val="24"/>
-          <w:szCs w:val="24"/>
-        </w:rPr>
-        <w:t xml:space="preserve"> information on a very vast problem that society is facing right now. On top of this, we are facing a pandemic which is causing an economic crisis in every country. Most of the individuals that face mental </w:t>
-      </w:r>
-      <w:proofErr w:type="gramStart"/>
+        <w:t>estimation that 1 in 6 adults have experienced a ‘common mental disorder’ like depression or anxiety in the past week. It also states that 1 in 8 children from age 5 to 19 are estimated to have at least one mental health problem.</w:t>
+      </w:r>
+      <w:r>
+        <w:rPr>
+          <w:rFonts w:ascii="Times New Roman" w:hAnsi="Times New Roman" w:cs="Times New Roman"/>
+          <w:sz w:val="24"/>
+          <w:szCs w:val="24"/>
+        </w:rPr>
+        <w:t xml:space="preserve"> This is just one study that provides a miniscule information on a very vast problem that society is facing right now. On top of this, we are facing a pandemic which is causing an economic crisis in every country. Most of the individuals that face mental </w:t>
+      </w:r>
       <w:r>
         <w:rPr>
           <w:rFonts w:ascii="Times New Roman" w:hAnsi="Times New Roman" w:cs="Times New Roman"/>
@@ -5066,7 +4551,6 @@
         </w:rPr>
         <w:t>disorder,</w:t>
       </w:r>
-      <w:proofErr w:type="gramEnd"/>
       <w:r>
         <w:rPr>
           <w:rFonts w:ascii="Times New Roman" w:hAnsi="Times New Roman" w:cs="Times New Roman"/>
@@ -5109,43 +4593,7 @@
           <w:szCs w:val="24"/>
         </w:rPr>
         <w:tab/>
-        <w:t xml:space="preserve">The biggest issue regarding mental health right now is not that it happens to many </w:t>
-      </w:r>
-      <w:proofErr w:type="gramStart"/>
-      <w:r>
-        <w:rPr>
-          <w:rFonts w:ascii="Times New Roman" w:hAnsi="Times New Roman" w:cs="Times New Roman"/>
-          <w:sz w:val="24"/>
-          <w:szCs w:val="24"/>
-        </w:rPr>
-        <w:t>people,</w:t>
-      </w:r>
-      <w:proofErr w:type="gramEnd"/>
-      <w:r>
-        <w:rPr>
-          <w:rFonts w:ascii="Times New Roman" w:hAnsi="Times New Roman" w:cs="Times New Roman"/>
-          <w:sz w:val="24"/>
-          <w:szCs w:val="24"/>
-        </w:rPr>
-        <w:t xml:space="preserve"> rather it is due not being identified as a mental disorder so that it can be viewed as a problem. If it is not seen as a problem, no-one tries to correct the issue until it is too late to be corrected. All of this happens because of the stigma that is attached to mental disorder. According to a study by department of psychiatry of Leipzig University, there is proof of a particular stigma attached to seeking help for mental problems. </w:t>
-      </w:r>
-      <w:proofErr w:type="gramStart"/>
-      <w:r>
-        <w:rPr>
-          <w:rFonts w:ascii="Times New Roman" w:hAnsi="Times New Roman" w:cs="Times New Roman"/>
-          <w:sz w:val="24"/>
-          <w:szCs w:val="24"/>
-        </w:rPr>
-        <w:t>Which further leads the victims of mental disorder to never seek help.</w:t>
-      </w:r>
-      <w:proofErr w:type="gramEnd"/>
-      <w:r>
-        <w:rPr>
-          <w:rFonts w:ascii="Times New Roman" w:hAnsi="Times New Roman" w:cs="Times New Roman"/>
-          <w:sz w:val="24"/>
-          <w:szCs w:val="24"/>
-        </w:rPr>
-        <w:t xml:space="preserve"> </w:t>
+        <w:t xml:space="preserve">The biggest issue regarding mental health right now is not that it happens to many people, rather it is due not being identified as a mental disorder so that it can be viewed as a problem. If it is not seen as a problem, no-one tries to correct the issue until it is too late to be corrected. All of this happens because of the stigma that is attached to mental disorder. According to a study by department of psychiatry of Leipzig University, there is proof of a particular stigma attached to seeking help for mental problems. Which further leads the victims of mental disorder to never seek help. </w:t>
       </w:r>
       <w:r>
         <w:rPr>
@@ -5215,25 +4663,7 @@
           <w:sz w:val="24"/>
           <w:szCs w:val="24"/>
         </w:rPr>
-        <w:t xml:space="preserve">Node.js with Express library to provide a </w:t>
-      </w:r>
-      <w:proofErr w:type="spellStart"/>
-      <w:r>
-        <w:rPr>
-          <w:rFonts w:ascii="Times New Roman" w:hAnsi="Times New Roman" w:cs="Times New Roman"/>
-          <w:sz w:val="24"/>
-          <w:szCs w:val="24"/>
-        </w:rPr>
-        <w:t>RESTful</w:t>
-      </w:r>
-      <w:proofErr w:type="spellEnd"/>
-      <w:r>
-        <w:rPr>
-          <w:rFonts w:ascii="Times New Roman" w:hAnsi="Times New Roman" w:cs="Times New Roman"/>
-          <w:sz w:val="24"/>
-          <w:szCs w:val="24"/>
-        </w:rPr>
-        <w:t xml:space="preserve"> API.</w:t>
+        <w:t>Node.js with Express library to provide a RESTful API.</w:t>
       </w:r>
     </w:p>
     <w:p>
@@ -5256,79 +4686,7 @@
           <w:sz w:val="24"/>
           <w:szCs w:val="24"/>
         </w:rPr>
-        <w:t xml:space="preserve">Using </w:t>
-      </w:r>
-      <w:proofErr w:type="spellStart"/>
-      <w:r>
-        <w:rPr>
-          <w:rFonts w:ascii="Times New Roman" w:hAnsi="Times New Roman" w:cs="Times New Roman"/>
-          <w:sz w:val="24"/>
-          <w:szCs w:val="24"/>
-        </w:rPr>
-        <w:t>MongoDB</w:t>
-      </w:r>
-      <w:proofErr w:type="spellEnd"/>
-      <w:r>
-        <w:rPr>
-          <w:rFonts w:ascii="Times New Roman" w:hAnsi="Times New Roman" w:cs="Times New Roman"/>
-          <w:sz w:val="24"/>
-          <w:szCs w:val="24"/>
-        </w:rPr>
-        <w:t xml:space="preserve"> as a database for the application. The </w:t>
-      </w:r>
-      <w:proofErr w:type="spellStart"/>
-      <w:r>
-        <w:rPr>
-          <w:rFonts w:ascii="Times New Roman" w:hAnsi="Times New Roman" w:cs="Times New Roman"/>
-          <w:sz w:val="24"/>
-          <w:szCs w:val="24"/>
-        </w:rPr>
-        <w:t>NoSQL</w:t>
-      </w:r>
-      <w:proofErr w:type="spellEnd"/>
-      <w:r>
-        <w:rPr>
-          <w:rFonts w:ascii="Times New Roman" w:hAnsi="Times New Roman" w:cs="Times New Roman"/>
-          <w:sz w:val="24"/>
-          <w:szCs w:val="24"/>
-        </w:rPr>
-        <w:t xml:space="preserve"> based storage is flexible and the flexibility it allows to change the storage structure of the documents is very well suited for the project in development. </w:t>
-      </w:r>
-      <w:proofErr w:type="spellStart"/>
-      <w:r>
-        <w:rPr>
-          <w:rFonts w:ascii="Times New Roman" w:hAnsi="Times New Roman" w:cs="Times New Roman"/>
-          <w:sz w:val="24"/>
-          <w:szCs w:val="24"/>
-        </w:rPr>
-        <w:t>MongoDB</w:t>
-      </w:r>
-      <w:proofErr w:type="spellEnd"/>
-      <w:r>
-        <w:rPr>
-          <w:rFonts w:ascii="Times New Roman" w:hAnsi="Times New Roman" w:cs="Times New Roman"/>
-          <w:sz w:val="24"/>
-          <w:szCs w:val="24"/>
-        </w:rPr>
-        <w:t xml:space="preserve"> will not be directly used inside </w:t>
-      </w:r>
-      <w:proofErr w:type="gramStart"/>
-      <w:r>
-        <w:rPr>
-          <w:rFonts w:ascii="Times New Roman" w:hAnsi="Times New Roman" w:cs="Times New Roman"/>
-          <w:sz w:val="24"/>
-          <w:szCs w:val="24"/>
-        </w:rPr>
-        <w:t>Node.js,</w:t>
-      </w:r>
-      <w:proofErr w:type="gramEnd"/>
-      <w:r>
-        <w:rPr>
-          <w:rFonts w:ascii="Times New Roman" w:hAnsi="Times New Roman" w:cs="Times New Roman"/>
-          <w:sz w:val="24"/>
-          <w:szCs w:val="24"/>
-        </w:rPr>
-        <w:t xml:space="preserve"> instead mongoose library will be used for cleaner and readable code.</w:t>
+        <w:t>Using MongoDB as a database for the application. The NoSQL based storage is flexible and the flexibility it allows to change the storage structure of the documents is very well suited for the project in development. MongoDB will not be directly used inside Node.js, instead mongoose library will be used for cleaner and readable code.</w:t>
       </w:r>
     </w:p>
     <w:p>
@@ -5441,25 +4799,7 @@
           <w:sz w:val="24"/>
           <w:szCs w:val="24"/>
         </w:rPr>
-        <w:t xml:space="preserve"> the doctors will leave a remark regarding the </w:t>
-      </w:r>
-      <w:proofErr w:type="gramStart"/>
-      <w:r>
-        <w:rPr>
-          <w:rFonts w:ascii="Times New Roman" w:hAnsi="Times New Roman" w:cs="Times New Roman"/>
-          <w:sz w:val="24"/>
-          <w:szCs w:val="24"/>
-        </w:rPr>
-        <w:t>patient,</w:t>
-      </w:r>
-      <w:proofErr w:type="gramEnd"/>
-      <w:r>
-        <w:rPr>
-          <w:rFonts w:ascii="Times New Roman" w:hAnsi="Times New Roman" w:cs="Times New Roman"/>
-          <w:sz w:val="24"/>
-          <w:szCs w:val="24"/>
-        </w:rPr>
-        <w:t xml:space="preserve"> the data can be used for further research and development of software.  </w:t>
+        <w:t xml:space="preserve"> the doctors will leave a remark regarding the patient, the data can be used for further research and development of software.  </w:t>
       </w:r>
     </w:p>
     <w:p>
@@ -5484,7 +4824,7 @@
           <w:lang w:val="en-IN" w:eastAsia="en-IN"/>
         </w:rPr>
         <w:drawing>
-          <wp:inline distT="0" distB="0" distL="0" distR="0">
+          <wp:inline distT="0" distB="0" distL="0" distR="0" wp14:anchorId="2666A3D8" wp14:editId="4AA857C8">
             <wp:extent cx="5943600" cy="4279265"/>
             <wp:effectExtent l="0" t="0" r="0" b="6985"/>
             <wp:docPr id="1" name="Picture 1"/>
@@ -5502,7 +4842,7 @@
                     <a:blip r:embed="rId12" cstate="print">
                       <a:extLst>
                         <a:ext uri="{28A0092B-C50C-407E-A947-70E740481C1C}">
-                          <a14:useLocalDpi xmlns:a14="http://schemas.microsoft.com/office/drawing/2010/main" xmlns:wps="http://schemas.microsoft.com/office/word/2010/wordprocessingShape" xmlns:wpi="http://schemas.microsoft.com/office/word/2010/wordprocessingInk" xmlns:wpg="http://schemas.microsoft.com/office/word/2010/wordprocessingGroup" xmlns:w16se="http://schemas.microsoft.com/office/word/2015/wordml/symex" xmlns:w16sdtdh="http://schemas.microsoft.com/office/word/2020/wordml/sdtdatahash" xmlns:w16="http://schemas.microsoft.com/office/word/2018/wordml" xmlns:w16cid="http://schemas.microsoft.com/office/word/2016/wordml/cid" xmlns:w16cex="http://schemas.microsoft.com/office/word/2018/wordml/cex" xmlns:w15="http://schemas.microsoft.com/office/word/2012/wordml" xmlns:w14="http://schemas.microsoft.com/office/word/2010/wordml" xmlns:w="http://schemas.openxmlformats.org/wordprocessingml/2006/main" xmlns:w10="urn:schemas-microsoft-com:office:word" xmlns:wp14="http://schemas.microsoft.com/office/word/2010/wordprocessingDrawing" xmlns:v="urn:schemas-microsoft-com:vml" xmlns:o="urn:schemas-microsoft-com:office:office" xmlns:am3d="http://schemas.microsoft.com/office/drawing/2017/model3d" xmlns:aink="http://schemas.microsoft.com/office/drawing/2016/ink" xmlns:mc="http://schemas.openxmlformats.org/markup-compatibility/2006" xmlns:cx8="http://schemas.microsoft.com/office/drawing/2016/5/14/chartex" xmlns:cx7="http://schemas.microsoft.com/office/drawing/2016/5/13/chartex" xmlns:cx6="http://schemas.microsoft.com/office/drawing/2016/5/12/chartex" xmlns:cx5="http://schemas.microsoft.com/office/drawing/2016/5/11/chartex" xmlns:cx4="http://schemas.microsoft.com/office/drawing/2016/5/10/chartex" xmlns:cx3="http://schemas.microsoft.com/office/drawing/2016/5/9/chartex" xmlns:cx2="http://schemas.microsoft.com/office/drawing/2015/10/21/chartex" xmlns:cx1="http://schemas.microsoft.com/office/drawing/2015/9/8/chartex" xmlns:cx="http://schemas.microsoft.com/office/drawing/2014/chartex" xmlns:wpc="http://schemas.microsoft.com/office/word/2010/wordprocessingCanvas" xmlns="" val="0"/>
+                          <a14:useLocalDpi xmlns:a14="http://schemas.microsoft.com/office/drawing/2010/main" val="0"/>
                         </a:ext>
                       </a:extLst>
                     </a:blip>
@@ -5557,7 +4897,7 @@
         </w:rPr>
         <w:lastRenderedPageBreak/>
         <w:drawing>
-          <wp:inline distT="0" distB="0" distL="0" distR="0">
+          <wp:inline distT="0" distB="0" distL="0" distR="0" wp14:anchorId="373C63FB" wp14:editId="22D4633C">
             <wp:extent cx="3867690" cy="8211696"/>
             <wp:effectExtent l="0" t="0" r="0" b="0"/>
             <wp:docPr id="3" name="Picture 3"/>
@@ -5575,7 +4915,7 @@
                     <a:blip r:embed="rId13" cstate="print">
                       <a:extLst>
                         <a:ext uri="{28A0092B-C50C-407E-A947-70E740481C1C}">
-                          <a14:useLocalDpi xmlns:a14="http://schemas.microsoft.com/office/drawing/2010/main" xmlns:wps="http://schemas.microsoft.com/office/word/2010/wordprocessingShape" xmlns:wpi="http://schemas.microsoft.com/office/word/2010/wordprocessingInk" xmlns:wpg="http://schemas.microsoft.com/office/word/2010/wordprocessingGroup" xmlns:w16se="http://schemas.microsoft.com/office/word/2015/wordml/symex" xmlns:w16sdtdh="http://schemas.microsoft.com/office/word/2020/wordml/sdtdatahash" xmlns:w16="http://schemas.microsoft.com/office/word/2018/wordml" xmlns:w16cid="http://schemas.microsoft.com/office/word/2016/wordml/cid" xmlns:w16cex="http://schemas.microsoft.com/office/word/2018/wordml/cex" xmlns:w15="http://schemas.microsoft.com/office/word/2012/wordml" xmlns:w14="http://schemas.microsoft.com/office/word/2010/wordml" xmlns:w="http://schemas.openxmlformats.org/wordprocessingml/2006/main" xmlns:w10="urn:schemas-microsoft-com:office:word" xmlns:wp14="http://schemas.microsoft.com/office/word/2010/wordprocessingDrawing" xmlns:v="urn:schemas-microsoft-com:vml" xmlns:o="urn:schemas-microsoft-com:office:office" xmlns:am3d="http://schemas.microsoft.com/office/drawing/2017/model3d" xmlns:aink="http://schemas.microsoft.com/office/drawing/2016/ink" xmlns:mc="http://schemas.openxmlformats.org/markup-compatibility/2006" xmlns:cx8="http://schemas.microsoft.com/office/drawing/2016/5/14/chartex" xmlns:cx7="http://schemas.microsoft.com/office/drawing/2016/5/13/chartex" xmlns:cx6="http://schemas.microsoft.com/office/drawing/2016/5/12/chartex" xmlns:cx5="http://schemas.microsoft.com/office/drawing/2016/5/11/chartex" xmlns:cx4="http://schemas.microsoft.com/office/drawing/2016/5/10/chartex" xmlns:cx3="http://schemas.microsoft.com/office/drawing/2016/5/9/chartex" xmlns:cx2="http://schemas.microsoft.com/office/drawing/2015/10/21/chartex" xmlns:cx1="http://schemas.microsoft.com/office/drawing/2015/9/8/chartex" xmlns:cx="http://schemas.microsoft.com/office/drawing/2014/chartex" xmlns:wpc="http://schemas.microsoft.com/office/word/2010/wordprocessingCanvas" xmlns="" val="0"/>
+                          <a14:useLocalDpi xmlns:a14="http://schemas.microsoft.com/office/drawing/2010/main" val="0"/>
                         </a:ext>
                       </a:extLst>
                     </a:blip>
@@ -5647,25 +4987,7 @@
           <w:sz w:val="24"/>
           <w:szCs w:val="24"/>
         </w:rPr>
-        <w:t xml:space="preserve">The major elements before we dive into the development of this website are </w:t>
-      </w:r>
-      <w:proofErr w:type="spellStart"/>
-      <w:r>
-        <w:rPr>
-          <w:rFonts w:ascii="Times New Roman" w:hAnsi="Times New Roman" w:cs="Times New Roman"/>
-          <w:sz w:val="24"/>
-          <w:szCs w:val="24"/>
-        </w:rPr>
-        <w:t>scientifical</w:t>
-      </w:r>
-      <w:proofErr w:type="spellEnd"/>
-      <w:r>
-        <w:rPr>
-          <w:rFonts w:ascii="Times New Roman" w:hAnsi="Times New Roman" w:cs="Times New Roman"/>
-          <w:sz w:val="24"/>
-          <w:szCs w:val="24"/>
-        </w:rPr>
-        <w:t xml:space="preserve"> reason and requirement of such website to exist in the first place. Another element is estimating and anticipating the effectiveness of such type of online counseling and how likely it is to genuinely provide help to such patients. </w:t>
+        <w:t xml:space="preserve">The major elements before we dive into the development of this website are scientifical reason and requirement of such website to exist in the first place. Another element is estimating and anticipating the effectiveness of such type of online counseling and how likely it is to genuinely provide help to such patients. </w:t>
       </w:r>
       <w:r>
         <w:rPr>
@@ -5779,25 +5101,7 @@
           <w:sz w:val="24"/>
           <w:szCs w:val="24"/>
         </w:rPr>
-        <w:t xml:space="preserve">Not every one of these cases </w:t>
-      </w:r>
-      <w:proofErr w:type="gramStart"/>
-      <w:r>
-        <w:rPr>
-          <w:rFonts w:ascii="Times New Roman" w:hAnsi="Times New Roman" w:cs="Times New Roman"/>
-          <w:sz w:val="24"/>
-          <w:szCs w:val="24"/>
-        </w:rPr>
-        <w:t>require</w:t>
-      </w:r>
-      <w:proofErr w:type="gramEnd"/>
-      <w:r>
-        <w:rPr>
-          <w:rFonts w:ascii="Times New Roman" w:hAnsi="Times New Roman" w:cs="Times New Roman"/>
-          <w:sz w:val="24"/>
-          <w:szCs w:val="24"/>
-        </w:rPr>
-        <w:t xml:space="preserve"> medical care from a professional but some of them do. The paper by </w:t>
+        <w:t xml:space="preserve">Not every one of these cases require medical care from a professional but some of them do. The paper by </w:t>
       </w:r>
       <w:sdt>
         <w:sdtPr>
@@ -5809,6 +5113,7 @@
           <w:id w:val="-202479797"/>
           <w:citation/>
         </w:sdtPr>
+        <w:sdtEndPr/>
         <w:sdtContent>
           <w:r>
             <w:rPr>
@@ -5930,6 +5235,7 @@
           <w:id w:val="-523631338"/>
           <w:citation/>
         </w:sdtPr>
+        <w:sdtEndPr/>
         <w:sdtContent>
           <w:r>
             <w:rPr>
@@ -5988,43 +5294,7 @@
           <w:sz w:val="24"/>
           <w:szCs w:val="24"/>
         </w:rPr>
-        <w:t xml:space="preserve">They conducted a study with 1300 adults randomly sampled from Australian community. The sample was given a questionnaire consisting of questions like depression vignette and, demographics, depression experiences, and symptoms. </w:t>
-      </w:r>
-      <w:proofErr w:type="gramStart"/>
-      <w:r>
-        <w:rPr>
-          <w:rFonts w:ascii="Times New Roman" w:hAnsi="Times New Roman" w:cs="Times New Roman"/>
-          <w:sz w:val="24"/>
-          <w:szCs w:val="24"/>
-        </w:rPr>
-        <w:t>If the person was facing any symptoms currently.</w:t>
-      </w:r>
-      <w:proofErr w:type="gramEnd"/>
-      <w:r>
-        <w:rPr>
-          <w:rFonts w:ascii="Times New Roman" w:hAnsi="Times New Roman" w:cs="Times New Roman"/>
-          <w:sz w:val="24"/>
-          <w:szCs w:val="24"/>
-        </w:rPr>
-        <w:t xml:space="preserve"> One of the most important </w:t>
-      </w:r>
-      <w:proofErr w:type="gramStart"/>
-      <w:r>
-        <w:rPr>
-          <w:rFonts w:ascii="Times New Roman" w:hAnsi="Times New Roman" w:cs="Times New Roman"/>
-          <w:sz w:val="24"/>
-          <w:szCs w:val="24"/>
-        </w:rPr>
-        <w:t>question</w:t>
-      </w:r>
-      <w:proofErr w:type="gramEnd"/>
-      <w:r>
-        <w:rPr>
-          <w:rFonts w:ascii="Times New Roman" w:hAnsi="Times New Roman" w:cs="Times New Roman"/>
-          <w:sz w:val="24"/>
-          <w:szCs w:val="24"/>
-        </w:rPr>
-        <w:t xml:space="preserve"> was focused on how they perceived themselves in contrast to earlier paper where it was mainly focused people around the subject. The study concluded by stating that in general many people thought that they felt embarrassed from seeking help. They believed that the action of seeking help will change the way people would think about them and refused to take action. Although the responses did vary, the key factors were self-embarrassment and expectations that </w:t>
+        <w:t xml:space="preserve">They conducted a study with 1300 adults randomly sampled from Australian community. The sample was given a questionnaire consisting of questions like depression vignette and, demographics, depression experiences, and symptoms. If the person was facing any symptoms currently. One of the most important question was focused on how they perceived themselves in contrast to earlier paper where it was mainly focused people around the subject. The study concluded by stating that in general many people thought that they felt embarrassed from seeking help. They believed that the action of seeking help will change the way people would think about them and refused to take action. Although the responses did vary, the key factors were self-embarrassment and expectations that </w:t>
       </w:r>
       <w:r>
         <w:rPr>
@@ -6044,7 +5314,6 @@
           <w:szCs w:val="24"/>
         </w:rPr>
       </w:pPr>
-      <w:proofErr w:type="gramStart"/>
       <w:r>
         <w:rPr>
           <w:rFonts w:ascii="Times New Roman" w:hAnsi="Times New Roman" w:cs="Times New Roman"/>
@@ -6063,6 +5332,7 @@
           <w:id w:val="-1079130733"/>
           <w:citation/>
         </w:sdtPr>
+        <w:sdtEndPr/>
         <w:sdtContent>
           <w:r>
             <w:rPr>
@@ -6113,52 +5383,7 @@
           <w:sz w:val="24"/>
           <w:szCs w:val="24"/>
         </w:rPr>
-        <w:t xml:space="preserve"> shows the grave impacts of covid-19 on the society.</w:t>
-      </w:r>
-      <w:proofErr w:type="gramEnd"/>
-      <w:r>
-        <w:rPr>
-          <w:rFonts w:ascii="Times New Roman" w:hAnsi="Times New Roman" w:cs="Times New Roman"/>
-          <w:sz w:val="24"/>
-          <w:szCs w:val="24"/>
-        </w:rPr>
-        <w:t xml:space="preserve"> The paper states that as of march 19, 2020 there were 1</w:t>
-      </w:r>
-      <w:proofErr w:type="gramStart"/>
-      <w:r>
-        <w:rPr>
-          <w:rFonts w:ascii="Times New Roman" w:hAnsi="Times New Roman" w:cs="Times New Roman"/>
-          <w:sz w:val="24"/>
-          <w:szCs w:val="24"/>
-        </w:rPr>
-        <w:t>,98,000</w:t>
-      </w:r>
-      <w:proofErr w:type="gramEnd"/>
-      <w:r>
-        <w:rPr>
-          <w:rFonts w:ascii="Times New Roman" w:hAnsi="Times New Roman" w:cs="Times New Roman"/>
-          <w:sz w:val="24"/>
-          <w:szCs w:val="24"/>
-        </w:rPr>
-        <w:t xml:space="preserve"> </w:t>
-      </w:r>
-      <w:proofErr w:type="spellStart"/>
-      <w:r>
-        <w:rPr>
-          <w:rFonts w:ascii="Times New Roman" w:hAnsi="Times New Roman" w:cs="Times New Roman"/>
-          <w:sz w:val="24"/>
-          <w:szCs w:val="24"/>
-        </w:rPr>
-        <w:t>covid</w:t>
-      </w:r>
-      <w:proofErr w:type="spellEnd"/>
-      <w:r>
-        <w:rPr>
-          <w:rFonts w:ascii="Times New Roman" w:hAnsi="Times New Roman" w:cs="Times New Roman"/>
-          <w:sz w:val="24"/>
-          <w:szCs w:val="24"/>
-        </w:rPr>
-        <w:t xml:space="preserve"> infections recorded globally. At the time of this study </w:t>
+        <w:t xml:space="preserve"> shows the grave impacts of covid-19 on the society. The paper states that as of march 19, 2020 there were 1,98,000 covid infections recorded globally. At the time of this study </w:t>
       </w:r>
       <w:r>
         <w:rPr>
@@ -6223,43 +5448,7 @@
           <w:sz w:val="24"/>
           <w:szCs w:val="24"/>
         </w:rPr>
-        <w:t xml:space="preserve">ovid-19 on the society to also being addressed as one of the biggest issues that are needed to be treated </w:t>
-      </w:r>
-      <w:proofErr w:type="gramStart"/>
-      <w:r>
-        <w:rPr>
-          <w:rFonts w:ascii="Times New Roman" w:hAnsi="Times New Roman" w:cs="Times New Roman"/>
-          <w:sz w:val="24"/>
-          <w:szCs w:val="24"/>
-        </w:rPr>
-        <w:t>can cannot</w:t>
-      </w:r>
-      <w:proofErr w:type="gramEnd"/>
-      <w:r>
-        <w:rPr>
-          <w:rFonts w:ascii="Times New Roman" w:hAnsi="Times New Roman" w:cs="Times New Roman"/>
-          <w:sz w:val="24"/>
-          <w:szCs w:val="24"/>
-        </w:rPr>
-        <w:t xml:space="preserve"> be overlooked. The solution of any kind of </w:t>
-      </w:r>
-      <w:proofErr w:type="spellStart"/>
-      <w:r>
-        <w:rPr>
-          <w:rFonts w:ascii="Times New Roman" w:hAnsi="Times New Roman" w:cs="Times New Roman"/>
-          <w:sz w:val="24"/>
-          <w:szCs w:val="24"/>
-        </w:rPr>
-        <w:t>telehealth</w:t>
-      </w:r>
-      <w:proofErr w:type="spellEnd"/>
-      <w:r>
-        <w:rPr>
-          <w:rFonts w:ascii="Times New Roman" w:hAnsi="Times New Roman" w:cs="Times New Roman"/>
-          <w:sz w:val="24"/>
-          <w:szCs w:val="24"/>
-        </w:rPr>
-        <w:t>, video-conference, e-mail, telephone, voice-call on any devices can be one of best and most powerful weapons against fighting these issue</w:t>
+        <w:t>ovid-19 on the society to also being addressed as one of the biggest issues that are needed to be treated can cannot be overlooked. The solution of any kind of telehealth, video-conference, e-mail, telephone, voice-call on any devices can be one of best and most powerful weapons against fighting these issue</w:t>
       </w:r>
       <w:r>
         <w:rPr>
@@ -6324,25 +5513,7 @@
           <w:szCs w:val="24"/>
         </w:rPr>
         <w:lastRenderedPageBreak/>
-        <w:t xml:space="preserve">homes, and loved ones are using substances like alcohol or other drugs to cope up with losses. These are not the correct way to address these issues, and are likely to turn these acute conditions into chronic conditions which will leave life changing impacts on these people. It is observed that china is already addressing mental health issues and actively providing various </w:t>
-      </w:r>
-      <w:proofErr w:type="spellStart"/>
-      <w:r>
-        <w:rPr>
-          <w:rFonts w:ascii="Times New Roman" w:hAnsi="Times New Roman" w:cs="Times New Roman"/>
-          <w:sz w:val="24"/>
-          <w:szCs w:val="24"/>
-        </w:rPr>
-        <w:t>telehealth</w:t>
-      </w:r>
-      <w:proofErr w:type="spellEnd"/>
-      <w:r>
-        <w:rPr>
-          <w:rFonts w:ascii="Times New Roman" w:hAnsi="Times New Roman" w:cs="Times New Roman"/>
-          <w:sz w:val="24"/>
-          <w:szCs w:val="24"/>
-        </w:rPr>
-        <w:t xml:space="preserve"> se</w:t>
+        <w:t>homes, and loved ones are using substances like alcohol or other drugs to cope up with losses. These are not the correct way to address these issues, and are likely to turn these acute conditions into chronic conditions which will leave life changing impacts on these people. It is observed that china is already addressing mental health issues and actively providing various telehealth se</w:t>
       </w:r>
       <w:r>
         <w:rPr>
@@ -6436,6 +5607,7 @@
           <w:id w:val="-2078890960"/>
           <w:citation/>
         </w:sdtPr>
+        <w:sdtEndPr/>
         <w:sdtContent>
           <w:r>
             <w:rPr>
@@ -6486,225 +5658,81 @@
           <w:sz w:val="24"/>
           <w:szCs w:val="24"/>
         </w:rPr>
+        <w:t xml:space="preserve"> provides a great perspective from the side of clinicians who are recently trying the new method of delivering their service.</w:t>
+      </w:r>
+      <w:r>
+        <w:rPr>
+          <w:rFonts w:ascii="Times New Roman" w:hAnsi="Times New Roman" w:cs="Times New Roman"/>
+          <w:sz w:val="24"/>
+          <w:szCs w:val="24"/>
+        </w:rPr>
+        <w:t xml:space="preserve"> Image rescripting (ImRs) is a technique used to treat patients suffering from PTSD or related intrusions.</w:t>
+      </w:r>
+      <w:r>
+        <w:rPr>
+          <w:rFonts w:ascii="Times New Roman" w:hAnsi="Times New Roman" w:cs="Times New Roman"/>
+          <w:sz w:val="24"/>
+          <w:szCs w:val="24"/>
+        </w:rPr>
+        <w:t xml:space="preserve"> It is found useful and effective on many cases of OCD, depression, PTSD, BPD, binge eating disorder, body dysmorphic disorder, paranoia, hallucinations and many other such disorders. The technique focuses on recalling a traumatic instance occurrence in patient’s life and providing an alternative or rather a safer narrative to the actual occurrence. This allows the patient to modify and provide themselves a safer ending which leads to changing the emotions attached to the traumatic experience. When the face-to-face delivery of such techniques are nearly impossible due to the emergence of COVID-19</w:t>
+      </w:r>
+      <w:r>
+        <w:rPr>
+          <w:rFonts w:ascii="Times New Roman" w:hAnsi="Times New Roman" w:cs="Times New Roman"/>
+          <w:sz w:val="24"/>
+          <w:szCs w:val="24"/>
+        </w:rPr>
+        <w:t>, there is a need to place an alternative to this issue. The paper also states that previous systematic reviews have found quality, satisfaction, dropout rates of the face-to-face are almost identical to telehealth.</w:t>
+      </w:r>
+      <w:r>
+        <w:rPr>
+          <w:rFonts w:ascii="Times New Roman" w:hAnsi="Times New Roman" w:cs="Times New Roman"/>
+          <w:sz w:val="24"/>
+          <w:szCs w:val="24"/>
+        </w:rPr>
+        <w:t xml:space="preserve"> After conducting a review, one of the most important findings were that people (clinicians and patients) both were arguably under lower stress in countries with lower death rates, countries like Australia compared to countries like Netherlands where there was a surge of cases (waves). On top of that there were restrictions placed in such countries which incentivized patients and doctors both for choosing tele-communication over face-to-face treatment. One of the other important findings were that people with big houses, and multiple rooms with thick walls were </w:t>
+      </w:r>
+      <w:r>
+        <w:rPr>
+          <w:rFonts w:ascii="Times New Roman" w:hAnsi="Times New Roman" w:cs="Times New Roman"/>
+          <w:sz w:val="24"/>
+          <w:szCs w:val="24"/>
+        </w:rPr>
+        <w:lastRenderedPageBreak/>
+        <w:t xml:space="preserve">generally having more positive and effective treatment compared to those who were attending with housemates, wife or other family members around. It tells us strikingly, that patients prefer being alone with the doctor during the treatment. It is recommended by the doctors that delivery of ImRs should be done </w:t>
+      </w:r>
+      <w:r>
+        <w:rPr>
+          <w:rFonts w:ascii="Times New Roman" w:hAnsi="Times New Roman" w:cs="Times New Roman"/>
+          <w:sz w:val="24"/>
+          <w:szCs w:val="24"/>
+        </w:rPr>
+        <w:t>in a</w:t>
+      </w:r>
+      <w:r>
+        <w:rPr>
+          <w:rFonts w:ascii="Times New Roman" w:hAnsi="Times New Roman" w:cs="Times New Roman"/>
+          <w:sz w:val="24"/>
+          <w:szCs w:val="24"/>
+        </w:rPr>
+        <w:t xml:space="preserve"> safer environment where patient is not just physically safe</w:t>
+      </w:r>
+      <w:r>
+        <w:rPr>
+          <w:rFonts w:ascii="Times New Roman" w:hAnsi="Times New Roman" w:cs="Times New Roman"/>
+          <w:sz w:val="24"/>
+          <w:szCs w:val="24"/>
+        </w:rPr>
+        <w:t xml:space="preserve"> but rather when</w:t>
+      </w:r>
+      <w:r>
+        <w:rPr>
+          <w:rFonts w:ascii="Times New Roman" w:hAnsi="Times New Roman" w:cs="Times New Roman"/>
+          <w:sz w:val="24"/>
+          <w:szCs w:val="24"/>
+        </w:rPr>
         <w:t xml:space="preserve"> </w:t>
       </w:r>
-      <w:proofErr w:type="gramStart"/>
-      <w:r>
-        <w:rPr>
-          <w:rFonts w:ascii="Times New Roman" w:hAnsi="Times New Roman" w:cs="Times New Roman"/>
-          <w:sz w:val="24"/>
-          <w:szCs w:val="24"/>
-        </w:rPr>
-        <w:t>provides</w:t>
-      </w:r>
-      <w:proofErr w:type="gramEnd"/>
-      <w:r>
-        <w:rPr>
-          <w:rFonts w:ascii="Times New Roman" w:hAnsi="Times New Roman" w:cs="Times New Roman"/>
-          <w:sz w:val="24"/>
-          <w:szCs w:val="24"/>
-        </w:rPr>
-        <w:t xml:space="preserve"> a great perspective from the side of clinicians who are recently trying the new method of delivering their service.</w:t>
-      </w:r>
-      <w:r>
-        <w:rPr>
-          <w:rFonts w:ascii="Times New Roman" w:hAnsi="Times New Roman" w:cs="Times New Roman"/>
-          <w:sz w:val="24"/>
-          <w:szCs w:val="24"/>
-        </w:rPr>
-        <w:t xml:space="preserve"> Image </w:t>
-      </w:r>
-      <w:proofErr w:type="spellStart"/>
-      <w:r>
-        <w:rPr>
-          <w:rFonts w:ascii="Times New Roman" w:hAnsi="Times New Roman" w:cs="Times New Roman"/>
-          <w:sz w:val="24"/>
-          <w:szCs w:val="24"/>
-        </w:rPr>
-        <w:t>rescripting</w:t>
-      </w:r>
-      <w:proofErr w:type="spellEnd"/>
-      <w:r>
-        <w:rPr>
-          <w:rFonts w:ascii="Times New Roman" w:hAnsi="Times New Roman" w:cs="Times New Roman"/>
-          <w:sz w:val="24"/>
-          <w:szCs w:val="24"/>
-        </w:rPr>
-        <w:t xml:space="preserve"> (</w:t>
-      </w:r>
-      <w:proofErr w:type="spellStart"/>
-      <w:r>
-        <w:rPr>
-          <w:rFonts w:ascii="Times New Roman" w:hAnsi="Times New Roman" w:cs="Times New Roman"/>
-          <w:sz w:val="24"/>
-          <w:szCs w:val="24"/>
-        </w:rPr>
-        <w:t>ImRs</w:t>
-      </w:r>
-      <w:proofErr w:type="spellEnd"/>
-      <w:r>
-        <w:rPr>
-          <w:rFonts w:ascii="Times New Roman" w:hAnsi="Times New Roman" w:cs="Times New Roman"/>
-          <w:sz w:val="24"/>
-          <w:szCs w:val="24"/>
-        </w:rPr>
-        <w:t>) is a technique used to treat patients suffering from PTSD or related intrusions.</w:t>
-      </w:r>
-      <w:r>
-        <w:rPr>
-          <w:rFonts w:ascii="Times New Roman" w:hAnsi="Times New Roman" w:cs="Times New Roman"/>
-          <w:sz w:val="24"/>
-          <w:szCs w:val="24"/>
-        </w:rPr>
-        <w:t xml:space="preserve"> It is found useful and effective on many cases of OCD, depression, PTSD, BPD, binge eating disorder, body </w:t>
-      </w:r>
-      <w:proofErr w:type="spellStart"/>
-      <w:r>
-        <w:rPr>
-          <w:rFonts w:ascii="Times New Roman" w:hAnsi="Times New Roman" w:cs="Times New Roman"/>
-          <w:sz w:val="24"/>
-          <w:szCs w:val="24"/>
-        </w:rPr>
-        <w:t>dysmorphic</w:t>
-      </w:r>
-      <w:proofErr w:type="spellEnd"/>
-      <w:r>
-        <w:rPr>
-          <w:rFonts w:ascii="Times New Roman" w:hAnsi="Times New Roman" w:cs="Times New Roman"/>
-          <w:sz w:val="24"/>
-          <w:szCs w:val="24"/>
-        </w:rPr>
-        <w:t xml:space="preserve"> disorder, paranoia, hallucinations and many other such disorders. The technique focuses on recalling a traumatic instance occurrence in patient’s life and providing an alternative or rather a safer narrative to the actual occurrence. This allows the patient to modify and provide themselves a safer ending which leads to changing the emotions attached to the traumatic experience. When the face-to-face </w:t>
-      </w:r>
-      <w:proofErr w:type="gramStart"/>
-      <w:r>
-        <w:rPr>
-          <w:rFonts w:ascii="Times New Roman" w:hAnsi="Times New Roman" w:cs="Times New Roman"/>
-          <w:sz w:val="24"/>
-          <w:szCs w:val="24"/>
-        </w:rPr>
-        <w:t>delivery of such techniques are</w:t>
-      </w:r>
-      <w:proofErr w:type="gramEnd"/>
-      <w:r>
-        <w:rPr>
-          <w:rFonts w:ascii="Times New Roman" w:hAnsi="Times New Roman" w:cs="Times New Roman"/>
-          <w:sz w:val="24"/>
-          <w:szCs w:val="24"/>
-        </w:rPr>
-        <w:t xml:space="preserve"> nearly impossible due to the emergence of COVID-19</w:t>
-      </w:r>
-      <w:r>
-        <w:rPr>
-          <w:rFonts w:ascii="Times New Roman" w:hAnsi="Times New Roman" w:cs="Times New Roman"/>
-          <w:sz w:val="24"/>
-          <w:szCs w:val="24"/>
-        </w:rPr>
-        <w:t xml:space="preserve">, there is a need to place an alternative to this issue. The paper also states that previous systematic reviews have found quality, satisfaction, dropout rates of the face-to-face are almost identical to </w:t>
-      </w:r>
-      <w:proofErr w:type="spellStart"/>
-      <w:r>
-        <w:rPr>
-          <w:rFonts w:ascii="Times New Roman" w:hAnsi="Times New Roman" w:cs="Times New Roman"/>
-          <w:sz w:val="24"/>
-          <w:szCs w:val="24"/>
-        </w:rPr>
-        <w:t>telehealth</w:t>
-      </w:r>
-      <w:proofErr w:type="spellEnd"/>
-      <w:r>
-        <w:rPr>
-          <w:rFonts w:ascii="Times New Roman" w:hAnsi="Times New Roman" w:cs="Times New Roman"/>
-          <w:sz w:val="24"/>
-          <w:szCs w:val="24"/>
-        </w:rPr>
-        <w:t>.</w:t>
-      </w:r>
-      <w:r>
-        <w:rPr>
-          <w:rFonts w:ascii="Times New Roman" w:hAnsi="Times New Roman" w:cs="Times New Roman"/>
-          <w:sz w:val="24"/>
-          <w:szCs w:val="24"/>
-        </w:rPr>
-        <w:t xml:space="preserve"> After conducting a review, one of the most important findings were that people (clinicians and patients) both were arguably under lower stress in countries with lower death rates, countries like Australia compared to countries like Netherlands where there was a surge of cases (waves). On top of that there were restrictions placed in such countries which incentivized patients and doctors both for choosing </w:t>
-      </w:r>
-      <w:proofErr w:type="spellStart"/>
-      <w:r>
-        <w:rPr>
-          <w:rFonts w:ascii="Times New Roman" w:hAnsi="Times New Roman" w:cs="Times New Roman"/>
-          <w:sz w:val="24"/>
-          <w:szCs w:val="24"/>
-        </w:rPr>
-        <w:t>tele</w:t>
-      </w:r>
-      <w:proofErr w:type="spellEnd"/>
-      <w:r>
-        <w:rPr>
-          <w:rFonts w:ascii="Times New Roman" w:hAnsi="Times New Roman" w:cs="Times New Roman"/>
-          <w:sz w:val="24"/>
-          <w:szCs w:val="24"/>
-        </w:rPr>
-        <w:t xml:space="preserve">-communication over face-to-face treatment. One of the other important findings were that people with big houses, and multiple rooms with thick walls were </w:t>
-      </w:r>
-      <w:r>
-        <w:rPr>
-          <w:rFonts w:ascii="Times New Roman" w:hAnsi="Times New Roman" w:cs="Times New Roman"/>
-          <w:sz w:val="24"/>
-          <w:szCs w:val="24"/>
-        </w:rPr>
-        <w:lastRenderedPageBreak/>
-        <w:t xml:space="preserve">generally having more positive and effective treatment compared to those who were attending with housemates, wife or other family members around. It tells us strikingly, that patients prefer being alone with the doctor during the treatment. It is recommended by the doctors that delivery of </w:t>
-      </w:r>
-      <w:proofErr w:type="spellStart"/>
-      <w:r>
-        <w:rPr>
-          <w:rFonts w:ascii="Times New Roman" w:hAnsi="Times New Roman" w:cs="Times New Roman"/>
-          <w:sz w:val="24"/>
-          <w:szCs w:val="24"/>
-        </w:rPr>
-        <w:t>ImRs</w:t>
-      </w:r>
-      <w:proofErr w:type="spellEnd"/>
-      <w:r>
-        <w:rPr>
-          <w:rFonts w:ascii="Times New Roman" w:hAnsi="Times New Roman" w:cs="Times New Roman"/>
-          <w:sz w:val="24"/>
-          <w:szCs w:val="24"/>
-        </w:rPr>
-        <w:t xml:space="preserve"> should be done </w:t>
-      </w:r>
-      <w:r>
-        <w:rPr>
-          <w:rFonts w:ascii="Times New Roman" w:hAnsi="Times New Roman" w:cs="Times New Roman"/>
-          <w:sz w:val="24"/>
-          <w:szCs w:val="24"/>
-        </w:rPr>
-        <w:t>in a</w:t>
-      </w:r>
-      <w:r>
-        <w:rPr>
-          <w:rFonts w:ascii="Times New Roman" w:hAnsi="Times New Roman" w:cs="Times New Roman"/>
-          <w:sz w:val="24"/>
-          <w:szCs w:val="24"/>
-        </w:rPr>
-        <w:t xml:space="preserve"> safer environment where patient is not just physically safe</w:t>
-      </w:r>
-      <w:r>
-        <w:rPr>
-          <w:rFonts w:ascii="Times New Roman" w:hAnsi="Times New Roman" w:cs="Times New Roman"/>
-          <w:sz w:val="24"/>
-          <w:szCs w:val="24"/>
-        </w:rPr>
-        <w:t xml:space="preserve"> but rather when</w:t>
-      </w:r>
-      <w:r>
-        <w:rPr>
-          <w:rFonts w:ascii="Times New Roman" w:hAnsi="Times New Roman" w:cs="Times New Roman"/>
-          <w:sz w:val="24"/>
-          <w:szCs w:val="24"/>
-        </w:rPr>
-        <w:t xml:space="preserve"> </w:t>
-      </w:r>
       <w:r>
         <w:rPr>
           <w:rFonts w:ascii="Times New Roman" w:hAnsi="Times New Roman" w:cs="Times New Roman"/>
@@ -6735,16 +5763,7 @@
           <w:sz w:val="24"/>
           <w:szCs w:val="24"/>
         </w:rPr>
-        <w:t xml:space="preserve">parents, wife, children who are not the perpetrators of the traumatic experience. One of the patients in </w:t>
-      </w:r>
-      <w:proofErr w:type="gramStart"/>
-      <w:r>
-        <w:rPr>
-          <w:rFonts w:ascii="Times New Roman" w:hAnsi="Times New Roman" w:cs="Times New Roman"/>
-          <w:sz w:val="24"/>
-          <w:szCs w:val="24"/>
-        </w:rPr>
-        <w:t>study</w:t>
+        <w:t>parents, wife, children who are not the perpetrators of the traumatic experience. One of the patients in study</w:t>
       </w:r>
       <w:r>
         <w:rPr>
@@ -6754,32 +5773,13 @@
         </w:rPr>
         <w:t>,</w:t>
       </w:r>
-      <w:proofErr w:type="gramEnd"/>
-      <w:r>
-        <w:rPr>
-          <w:rFonts w:ascii="Times New Roman" w:hAnsi="Times New Roman" w:cs="Times New Roman"/>
-          <w:sz w:val="24"/>
-          <w:szCs w:val="24"/>
-        </w:rPr>
-        <w:t xml:space="preserve"> reported that she </w:t>
-      </w:r>
-      <w:proofErr w:type="spellStart"/>
-      <w:r>
-        <w:rPr>
-          <w:rFonts w:ascii="Times New Roman" w:hAnsi="Times New Roman" w:cs="Times New Roman"/>
-          <w:sz w:val="24"/>
-          <w:szCs w:val="24"/>
-        </w:rPr>
-        <w:t>rescripted</w:t>
-      </w:r>
-      <w:proofErr w:type="spellEnd"/>
-      <w:r>
-        <w:rPr>
-          <w:rFonts w:ascii="Times New Roman" w:hAnsi="Times New Roman" w:cs="Times New Roman"/>
-          <w:sz w:val="24"/>
-          <w:szCs w:val="24"/>
-        </w:rPr>
-        <w:t xml:space="preserve"> the treatment in a different way because she felt she was being heard by her parents. The patient was not even sure if </w:t>
+      <w:r>
+        <w:rPr>
+          <w:rFonts w:ascii="Times New Roman" w:hAnsi="Times New Roman" w:cs="Times New Roman"/>
+          <w:sz w:val="24"/>
+          <w:szCs w:val="24"/>
+        </w:rPr>
+        <w:t xml:space="preserve"> reported that she rescripted the treatment in a different way because she felt she was being heard by her parents. The patient was not even sure if </w:t>
       </w:r>
       <w:r>
         <w:rPr>
@@ -6811,61 +5811,7 @@
           <w:sz w:val="24"/>
           <w:szCs w:val="24"/>
         </w:rPr>
-        <w:t xml:space="preserve">hear the communication but still felt self-conscious enough to change the way she wanted to </w:t>
-      </w:r>
-      <w:proofErr w:type="spellStart"/>
-      <w:r>
-        <w:rPr>
-          <w:rFonts w:ascii="Times New Roman" w:hAnsi="Times New Roman" w:cs="Times New Roman"/>
-          <w:sz w:val="24"/>
-          <w:szCs w:val="24"/>
-        </w:rPr>
-        <w:t>rescript</w:t>
-      </w:r>
-      <w:proofErr w:type="spellEnd"/>
-      <w:r>
-        <w:rPr>
-          <w:rFonts w:ascii="Times New Roman" w:hAnsi="Times New Roman" w:cs="Times New Roman"/>
-          <w:sz w:val="24"/>
-          <w:szCs w:val="24"/>
-        </w:rPr>
-        <w:t xml:space="preserve"> the treatment. She states that she might have done it differently if she was alone in the house. This brings in a lot of important information for the study. It tells how the patient reacts differently and heavily requires privacy for </w:t>
-      </w:r>
-      <w:proofErr w:type="gramStart"/>
-      <w:r>
-        <w:rPr>
-          <w:rFonts w:ascii="Times New Roman" w:hAnsi="Times New Roman" w:cs="Times New Roman"/>
-          <w:sz w:val="24"/>
-          <w:szCs w:val="24"/>
-        </w:rPr>
-        <w:t>themselves</w:t>
-      </w:r>
-      <w:proofErr w:type="gramEnd"/>
-      <w:r>
-        <w:rPr>
-          <w:rFonts w:ascii="Times New Roman" w:hAnsi="Times New Roman" w:cs="Times New Roman"/>
-          <w:sz w:val="24"/>
-          <w:szCs w:val="24"/>
-        </w:rPr>
-        <w:t xml:space="preserve">. Some people preferred to do it face-to-face but most in general gave a positive feedback to </w:t>
-      </w:r>
-      <w:proofErr w:type="spellStart"/>
-      <w:r>
-        <w:rPr>
-          <w:rFonts w:ascii="Times New Roman" w:hAnsi="Times New Roman" w:cs="Times New Roman"/>
-          <w:sz w:val="24"/>
-          <w:szCs w:val="24"/>
-        </w:rPr>
-        <w:t>tele</w:t>
-      </w:r>
-      <w:proofErr w:type="spellEnd"/>
-      <w:r>
-        <w:rPr>
-          <w:rFonts w:ascii="Times New Roman" w:hAnsi="Times New Roman" w:cs="Times New Roman"/>
-          <w:sz w:val="24"/>
-          <w:szCs w:val="24"/>
-        </w:rPr>
-        <w:t>-communication. Some patients reported that they felt much calmer and safer by doing this at home rather than in the clinic and were able to concentrate much more effectively. Some felt that the anxiety before the commute to the clinic was completely removed and felt that</w:t>
+        <w:t>hear the communication but still felt self-conscious enough to change the way she wanted to rescript the treatment. She states that she might have done it differently if she was alone in the house. This brings in a lot of important information for the study. It tells how the patient reacts differently and heavily requires privacy for themselves. Some people preferred to do it face-to-face but most in general gave a positive feedback to tele-communication. Some patients reported that they felt much calmer and safer by doing this at home rather than in the clinic and were able to concentrate much more effectively. Some felt that the anxiety before the commute to the clinic was completely removed and felt that</w:t>
       </w:r>
       <w:r>
         <w:rPr>
@@ -6921,43 +5867,7 @@
           <w:sz w:val="24"/>
           <w:szCs w:val="24"/>
         </w:rPr>
-        <w:t xml:space="preserve"> mind what kind of attire patients had. On the other hand, 2 of the doctors had reported that </w:t>
-      </w:r>
-      <w:proofErr w:type="spellStart"/>
-      <w:r>
-        <w:rPr>
-          <w:rFonts w:ascii="Times New Roman" w:hAnsi="Times New Roman" w:cs="Times New Roman"/>
-          <w:sz w:val="24"/>
-          <w:szCs w:val="24"/>
-        </w:rPr>
-        <w:t>telehealth</w:t>
-      </w:r>
-      <w:proofErr w:type="spellEnd"/>
-      <w:r>
-        <w:rPr>
-          <w:rFonts w:ascii="Times New Roman" w:hAnsi="Times New Roman" w:cs="Times New Roman"/>
-          <w:sz w:val="24"/>
-          <w:szCs w:val="24"/>
-        </w:rPr>
-        <w:t xml:space="preserve"> seemed less convenient for various reasons. The patient-doctor interaction time was reduced by around 5-20 </w:t>
-      </w:r>
-      <w:proofErr w:type="spellStart"/>
-      <w:r>
-        <w:rPr>
-          <w:rFonts w:ascii="Times New Roman" w:hAnsi="Times New Roman" w:cs="Times New Roman"/>
-          <w:sz w:val="24"/>
-          <w:szCs w:val="24"/>
-        </w:rPr>
-        <w:t>mins</w:t>
-      </w:r>
-      <w:proofErr w:type="spellEnd"/>
-      <w:r>
-        <w:rPr>
-          <w:rFonts w:ascii="Times New Roman" w:hAnsi="Times New Roman" w:cs="Times New Roman"/>
-          <w:sz w:val="24"/>
-          <w:szCs w:val="24"/>
-        </w:rPr>
-        <w:t xml:space="preserve"> on average as it was more frequently and easily accessible. Some of the doctors stated that they were not able to see </w:t>
+        <w:t xml:space="preserve"> mind what kind of attire patients had. On the other hand, 2 of the doctors had reported that telehealth seemed less convenient for various reasons. The patient-doctor interaction time was reduced by around 5-20 mins on average as it was more frequently and easily accessible. Some of the doctors stated that they were not able to see </w:t>
       </w:r>
       <w:r>
         <w:rPr>
@@ -6981,25 +5891,7 @@
           <w:sz w:val="24"/>
           <w:szCs w:val="24"/>
         </w:rPr>
-        <w:t xml:space="preserve">, which resulted in a lot of loss of information that could be achieved easily in face-to-face type of communication. Acts such as clenching fist, foot tapping and such provide a very good input in diagnosing the problems in mental health disorders. Many times, patient’s camera was too focused on their face, or sometimes they were not even in the frame. Some of the doctors advised patients to setup 2 cameras, one for the whole body and one for the face for better understanding. Doctors felt that back-to-back online therapies were more exhausting compared to normal face-to-face communication for reasons like compensating the lag, offset eye contact and other technical reasons. Some of the patients did not reveal that there was someone with them in the room, cases like these reveals that there are many things we don’t know about </w:t>
-      </w:r>
-      <w:proofErr w:type="spellStart"/>
-      <w:r>
-        <w:rPr>
-          <w:rFonts w:ascii="Times New Roman" w:hAnsi="Times New Roman" w:cs="Times New Roman"/>
-          <w:sz w:val="24"/>
-          <w:szCs w:val="24"/>
-        </w:rPr>
-        <w:t>tele</w:t>
-      </w:r>
-      <w:proofErr w:type="spellEnd"/>
-      <w:r>
-        <w:rPr>
-          <w:rFonts w:ascii="Times New Roman" w:hAnsi="Times New Roman" w:cs="Times New Roman"/>
-          <w:sz w:val="24"/>
-          <w:szCs w:val="24"/>
-        </w:rPr>
-        <w:t xml:space="preserve">-health. It was also observed that many patients were not willing associating their homes with the therapy as they were worried that it would change their views and </w:t>
+        <w:t xml:space="preserve">, which resulted in a lot of loss of information that could be achieved easily in face-to-face type of communication. Acts such as clenching fist, foot tapping and such provide a very good input in diagnosing the problems in mental health disorders. Many times, patient’s camera was too focused on their face, or sometimes they were not even in the frame. Some of the doctors advised patients to setup 2 cameras, one for the whole body and one for the face for better understanding. Doctors felt that back-to-back online therapies were more exhausting compared to normal face-to-face communication for reasons like compensating the lag, offset eye contact and other technical reasons. Some of the patients did not reveal that there was someone with them in the room, cases like these reveals that there are many things we don’t know about tele-health. It was also observed that many patients were not willing associating their homes with the therapy as they were worried that it would change their views and </w:t>
       </w:r>
       <w:r>
         <w:rPr>
@@ -7016,51 +5908,15 @@
           <w:sz w:val="24"/>
           <w:szCs w:val="24"/>
         </w:rPr>
-        <w:t xml:space="preserve">In many cases, device was also big </w:t>
-      </w:r>
-      <w:proofErr w:type="gramStart"/>
-      <w:r>
-        <w:rPr>
-          <w:rFonts w:ascii="Times New Roman" w:hAnsi="Times New Roman" w:cs="Times New Roman"/>
-          <w:sz w:val="24"/>
-          <w:szCs w:val="24"/>
-        </w:rPr>
-        <w:t>problem,</w:t>
-      </w:r>
-      <w:proofErr w:type="gramEnd"/>
-      <w:r>
-        <w:rPr>
-          <w:rFonts w:ascii="Times New Roman" w:hAnsi="Times New Roman" w:cs="Times New Roman"/>
-          <w:sz w:val="24"/>
-          <w:szCs w:val="24"/>
-        </w:rPr>
-        <w:t xml:space="preserve"> many patients did not have a good device with a proper camera for the treatment. There were problems like internet connection or power cutoff that ended the session abruptly</w:t>
-      </w:r>
-      <w:r>
-        <w:rPr>
-          <w:rFonts w:ascii="Times New Roman" w:hAnsi="Times New Roman" w:cs="Times New Roman"/>
-          <w:sz w:val="24"/>
-          <w:szCs w:val="24"/>
-        </w:rPr>
-        <w:t xml:space="preserve">, doctors had to advice patient to join from their phones in such cases and asked to keep their phone/laptops charged. Bonding between the doctor and patient is also very important part of the process of treating the patients. Patients felt that they would have bonded much more deeply and fast in face-to-face type of communication. Some doctor-patients also agreed that they bonded much better than they would have in a face-to-face session due being in comfort. One of the problems in </w:t>
-      </w:r>
-      <w:proofErr w:type="spellStart"/>
-      <w:r>
-        <w:rPr>
-          <w:rFonts w:ascii="Times New Roman" w:hAnsi="Times New Roman" w:cs="Times New Roman"/>
-          <w:sz w:val="24"/>
-          <w:szCs w:val="24"/>
-        </w:rPr>
-        <w:t>telehealth</w:t>
-      </w:r>
-      <w:proofErr w:type="spellEnd"/>
-      <w:r>
-        <w:rPr>
-          <w:rFonts w:ascii="Times New Roman" w:hAnsi="Times New Roman" w:cs="Times New Roman"/>
-          <w:sz w:val="24"/>
-          <w:szCs w:val="24"/>
-        </w:rPr>
-        <w:t xml:space="preserve"> is that the doctor cannot look at screen as they have to look at the webcam directly to maintain an eye-to-eye contact with the patient which is very crucial in their practice for treatment. Due to this, doctor was not able to observe as good as face-to-face communication. On the contrary, patients had to wear a mask continuously due COVID-19 restrictions which also acts as a barrier in understanding facial expression which also contribute to practice of treating the patient.</w:t>
+        <w:t>In many cases, device was also big problem, many patients did not have a good device with a proper camera for the treatment. There were problems like internet connection or power cutoff that ended the session abruptly</w:t>
+      </w:r>
+      <w:r>
+        <w:rPr>
+          <w:rFonts w:ascii="Times New Roman" w:hAnsi="Times New Roman" w:cs="Times New Roman"/>
+          <w:sz w:val="24"/>
+          <w:szCs w:val="24"/>
+        </w:rPr>
+        <w:t>, doctors had to advice patient to join from their phones in such cases and asked to keep their phone/laptops charged. Bonding between the doctor and patient is also very important part of the process of treating the patients. Patients felt that they would have bonded much more deeply and fast in face-to-face type of communication. Some doctor-patients also agreed that they bonded much better than they would have in a face-to-face session due being in comfort. One of the problems in telehealth is that the doctor cannot look at screen as they have to look at the webcam directly to maintain an eye-to-eye contact with the patient which is very crucial in their practice for treatment. Due to this, doctor was not able to observe as good as face-to-face communication. On the contrary, patients had to wear a mask continuously due COVID-19 restrictions which also acts as a barrier in understanding facial expression which also contribute to practice of treating the patient.</w:t>
       </w:r>
     </w:p>
     <w:p>
@@ -7082,6 +5938,7 @@
           <w:id w:val="476727600"/>
           <w:citation/>
         </w:sdtPr>
+        <w:sdtEndPr/>
         <w:sdtContent>
           <w:r>
             <w:rPr>
@@ -7132,25 +5989,7 @@
           <w:sz w:val="24"/>
           <w:szCs w:val="24"/>
         </w:rPr>
-        <w:t xml:space="preserve"> According to WHO, </w:t>
-      </w:r>
-      <w:proofErr w:type="spellStart"/>
-      <w:r>
-        <w:rPr>
-          <w:rFonts w:ascii="Times New Roman" w:hAnsi="Times New Roman" w:cs="Times New Roman"/>
-          <w:sz w:val="24"/>
-          <w:szCs w:val="24"/>
-        </w:rPr>
-        <w:t>mHealth</w:t>
-      </w:r>
-      <w:proofErr w:type="spellEnd"/>
-      <w:r>
-        <w:rPr>
-          <w:rFonts w:ascii="Times New Roman" w:hAnsi="Times New Roman" w:cs="Times New Roman"/>
-          <w:sz w:val="24"/>
-          <w:szCs w:val="24"/>
-        </w:rPr>
-        <w:t xml:space="preserve"> is any medical and public health practice on a mobile device. Over 2.5 billion people in world own mobile phone which can be used to provide treatments to patients remotely.</w:t>
+        <w:t xml:space="preserve"> According to WHO, mHealth is any medical and public health practice on a mobile device. Over 2.5 billion people in world own mobile phone which can be used to provide treatments to patients remotely.</w:t>
       </w:r>
       <w:r>
         <w:rPr>
@@ -7166,123 +6005,15 @@
           <w:sz w:val="24"/>
           <w:szCs w:val="24"/>
         </w:rPr>
-        <w:t xml:space="preserve">Patients were more likely to take their medications on time because of the features in app that regularly instructed to do so. </w:t>
-      </w:r>
-      <w:proofErr w:type="gramStart"/>
-      <w:r>
-        <w:rPr>
-          <w:rFonts w:ascii="Times New Roman" w:hAnsi="Times New Roman" w:cs="Times New Roman"/>
-          <w:sz w:val="24"/>
-          <w:szCs w:val="24"/>
-        </w:rPr>
-        <w:t>Setting up these schedules were</w:t>
-      </w:r>
-      <w:proofErr w:type="gramEnd"/>
-      <w:r>
-        <w:rPr>
-          <w:rFonts w:ascii="Times New Roman" w:hAnsi="Times New Roman" w:cs="Times New Roman"/>
-          <w:sz w:val="24"/>
-          <w:szCs w:val="24"/>
-        </w:rPr>
-        <w:t xml:space="preserve"> the biggest issue as most would either do it, entirely or do it incorrectly. A meta-analysis from 2019 stated that 66 randomly selected controlled trials showed that fighting depression, anxiety and stress was easier and effective on </w:t>
-      </w:r>
-      <w:proofErr w:type="spellStart"/>
-      <w:r>
-        <w:rPr>
-          <w:rFonts w:ascii="Times New Roman" w:hAnsi="Times New Roman" w:cs="Times New Roman"/>
-          <w:sz w:val="24"/>
-          <w:szCs w:val="24"/>
-        </w:rPr>
-        <w:t>telehealth</w:t>
-      </w:r>
-      <w:proofErr w:type="spellEnd"/>
-      <w:r>
-        <w:rPr>
-          <w:rFonts w:ascii="Times New Roman" w:hAnsi="Times New Roman" w:cs="Times New Roman"/>
-          <w:sz w:val="24"/>
-          <w:szCs w:val="24"/>
-        </w:rPr>
-        <w:t xml:space="preserve"> compared to control groups. </w:t>
-      </w:r>
-      <w:proofErr w:type="gramStart"/>
-      <w:r>
-        <w:rPr>
-          <w:rFonts w:ascii="Times New Roman" w:hAnsi="Times New Roman" w:cs="Times New Roman"/>
-          <w:sz w:val="24"/>
-          <w:szCs w:val="24"/>
-        </w:rPr>
-        <w:t xml:space="preserve">Although the same study did not show any difference in face to face and </w:t>
-      </w:r>
-      <w:proofErr w:type="spellStart"/>
-      <w:r>
-        <w:rPr>
-          <w:rFonts w:ascii="Times New Roman" w:hAnsi="Times New Roman" w:cs="Times New Roman"/>
-          <w:sz w:val="24"/>
-          <w:szCs w:val="24"/>
-        </w:rPr>
-        <w:t>telehealth</w:t>
-      </w:r>
-      <w:proofErr w:type="spellEnd"/>
-      <w:r>
-        <w:rPr>
-          <w:rFonts w:ascii="Times New Roman" w:hAnsi="Times New Roman" w:cs="Times New Roman"/>
-          <w:sz w:val="24"/>
-          <w:szCs w:val="24"/>
-        </w:rPr>
-        <w:t xml:space="preserve"> by a large margin.</w:t>
-      </w:r>
-      <w:proofErr w:type="gramEnd"/>
-      <w:r>
-        <w:rPr>
-          <w:rFonts w:ascii="Times New Roman" w:hAnsi="Times New Roman" w:cs="Times New Roman"/>
-          <w:sz w:val="24"/>
-          <w:szCs w:val="24"/>
-        </w:rPr>
-        <w:t xml:space="preserve"> Vast part of Africa is having now been covered with strong mobile phone </w:t>
-      </w:r>
-      <w:proofErr w:type="spellStart"/>
-      <w:r>
-        <w:rPr>
-          <w:rFonts w:ascii="Times New Roman" w:hAnsi="Times New Roman" w:cs="Times New Roman"/>
-          <w:sz w:val="24"/>
-          <w:szCs w:val="24"/>
-        </w:rPr>
-        <w:t>coverages</w:t>
-      </w:r>
-      <w:proofErr w:type="spellEnd"/>
-      <w:r>
-        <w:rPr>
-          <w:rFonts w:ascii="Times New Roman" w:hAnsi="Times New Roman" w:cs="Times New Roman"/>
-          <w:sz w:val="24"/>
-          <w:szCs w:val="24"/>
-        </w:rPr>
-        <w:t xml:space="preserve">. In places where actual health infrastructure is very poor, there is a huge potential and </w:t>
-      </w:r>
-      <w:r>
-        <w:rPr>
-          <w:rFonts w:ascii="Times New Roman" w:hAnsi="Times New Roman" w:cs="Times New Roman"/>
-          <w:sz w:val="24"/>
-          <w:szCs w:val="24"/>
-        </w:rPr>
-        <w:t xml:space="preserve">capability of phones providing actual verified information access to people and can provide a better quality of life. Another interesting thing to learn by this study is that at a global scale different region have different issues and societal problems. Which can be a barrier in the treatment even for a certified doctor who </w:t>
-      </w:r>
-      <w:proofErr w:type="gramStart"/>
-      <w:r>
-        <w:rPr>
-          <w:rFonts w:ascii="Times New Roman" w:hAnsi="Times New Roman" w:cs="Times New Roman"/>
-          <w:sz w:val="24"/>
-          <w:szCs w:val="24"/>
-        </w:rPr>
-        <w:t>are</w:t>
-      </w:r>
-      <w:proofErr w:type="gramEnd"/>
-      <w:r>
-        <w:rPr>
-          <w:rFonts w:ascii="Times New Roman" w:hAnsi="Times New Roman" w:cs="Times New Roman"/>
-          <w:sz w:val="24"/>
-          <w:szCs w:val="24"/>
-        </w:rPr>
-        <w:t xml:space="preserve"> not familiar with those issues. This can lead to treatment being way less effective compared to face-to-face treatment as the doctors in latter type are generally </w:t>
+        <w:t xml:space="preserve">Patients were more likely to take their medications on time because of the features in app that regularly instructed to do so. Setting up these schedules were the biggest issue as most would either do it, entirely or do it incorrectly. A meta-analysis from 2019 stated that 66 randomly selected controlled trials showed that fighting depression, anxiety and stress was easier and effective on telehealth compared to control groups. Although the same study did not show any difference in face to face and telehealth by a large margin. Vast part of Africa is having now been covered with strong mobile phone coverages. In places where actual health infrastructure is very poor, there is a huge potential and </w:t>
+      </w:r>
+      <w:r>
+        <w:rPr>
+          <w:rFonts w:ascii="Times New Roman" w:hAnsi="Times New Roman" w:cs="Times New Roman"/>
+          <w:sz w:val="24"/>
+          <w:szCs w:val="24"/>
+        </w:rPr>
+        <w:t xml:space="preserve">capability of phones providing actual verified information access to people and can provide a better quality of life. Another interesting thing to learn by this study is that at a global scale different region have different issues and societal problems. Which can be a barrier in the treatment even for a certified doctor who are not familiar with those issues. This can lead to treatment being way less effective compared to face-to-face treatment as the doctors in latter type are generally </w:t>
       </w:r>
       <w:r>
         <w:rPr>
@@ -7291,25 +6022,7 @@
           <w:szCs w:val="24"/>
         </w:rPr>
         <w:lastRenderedPageBreak/>
-        <w:t xml:space="preserve">from the same area as patient and are well versed with problems and issues faced by people there. It is especially important when it </w:t>
-      </w:r>
-      <w:proofErr w:type="gramStart"/>
-      <w:r>
-        <w:rPr>
-          <w:rFonts w:ascii="Times New Roman" w:hAnsi="Times New Roman" w:cs="Times New Roman"/>
-          <w:sz w:val="24"/>
-          <w:szCs w:val="24"/>
-        </w:rPr>
-        <w:t>comes</w:t>
-      </w:r>
-      <w:proofErr w:type="gramEnd"/>
-      <w:r>
-        <w:rPr>
-          <w:rFonts w:ascii="Times New Roman" w:hAnsi="Times New Roman" w:cs="Times New Roman"/>
-          <w:sz w:val="24"/>
-          <w:szCs w:val="24"/>
-        </w:rPr>
-        <w:t xml:space="preserve"> mental health as </w:t>
+        <w:t xml:space="preserve">from the same area as patient and are well versed with problems and issues faced by people there. It is especially important when it comes mental health as </w:t>
       </w:r>
       <w:r>
         <w:rPr>
@@ -7325,25 +6038,7 @@
           <w:sz w:val="24"/>
           <w:szCs w:val="24"/>
         </w:rPr>
-        <w:t xml:space="preserve"> play a very big role compared to </w:t>
-      </w:r>
-      <w:proofErr w:type="spellStart"/>
-      <w:r>
-        <w:rPr>
-          <w:rFonts w:ascii="Times New Roman" w:hAnsi="Times New Roman" w:cs="Times New Roman"/>
-          <w:sz w:val="24"/>
-          <w:szCs w:val="24"/>
-        </w:rPr>
-        <w:t>telehealth</w:t>
-      </w:r>
-      <w:proofErr w:type="spellEnd"/>
-      <w:r>
-        <w:rPr>
-          <w:rFonts w:ascii="Times New Roman" w:hAnsi="Times New Roman" w:cs="Times New Roman"/>
-          <w:sz w:val="24"/>
-          <w:szCs w:val="24"/>
-        </w:rPr>
-        <w:t xml:space="preserve"> applications for oncology where the doctors are specialist for cancer type treatments.</w:t>
+        <w:t xml:space="preserve"> play a very big role compared to telehealth applications for oncology where the doctors are specialist for cancer type treatments.</w:t>
       </w:r>
     </w:p>
     <w:p>
@@ -7375,6 +6070,7 @@
           <w:id w:val="281574360"/>
           <w:citation/>
         </w:sdtPr>
+        <w:sdtEndPr/>
         <w:sdtContent>
           <w:r>
             <w:rPr>
@@ -7429,79 +6125,22 @@
         </w:rPr>
         <w:t xml:space="preserve"> </w:t>
       </w:r>
-      <w:proofErr w:type="gramStart"/>
-      <w:r>
-        <w:rPr>
-          <w:rFonts w:ascii="Times New Roman" w:hAnsi="Times New Roman" w:cs="Times New Roman"/>
-          <w:sz w:val="24"/>
-          <w:szCs w:val="24"/>
-        </w:rPr>
-        <w:t>made</w:t>
-      </w:r>
-      <w:proofErr w:type="gramEnd"/>
-      <w:r>
-        <w:rPr>
-          <w:rFonts w:ascii="Times New Roman" w:hAnsi="Times New Roman" w:cs="Times New Roman"/>
-          <w:sz w:val="24"/>
-          <w:szCs w:val="24"/>
-        </w:rPr>
-        <w:t xml:space="preserve"> a website called </w:t>
-      </w:r>
-      <w:proofErr w:type="spellStart"/>
-      <w:r>
-        <w:rPr>
-          <w:rFonts w:ascii="Times New Roman" w:hAnsi="Times New Roman" w:cs="Times New Roman"/>
-          <w:sz w:val="24"/>
-          <w:szCs w:val="24"/>
-        </w:rPr>
-        <w:t>MedHelp</w:t>
-      </w:r>
-      <w:proofErr w:type="spellEnd"/>
-      <w:r>
-        <w:rPr>
-          <w:rFonts w:ascii="Times New Roman" w:hAnsi="Times New Roman" w:cs="Times New Roman"/>
-          <w:sz w:val="24"/>
-          <w:szCs w:val="24"/>
-        </w:rPr>
-        <w:t xml:space="preserve">. </w:t>
-      </w:r>
-      <w:proofErr w:type="spellStart"/>
-      <w:r>
-        <w:rPr>
-          <w:rFonts w:ascii="Times New Roman" w:hAnsi="Times New Roman" w:cs="Times New Roman"/>
-          <w:sz w:val="24"/>
-          <w:szCs w:val="24"/>
-        </w:rPr>
-        <w:t>MedHelp</w:t>
-      </w:r>
-      <w:proofErr w:type="spellEnd"/>
-      <w:r>
-        <w:rPr>
-          <w:rFonts w:ascii="Times New Roman" w:hAnsi="Times New Roman" w:cs="Times New Roman"/>
-          <w:sz w:val="24"/>
-          <w:szCs w:val="24"/>
-        </w:rPr>
-        <w:t xml:space="preserve"> is a healthcare information site which was born as an online social media medical networking community during the Swine Flu epidemic of 2009.This Flu had rapidly spread and evolved and had spread across the nation and world. Since social media websites had become very common and heavily used, more and more people were looking at these websites like </w:t>
-      </w:r>
-      <w:proofErr w:type="spellStart"/>
-      <w:r>
-        <w:rPr>
-          <w:rFonts w:ascii="Times New Roman" w:hAnsi="Times New Roman" w:cs="Times New Roman"/>
-          <w:sz w:val="24"/>
-          <w:szCs w:val="24"/>
-        </w:rPr>
-        <w:t>Facebook</w:t>
-      </w:r>
-      <w:proofErr w:type="spellEnd"/>
-      <w:r>
-        <w:rPr>
-          <w:rFonts w:ascii="Times New Roman" w:hAnsi="Times New Roman" w:cs="Times New Roman"/>
-          <w:sz w:val="24"/>
-          <w:szCs w:val="24"/>
-        </w:rPr>
-        <w:t xml:space="preserve">, </w:t>
-      </w:r>
-      <w:proofErr w:type="spellStart"/>
+      <w:r>
+        <w:rPr>
+          <w:rFonts w:ascii="Times New Roman" w:hAnsi="Times New Roman" w:cs="Times New Roman"/>
+          <w:sz w:val="24"/>
+          <w:szCs w:val="24"/>
+        </w:rPr>
+        <w:t xml:space="preserve">made a website called MedHelp. </w:t>
+      </w:r>
+      <w:r>
+        <w:rPr>
+          <w:rFonts w:ascii="Times New Roman" w:hAnsi="Times New Roman" w:cs="Times New Roman"/>
+          <w:sz w:val="24"/>
+          <w:szCs w:val="24"/>
+        </w:rPr>
+        <w:t xml:space="preserve">MedHelp is a healthcare information site which was born as an online social media medical networking community during the Swine Flu epidemic of 2009.This Flu had rapidly spread and evolved and had spread across the nation and world. Since social media websites had become very common and heavily used, more and more people were looking at these websites like Facebook, </w:t>
+      </w:r>
       <w:r>
         <w:rPr>
           <w:rFonts w:ascii="Times New Roman" w:hAnsi="Times New Roman" w:cs="Times New Roman"/>
@@ -7510,7 +6149,6 @@
         </w:rPr>
         <w:t>Myspace</w:t>
       </w:r>
-      <w:proofErr w:type="spellEnd"/>
       <w:r>
         <w:rPr>
           <w:rFonts w:ascii="Times New Roman" w:hAnsi="Times New Roman" w:cs="Times New Roman"/>
@@ -7533,25 +6171,7 @@
           <w:sz w:val="24"/>
           <w:szCs w:val="24"/>
         </w:rPr>
-        <w:t xml:space="preserve">. The study of identifying information flow and its consequences through social platforms is very old in itself. But complete belief in information available is dangerous as it can also lead to spread of inaccurate or harmful information. This is why online trusted verified sources are necessary during pandemics and disease outbreaks for people to follow and connect. Researchers made this </w:t>
-      </w:r>
-      <w:proofErr w:type="spellStart"/>
-      <w:r>
-        <w:rPr>
-          <w:rFonts w:ascii="Times New Roman" w:hAnsi="Times New Roman" w:cs="Times New Roman"/>
-          <w:sz w:val="24"/>
-          <w:szCs w:val="24"/>
-        </w:rPr>
-        <w:t>MedHelp</w:t>
-      </w:r>
-      <w:proofErr w:type="spellEnd"/>
-      <w:r>
-        <w:rPr>
-          <w:rFonts w:ascii="Times New Roman" w:hAnsi="Times New Roman" w:cs="Times New Roman"/>
-          <w:sz w:val="24"/>
-          <w:szCs w:val="24"/>
-        </w:rPr>
-        <w:t xml:space="preserve"> website to involve and make use of this </w:t>
+        <w:t xml:space="preserve">. The study of identifying information flow and its consequences through social platforms is very old in itself. But complete belief in information available is dangerous as it can also lead to spread of inaccurate or harmful information. This is why online trusted verified sources are necessary during pandemics and disease outbreaks for people to follow and connect. Researchers made this MedHelp website to involve and make use of this </w:t>
       </w:r>
       <w:r>
         <w:rPr>
@@ -7567,79 +6187,7 @@
           <w:sz w:val="24"/>
           <w:szCs w:val="24"/>
         </w:rPr>
-        <w:t xml:space="preserve"> health networking system to see which users or people influence opinions and beliefs of people the most. </w:t>
-      </w:r>
-      <w:proofErr w:type="spellStart"/>
-      <w:r>
-        <w:rPr>
-          <w:rFonts w:ascii="Times New Roman" w:hAnsi="Times New Roman" w:cs="Times New Roman"/>
-          <w:sz w:val="24"/>
-          <w:szCs w:val="24"/>
-        </w:rPr>
-        <w:t>MedHelp</w:t>
-      </w:r>
-      <w:proofErr w:type="spellEnd"/>
-      <w:r>
-        <w:rPr>
-          <w:rFonts w:ascii="Times New Roman" w:hAnsi="Times New Roman" w:cs="Times New Roman"/>
-          <w:sz w:val="24"/>
-          <w:szCs w:val="24"/>
-        </w:rPr>
-        <w:t xml:space="preserve"> became one of the largest forums for medical and pandemic related information in the world during the 2009 Swine Flu crisis.  The goal of the researchers and inventors of this website is to develop a hybrid model which take links and content on the website and also quantify user influence in forums automatically using different methods and formulas. </w:t>
-      </w:r>
-      <w:proofErr w:type="spellStart"/>
-      <w:r>
-        <w:rPr>
-          <w:rFonts w:ascii="Times New Roman" w:hAnsi="Times New Roman" w:cs="Times New Roman"/>
-          <w:sz w:val="24"/>
-          <w:szCs w:val="24"/>
-        </w:rPr>
-        <w:t>UserRank</w:t>
-      </w:r>
-      <w:proofErr w:type="spellEnd"/>
-      <w:r>
-        <w:rPr>
-          <w:rFonts w:ascii="Times New Roman" w:hAnsi="Times New Roman" w:cs="Times New Roman"/>
-          <w:sz w:val="24"/>
-          <w:szCs w:val="24"/>
-        </w:rPr>
-        <w:t xml:space="preserve"> algorithm and other such features were created to find out </w:t>
-      </w:r>
-      <w:proofErr w:type="gramStart"/>
-      <w:r>
-        <w:rPr>
-          <w:rFonts w:ascii="Times New Roman" w:hAnsi="Times New Roman" w:cs="Times New Roman"/>
-          <w:sz w:val="24"/>
-          <w:szCs w:val="24"/>
-        </w:rPr>
-        <w:t>who</w:t>
-      </w:r>
-      <w:proofErr w:type="gramEnd"/>
-      <w:r>
-        <w:rPr>
-          <w:rFonts w:ascii="Times New Roman" w:hAnsi="Times New Roman" w:cs="Times New Roman"/>
-          <w:sz w:val="24"/>
-          <w:szCs w:val="24"/>
-        </w:rPr>
-        <w:t xml:space="preserve"> people listened and trusted the most during the Swine Flu crisis. The researchers created methods Based on the framework and the techniques proposed in this paper. The researchers can be able to build a real-time system to monitor those important forums to identify influential forum users which is the method used in the </w:t>
-      </w:r>
-      <w:proofErr w:type="spellStart"/>
-      <w:r>
-        <w:rPr>
-          <w:rFonts w:ascii="Times New Roman" w:hAnsi="Times New Roman" w:cs="Times New Roman"/>
-          <w:sz w:val="24"/>
-          <w:szCs w:val="24"/>
-        </w:rPr>
-        <w:t>MedHelp</w:t>
-      </w:r>
-      <w:proofErr w:type="spellEnd"/>
-      <w:r>
-        <w:rPr>
-          <w:rFonts w:ascii="Times New Roman" w:hAnsi="Times New Roman" w:cs="Times New Roman"/>
-          <w:sz w:val="24"/>
-          <w:szCs w:val="24"/>
-        </w:rPr>
-        <w:t xml:space="preserve"> app so as to stop misinformation from spreading and to highlight users helping out in fighting the pandemic. </w:t>
+        <w:t xml:space="preserve"> health networking system to see which users or people influence opinions and beliefs of people the most. MedHelp became one of the largest forums for medical and pandemic related information in the world during the 2009 Swine Flu crisis.  The goal of the researchers and inventors of this website is to develop a hybrid model which take links and content on the website and also quantify user influence in forums automatically using different methods and formulas. UserRank algorithm and other such features were created to find out who people listened and trusted the most during the Swine Flu crisis. The researchers created methods Based on the framework and the techniques proposed in this paper. The researchers can be able to build a real-time system to monitor those important forums to identify influential forum users which is the method used in the MedHelp app so as to stop misinformation from spreading and to highlight users helping out in fighting the pandemic. </w:t>
       </w:r>
     </w:p>
     <w:p>
@@ -7671,6 +6219,7 @@
           <w:id w:val="281574361"/>
           <w:citation/>
         </w:sdtPr>
+        <w:sdtEndPr/>
         <w:sdtContent>
           <w:r>
             <w:rPr>
@@ -7788,25 +6337,7 @@
           <w:sz w:val="24"/>
           <w:szCs w:val="24"/>
         </w:rPr>
-        <w:t xml:space="preserve">(Electronic Health Object) and EHR (Electronic Health Record) are the new system and the traditional system respectively. The whole point of this paper is to integrate medicines into the Web2.0 technology into a Medicine 2.0 system in which every party including </w:t>
-      </w:r>
-      <w:proofErr w:type="gramStart"/>
-      <w:r>
-        <w:rPr>
-          <w:rFonts w:ascii="Times New Roman" w:hAnsi="Times New Roman" w:cs="Times New Roman"/>
-          <w:sz w:val="24"/>
-          <w:szCs w:val="24"/>
-        </w:rPr>
-        <w:t>patients</w:t>
-      </w:r>
-      <w:proofErr w:type="gramEnd"/>
-      <w:r>
-        <w:rPr>
-          <w:rFonts w:ascii="Times New Roman" w:hAnsi="Times New Roman" w:cs="Times New Roman"/>
-          <w:sz w:val="24"/>
-          <w:szCs w:val="24"/>
-        </w:rPr>
-        <w:t xml:space="preserve"> are involved in the process for better healthcare. This is not completely accepted in the doctor community as they feel patients will take self medication and end up coming in too late for a problem or something even worse might happen and also due to risk of inaccuracy and privacy. The EHO</w:t>
+        <w:t>(Electronic Health Object) and EHR (Electronic Health Record) are the new system and the traditional system respectively. The whole point of this paper is to integrate medicines into the Web2.0 technology into a Medicine 2.0 system in which every party including patients are involved in the process for better healthcare. This is not completely accepted in the doctor community as they feel patients will take self medication and end up coming in too late for a problem or something even worse might happen and also due to risk of inaccuracy and privacy. The EHO</w:t>
       </w:r>
       <w:r>
         <w:rPr>
@@ -7838,43 +6369,7 @@
           <w:sz w:val="24"/>
           <w:szCs w:val="24"/>
         </w:rPr>
-        <w:t xml:space="preserve"> This system aims to provide patient centric at home service and web as a platform. Improving patient literacy, multiple authorization methods to accommodate various users and platforms and </w:t>
-      </w:r>
-      <w:proofErr w:type="spellStart"/>
-      <w:r>
-        <w:rPr>
-          <w:rFonts w:ascii="Times New Roman" w:hAnsi="Times New Roman" w:cs="Times New Roman"/>
-          <w:sz w:val="24"/>
-          <w:szCs w:val="24"/>
-        </w:rPr>
-        <w:t>multiway</w:t>
-      </w:r>
-      <w:proofErr w:type="spellEnd"/>
-      <w:r>
-        <w:rPr>
-          <w:rFonts w:ascii="Times New Roman" w:hAnsi="Times New Roman" w:cs="Times New Roman"/>
-          <w:sz w:val="24"/>
-          <w:szCs w:val="24"/>
-        </w:rPr>
-        <w:t xml:space="preserve"> interaction between multiple entities involved are some of the features that have been promoted by the EHO Model. The major risks of this model are some pretty obvious one which </w:t>
-      </w:r>
-      <w:proofErr w:type="gramStart"/>
-      <w:r>
-        <w:rPr>
-          <w:rFonts w:ascii="Times New Roman" w:hAnsi="Times New Roman" w:cs="Times New Roman"/>
-          <w:sz w:val="24"/>
-          <w:szCs w:val="24"/>
-        </w:rPr>
-        <w:t>are</w:t>
-      </w:r>
-      <w:proofErr w:type="gramEnd"/>
-      <w:r>
-        <w:rPr>
-          <w:rFonts w:ascii="Times New Roman" w:hAnsi="Times New Roman" w:cs="Times New Roman"/>
-          <w:sz w:val="24"/>
-          <w:szCs w:val="24"/>
-        </w:rPr>
-        <w:t xml:space="preserve"> Privacy and Security. Many patients said they will outright refuse service if they are not guaranteed privacy and security features. They are interested in going online in healthcare services from their doctors and </w:t>
+        <w:t xml:space="preserve"> This system aims to provide patient centric at home service and web as a platform. Improving patient literacy, multiple authorization methods to accommodate various users and platforms and multiway interaction between multiple entities involved are some of the features that have been promoted by the EHO Model. The major risks of this model are some pretty obvious one which are Privacy and Security. Many patients said they will outright refuse service if they are not guaranteed privacy and security features. They are interested in going online in healthcare services from their doctors and </w:t>
       </w:r>
       <w:r>
         <w:rPr>
@@ -7954,6 +6449,7 @@
           <w:id w:val="281574400"/>
           <w:citation/>
         </w:sdtPr>
+        <w:sdtEndPr/>
         <w:sdtContent>
           <w:r>
             <w:rPr>
@@ -8067,6 +6563,7 @@
           <w:id w:val="694808751"/>
           <w:citation/>
         </w:sdtPr>
+        <w:sdtEndPr/>
         <w:sdtContent>
           <w:r>
             <w:rPr>
@@ -8151,25 +6648,7 @@
           <w:sz w:val="24"/>
           <w:szCs w:val="24"/>
         </w:rPr>
-        <w:t xml:space="preserve">. A total of 30 groups were controlled out of which 15 were control groups and a questionnaire was given to the participants to check their stress levels after use of platform and without its use. The main aim of this study is to promote intervention to manage stress about workers. The digital platform was developed and used which provided an outlet for the workers to relieve stress and manage and talk about experiences on the platform. The digital platform took a stepwise approach in distressing and helping workers cope with stress, depression and anxiety. The results of this study found that there was no difference between baseline of the participants taking the study and factors in both groups were not different. The stress levels of the online platform group under the study were seen to be lower than their fellow control group. Stress management and intervention was seen to work in the experimental group and had lower levels of stress to a great extent. Digital platforms can be used as an effective tool in preventing and managing stress and mental health problems. Digital literacy must be promoted among healthcare working individuals </w:t>
-      </w:r>
-      <w:proofErr w:type="gramStart"/>
-      <w:r>
-        <w:rPr>
-          <w:rFonts w:ascii="Times New Roman" w:hAnsi="Times New Roman" w:cs="Times New Roman"/>
-          <w:sz w:val="24"/>
-          <w:szCs w:val="24"/>
-        </w:rPr>
-        <w:t>which</w:t>
-      </w:r>
-      <w:proofErr w:type="gramEnd"/>
-      <w:r>
-        <w:rPr>
-          <w:rFonts w:ascii="Times New Roman" w:hAnsi="Times New Roman" w:cs="Times New Roman"/>
-          <w:sz w:val="24"/>
-          <w:szCs w:val="24"/>
-        </w:rPr>
-        <w:t xml:space="preserve"> will help in </w:t>
+        <w:t xml:space="preserve">. A total of 30 groups were controlled out of which 15 were control groups and a questionnaire was given to the participants to check their stress levels after use of platform and without its use. The main aim of this study is to promote intervention to manage stress about workers. The digital platform was developed and used which provided an outlet for the workers to relieve stress and manage and talk about experiences on the platform. The digital platform took a stepwise approach in distressing and helping workers cope with stress, depression and anxiety. The results of this study found that there was no difference between baseline of the participants taking the study and factors in both groups were not different. The stress levels of the online platform group under the study were seen to be lower than their fellow control group. Stress management and intervention was seen to work in the experimental group and had lower levels of stress to a great extent. Digital platforms can be used as an effective tool in preventing and managing stress and mental health problems. Digital literacy must be promoted among healthcare working individuals which will help in </w:t>
       </w:r>
       <w:r>
         <w:rPr>
@@ -8223,6 +6702,7 @@
           <w:id w:val="281574448"/>
           <w:citation/>
         </w:sdtPr>
+        <w:sdtEndPr/>
         <w:sdtContent>
           <w:r>
             <w:rPr>
@@ -8308,6 +6788,7 @@
           <w:id w:val="694808752"/>
           <w:citation/>
         </w:sdtPr>
+        <w:sdtEndPr/>
         <w:sdtContent>
           <w:r>
             <w:rPr>
@@ -8380,7 +6861,6 @@
         </w:rPr>
         <w:t xml:space="preserve">  </w:t>
       </w:r>
-      <w:proofErr w:type="gramStart"/>
       <w:r>
         <w:rPr>
           <w:rFonts w:ascii="Times New Roman" w:hAnsi="Times New Roman" w:cs="Times New Roman"/>
@@ -8390,9 +6870,8 @@
           <w:szCs w:val="24"/>
           <w:shd w:val="clear" w:color="auto" w:fill="FFFFFF"/>
         </w:rPr>
-        <w:t>are</w:t>
-      </w:r>
-      <w:proofErr w:type="gramEnd"/>
+        <w:t xml:space="preserve">are researching social support exchanged in an online community. They have proposed a </w:t>
+      </w:r>
       <w:r>
         <w:rPr>
           <w:rFonts w:ascii="Times New Roman" w:hAnsi="Times New Roman" w:cs="Times New Roman"/>
@@ -8402,31 +6881,7 @@
           <w:szCs w:val="24"/>
           <w:shd w:val="clear" w:color="auto" w:fill="FFFFFF"/>
         </w:rPr>
-        <w:t xml:space="preserve"> researching social support exchanged in an online community. They have proposed a </w:t>
-      </w:r>
-      <w:proofErr w:type="spellStart"/>
-      <w:r>
-        <w:rPr>
-          <w:rFonts w:ascii="Times New Roman" w:hAnsi="Times New Roman" w:cs="Times New Roman"/>
-          <w:color w:val="000000"/>
-          <w:spacing w:val="-5"/>
-          <w:sz w:val="24"/>
-          <w:szCs w:val="24"/>
-          <w:shd w:val="clear" w:color="auto" w:fill="FFFFFF"/>
-        </w:rPr>
-        <w:t>nonhomogeneous</w:t>
-      </w:r>
-      <w:proofErr w:type="spellEnd"/>
-      <w:r>
-        <w:rPr>
-          <w:rFonts w:ascii="Times New Roman" w:hAnsi="Times New Roman" w:cs="Times New Roman"/>
-          <w:color w:val="000000"/>
-          <w:spacing w:val="-5"/>
-          <w:sz w:val="24"/>
-          <w:szCs w:val="24"/>
-          <w:shd w:val="clear" w:color="auto" w:fill="FFFFFF"/>
-        </w:rPr>
-        <w:t xml:space="preserve"> Partially</w:t>
+        <w:t>nonhomogeneous Partially</w:t>
       </w:r>
       <w:r>
         <w:rPr>
@@ -8528,6 +6983,7 @@
           <w:id w:val="281574506"/>
           <w:citation/>
         </w:sdtPr>
+        <w:sdtEndPr/>
         <w:sdtContent>
           <w:r>
             <w:rPr>
@@ -8580,25 +7036,7 @@
           <w:sz w:val="24"/>
           <w:szCs w:val="24"/>
         </w:rPr>
-        <w:t xml:space="preserve"> This article is a reflection and summary of digital health research for the past 20-30 years. Starting from the 1990’s various iterations of Web have occurred like the Web1.0, 2.0 and now moving to 3.0. </w:t>
-      </w:r>
-      <w:proofErr w:type="gramStart"/>
-      <w:r>
-        <w:rPr>
-          <w:rFonts w:ascii="Times New Roman" w:hAnsi="Times New Roman" w:cs="Times New Roman"/>
-          <w:sz w:val="24"/>
-          <w:szCs w:val="24"/>
-        </w:rPr>
-        <w:t>This paper is an overview of all these developments and provide</w:t>
-      </w:r>
-      <w:proofErr w:type="gramEnd"/>
-      <w:r>
-        <w:rPr>
-          <w:rFonts w:ascii="Times New Roman" w:hAnsi="Times New Roman" w:cs="Times New Roman"/>
-          <w:sz w:val="24"/>
-          <w:szCs w:val="24"/>
-        </w:rPr>
-        <w:t xml:space="preserve"> suggestions and a perspective for direction for Web 3.0 to move to and what further socio-cultural and political research could help the future. </w:t>
+        <w:t xml:space="preserve"> This article is a reflection and summary of digital health research for the past 20-30 years. Starting from the 1990’s various iterations of Web have occurred like the Web1.0, 2.0 and now moving to 3.0. This paper is an overview of all these developments and provide suggestions and a perspective for direction for Web 3.0 to move to and what further socio-cultural and political research could help the future. </w:t>
       </w:r>
       <w:r>
         <w:rPr>
@@ -8618,6 +7056,7 @@
           <w:id w:val="694808753"/>
           <w:citation/>
         </w:sdtPr>
+        <w:sdtEndPr/>
         <w:sdtContent>
           <w:r>
             <w:rPr>
@@ -8678,25 +7117,7 @@
           <w:sz w:val="24"/>
           <w:szCs w:val="24"/>
         </w:rPr>
-        <w:t xml:space="preserve"> seen that initially Web 1.0 was for closed forums and private discussions and now the author reflects on Web 2.0 which is far more open and accessible and has social media, wikis, </w:t>
-      </w:r>
-      <w:proofErr w:type="spellStart"/>
-      <w:r>
-        <w:rPr>
-          <w:rFonts w:ascii="Times New Roman" w:hAnsi="Times New Roman" w:cs="Times New Roman"/>
-          <w:sz w:val="24"/>
-          <w:szCs w:val="24"/>
-        </w:rPr>
-        <w:t>geolocation</w:t>
-      </w:r>
-      <w:proofErr w:type="spellEnd"/>
-      <w:r>
-        <w:rPr>
-          <w:rFonts w:ascii="Times New Roman" w:hAnsi="Times New Roman" w:cs="Times New Roman"/>
-          <w:sz w:val="24"/>
-          <w:szCs w:val="24"/>
-        </w:rPr>
-        <w:t>, tagging of contents and many such new features. Web 3.0 is the new and upcoming generation which will have IOT</w:t>
+        <w:t xml:space="preserve"> seen that initially Web 1.0 was for closed forums and private discussions and now the author reflects on Web 2.0 which is far more open and accessible and has social media, wikis, geolocation, tagging of contents and many such new features. Web 3.0 is the new and upcoming generation which will have IOT</w:t>
       </w:r>
       <w:r>
         <w:rPr>
@@ -8729,43 +7150,7 @@
           <w:sz w:val="24"/>
           <w:szCs w:val="24"/>
         </w:rPr>
-        <w:t xml:space="preserve"> century doctors and technologists were keeping an eye on the online medical health community which was growing and becoming more important and mainstream. Digital technologies have become more diverse and complex and more user friendly and its collaboration and usage have expanded in which researchers are studying on how to incorporate and use technology to take advantage and use of </w:t>
-      </w:r>
-      <w:proofErr w:type="spellStart"/>
-      <w:r>
-        <w:rPr>
-          <w:rFonts w:ascii="Times New Roman" w:hAnsi="Times New Roman" w:cs="Times New Roman"/>
-          <w:sz w:val="24"/>
-          <w:szCs w:val="24"/>
-        </w:rPr>
-        <w:t>telehealth</w:t>
-      </w:r>
-      <w:proofErr w:type="spellEnd"/>
-      <w:r>
-        <w:rPr>
-          <w:rFonts w:ascii="Times New Roman" w:hAnsi="Times New Roman" w:cs="Times New Roman"/>
-          <w:sz w:val="24"/>
-          <w:szCs w:val="24"/>
-        </w:rPr>
-        <w:t xml:space="preserve"> and telemedicine. Users have now become mobile due to internet and mobile platforms. Rapid advancement of </w:t>
-      </w:r>
-      <w:proofErr w:type="gramStart"/>
-      <w:r>
-        <w:rPr>
-          <w:rFonts w:ascii="Times New Roman" w:hAnsi="Times New Roman" w:cs="Times New Roman"/>
-          <w:sz w:val="24"/>
-          <w:szCs w:val="24"/>
-        </w:rPr>
-        <w:t>Big</w:t>
-      </w:r>
-      <w:proofErr w:type="gramEnd"/>
-      <w:r>
-        <w:rPr>
-          <w:rFonts w:ascii="Times New Roman" w:hAnsi="Times New Roman" w:cs="Times New Roman"/>
-          <w:sz w:val="24"/>
-          <w:szCs w:val="24"/>
-        </w:rPr>
-        <w:t xml:space="preserve"> data and algorithms has helped to automation and pattern creations from these vast online forums that exist which help researchers to know more and gain experience and insight into communities and improve the lives of people with health and medicine with smart targeting and data mining techniques. Devices are being used for patients to do </w:t>
+        <w:t xml:space="preserve"> century doctors and technologists were keeping an eye on the online medical health community which was growing and becoming more important and mainstream. Digital technologies have become more diverse and complex and more user friendly and its collaboration and usage have expanded in which researchers are studying on how to incorporate and use technology to take advantage and use of telehealth and telemedicine. Users have now become mobile due to internet and mobile platforms. Rapid advancement of Big data and algorithms has helped to automation and pattern creations from these vast online forums that exist which help researchers to know more and gain experience and insight into communities and improve the lives of people with health and medicine with smart targeting and data mining techniques. Devices are being used for patients to do </w:t>
       </w:r>
       <w:r>
         <w:rPr>
@@ -8878,9 +7263,8 @@
           <w:szCs w:val="24"/>
           <w:shd w:val="clear" w:color="auto" w:fill="FFFFFF"/>
         </w:rPr>
-        <w:t xml:space="preserve">It clear that mental health is a very intrinsic in society and due to recent developments of a pandemic it has increased it </w:t>
-      </w:r>
-      <w:proofErr w:type="gramStart"/>
+        <w:t xml:space="preserve">It clear that mental health is a very intrinsic in society and due to recent developments of a pandemic it has increased it reach even more. It is causing problems for people belonging to all </w:t>
+      </w:r>
       <w:r>
         <w:rPr>
           <w:rFonts w:ascii="Times New Roman" w:hAnsi="Times New Roman" w:cs="Times New Roman"/>
@@ -8890,9 +7274,8 @@
           <w:szCs w:val="24"/>
           <w:shd w:val="clear" w:color="auto" w:fill="FFFFFF"/>
         </w:rPr>
-        <w:t>reach</w:t>
-      </w:r>
-      <w:proofErr w:type="gramEnd"/>
+        <w:t>demography but especially where COVID-19 has hit really hard, regions like India, Brazil, Russia and some part of Europe. Through the papers it is also understood that there is a stigma attached to mental health due to which patient is less likely to participate in the treatment. Apart from that</w:t>
+      </w:r>
       <w:r>
         <w:rPr>
           <w:rFonts w:ascii="Times New Roman" w:hAnsi="Times New Roman" w:cs="Times New Roman"/>
@@ -8902,7 +7285,7 @@
           <w:szCs w:val="24"/>
           <w:shd w:val="clear" w:color="auto" w:fill="FFFFFF"/>
         </w:rPr>
-        <w:t xml:space="preserve"> even more. It is causing problems for people belonging to all </w:t>
+        <w:t>,</w:t>
       </w:r>
       <w:r>
         <w:rPr>
@@ -8913,7 +7296,7 @@
           <w:szCs w:val="24"/>
           <w:shd w:val="clear" w:color="auto" w:fill="FFFFFF"/>
         </w:rPr>
-        <w:t>demography but especially where COVID-19 has hit really hard, regions like India, Brazil, Russia and some part of Europe. Through the papers it is also understood that there is a stigma attached to mental health due to which patient is less likely to participate in the treatment. Apart from that</w:t>
+        <w:t xml:space="preserve"> there are cases where patient does not like to acknowledge that there is problem in their mental health. There are cases when patients feel more comfortable at home and </w:t>
       </w:r>
       <w:r>
         <w:rPr>
@@ -8924,53 +7307,7 @@
           <w:szCs w:val="24"/>
           <w:shd w:val="clear" w:color="auto" w:fill="FFFFFF"/>
         </w:rPr>
-        <w:t>,</w:t>
-      </w:r>
-      <w:r>
-        <w:rPr>
-          <w:rFonts w:ascii="Times New Roman" w:hAnsi="Times New Roman" w:cs="Times New Roman"/>
-          <w:color w:val="000000"/>
-          <w:spacing w:val="-5"/>
-          <w:sz w:val="24"/>
-          <w:szCs w:val="24"/>
-          <w:shd w:val="clear" w:color="auto" w:fill="FFFFFF"/>
-        </w:rPr>
-        <w:t xml:space="preserve"> there are cases where patient does not like to acknowledge that there is problem in their mental health. There are cases when patients feel more comfortable at home and </w:t>
-      </w:r>
-      <w:r>
-        <w:rPr>
-          <w:rFonts w:ascii="Times New Roman" w:hAnsi="Times New Roman" w:cs="Times New Roman"/>
-          <w:color w:val="000000"/>
-          <w:spacing w:val="-5"/>
-          <w:sz w:val="24"/>
-          <w:szCs w:val="24"/>
-          <w:shd w:val="clear" w:color="auto" w:fill="FFFFFF"/>
-        </w:rPr>
-        <w:t xml:space="preserve">would like to avail </w:t>
-      </w:r>
-      <w:proofErr w:type="spellStart"/>
-      <w:r>
-        <w:rPr>
-          <w:rFonts w:ascii="Times New Roman" w:hAnsi="Times New Roman" w:cs="Times New Roman"/>
-          <w:color w:val="000000"/>
-          <w:spacing w:val="-5"/>
-          <w:sz w:val="24"/>
-          <w:szCs w:val="24"/>
-          <w:shd w:val="clear" w:color="auto" w:fill="FFFFFF"/>
-        </w:rPr>
-        <w:t>counselling</w:t>
-      </w:r>
-      <w:proofErr w:type="spellEnd"/>
-      <w:r>
-        <w:rPr>
-          <w:rFonts w:ascii="Times New Roman" w:hAnsi="Times New Roman" w:cs="Times New Roman"/>
-          <w:color w:val="000000"/>
-          <w:spacing w:val="-5"/>
-          <w:sz w:val="24"/>
-          <w:szCs w:val="24"/>
-          <w:shd w:val="clear" w:color="auto" w:fill="FFFFFF"/>
-        </w:rPr>
-        <w:t xml:space="preserve"> at homes. Therefore, providing a remote and anonymous access to patients is highly required at this point, which is the objective of this website platform.</w:t>
+        <w:t>would like to avail counselling at homes. Therefore, providing a remote and anonymous access to patients is highly required at this point, which is the objective of this website platform.</w:t>
       </w:r>
     </w:p>
     <w:p>
@@ -9028,7 +7365,7 @@
       <w:tblPr>
         <w:tblStyle w:val="TableGrid"/>
         <w:tblW w:w="0" w:type="auto"/>
-        <w:tblLook w:val="04A0"/>
+        <w:tblLook w:val="04A0" w:firstRow="1" w:lastRow="0" w:firstColumn="1" w:lastColumn="0" w:noHBand="0" w:noVBand="1"/>
       </w:tblPr>
       <w:tblGrid>
         <w:gridCol w:w="2988"/>
@@ -9451,31 +7788,7 @@
                 <w:szCs w:val="24"/>
                 <w:shd w:val="clear" w:color="auto" w:fill="FFFFFF"/>
               </w:rPr>
-              <w:t xml:space="preserve">In severe problems face-to-face communication is preferable because there is practically no chance of abrupt interruption like in online </w:t>
-            </w:r>
-            <w:proofErr w:type="spellStart"/>
-            <w:r>
-              <w:rPr>
-                <w:rFonts w:ascii="Times New Roman" w:hAnsi="Times New Roman" w:cs="Times New Roman"/>
-                <w:color w:val="000000"/>
-                <w:spacing w:val="-5"/>
-                <w:sz w:val="24"/>
-                <w:szCs w:val="24"/>
-                <w:shd w:val="clear" w:color="auto" w:fill="FFFFFF"/>
-              </w:rPr>
-              <w:t>tele</w:t>
-            </w:r>
-            <w:proofErr w:type="spellEnd"/>
-            <w:r>
-              <w:rPr>
-                <w:rFonts w:ascii="Times New Roman" w:hAnsi="Times New Roman" w:cs="Times New Roman"/>
-                <w:color w:val="000000"/>
-                <w:spacing w:val="-5"/>
-                <w:sz w:val="24"/>
-                <w:szCs w:val="24"/>
-                <w:shd w:val="clear" w:color="auto" w:fill="FFFFFF"/>
-              </w:rPr>
-              <w:t>-health, which can be crucial sometimes.</w:t>
+              <w:t>In severe problems face-to-face communication is preferable because there is practically no chance of abrupt interruption like in online tele-health, which can be crucial sometimes.</w:t>
             </w:r>
           </w:p>
         </w:tc>
@@ -9597,31 +7910,7 @@
                 <w:szCs w:val="24"/>
                 <w:shd w:val="clear" w:color="auto" w:fill="FFFFFF"/>
               </w:rPr>
-              <w:t xml:space="preserve">There is no review </w:t>
-            </w:r>
-            <w:proofErr w:type="gramStart"/>
-            <w:r>
-              <w:rPr>
-                <w:rFonts w:ascii="Times New Roman" w:hAnsi="Times New Roman" w:cs="Times New Roman"/>
-                <w:color w:val="000000"/>
-                <w:spacing w:val="-5"/>
-                <w:sz w:val="24"/>
-                <w:szCs w:val="24"/>
-                <w:shd w:val="clear" w:color="auto" w:fill="FFFFFF"/>
-              </w:rPr>
-              <w:t>system,</w:t>
-            </w:r>
-            <w:proofErr w:type="gramEnd"/>
-            <w:r>
-              <w:rPr>
-                <w:rFonts w:ascii="Times New Roman" w:hAnsi="Times New Roman" w:cs="Times New Roman"/>
-                <w:color w:val="000000"/>
-                <w:spacing w:val="-5"/>
-                <w:sz w:val="24"/>
-                <w:szCs w:val="24"/>
-                <w:shd w:val="clear" w:color="auto" w:fill="FFFFFF"/>
-              </w:rPr>
-              <w:t xml:space="preserve"> patient has to choose themselves based on internet or </w:t>
+              <w:t xml:space="preserve">There is no review system, patient has to choose themselves based on internet or </w:t>
             </w:r>
             <w:r>
               <w:rPr>
@@ -9763,7 +8052,6 @@
                 <w:shd w:val="clear" w:color="auto" w:fill="FFFFFF"/>
               </w:rPr>
             </w:pPr>
-            <w:proofErr w:type="spellStart"/>
             <w:r>
               <w:rPr>
                 <w:rFonts w:ascii="Times New Roman" w:hAnsi="Times New Roman" w:cs="Times New Roman"/>
@@ -9776,7 +8064,6 @@
               <w:lastRenderedPageBreak/>
               <w:t>Betterlyf</w:t>
             </w:r>
-            <w:proofErr w:type="spellEnd"/>
             <w:r>
               <w:rPr>
                 <w:rFonts w:ascii="Times New Roman" w:hAnsi="Times New Roman" w:cs="Times New Roman"/>
@@ -9878,31 +8165,7 @@
                 <w:szCs w:val="24"/>
                 <w:shd w:val="clear" w:color="auto" w:fill="FFFFFF"/>
               </w:rPr>
-              <w:t xml:space="preserve">Patients don’t have to decide which doctor to </w:t>
-            </w:r>
-            <w:proofErr w:type="gramStart"/>
-            <w:r>
-              <w:rPr>
-                <w:rFonts w:ascii="Times New Roman" w:hAnsi="Times New Roman" w:cs="Times New Roman"/>
-                <w:color w:val="000000"/>
-                <w:spacing w:val="-5"/>
-                <w:sz w:val="24"/>
-                <w:szCs w:val="24"/>
-                <w:shd w:val="clear" w:color="auto" w:fill="FFFFFF"/>
-              </w:rPr>
-              <w:t>pick,</w:t>
-            </w:r>
-            <w:proofErr w:type="gramEnd"/>
-            <w:r>
-              <w:rPr>
-                <w:rFonts w:ascii="Times New Roman" w:hAnsi="Times New Roman" w:cs="Times New Roman"/>
-                <w:color w:val="000000"/>
-                <w:spacing w:val="-5"/>
-                <w:sz w:val="24"/>
-                <w:szCs w:val="24"/>
-                <w:shd w:val="clear" w:color="auto" w:fill="FFFFFF"/>
-              </w:rPr>
-              <w:t xml:space="preserve"> the website does it for them.</w:t>
+              <w:t>Patients don’t have to decide which doctor to pick, the website does it for them.</w:t>
             </w:r>
           </w:p>
           <w:p>
@@ -10009,7 +8272,6 @@
                 <w:shd w:val="clear" w:color="auto" w:fill="FFFFFF"/>
               </w:rPr>
             </w:pPr>
-            <w:proofErr w:type="gramStart"/>
             <w:r>
               <w:rPr>
                 <w:rFonts w:ascii="Times New Roman" w:hAnsi="Times New Roman" w:cs="Times New Roman"/>
@@ -10019,19 +8281,7 @@
                 <w:szCs w:val="24"/>
                 <w:shd w:val="clear" w:color="auto" w:fill="FFFFFF"/>
               </w:rPr>
-              <w:t>Has</w:t>
-            </w:r>
-            <w:proofErr w:type="gramEnd"/>
-            <w:r>
-              <w:rPr>
-                <w:rFonts w:ascii="Times New Roman" w:hAnsi="Times New Roman" w:cs="Times New Roman"/>
-                <w:color w:val="000000"/>
-                <w:spacing w:val="-5"/>
-                <w:sz w:val="24"/>
-                <w:szCs w:val="24"/>
-                <w:shd w:val="clear" w:color="auto" w:fill="FFFFFF"/>
-              </w:rPr>
-              <w:t xml:space="preserve"> options to create video, voice-only and text-only sessions.</w:t>
+              <w:t>Has options to create video, voice-only and text-only sessions.</w:t>
             </w:r>
           </w:p>
           <w:p>
@@ -10051,7 +8301,6 @@
                 <w:shd w:val="clear" w:color="auto" w:fill="FFFFFF"/>
               </w:rPr>
             </w:pPr>
-            <w:proofErr w:type="gramStart"/>
             <w:r>
               <w:rPr>
                 <w:rFonts w:ascii="Times New Roman" w:hAnsi="Times New Roman" w:cs="Times New Roman"/>
@@ -10061,19 +8310,7 @@
                 <w:szCs w:val="24"/>
                 <w:shd w:val="clear" w:color="auto" w:fill="FFFFFF"/>
               </w:rPr>
-              <w:t>Has</w:t>
-            </w:r>
-            <w:proofErr w:type="gramEnd"/>
-            <w:r>
-              <w:rPr>
-                <w:rFonts w:ascii="Times New Roman" w:hAnsi="Times New Roman" w:cs="Times New Roman"/>
-                <w:color w:val="000000"/>
-                <w:spacing w:val="-5"/>
-                <w:sz w:val="24"/>
-                <w:szCs w:val="24"/>
-                <w:shd w:val="clear" w:color="auto" w:fill="FFFFFF"/>
-              </w:rPr>
-              <w:t xml:space="preserve"> a lot of resources about mental health which boosts mental health awareness and its importance.</w:t>
+              <w:t>Has a lot of resources about mental health which boosts mental health awareness and its importance.</w:t>
             </w:r>
           </w:p>
           <w:p>
@@ -10384,31 +8621,7 @@
                 <w:shd w:val="clear" w:color="auto" w:fill="FFFFFF"/>
               </w:rPr>
               <w:lastRenderedPageBreak/>
-              <w:t xml:space="preserve">Our Approach of </w:t>
-            </w:r>
-            <w:proofErr w:type="spellStart"/>
-            <w:r>
-              <w:rPr>
-                <w:rFonts w:ascii="Times New Roman" w:hAnsi="Times New Roman" w:cs="Times New Roman"/>
-                <w:color w:val="000000"/>
-                <w:spacing w:val="-5"/>
-                <w:sz w:val="32"/>
-                <w:szCs w:val="24"/>
-                <w:shd w:val="clear" w:color="auto" w:fill="FFFFFF"/>
-              </w:rPr>
-              <w:t>tele</w:t>
-            </w:r>
-            <w:proofErr w:type="spellEnd"/>
-            <w:r>
-              <w:rPr>
-                <w:rFonts w:ascii="Times New Roman" w:hAnsi="Times New Roman" w:cs="Times New Roman"/>
-                <w:color w:val="000000"/>
-                <w:spacing w:val="-5"/>
-                <w:sz w:val="32"/>
-                <w:szCs w:val="24"/>
-                <w:shd w:val="clear" w:color="auto" w:fill="FFFFFF"/>
-              </w:rPr>
-              <w:t>-health</w:t>
+              <w:t>Our Approach of tele-health</w:t>
             </w:r>
           </w:p>
         </w:tc>
@@ -10616,31 +8829,7 @@
                 <w:szCs w:val="24"/>
                 <w:shd w:val="clear" w:color="auto" w:fill="FFFFFF"/>
               </w:rPr>
-              <w:t xml:space="preserve">Both </w:t>
-            </w:r>
-            <w:proofErr w:type="gramStart"/>
-            <w:r>
-              <w:rPr>
-                <w:rFonts w:ascii="Times New Roman" w:hAnsi="Times New Roman" w:cs="Times New Roman"/>
-                <w:color w:val="000000"/>
-                <w:spacing w:val="-5"/>
-                <w:sz w:val="24"/>
-                <w:szCs w:val="24"/>
-                <w:shd w:val="clear" w:color="auto" w:fill="FFFFFF"/>
-              </w:rPr>
-              <w:t>type</w:t>
-            </w:r>
-            <w:proofErr w:type="gramEnd"/>
-            <w:r>
-              <w:rPr>
-                <w:rFonts w:ascii="Times New Roman" w:hAnsi="Times New Roman" w:cs="Times New Roman"/>
-                <w:color w:val="000000"/>
-                <w:spacing w:val="-5"/>
-                <w:sz w:val="24"/>
-                <w:szCs w:val="24"/>
-                <w:shd w:val="clear" w:color="auto" w:fill="FFFFFF"/>
-              </w:rPr>
-              <w:t xml:space="preserve"> of users gets tools like calendar which facilitates counseling and provides additional features like notifications and records of previous session.</w:t>
+              <w:t>Both type of users gets tools like calendar which facilitates counseling and provides additional features like notifications and records of previous session.</w:t>
             </w:r>
           </w:p>
           <w:p>
@@ -11064,31 +9253,7 @@
                 <w:szCs w:val="24"/>
                 <w:shd w:val="clear" w:color="auto" w:fill="FFFFFF"/>
               </w:rPr>
-              <w:t xml:space="preserve">Patient requires </w:t>
-            </w:r>
-            <w:proofErr w:type="gramStart"/>
-            <w:r>
-              <w:rPr>
-                <w:rFonts w:ascii="Times New Roman" w:hAnsi="Times New Roman" w:cs="Times New Roman"/>
-                <w:color w:val="000000"/>
-                <w:spacing w:val="-5"/>
-                <w:sz w:val="24"/>
-                <w:szCs w:val="24"/>
-                <w:shd w:val="clear" w:color="auto" w:fill="FFFFFF"/>
-              </w:rPr>
-              <w:t>to have</w:t>
-            </w:r>
-            <w:proofErr w:type="gramEnd"/>
-            <w:r>
-              <w:rPr>
-                <w:rFonts w:ascii="Times New Roman" w:hAnsi="Times New Roman" w:cs="Times New Roman"/>
-                <w:color w:val="000000"/>
-                <w:spacing w:val="-5"/>
-                <w:sz w:val="24"/>
-                <w:szCs w:val="24"/>
-                <w:shd w:val="clear" w:color="auto" w:fill="FFFFFF"/>
-              </w:rPr>
-              <w:t xml:space="preserve"> at least a decent web enable device with </w:t>
+              <w:t xml:space="preserve">Patient requires to have at least a decent web enable device with </w:t>
             </w:r>
             <w:r>
               <w:rPr>
@@ -11300,79 +9465,7 @@
           <w:szCs w:val="24"/>
           <w:shd w:val="clear" w:color="auto" w:fill="FFFFFF"/>
         </w:rPr>
-        <w:t xml:space="preserve">It is very important to keep in mind that most users visiting the website for the first time are not firm on their decision to use the website for </w:t>
-      </w:r>
-      <w:proofErr w:type="spellStart"/>
-      <w:r>
-        <w:rPr>
-          <w:rFonts w:ascii="Times New Roman" w:hAnsi="Times New Roman" w:cs="Times New Roman"/>
-          <w:color w:val="000000"/>
-          <w:spacing w:val="-5"/>
-          <w:sz w:val="24"/>
-          <w:szCs w:val="24"/>
-          <w:shd w:val="clear" w:color="auto" w:fill="FFFFFF"/>
-        </w:rPr>
-        <w:t>counselling</w:t>
-      </w:r>
-      <w:proofErr w:type="spellEnd"/>
-      <w:r>
-        <w:rPr>
-          <w:rFonts w:ascii="Times New Roman" w:hAnsi="Times New Roman" w:cs="Times New Roman"/>
-          <w:color w:val="000000"/>
-          <w:spacing w:val="-5"/>
-          <w:sz w:val="24"/>
-          <w:szCs w:val="24"/>
-          <w:shd w:val="clear" w:color="auto" w:fill="FFFFFF"/>
-        </w:rPr>
-        <w:t xml:space="preserve">. In general, the users will be anxious and reluctant to go through the process of registration and are highly likely to drop the process and bail on it. To avoid this and to keep users hooked so they can walk through registration process and avail </w:t>
-      </w:r>
-      <w:proofErr w:type="spellStart"/>
-      <w:r>
-        <w:rPr>
-          <w:rFonts w:ascii="Times New Roman" w:hAnsi="Times New Roman" w:cs="Times New Roman"/>
-          <w:color w:val="000000"/>
-          <w:spacing w:val="-5"/>
-          <w:sz w:val="24"/>
-          <w:szCs w:val="24"/>
-          <w:shd w:val="clear" w:color="auto" w:fill="FFFFFF"/>
-        </w:rPr>
-        <w:t>counselling</w:t>
-      </w:r>
-      <w:proofErr w:type="spellEnd"/>
-      <w:r>
-        <w:rPr>
-          <w:rFonts w:ascii="Times New Roman" w:hAnsi="Times New Roman" w:cs="Times New Roman"/>
-          <w:color w:val="000000"/>
-          <w:spacing w:val="-5"/>
-          <w:sz w:val="24"/>
-          <w:szCs w:val="24"/>
-          <w:shd w:val="clear" w:color="auto" w:fill="FFFFFF"/>
-        </w:rPr>
-        <w:t xml:space="preserve"> as easily as possible we need to keep the UI very simple and most importantly very short. Users will also need assurance that whatever interactions happen on this platform and the data collected from it will not be </w:t>
-      </w:r>
-      <w:proofErr w:type="spellStart"/>
-      <w:r>
-        <w:rPr>
-          <w:rFonts w:ascii="Times New Roman" w:hAnsi="Times New Roman" w:cs="Times New Roman"/>
-          <w:color w:val="000000"/>
-          <w:spacing w:val="-5"/>
-          <w:sz w:val="24"/>
-          <w:szCs w:val="24"/>
-          <w:shd w:val="clear" w:color="auto" w:fill="FFFFFF"/>
-        </w:rPr>
-        <w:t>mis</w:t>
-      </w:r>
-      <w:proofErr w:type="spellEnd"/>
-      <w:r>
-        <w:rPr>
-          <w:rFonts w:ascii="Times New Roman" w:hAnsi="Times New Roman" w:cs="Times New Roman"/>
-          <w:color w:val="000000"/>
-          <w:spacing w:val="-5"/>
-          <w:sz w:val="24"/>
-          <w:szCs w:val="24"/>
-          <w:shd w:val="clear" w:color="auto" w:fill="FFFFFF"/>
-        </w:rPr>
-        <w:t xml:space="preserve">-used in any manner. For that reason, the website should </w:t>
+        <w:t xml:space="preserve">It is very important to keep in mind that most users visiting the website for the first time are not firm on their decision to use the website for counselling. In general, the users will be anxious and reluctant to go through the process of registration and are highly likely to drop the process and bail on it. To avoid this and to keep users hooked so they can walk through registration process and avail counselling as easily as possible we need to keep the UI very simple and most importantly very short. Users will also need assurance that whatever interactions happen on this platform and the data collected from it will not be mis-used in any manner. For that reason, the website should </w:t>
       </w:r>
       <w:r>
         <w:rPr>
@@ -11617,7 +9710,7 @@
         </w:rPr>
         <w:lastRenderedPageBreak/>
         <w:drawing>
-          <wp:inline distT="0" distB="0" distL="0" distR="0">
+          <wp:inline distT="0" distB="0" distL="0" distR="0" wp14:anchorId="48EFC079" wp14:editId="30B7CD55">
             <wp:extent cx="5266690" cy="5591810"/>
             <wp:effectExtent l="19050" t="0" r="0" b="0"/>
             <wp:docPr id="2" name="Picture 1" descr="D:\Msc CA Section\Sem 2\Dissertation\Diagrams\ActivityDiagram_register.png"/>
@@ -11789,7 +9882,7 @@
           <w:lang w:val="en-IN" w:eastAsia="en-IN"/>
         </w:rPr>
         <w:drawing>
-          <wp:inline distT="0" distB="0" distL="0" distR="0">
+          <wp:inline distT="0" distB="0" distL="0" distR="0" wp14:anchorId="164CF486" wp14:editId="214D6677">
             <wp:extent cx="5521325" cy="4290695"/>
             <wp:effectExtent l="19050" t="0" r="3175" b="0"/>
             <wp:docPr id="4" name="Picture 2" descr="D:\Msc CA Section\Sem 2\Dissertation\Diagrams\UseCaseDiagram_register.png"/>
@@ -12028,7 +10121,7 @@
           <w:lang w:val="en-IN" w:eastAsia="en-IN"/>
         </w:rPr>
         <w:drawing>
-          <wp:inline distT="0" distB="0" distL="0" distR="0">
+          <wp:inline distT="0" distB="0" distL="0" distR="0" wp14:anchorId="31609608" wp14:editId="61689097">
             <wp:extent cx="4615815" cy="5591810"/>
             <wp:effectExtent l="19050" t="0" r="0" b="0"/>
             <wp:docPr id="5" name="Picture 3" descr="D:\Msc CA Section\Sem 2\Dissertation\Diagrams\ActivityDiagram_search.png"/>
@@ -12200,7 +10293,7 @@
           <w:lang w:val="en-IN" w:eastAsia="en-IN"/>
         </w:rPr>
         <w:drawing>
-          <wp:inline distT="0" distB="0" distL="0" distR="0">
+          <wp:inline distT="0" distB="0" distL="0" distR="0" wp14:anchorId="037FC8FA" wp14:editId="584DC34F">
             <wp:extent cx="5600700" cy="4361180"/>
             <wp:effectExtent l="19050" t="0" r="0" b="0"/>
             <wp:docPr id="6" name="Picture 4" descr="D:\Msc CA Section\Sem 2\Dissertation\Diagrams\UseCaseDiagram_search.png"/>
@@ -12473,7 +10566,7 @@
           <w:lang w:val="en-IN" w:eastAsia="en-IN"/>
         </w:rPr>
         <w:drawing>
-          <wp:inline distT="0" distB="0" distL="0" distR="0">
+          <wp:inline distT="0" distB="0" distL="0" distR="0" wp14:anchorId="3A4A9926" wp14:editId="5AE20C69">
             <wp:extent cx="4378325" cy="5213985"/>
             <wp:effectExtent l="19050" t="0" r="3175" b="0"/>
             <wp:docPr id="7" name="Picture 5" descr="D:\Msc CA Section\Sem 2\Dissertation\Diagrams\ActivityDiagram_book.png"/>
@@ -12655,7 +10748,7 @@
           <w:lang w:val="en-IN" w:eastAsia="en-IN"/>
         </w:rPr>
         <w:drawing>
-          <wp:inline distT="0" distB="0" distL="0" distR="0">
+          <wp:inline distT="0" distB="0" distL="0" distR="0" wp14:anchorId="2D030E88" wp14:editId="695150F2">
             <wp:extent cx="5521325" cy="4668520"/>
             <wp:effectExtent l="19050" t="0" r="3175" b="0"/>
             <wp:docPr id="8" name="Picture 6" descr="D:\Msc CA Section\Sem 2\Dissertation\Diagrams\UseCaseDiagram_book.png"/>
@@ -12919,7 +11012,7 @@
           <w:lang w:val="en-IN" w:eastAsia="en-IN"/>
         </w:rPr>
         <w:drawing>
-          <wp:inline distT="0" distB="0" distL="0" distR="0">
+          <wp:inline distT="0" distB="0" distL="0" distR="0" wp14:anchorId="6F9B3013" wp14:editId="2F9032C7">
             <wp:extent cx="5758815" cy="5741670"/>
             <wp:effectExtent l="19050" t="0" r="0" b="0"/>
             <wp:docPr id="9" name="Picture 7" descr="D:\Msc CA Section\Sem 2\Dissertation\Diagrams\ActivityDiagram_meeting.png"/>
@@ -13101,7 +11194,7 @@
           <w:lang w:val="en-IN" w:eastAsia="en-IN"/>
         </w:rPr>
         <w:drawing>
-          <wp:inline distT="0" distB="0" distL="0" distR="0">
+          <wp:inline distT="0" distB="0" distL="0" distR="0" wp14:anchorId="49F8C918" wp14:editId="68477E86">
             <wp:extent cx="5749925" cy="3604895"/>
             <wp:effectExtent l="19050" t="0" r="3175" b="0"/>
             <wp:docPr id="10" name="Picture 8" descr="D:\Msc CA Section\Sem 2\Dissertation\Diagrams\UseCaseDiagram_meet.png"/>
@@ -13398,7 +11491,7 @@
         </w:rPr>
         <w:lastRenderedPageBreak/>
         <w:drawing>
-          <wp:inline distT="0" distB="0" distL="0" distR="0">
+          <wp:inline distT="0" distB="0" distL="0" distR="0" wp14:anchorId="19CDCE99" wp14:editId="077B76FD">
             <wp:extent cx="5591810" cy="5741670"/>
             <wp:effectExtent l="19050" t="0" r="8890" b="0"/>
             <wp:docPr id="11" name="Picture 9" descr="D:\Msc CA Section\Sem 2\Dissertation\Diagrams\ActivityDiagram_review.png"/>
@@ -13584,7 +11677,7 @@
           <w:lang w:val="en-IN" w:eastAsia="en-IN"/>
         </w:rPr>
         <w:drawing>
-          <wp:inline distT="0" distB="0" distL="0" distR="0">
+          <wp:inline distT="0" distB="0" distL="0" distR="0" wp14:anchorId="26906C41" wp14:editId="0D95B0C4">
             <wp:extent cx="5292725" cy="3754120"/>
             <wp:effectExtent l="19050" t="0" r="3175" b="0"/>
             <wp:docPr id="12" name="Picture 10" descr="D:\Msc CA Section\Sem 2\Dissertation\Diagrams\UseCaseDiagram_review.png"/>
@@ -13700,16 +11793,7 @@
           <w:sz w:val="24"/>
           <w:szCs w:val="24"/>
         </w:rPr>
-        <w:t xml:space="preserve">The project is being developed for ourselves and not for a particular client. This perhaps the biggest </w:t>
-      </w:r>
-      <w:proofErr w:type="gramStart"/>
-      <w:r>
-        <w:rPr>
-          <w:rFonts w:ascii="Times New Roman" w:hAnsi="Times New Roman" w:cs="Times New Roman"/>
-          <w:sz w:val="24"/>
-          <w:szCs w:val="24"/>
-        </w:rPr>
-        <w:t>factor as the user requirements a</w:t>
+        <w:t>The project is being developed for ourselves and not for a particular client. This perhaps the biggest factor as the user requirements a</w:t>
       </w:r>
       <w:r>
         <w:rPr>
@@ -13719,7 +11803,6 @@
         </w:rPr>
         <w:t>re</w:t>
       </w:r>
-      <w:proofErr w:type="gramEnd"/>
       <w:r>
         <w:rPr>
           <w:rFonts w:ascii="Times New Roman" w:hAnsi="Times New Roman" w:cs="Times New Roman"/>
@@ -13839,25 +11922,7 @@
           <w:sz w:val="24"/>
           <w:szCs w:val="24"/>
         </w:rPr>
-        <w:t xml:space="preserve">As the actual development requires flexibility due to learning and implementing new libraries and constantly referring to documentation of these new technologies and implementing them in real-time, a methodology that supports communication, regular testing, open to new ideas, collaboration is preferred. To develop </w:t>
-      </w:r>
-      <w:proofErr w:type="gramStart"/>
-      <w:r>
-        <w:rPr>
-          <w:rFonts w:ascii="Times New Roman" w:hAnsi="Times New Roman" w:cs="Times New Roman"/>
-          <w:sz w:val="24"/>
-          <w:szCs w:val="24"/>
-        </w:rPr>
-        <w:t>a software</w:t>
-      </w:r>
-      <w:proofErr w:type="gramEnd"/>
-      <w:r>
-        <w:rPr>
-          <w:rFonts w:ascii="Times New Roman" w:hAnsi="Times New Roman" w:cs="Times New Roman"/>
-          <w:sz w:val="24"/>
-          <w:szCs w:val="24"/>
-        </w:rPr>
-        <w:t xml:space="preserve"> that has minimum fault but at the same time implemented in industrial standard and simplicity an agile framework and mindset is much more appropriate. </w:t>
+        <w:t xml:space="preserve">As the actual development requires flexibility due to learning and implementing new libraries and constantly referring to documentation of these new technologies and implementing them in real-time, a methodology that supports communication, regular testing, open to new ideas, collaboration is preferred. To develop a software that has minimum fault but at the same time implemented in industrial standard and simplicity an agile framework and mindset is much more appropriate. </w:t>
       </w:r>
     </w:p>
     <w:p>
@@ -14000,25 +12065,7 @@
           <w:sz w:val="24"/>
           <w:szCs w:val="24"/>
         </w:rPr>
-        <w:t xml:space="preserve"> why such applications are required right now. The problems that are faced by both patients and doctors over </w:t>
-      </w:r>
-      <w:proofErr w:type="spellStart"/>
-      <w:r>
-        <w:rPr>
-          <w:rFonts w:ascii="Times New Roman" w:hAnsi="Times New Roman" w:cs="Times New Roman"/>
-          <w:sz w:val="24"/>
-          <w:szCs w:val="24"/>
-        </w:rPr>
-        <w:t>telehealth</w:t>
-      </w:r>
-      <w:proofErr w:type="spellEnd"/>
-      <w:r>
-        <w:rPr>
-          <w:rFonts w:ascii="Times New Roman" w:hAnsi="Times New Roman" w:cs="Times New Roman"/>
-          <w:sz w:val="24"/>
-          <w:szCs w:val="24"/>
-        </w:rPr>
-        <w:t xml:space="preserve"> compared to traditional face-to-face </w:t>
+        <w:t xml:space="preserve"> why such applications are required right now. The problems that are faced by both patients and doctors over telehealth compared to traditional face-to-face </w:t>
       </w:r>
       <w:r>
         <w:rPr>
@@ -14050,43 +12097,7 @@
           <w:sz w:val="24"/>
           <w:szCs w:val="24"/>
         </w:rPr>
-        <w:t xml:space="preserve"> is actually implemented and practiced. There is almost no alternative for </w:t>
-      </w:r>
-      <w:proofErr w:type="spellStart"/>
-      <w:r>
-        <w:rPr>
-          <w:rFonts w:ascii="Times New Roman" w:hAnsi="Times New Roman" w:cs="Times New Roman"/>
-          <w:sz w:val="24"/>
-          <w:szCs w:val="24"/>
-        </w:rPr>
-        <w:t>telehealth</w:t>
-      </w:r>
-      <w:proofErr w:type="spellEnd"/>
-      <w:r>
-        <w:rPr>
-          <w:rFonts w:ascii="Times New Roman" w:hAnsi="Times New Roman" w:cs="Times New Roman"/>
-          <w:sz w:val="24"/>
-          <w:szCs w:val="24"/>
-        </w:rPr>
-        <w:t xml:space="preserve"> and some options that </w:t>
-      </w:r>
-      <w:proofErr w:type="gramStart"/>
-      <w:r>
-        <w:rPr>
-          <w:rFonts w:ascii="Times New Roman" w:hAnsi="Times New Roman" w:cs="Times New Roman"/>
-          <w:sz w:val="24"/>
-          <w:szCs w:val="24"/>
-        </w:rPr>
-        <w:t>exists</w:t>
-      </w:r>
-      <w:proofErr w:type="gramEnd"/>
-      <w:r>
-        <w:rPr>
-          <w:rFonts w:ascii="Times New Roman" w:hAnsi="Times New Roman" w:cs="Times New Roman"/>
-          <w:sz w:val="24"/>
-          <w:szCs w:val="24"/>
-        </w:rPr>
-        <w:t xml:space="preserve"> are limited and </w:t>
+        <w:t xml:space="preserve"> is actually implemented and practiced. There is almost no alternative for telehealth and some options that exists are limited and </w:t>
       </w:r>
       <w:r>
         <w:rPr>
@@ -14112,43 +12123,7 @@
           <w:sz w:val="24"/>
           <w:szCs w:val="24"/>
         </w:rPr>
-        <w:t xml:space="preserve">We have also covered what technologies will be used for the product and why we have picked them over other alternatives. Along with what are the key modules in the application which will carry out the important tasks for the </w:t>
-      </w:r>
-      <w:proofErr w:type="gramStart"/>
-      <w:r>
-        <w:rPr>
-          <w:rFonts w:ascii="Times New Roman" w:hAnsi="Times New Roman" w:cs="Times New Roman"/>
-          <w:sz w:val="24"/>
-          <w:szCs w:val="24"/>
-        </w:rPr>
-        <w:t>service.</w:t>
-      </w:r>
-      <w:proofErr w:type="gramEnd"/>
-      <w:r>
-        <w:rPr>
-          <w:rFonts w:ascii="Times New Roman" w:hAnsi="Times New Roman" w:cs="Times New Roman"/>
-          <w:sz w:val="24"/>
-          <w:szCs w:val="24"/>
-        </w:rPr>
-        <w:t xml:space="preserve"> They emphasize what </w:t>
-      </w:r>
-      <w:proofErr w:type="gramStart"/>
-      <w:r>
-        <w:rPr>
-          <w:rFonts w:ascii="Times New Roman" w:hAnsi="Times New Roman" w:cs="Times New Roman"/>
-          <w:sz w:val="24"/>
-          <w:szCs w:val="24"/>
-        </w:rPr>
-        <w:t>part of the products are</w:t>
-      </w:r>
-      <w:proofErr w:type="gramEnd"/>
-      <w:r>
-        <w:rPr>
-          <w:rFonts w:ascii="Times New Roman" w:hAnsi="Times New Roman" w:cs="Times New Roman"/>
-          <w:sz w:val="24"/>
-          <w:szCs w:val="24"/>
-        </w:rPr>
-        <w:t xml:space="preserve"> important and cannot be overlooked as the information being handled is very sensitive. Reasoning for methodology is also discussed due to the project being slightly different than most traditional projects.</w:t>
+        <w:t>We have also covered what technologies will be used for the product and why we have picked them over other alternatives. Along with what are the key modules in the application which will carry out the important tasks for the service. They emphasize what part of the products are important and cannot be overlooked as the information being handled is very sensitive. Reasoning for methodology is also discussed due to the project being slightly different than most traditional projects.</w:t>
       </w:r>
     </w:p>
     <w:sdt>
@@ -14165,6 +12140,7 @@
           <w:docPartUnique/>
         </w:docPartObj>
       </w:sdtPr>
+      <w:sdtEndPr/>
       <w:sdtContent>
         <w:p>
           <w:pPr>
@@ -14194,6 +12170,7 @@
             <w:id w:val="-573587230"/>
             <w:bibliography/>
           </w:sdtPr>
+          <w:sdtEndPr/>
           <w:sdtContent>
             <w:p>
               <w:pPr>
@@ -14523,7 +12500,7 @@
 </file>
 
 <file path=word/endnotes.xml><?xml version="1.0" encoding="utf-8"?>
-<w:endnotes xmlns:ve="http://schemas.openxmlformats.org/markup-compatibility/2006" xmlns:o="urn:schemas-microsoft-com:office:office" xmlns:r="http://schemas.openxmlformats.org/officeDocument/2006/relationships" xmlns:m="http://schemas.openxmlformats.org/officeDocument/2006/math" xmlns:v="urn:schemas-microsoft-com:vml" xmlns:wp="http://schemas.openxmlformats.org/drawingml/2006/wordprocessingDrawing" xmlns:w10="urn:schemas-microsoft-com:office:word" xmlns:w="http://schemas.openxmlformats.org/wordprocessingml/2006/main" xmlns:wne="http://schemas.microsoft.com/office/word/2006/wordml">
+<w:endnotes xmlns:wpc="http://schemas.microsoft.com/office/word/2010/wordprocessingCanvas" xmlns:cx="http://schemas.microsoft.com/office/drawing/2014/chartex" xmlns:cx1="http://schemas.microsoft.com/office/drawing/2015/9/8/chartex" xmlns:cx2="http://schemas.microsoft.com/office/drawing/2015/10/21/chartex" xmlns:cx3="http://schemas.microsoft.com/office/drawing/2016/5/9/chartex" xmlns:cx4="http://schemas.microsoft.com/office/drawing/2016/5/10/chartex" xmlns:cx5="http://schemas.microsoft.com/office/drawing/2016/5/11/chartex" xmlns:cx6="http://schemas.microsoft.com/office/drawing/2016/5/12/chartex" xmlns:cx7="http://schemas.microsoft.com/office/drawing/2016/5/13/chartex" xmlns:cx8="http://schemas.microsoft.com/office/drawing/2016/5/14/chartex" xmlns:mc="http://schemas.openxmlformats.org/markup-compatibility/2006" xmlns:aink="http://schemas.microsoft.com/office/drawing/2016/ink" xmlns:am3d="http://schemas.microsoft.com/office/drawing/2017/model3d" xmlns:o="urn:schemas-microsoft-com:office:office" xmlns:r="http://schemas.openxmlformats.org/officeDocument/2006/relationships" xmlns:m="http://schemas.openxmlformats.org/officeDocument/2006/math" xmlns:v="urn:schemas-microsoft-com:vml" xmlns:wp14="http://schemas.microsoft.com/office/word/2010/wordprocessingDrawing" xmlns:wp="http://schemas.openxmlformats.org/drawingml/2006/wordprocessingDrawing" xmlns:w10="urn:schemas-microsoft-com:office:word" xmlns:w="http://schemas.openxmlformats.org/wordprocessingml/2006/main" xmlns:w14="http://schemas.microsoft.com/office/word/2010/wordml" xmlns:w15="http://schemas.microsoft.com/office/word/2012/wordml" xmlns:w16cex="http://schemas.microsoft.com/office/word/2018/wordml/cex" xmlns:w16cid="http://schemas.microsoft.com/office/word/2016/wordml/cid" xmlns:w16="http://schemas.microsoft.com/office/word/2018/wordml" xmlns:w16sdtdh="http://schemas.microsoft.com/office/word/2020/wordml/sdtdatahash" xmlns:w16se="http://schemas.microsoft.com/office/word/2015/wordml/symex" xmlns:wpg="http://schemas.microsoft.com/office/word/2010/wordprocessingGroup" xmlns:wpi="http://schemas.microsoft.com/office/word/2010/wordprocessingInk" xmlns:wne="http://schemas.microsoft.com/office/word/2006/wordml" xmlns:wps="http://schemas.microsoft.com/office/word/2010/wordprocessingShape" mc:Ignorable="w14 w15 w16se w16cid w16 w16cex w16sdtdh wp14">
   <w:endnote w:type="separator" w:id="-1">
     <w:p>
       <w:pPr>
@@ -14548,7 +12525,7 @@
 </file>
 
 <file path=word/footer1.xml><?xml version="1.0" encoding="utf-8"?>
-<w:ftr xmlns:ve="http://schemas.openxmlformats.org/markup-compatibility/2006" xmlns:o="urn:schemas-microsoft-com:office:office" xmlns:r="http://schemas.openxmlformats.org/officeDocument/2006/relationships" xmlns:m="http://schemas.openxmlformats.org/officeDocument/2006/math" xmlns:v="urn:schemas-microsoft-com:vml" xmlns:wp="http://schemas.openxmlformats.org/drawingml/2006/wordprocessingDrawing" xmlns:w10="urn:schemas-microsoft-com:office:word" xmlns:w="http://schemas.openxmlformats.org/wordprocessingml/2006/main" xmlns:wne="http://schemas.microsoft.com/office/word/2006/wordml">
+<w:ftr xmlns:wpc="http://schemas.microsoft.com/office/word/2010/wordprocessingCanvas" xmlns:cx="http://schemas.microsoft.com/office/drawing/2014/chartex" xmlns:cx1="http://schemas.microsoft.com/office/drawing/2015/9/8/chartex" xmlns:cx2="http://schemas.microsoft.com/office/drawing/2015/10/21/chartex" xmlns:cx3="http://schemas.microsoft.com/office/drawing/2016/5/9/chartex" xmlns:cx4="http://schemas.microsoft.com/office/drawing/2016/5/10/chartex" xmlns:cx5="http://schemas.microsoft.com/office/drawing/2016/5/11/chartex" xmlns:cx6="http://schemas.microsoft.com/office/drawing/2016/5/12/chartex" xmlns:cx7="http://schemas.microsoft.com/office/drawing/2016/5/13/chartex" xmlns:cx8="http://schemas.microsoft.com/office/drawing/2016/5/14/chartex" xmlns:mc="http://schemas.openxmlformats.org/markup-compatibility/2006" xmlns:aink="http://schemas.microsoft.com/office/drawing/2016/ink" xmlns:am3d="http://schemas.microsoft.com/office/drawing/2017/model3d" xmlns:o="urn:schemas-microsoft-com:office:office" xmlns:r="http://schemas.openxmlformats.org/officeDocument/2006/relationships" xmlns:m="http://schemas.openxmlformats.org/officeDocument/2006/math" xmlns:v="urn:schemas-microsoft-com:vml" xmlns:wp14="http://schemas.microsoft.com/office/word/2010/wordprocessingDrawing" xmlns:wp="http://schemas.openxmlformats.org/drawingml/2006/wordprocessingDrawing" xmlns:w10="urn:schemas-microsoft-com:office:word" xmlns:w="http://schemas.openxmlformats.org/wordprocessingml/2006/main" xmlns:w14="http://schemas.microsoft.com/office/word/2010/wordml" xmlns:w15="http://schemas.microsoft.com/office/word/2012/wordml" xmlns:w16cex="http://schemas.microsoft.com/office/word/2018/wordml/cex" xmlns:w16cid="http://schemas.microsoft.com/office/word/2016/wordml/cid" xmlns:w16="http://schemas.microsoft.com/office/word/2018/wordml" xmlns:w16sdtdh="http://schemas.microsoft.com/office/word/2020/wordml/sdtdatahash" xmlns:w16se="http://schemas.microsoft.com/office/word/2015/wordml/symex" xmlns:wpg="http://schemas.microsoft.com/office/word/2010/wordprocessingGroup" xmlns:wpi="http://schemas.microsoft.com/office/word/2010/wordprocessingInk" xmlns:wne="http://schemas.microsoft.com/office/word/2006/wordml" xmlns:wps="http://schemas.microsoft.com/office/word/2010/wordprocessingShape" mc:Ignorable="w14 w15 w16se w16cid w16 w16cex w16sdtdh wp14">
   <w:sdt>
     <w:sdtPr>
       <w:id w:val="159385318"/>
@@ -14557,20 +12534,34 @@
         <w:docPartUnique/>
       </w:docPartObj>
     </w:sdtPr>
+    <w:sdtEndPr/>
     <w:sdtContent>
       <w:p>
         <w:pPr>
           <w:pStyle w:val="Footer"/>
           <w:jc w:val="center"/>
         </w:pPr>
-        <w:fldSimple w:instr=" PAGE   \* MERGEFORMAT ">
-          <w:r>
-            <w:rPr>
-              <w:noProof/>
-            </w:rPr>
-            <w:t>ii</w:t>
-          </w:r>
-        </w:fldSimple>
+        <w:r>
+          <w:fldChar w:fldCharType="begin"/>
+        </w:r>
+        <w:r>
+          <w:instrText xml:space="preserve"> PAGE   \* MERGEFORMAT </w:instrText>
+        </w:r>
+        <w:r>
+          <w:fldChar w:fldCharType="separate"/>
+        </w:r>
+        <w:r>
+          <w:rPr>
+            <w:noProof/>
+          </w:rPr>
+          <w:t>ii</w:t>
+        </w:r>
+        <w:r>
+          <w:rPr>
+            <w:noProof/>
+          </w:rPr>
+          <w:fldChar w:fldCharType="end"/>
+        </w:r>
       </w:p>
     </w:sdtContent>
   </w:sdt>
@@ -14583,7 +12574,7 @@
 </file>
 
 <file path=word/footer2.xml><?xml version="1.0" encoding="utf-8"?>
-<w:ftr xmlns:ve="http://schemas.openxmlformats.org/markup-compatibility/2006" xmlns:o="urn:schemas-microsoft-com:office:office" xmlns:r="http://schemas.openxmlformats.org/officeDocument/2006/relationships" xmlns:m="http://schemas.openxmlformats.org/officeDocument/2006/math" xmlns:v="urn:schemas-microsoft-com:vml" xmlns:wp="http://schemas.openxmlformats.org/drawingml/2006/wordprocessingDrawing" xmlns:w10="urn:schemas-microsoft-com:office:word" xmlns:w="http://schemas.openxmlformats.org/wordprocessingml/2006/main" xmlns:wne="http://schemas.microsoft.com/office/word/2006/wordml">
+<w:ftr xmlns:wpc="http://schemas.microsoft.com/office/word/2010/wordprocessingCanvas" xmlns:cx="http://schemas.microsoft.com/office/drawing/2014/chartex" xmlns:cx1="http://schemas.microsoft.com/office/drawing/2015/9/8/chartex" xmlns:cx2="http://schemas.microsoft.com/office/drawing/2015/10/21/chartex" xmlns:cx3="http://schemas.microsoft.com/office/drawing/2016/5/9/chartex" xmlns:cx4="http://schemas.microsoft.com/office/drawing/2016/5/10/chartex" xmlns:cx5="http://schemas.microsoft.com/office/drawing/2016/5/11/chartex" xmlns:cx6="http://schemas.microsoft.com/office/drawing/2016/5/12/chartex" xmlns:cx7="http://schemas.microsoft.com/office/drawing/2016/5/13/chartex" xmlns:cx8="http://schemas.microsoft.com/office/drawing/2016/5/14/chartex" xmlns:mc="http://schemas.openxmlformats.org/markup-compatibility/2006" xmlns:aink="http://schemas.microsoft.com/office/drawing/2016/ink" xmlns:am3d="http://schemas.microsoft.com/office/drawing/2017/model3d" xmlns:o="urn:schemas-microsoft-com:office:office" xmlns:r="http://schemas.openxmlformats.org/officeDocument/2006/relationships" xmlns:m="http://schemas.openxmlformats.org/officeDocument/2006/math" xmlns:v="urn:schemas-microsoft-com:vml" xmlns:wp14="http://schemas.microsoft.com/office/word/2010/wordprocessingDrawing" xmlns:wp="http://schemas.openxmlformats.org/drawingml/2006/wordprocessingDrawing" xmlns:w10="urn:schemas-microsoft-com:office:word" xmlns:w="http://schemas.openxmlformats.org/wordprocessingml/2006/main" xmlns:w14="http://schemas.microsoft.com/office/word/2010/wordml" xmlns:w15="http://schemas.microsoft.com/office/word/2012/wordml" xmlns:w16cex="http://schemas.microsoft.com/office/word/2018/wordml/cex" xmlns:w16cid="http://schemas.microsoft.com/office/word/2016/wordml/cid" xmlns:w16="http://schemas.microsoft.com/office/word/2018/wordml" xmlns:w16sdtdh="http://schemas.microsoft.com/office/word/2020/wordml/sdtdatahash" xmlns:w16se="http://schemas.microsoft.com/office/word/2015/wordml/symex" xmlns:wpg="http://schemas.microsoft.com/office/word/2010/wordprocessingGroup" xmlns:wpi="http://schemas.microsoft.com/office/word/2010/wordprocessingInk" xmlns:wne="http://schemas.microsoft.com/office/word/2006/wordml" xmlns:wps="http://schemas.microsoft.com/office/word/2010/wordprocessingShape" mc:Ignorable="w14 w15 w16se w16cid w16 w16cex w16sdtdh wp14">
   <w:p>
     <w:pPr>
       <w:pStyle w:val="Footer"/>
@@ -14648,7 +12639,7 @@
 </file>
 
 <file path=word/footnotes.xml><?xml version="1.0" encoding="utf-8"?>
-<w:footnotes xmlns:ve="http://schemas.openxmlformats.org/markup-compatibility/2006" xmlns:o="urn:schemas-microsoft-com:office:office" xmlns:r="http://schemas.openxmlformats.org/officeDocument/2006/relationships" xmlns:m="http://schemas.openxmlformats.org/officeDocument/2006/math" xmlns:v="urn:schemas-microsoft-com:vml" xmlns:wp="http://schemas.openxmlformats.org/drawingml/2006/wordprocessingDrawing" xmlns:w10="urn:schemas-microsoft-com:office:word" xmlns:w="http://schemas.openxmlformats.org/wordprocessingml/2006/main" xmlns:wne="http://schemas.microsoft.com/office/word/2006/wordml">
+<w:footnotes xmlns:wpc="http://schemas.microsoft.com/office/word/2010/wordprocessingCanvas" xmlns:cx="http://schemas.microsoft.com/office/drawing/2014/chartex" xmlns:cx1="http://schemas.microsoft.com/office/drawing/2015/9/8/chartex" xmlns:cx2="http://schemas.microsoft.com/office/drawing/2015/10/21/chartex" xmlns:cx3="http://schemas.microsoft.com/office/drawing/2016/5/9/chartex" xmlns:cx4="http://schemas.microsoft.com/office/drawing/2016/5/10/chartex" xmlns:cx5="http://schemas.microsoft.com/office/drawing/2016/5/11/chartex" xmlns:cx6="http://schemas.microsoft.com/office/drawing/2016/5/12/chartex" xmlns:cx7="http://schemas.microsoft.com/office/drawing/2016/5/13/chartex" xmlns:cx8="http://schemas.microsoft.com/office/drawing/2016/5/14/chartex" xmlns:mc="http://schemas.openxmlformats.org/markup-compatibility/2006" xmlns:aink="http://schemas.microsoft.com/office/drawing/2016/ink" xmlns:am3d="http://schemas.microsoft.com/office/drawing/2017/model3d" xmlns:o="urn:schemas-microsoft-com:office:office" xmlns:r="http://schemas.openxmlformats.org/officeDocument/2006/relationships" xmlns:m="http://schemas.openxmlformats.org/officeDocument/2006/math" xmlns:v="urn:schemas-microsoft-com:vml" xmlns:wp14="http://schemas.microsoft.com/office/word/2010/wordprocessingDrawing" xmlns:wp="http://schemas.openxmlformats.org/drawingml/2006/wordprocessingDrawing" xmlns:w10="urn:schemas-microsoft-com:office:word" xmlns:w="http://schemas.openxmlformats.org/wordprocessingml/2006/main" xmlns:w14="http://schemas.microsoft.com/office/word/2010/wordml" xmlns:w15="http://schemas.microsoft.com/office/word/2012/wordml" xmlns:w16cex="http://schemas.microsoft.com/office/word/2018/wordml/cex" xmlns:w16cid="http://schemas.microsoft.com/office/word/2016/wordml/cid" xmlns:w16="http://schemas.microsoft.com/office/word/2018/wordml" xmlns:w16sdtdh="http://schemas.microsoft.com/office/word/2020/wordml/sdtdatahash" xmlns:w16se="http://schemas.microsoft.com/office/word/2015/wordml/symex" xmlns:wpg="http://schemas.microsoft.com/office/word/2010/wordprocessingGroup" xmlns:wpi="http://schemas.microsoft.com/office/word/2010/wordprocessingInk" xmlns:wne="http://schemas.microsoft.com/office/word/2006/wordml" xmlns:wps="http://schemas.microsoft.com/office/word/2010/wordprocessingShape" mc:Ignorable="w14 w15 w16se w16cid w16 w16cex w16sdtdh wp14">
   <w:footnote w:type="separator" w:id="-1">
     <w:p>
       <w:pPr>
@@ -14673,8 +12664,8 @@
 </file>
 
 <file path=word/numbering.xml><?xml version="1.0" encoding="utf-8"?>
-<w:numbering xmlns:ve="http://schemas.openxmlformats.org/markup-compatibility/2006" xmlns:o="urn:schemas-microsoft-com:office:office" xmlns:r="http://schemas.openxmlformats.org/officeDocument/2006/relationships" xmlns:m="http://schemas.openxmlformats.org/officeDocument/2006/math" xmlns:v="urn:schemas-microsoft-com:vml" xmlns:wp="http://schemas.openxmlformats.org/drawingml/2006/wordprocessingDrawing" xmlns:w10="urn:schemas-microsoft-com:office:word" xmlns:w="http://schemas.openxmlformats.org/wordprocessingml/2006/main" xmlns:wne="http://schemas.microsoft.com/office/word/2006/wordml">
-  <w:abstractNum w:abstractNumId="0">
+<w:numbering xmlns:wpc="http://schemas.microsoft.com/office/word/2010/wordprocessingCanvas" xmlns:cx="http://schemas.microsoft.com/office/drawing/2014/chartex" xmlns:cx1="http://schemas.microsoft.com/office/drawing/2015/9/8/chartex" xmlns:cx2="http://schemas.microsoft.com/office/drawing/2015/10/21/chartex" xmlns:cx3="http://schemas.microsoft.com/office/drawing/2016/5/9/chartex" xmlns:cx4="http://schemas.microsoft.com/office/drawing/2016/5/10/chartex" xmlns:cx5="http://schemas.microsoft.com/office/drawing/2016/5/11/chartex" xmlns:cx6="http://schemas.microsoft.com/office/drawing/2016/5/12/chartex" xmlns:cx7="http://schemas.microsoft.com/office/drawing/2016/5/13/chartex" xmlns:cx8="http://schemas.microsoft.com/office/drawing/2016/5/14/chartex" xmlns:mc="http://schemas.openxmlformats.org/markup-compatibility/2006" xmlns:aink="http://schemas.microsoft.com/office/drawing/2016/ink" xmlns:am3d="http://schemas.microsoft.com/office/drawing/2017/model3d" xmlns:o="urn:schemas-microsoft-com:office:office" xmlns:r="http://schemas.openxmlformats.org/officeDocument/2006/relationships" xmlns:m="http://schemas.openxmlformats.org/officeDocument/2006/math" xmlns:v="urn:schemas-microsoft-com:vml" xmlns:wp14="http://schemas.microsoft.com/office/word/2010/wordprocessingDrawing" xmlns:wp="http://schemas.openxmlformats.org/drawingml/2006/wordprocessingDrawing" xmlns:w10="urn:schemas-microsoft-com:office:word" xmlns:w="http://schemas.openxmlformats.org/wordprocessingml/2006/main" xmlns:w14="http://schemas.microsoft.com/office/word/2010/wordml" xmlns:w15="http://schemas.microsoft.com/office/word/2012/wordml" xmlns:w16cex="http://schemas.microsoft.com/office/word/2018/wordml/cex" xmlns:w16cid="http://schemas.microsoft.com/office/word/2016/wordml/cid" xmlns:w16="http://schemas.microsoft.com/office/word/2018/wordml" xmlns:w16sdtdh="http://schemas.microsoft.com/office/word/2020/wordml/sdtdatahash" xmlns:w16se="http://schemas.microsoft.com/office/word/2015/wordml/symex" xmlns:wpg="http://schemas.microsoft.com/office/word/2010/wordprocessingGroup" xmlns:wpi="http://schemas.microsoft.com/office/word/2010/wordprocessingInk" xmlns:wne="http://schemas.microsoft.com/office/word/2006/wordml" xmlns:wps="http://schemas.microsoft.com/office/word/2010/wordprocessingShape" mc:Ignorable="w14 w15 w16se w16cid w16 w16cex w16sdtdh wp14">
+  <w:abstractNum w:abstractNumId="0" w15:restartNumberingAfterBreak="0">
     <w:nsid w:val="295677BF"/>
     <w:multiLevelType w:val="hybridMultilevel"/>
     <w:tmpl w:val="A14A422E"/>
@@ -14787,7 +12778,7 @@
       </w:rPr>
     </w:lvl>
   </w:abstractNum>
-  <w:abstractNum w:abstractNumId="1">
+  <w:abstractNum w:abstractNumId="1" w15:restartNumberingAfterBreak="0">
     <w:nsid w:val="296B194E"/>
     <w:multiLevelType w:val="hybridMultilevel"/>
     <w:tmpl w:val="DC9ABF2A"/>
@@ -14900,7 +12891,7 @@
       </w:rPr>
     </w:lvl>
   </w:abstractNum>
-  <w:abstractNum w:abstractNumId="2">
+  <w:abstractNum w:abstractNumId="2" w15:restartNumberingAfterBreak="0">
     <w:nsid w:val="2ADA3769"/>
     <w:multiLevelType w:val="multilevel"/>
     <w:tmpl w:val="D3CA82B0"/>
@@ -15013,7 +13004,7 @@
       </w:rPr>
     </w:lvl>
   </w:abstractNum>
-  <w:abstractNum w:abstractNumId="3">
+  <w:abstractNum w:abstractNumId="3" w15:restartNumberingAfterBreak="0">
     <w:nsid w:val="2FDC4AD6"/>
     <w:multiLevelType w:val="hybridMultilevel"/>
     <w:tmpl w:val="0504B46C"/>
@@ -15126,7 +13117,7 @@
       </w:rPr>
     </w:lvl>
   </w:abstractNum>
-  <w:abstractNum w:abstractNumId="4">
+  <w:abstractNum w:abstractNumId="4" w15:restartNumberingAfterBreak="0">
     <w:nsid w:val="37D40780"/>
     <w:multiLevelType w:val="hybridMultilevel"/>
     <w:tmpl w:val="AF54C180"/>
@@ -15239,7 +13230,7 @@
       </w:rPr>
     </w:lvl>
   </w:abstractNum>
-  <w:abstractNum w:abstractNumId="5">
+  <w:abstractNum w:abstractNumId="5" w15:restartNumberingAfterBreak="0">
     <w:nsid w:val="4FF074EF"/>
     <w:multiLevelType w:val="hybridMultilevel"/>
     <w:tmpl w:val="8EA24E8E"/>
@@ -15350,7 +13341,7 @@
 </file>
 
 <file path=word/styles.xml><?xml version="1.0" encoding="utf-8"?>
-<w:styles xmlns:r="http://schemas.openxmlformats.org/officeDocument/2006/relationships" xmlns:w="http://schemas.openxmlformats.org/wordprocessingml/2006/main">
+<w:styles xmlns:mc="http://schemas.openxmlformats.org/markup-compatibility/2006" xmlns:r="http://schemas.openxmlformats.org/officeDocument/2006/relationships" xmlns:w="http://schemas.openxmlformats.org/wordprocessingml/2006/main" xmlns:w14="http://schemas.microsoft.com/office/word/2010/wordml" xmlns:w15="http://schemas.microsoft.com/office/word/2012/wordml" xmlns:w16cex="http://schemas.microsoft.com/office/word/2018/wordml/cex" xmlns:w16cid="http://schemas.microsoft.com/office/word/2016/wordml/cid" xmlns:w16="http://schemas.microsoft.com/office/word/2018/wordml" xmlns:w16sdtdh="http://schemas.microsoft.com/office/word/2020/wordml/sdtdatahash" xmlns:w16se="http://schemas.microsoft.com/office/word/2015/wordml/symex" mc:Ignorable="w14 w15 w16se w16cid w16 w16cex w16sdtdh">
   <w:docDefaults>
     <w:rPrDefault>
       <w:rPr>
@@ -15366,144 +13357,383 @@
       </w:pPr>
     </w:pPrDefault>
   </w:docDefaults>
-  <w:latentStyles w:defLockedState="0" w:defUIPriority="99" w:defSemiHidden="1" w:defUnhideWhenUsed="1" w:defQFormat="0" w:count="267">
-    <w:lsdException w:name="Normal" w:semiHidden="0" w:uiPriority="0" w:unhideWhenUsed="0" w:qFormat="1"/>
-    <w:lsdException w:name="heading 1" w:semiHidden="0" w:uiPriority="9" w:unhideWhenUsed="0" w:qFormat="1"/>
-    <w:lsdException w:name="heading 2" w:uiPriority="9" w:qFormat="1"/>
-    <w:lsdException w:name="heading 3" w:uiPriority="9" w:qFormat="1"/>
-    <w:lsdException w:name="heading 4" w:uiPriority="9" w:qFormat="1"/>
-    <w:lsdException w:name="heading 5" w:uiPriority="9" w:qFormat="1"/>
-    <w:lsdException w:name="heading 6" w:uiPriority="9" w:qFormat="1"/>
-    <w:lsdException w:name="heading 7" w:uiPriority="9" w:qFormat="1"/>
-    <w:lsdException w:name="heading 8" w:uiPriority="9" w:qFormat="1"/>
-    <w:lsdException w:name="heading 9" w:uiPriority="9" w:qFormat="1"/>
-    <w:lsdException w:name="toc 1" w:uiPriority="39"/>
-    <w:lsdException w:name="toc 2" w:uiPriority="39"/>
-    <w:lsdException w:name="toc 3" w:uiPriority="39"/>
-    <w:lsdException w:name="toc 4" w:uiPriority="39"/>
-    <w:lsdException w:name="toc 5" w:uiPriority="39"/>
-    <w:lsdException w:name="toc 6" w:uiPriority="39"/>
-    <w:lsdException w:name="toc 7" w:uiPriority="39"/>
-    <w:lsdException w:name="toc 8" w:uiPriority="39"/>
-    <w:lsdException w:name="toc 9" w:uiPriority="39"/>
-    <w:lsdException w:name="caption" w:uiPriority="35" w:qFormat="1"/>
-    <w:lsdException w:name="Title" w:semiHidden="0" w:uiPriority="0" w:unhideWhenUsed="0" w:qFormat="1"/>
-    <w:lsdException w:name="Default Paragraph Font" w:uiPriority="1"/>
-    <w:lsdException w:name="Subtitle" w:semiHidden="0" w:uiPriority="11" w:unhideWhenUsed="0" w:qFormat="1"/>
-    <w:lsdException w:name="Strong" w:semiHidden="0" w:uiPriority="22" w:unhideWhenUsed="0" w:qFormat="1"/>
-    <w:lsdException w:name="Emphasis" w:semiHidden="0" w:uiPriority="20" w:unhideWhenUsed="0" w:qFormat="1"/>
-    <w:lsdException w:name="Table Grid" w:semiHidden="0" w:uiPriority="59" w:unhideWhenUsed="0"/>
-    <w:lsdException w:name="Placeholder Text" w:unhideWhenUsed="0"/>
-    <w:lsdException w:name="No Spacing" w:semiHidden="0" w:uiPriority="1" w:unhideWhenUsed="0" w:qFormat="1"/>
-    <w:lsdException w:name="Light Shading" w:semiHidden="0" w:uiPriority="60" w:unhideWhenUsed="0"/>
-    <w:lsdException w:name="Light List" w:semiHidden="0" w:uiPriority="61" w:unhideWhenUsed="0"/>
-    <w:lsdException w:name="Light Grid" w:semiHidden="0" w:uiPriority="62" w:unhideWhenUsed="0"/>
-    <w:lsdException w:name="Medium Shading 1" w:semiHidden="0" w:uiPriority="63" w:unhideWhenUsed="0"/>
-    <w:lsdException w:name="Medium Shading 2" w:semiHidden="0" w:uiPriority="64" w:unhideWhenUsed="0"/>
-    <w:lsdException w:name="Medium List 1" w:semiHidden="0" w:uiPriority="65" w:unhideWhenUsed="0"/>
-    <w:lsdException w:name="Medium List 2" w:semiHidden="0" w:uiPriority="66" w:unhideWhenUsed="0"/>
-    <w:lsdException w:name="Medium Grid 1" w:semiHidden="0" w:uiPriority="67" w:unhideWhenUsed="0"/>
-    <w:lsdException w:name="Medium Grid 2" w:semiHidden="0" w:uiPriority="68" w:unhideWhenUsed="0"/>
-    <w:lsdException w:name="Medium Grid 3" w:semiHidden="0" w:uiPriority="69" w:unhideWhenUsed="0"/>
-    <w:lsdException w:name="Dark List" w:semiHidden="0" w:uiPriority="70" w:unhideWhenUsed="0"/>
-    <w:lsdException w:name="Colorful Shading" w:semiHidden="0" w:uiPriority="71" w:unhideWhenUsed="0"/>
-    <w:lsdException w:name="Colorful List" w:semiHidden="0" w:uiPriority="72" w:unhideWhenUsed="0"/>
-    <w:lsdException w:name="Colorful Grid" w:semiHidden="0" w:uiPriority="73" w:unhideWhenUsed="0"/>
-    <w:lsdException w:name="Light Shading Accent 1" w:semiHidden="0" w:uiPriority="60" w:unhideWhenUsed="0"/>
-    <w:lsdException w:name="Light List Accent 1" w:semiHidden="0" w:uiPriority="61" w:unhideWhenUsed="0"/>
-    <w:lsdException w:name="Light Grid Accent 1" w:semiHidden="0" w:uiPriority="62" w:unhideWhenUsed="0"/>
-    <w:lsdException w:name="Medium Shading 1 Accent 1" w:semiHidden="0" w:uiPriority="63" w:unhideWhenUsed="0"/>
-    <w:lsdException w:name="Medium Shading 2 Accent 1" w:semiHidden="0" w:uiPriority="64" w:unhideWhenUsed="0"/>
-    <w:lsdException w:name="Medium List 1 Accent 1" w:semiHidden="0" w:uiPriority="65" w:unhideWhenUsed="0"/>
-    <w:lsdException w:name="Revision" w:unhideWhenUsed="0"/>
-    <w:lsdException w:name="List Paragraph" w:semiHidden="0" w:uiPriority="34" w:unhideWhenUsed="0" w:qFormat="1"/>
-    <w:lsdException w:name="Quote" w:semiHidden="0" w:uiPriority="29" w:unhideWhenUsed="0" w:qFormat="1"/>
-    <w:lsdException w:name="Intense Quote" w:semiHidden="0" w:uiPriority="30" w:unhideWhenUsed="0" w:qFormat="1"/>
-    <w:lsdException w:name="Medium List 2 Accent 1" w:semiHidden="0" w:uiPriority="66" w:unhideWhenUsed="0"/>
-    <w:lsdException w:name="Medium Grid 1 Accent 1" w:semiHidden="0" w:uiPriority="67" w:unhideWhenUsed="0"/>
-    <w:lsdException w:name="Medium Grid 2 Accent 1" w:semiHidden="0" w:uiPriority="68" w:unhideWhenUsed="0"/>
-    <w:lsdException w:name="Medium Grid 3 Accent 1" w:semiHidden="0" w:uiPriority="69" w:unhideWhenUsed="0"/>
-    <w:lsdException w:name="Dark List Accent 1" w:semiHidden="0" w:uiPriority="70" w:unhideWhenUsed="0"/>
-    <w:lsdException w:name="Colorful Shading Accent 1" w:semiHidden="0" w:uiPriority="71" w:unhideWhenUsed="0"/>
-    <w:lsdException w:name="Colorful List Accent 1" w:semiHidden="0" w:uiPriority="72" w:unhideWhenUsed="0"/>
-    <w:lsdException w:name="Colorful Grid Accent 1" w:semiHidden="0" w:uiPriority="73" w:unhideWhenUsed="0"/>
-    <w:lsdException w:name="Light Shading Accent 2" w:semiHidden="0" w:uiPriority="60" w:unhideWhenUsed="0"/>
-    <w:lsdException w:name="Light List Accent 2" w:semiHidden="0" w:uiPriority="61" w:unhideWhenUsed="0"/>
-    <w:lsdException w:name="Light Grid Accent 2" w:semiHidden="0" w:uiPriority="62" w:unhideWhenUsed="0"/>
-    <w:lsdException w:name="Medium Shading 1 Accent 2" w:semiHidden="0" w:uiPriority="63" w:unhideWhenUsed="0"/>
-    <w:lsdException w:name="Medium Shading 2 Accent 2" w:semiHidden="0" w:uiPriority="64" w:unhideWhenUsed="0"/>
-    <w:lsdException w:name="Medium List 1 Accent 2" w:semiHidden="0" w:uiPriority="65" w:unhideWhenUsed="0"/>
-    <w:lsdException w:name="Medium List 2 Accent 2" w:semiHidden="0" w:uiPriority="66" w:unhideWhenUsed="0"/>
-    <w:lsdException w:name="Medium Grid 1 Accent 2" w:semiHidden="0" w:uiPriority="67" w:unhideWhenUsed="0"/>
-    <w:lsdException w:name="Medium Grid 2 Accent 2" w:semiHidden="0" w:uiPriority="68" w:unhideWhenUsed="0"/>
-    <w:lsdException w:name="Medium Grid 3 Accent 2" w:semiHidden="0" w:uiPriority="69" w:unhideWhenUsed="0"/>
-    <w:lsdException w:name="Dark List Accent 2" w:semiHidden="0" w:uiPriority="70" w:unhideWhenUsed="0"/>
-    <w:lsdException w:name="Colorful Shading Accent 2" w:semiHidden="0" w:uiPriority="71" w:unhideWhenUsed="0"/>
-    <w:lsdException w:name="Colorful List Accent 2" w:semiHidden="0" w:uiPriority="72" w:unhideWhenUsed="0"/>
-    <w:lsdException w:name="Colorful Grid Accent 2" w:semiHidden="0" w:uiPriority="73" w:unhideWhenUsed="0"/>
-    <w:lsdException w:name="Light Shading Accent 3" w:semiHidden="0" w:uiPriority="60" w:unhideWhenUsed="0"/>
-    <w:lsdException w:name="Light List Accent 3" w:semiHidden="0" w:uiPriority="61" w:unhideWhenUsed="0"/>
-    <w:lsdException w:name="Light Grid Accent 3" w:semiHidden="0" w:uiPriority="62" w:unhideWhenUsed="0"/>
-    <w:lsdException w:name="Medium Shading 1 Accent 3" w:semiHidden="0" w:uiPriority="63" w:unhideWhenUsed="0"/>
-    <w:lsdException w:name="Medium Shading 2 Accent 3" w:semiHidden="0" w:uiPriority="64" w:unhideWhenUsed="0"/>
-    <w:lsdException w:name="Medium List 1 Accent 3" w:semiHidden="0" w:uiPriority="65" w:unhideWhenUsed="0"/>
-    <w:lsdException w:name="Medium List 2 Accent 3" w:semiHidden="0" w:uiPriority="66" w:unhideWhenUsed="0"/>
-    <w:lsdException w:name="Medium Grid 1 Accent 3" w:semiHidden="0" w:uiPriority="67" w:unhideWhenUsed="0"/>
-    <w:lsdException w:name="Medium Grid 2 Accent 3" w:semiHidden="0" w:uiPriority="68" w:unhideWhenUsed="0"/>
-    <w:lsdException w:name="Medium Grid 3 Accent 3" w:semiHidden="0" w:uiPriority="69" w:unhideWhenUsed="0"/>
-    <w:lsdException w:name="Dark List Accent 3" w:semiHidden="0" w:uiPriority="70" w:unhideWhenUsed="0"/>
-    <w:lsdException w:name="Colorful Shading Accent 3" w:semiHidden="0" w:uiPriority="71" w:unhideWhenUsed="0"/>
-    <w:lsdException w:name="Colorful List Accent 3" w:semiHidden="0" w:uiPriority="72" w:unhideWhenUsed="0"/>
-    <w:lsdException w:name="Colorful Grid Accent 3" w:semiHidden="0" w:uiPriority="73" w:unhideWhenUsed="0"/>
-    <w:lsdException w:name="Light Shading Accent 4" w:semiHidden="0" w:uiPriority="60" w:unhideWhenUsed="0"/>
-    <w:lsdException w:name="Light List Accent 4" w:semiHidden="0" w:uiPriority="61" w:unhideWhenUsed="0"/>
-    <w:lsdException w:name="Light Grid Accent 4" w:semiHidden="0" w:uiPriority="62" w:unhideWhenUsed="0"/>
-    <w:lsdException w:name="Medium Shading 1 Accent 4" w:semiHidden="0" w:uiPriority="63" w:unhideWhenUsed="0"/>
-    <w:lsdException w:name="Medium Shading 2 Accent 4" w:semiHidden="0" w:uiPriority="64" w:unhideWhenUsed="0"/>
-    <w:lsdException w:name="Medium List 1 Accent 4" w:semiHidden="0" w:uiPriority="65" w:unhideWhenUsed="0"/>
-    <w:lsdException w:name="Medium List 2 Accent 4" w:semiHidden="0" w:uiPriority="66" w:unhideWhenUsed="0"/>
-    <w:lsdException w:name="Medium Grid 1 Accent 4" w:semiHidden="0" w:uiPriority="67" w:unhideWhenUsed="0"/>
-    <w:lsdException w:name="Medium Grid 2 Accent 4" w:semiHidden="0" w:uiPriority="68" w:unhideWhenUsed="0"/>
-    <w:lsdException w:name="Medium Grid 3 Accent 4" w:semiHidden="0" w:uiPriority="69" w:unhideWhenUsed="0"/>
-    <w:lsdException w:name="Dark List Accent 4" w:semiHidden="0" w:uiPriority="70" w:unhideWhenUsed="0"/>
-    <w:lsdException w:name="Colorful Shading Accent 4" w:semiHidden="0" w:uiPriority="71" w:unhideWhenUsed="0"/>
-    <w:lsdException w:name="Colorful List Accent 4" w:semiHidden="0" w:uiPriority="72" w:unhideWhenUsed="0"/>
-    <w:lsdException w:name="Colorful Grid Accent 4" w:semiHidden="0" w:uiPriority="73" w:unhideWhenUsed="0"/>
-    <w:lsdException w:name="Light Shading Accent 5" w:semiHidden="0" w:uiPriority="60" w:unhideWhenUsed="0"/>
-    <w:lsdException w:name="Light List Accent 5" w:semiHidden="0" w:uiPriority="61" w:unhideWhenUsed="0"/>
-    <w:lsdException w:name="Light Grid Accent 5" w:semiHidden="0" w:uiPriority="62" w:unhideWhenUsed="0"/>
-    <w:lsdException w:name="Medium Shading 1 Accent 5" w:semiHidden="0" w:uiPriority="63" w:unhideWhenUsed="0"/>
-    <w:lsdException w:name="Medium Shading 2 Accent 5" w:semiHidden="0" w:uiPriority="64" w:unhideWhenUsed="0"/>
-    <w:lsdException w:name="Medium List 1 Accent 5" w:semiHidden="0" w:uiPriority="65" w:unhideWhenUsed="0"/>
-    <w:lsdException w:name="Medium List 2 Accent 5" w:semiHidden="0" w:uiPriority="66" w:unhideWhenUsed="0"/>
-    <w:lsdException w:name="Medium Grid 1 Accent 5" w:semiHidden="0" w:uiPriority="67" w:unhideWhenUsed="0"/>
-    <w:lsdException w:name="Medium Grid 2 Accent 5" w:semiHidden="0" w:uiPriority="68" w:unhideWhenUsed="0"/>
-    <w:lsdException w:name="Medium Grid 3 Accent 5" w:semiHidden="0" w:uiPriority="69" w:unhideWhenUsed="0"/>
-    <w:lsdException w:name="Dark List Accent 5" w:semiHidden="0" w:uiPriority="70" w:unhideWhenUsed="0"/>
-    <w:lsdException w:name="Colorful Shading Accent 5" w:semiHidden="0" w:uiPriority="71" w:unhideWhenUsed="0"/>
-    <w:lsdException w:name="Colorful List Accent 5" w:semiHidden="0" w:uiPriority="72" w:unhideWhenUsed="0"/>
-    <w:lsdException w:name="Colorful Grid Accent 5" w:semiHidden="0" w:uiPriority="73" w:unhideWhenUsed="0"/>
-    <w:lsdException w:name="Light Shading Accent 6" w:semiHidden="0" w:uiPriority="60" w:unhideWhenUsed="0"/>
-    <w:lsdException w:name="Light List Accent 6" w:semiHidden="0" w:uiPriority="61" w:unhideWhenUsed="0"/>
-    <w:lsdException w:name="Light Grid Accent 6" w:semiHidden="0" w:uiPriority="62" w:unhideWhenUsed="0"/>
-    <w:lsdException w:name="Medium Shading 1 Accent 6" w:semiHidden="0" w:uiPriority="63" w:unhideWhenUsed="0"/>
-    <w:lsdException w:name="Medium Shading 2 Accent 6" w:semiHidden="0" w:uiPriority="64" w:unhideWhenUsed="0"/>
-    <w:lsdException w:name="Medium List 1 Accent 6" w:semiHidden="0" w:uiPriority="65" w:unhideWhenUsed="0"/>
-    <w:lsdException w:name="Medium List 2 Accent 6" w:semiHidden="0" w:uiPriority="66" w:unhideWhenUsed="0"/>
-    <w:lsdException w:name="Medium Grid 1 Accent 6" w:semiHidden="0" w:uiPriority="67" w:unhideWhenUsed="0"/>
-    <w:lsdException w:name="Medium Grid 2 Accent 6" w:semiHidden="0" w:uiPriority="68" w:unhideWhenUsed="0"/>
-    <w:lsdException w:name="Medium Grid 3 Accent 6" w:semiHidden="0" w:uiPriority="69" w:unhideWhenUsed="0"/>
-    <w:lsdException w:name="Dark List Accent 6" w:semiHidden="0" w:uiPriority="70" w:unhideWhenUsed="0"/>
-    <w:lsdException w:name="Colorful Shading Accent 6" w:semiHidden="0" w:uiPriority="71" w:unhideWhenUsed="0"/>
-    <w:lsdException w:name="Colorful List Accent 6" w:semiHidden="0" w:uiPriority="72" w:unhideWhenUsed="0"/>
-    <w:lsdException w:name="Colorful Grid Accent 6" w:semiHidden="0" w:uiPriority="73" w:unhideWhenUsed="0"/>
-    <w:lsdException w:name="Subtle Emphasis" w:semiHidden="0" w:uiPriority="19" w:unhideWhenUsed="0" w:qFormat="1"/>
-    <w:lsdException w:name="Intense Emphasis" w:semiHidden="0" w:uiPriority="21" w:unhideWhenUsed="0" w:qFormat="1"/>
-    <w:lsdException w:name="Subtle Reference" w:semiHidden="0" w:uiPriority="31" w:unhideWhenUsed="0" w:qFormat="1"/>
-    <w:lsdException w:name="Intense Reference" w:semiHidden="0" w:uiPriority="32" w:unhideWhenUsed="0" w:qFormat="1"/>
-    <w:lsdException w:name="Book Title" w:semiHidden="0" w:uiPriority="33" w:unhideWhenUsed="0" w:qFormat="1"/>
-    <w:lsdException w:name="Bibliography" w:uiPriority="37"/>
-    <w:lsdException w:name="TOC Heading" w:uiPriority="39" w:qFormat="1"/>
+  <w:latentStyles w:defLockedState="0" w:defUIPriority="99" w:defSemiHidden="0" w:defUnhideWhenUsed="0" w:defQFormat="0" w:count="376">
+    <w:lsdException w:name="Normal" w:uiPriority="0" w:qFormat="1"/>
+    <w:lsdException w:name="heading 1" w:uiPriority="9" w:qFormat="1"/>
+    <w:lsdException w:name="heading 2" w:semiHidden="1" w:uiPriority="9" w:unhideWhenUsed="1" w:qFormat="1"/>
+    <w:lsdException w:name="heading 3" w:semiHidden="1" w:uiPriority="9" w:unhideWhenUsed="1" w:qFormat="1"/>
+    <w:lsdException w:name="heading 4" w:semiHidden="1" w:uiPriority="9" w:unhideWhenUsed="1" w:qFormat="1"/>
+    <w:lsdException w:name="heading 5" w:semiHidden="1" w:uiPriority="9" w:unhideWhenUsed="1" w:qFormat="1"/>
+    <w:lsdException w:name="heading 6" w:semiHidden="1" w:uiPriority="9" w:unhideWhenUsed="1" w:qFormat="1"/>
+    <w:lsdException w:name="heading 7" w:semiHidden="1" w:uiPriority="9" w:unhideWhenUsed="1" w:qFormat="1"/>
+    <w:lsdException w:name="heading 8" w:semiHidden="1" w:uiPriority="9" w:unhideWhenUsed="1" w:qFormat="1"/>
+    <w:lsdException w:name="heading 9" w:semiHidden="1" w:uiPriority="9" w:unhideWhenUsed="1" w:qFormat="1"/>
+    <w:lsdException w:name="index 1" w:semiHidden="1" w:unhideWhenUsed="1"/>
+    <w:lsdException w:name="index 2" w:semiHidden="1" w:unhideWhenUsed="1"/>
+    <w:lsdException w:name="index 3" w:semiHidden="1" w:unhideWhenUsed="1"/>
+    <w:lsdException w:name="index 4" w:semiHidden="1" w:unhideWhenUsed="1"/>
+    <w:lsdException w:name="index 5" w:semiHidden="1" w:unhideWhenUsed="1"/>
+    <w:lsdException w:name="index 6" w:semiHidden="1" w:unhideWhenUsed="1"/>
+    <w:lsdException w:name="index 7" w:semiHidden="1" w:unhideWhenUsed="1"/>
+    <w:lsdException w:name="index 8" w:semiHidden="1" w:unhideWhenUsed="1"/>
+    <w:lsdException w:name="index 9" w:semiHidden="1" w:unhideWhenUsed="1"/>
+    <w:lsdException w:name="toc 1" w:semiHidden="1" w:uiPriority="39" w:unhideWhenUsed="1"/>
+    <w:lsdException w:name="toc 2" w:semiHidden="1" w:uiPriority="39" w:unhideWhenUsed="1"/>
+    <w:lsdException w:name="toc 3" w:semiHidden="1" w:uiPriority="39" w:unhideWhenUsed="1"/>
+    <w:lsdException w:name="toc 4" w:semiHidden="1" w:uiPriority="39" w:unhideWhenUsed="1"/>
+    <w:lsdException w:name="toc 5" w:semiHidden="1" w:uiPriority="39" w:unhideWhenUsed="1"/>
+    <w:lsdException w:name="toc 6" w:semiHidden="1" w:uiPriority="39" w:unhideWhenUsed="1"/>
+    <w:lsdException w:name="toc 7" w:semiHidden="1" w:uiPriority="39" w:unhideWhenUsed="1"/>
+    <w:lsdException w:name="toc 8" w:semiHidden="1" w:uiPriority="39" w:unhideWhenUsed="1"/>
+    <w:lsdException w:name="toc 9" w:semiHidden="1" w:uiPriority="39" w:unhideWhenUsed="1"/>
+    <w:lsdException w:name="Normal Indent" w:semiHidden="1" w:unhideWhenUsed="1"/>
+    <w:lsdException w:name="footnote text" w:semiHidden="1" w:unhideWhenUsed="1"/>
+    <w:lsdException w:name="annotation text" w:semiHidden="1" w:unhideWhenUsed="1"/>
+    <w:lsdException w:name="header" w:semiHidden="1" w:unhideWhenUsed="1"/>
+    <w:lsdException w:name="footer" w:semiHidden="1" w:unhideWhenUsed="1"/>
+    <w:lsdException w:name="index heading" w:semiHidden="1" w:unhideWhenUsed="1"/>
+    <w:lsdException w:name="caption" w:semiHidden="1" w:uiPriority="35" w:unhideWhenUsed="1" w:qFormat="1"/>
+    <w:lsdException w:name="table of figures" w:semiHidden="1" w:unhideWhenUsed="1"/>
+    <w:lsdException w:name="envelope address" w:semiHidden="1" w:unhideWhenUsed="1"/>
+    <w:lsdException w:name="envelope return" w:semiHidden="1" w:unhideWhenUsed="1"/>
+    <w:lsdException w:name="footnote reference" w:semiHidden="1" w:unhideWhenUsed="1"/>
+    <w:lsdException w:name="annotation reference" w:semiHidden="1" w:unhideWhenUsed="1"/>
+    <w:lsdException w:name="line number" w:semiHidden="1" w:unhideWhenUsed="1"/>
+    <w:lsdException w:name="page number" w:semiHidden="1" w:unhideWhenUsed="1"/>
+    <w:lsdException w:name="endnote reference" w:semiHidden="1" w:unhideWhenUsed="1"/>
+    <w:lsdException w:name="endnote text" w:semiHidden="1" w:unhideWhenUsed="1"/>
+    <w:lsdException w:name="table of authorities" w:semiHidden="1" w:unhideWhenUsed="1"/>
+    <w:lsdException w:name="macro" w:semiHidden="1" w:unhideWhenUsed="1"/>
+    <w:lsdException w:name="toa heading" w:semiHidden="1" w:unhideWhenUsed="1"/>
+    <w:lsdException w:name="List" w:semiHidden="1" w:unhideWhenUsed="1"/>
+    <w:lsdException w:name="List Bullet" w:semiHidden="1" w:unhideWhenUsed="1"/>
+    <w:lsdException w:name="List Number" w:semiHidden="1" w:unhideWhenUsed="1"/>
+    <w:lsdException w:name="List 2" w:semiHidden="1" w:unhideWhenUsed="1"/>
+    <w:lsdException w:name="List 3" w:semiHidden="1" w:unhideWhenUsed="1"/>
+    <w:lsdException w:name="List 4" w:semiHidden="1" w:unhideWhenUsed="1"/>
+    <w:lsdException w:name="List 5" w:semiHidden="1" w:unhideWhenUsed="1"/>
+    <w:lsdException w:name="List Bullet 2" w:semiHidden="1" w:unhideWhenUsed="1"/>
+    <w:lsdException w:name="List Bullet 3" w:semiHidden="1" w:unhideWhenUsed="1"/>
+    <w:lsdException w:name="List Bullet 4" w:semiHidden="1" w:unhideWhenUsed="1"/>
+    <w:lsdException w:name="List Bullet 5" w:semiHidden="1" w:unhideWhenUsed="1"/>
+    <w:lsdException w:name="List Number 2" w:semiHidden="1" w:unhideWhenUsed="1"/>
+    <w:lsdException w:name="List Number 3" w:semiHidden="1" w:unhideWhenUsed="1"/>
+    <w:lsdException w:name="List Number 4" w:semiHidden="1" w:unhideWhenUsed="1"/>
+    <w:lsdException w:name="List Number 5" w:semiHidden="1" w:unhideWhenUsed="1"/>
+    <w:lsdException w:name="Title" w:uiPriority="0" w:qFormat="1"/>
+    <w:lsdException w:name="Closing" w:semiHidden="1" w:unhideWhenUsed="1"/>
+    <w:lsdException w:name="Signature" w:semiHidden="1" w:unhideWhenUsed="1"/>
+    <w:lsdException w:name="Default Paragraph Font" w:semiHidden="1" w:uiPriority="1" w:unhideWhenUsed="1"/>
+    <w:lsdException w:name="Body Text" w:semiHidden="1" w:unhideWhenUsed="1"/>
+    <w:lsdException w:name="Body Text Indent" w:semiHidden="1" w:unhideWhenUsed="1"/>
+    <w:lsdException w:name="List Continue" w:semiHidden="1" w:unhideWhenUsed="1"/>
+    <w:lsdException w:name="List Continue 2" w:semiHidden="1" w:unhideWhenUsed="1"/>
+    <w:lsdException w:name="List Continue 3" w:semiHidden="1" w:unhideWhenUsed="1"/>
+    <w:lsdException w:name="List Continue 4" w:semiHidden="1" w:unhideWhenUsed="1"/>
+    <w:lsdException w:name="List Continue 5" w:semiHidden="1" w:unhideWhenUsed="1"/>
+    <w:lsdException w:name="Message Header" w:semiHidden="1" w:unhideWhenUsed="1"/>
+    <w:lsdException w:name="Subtitle" w:uiPriority="11" w:qFormat="1"/>
+    <w:lsdException w:name="Salutation" w:semiHidden="1" w:unhideWhenUsed="1"/>
+    <w:lsdException w:name="Date" w:semiHidden="1" w:unhideWhenUsed="1"/>
+    <w:lsdException w:name="Body Text First Indent" w:semiHidden="1" w:unhideWhenUsed="1"/>
+    <w:lsdException w:name="Body Text First Indent 2" w:semiHidden="1" w:unhideWhenUsed="1"/>
+    <w:lsdException w:name="Note Heading" w:semiHidden="1" w:unhideWhenUsed="1"/>
+    <w:lsdException w:name="Body Text 2" w:semiHidden="1" w:unhideWhenUsed="1"/>
+    <w:lsdException w:name="Body Text 3" w:semiHidden="1" w:unhideWhenUsed="1"/>
+    <w:lsdException w:name="Body Text Indent 2" w:semiHidden="1" w:unhideWhenUsed="1"/>
+    <w:lsdException w:name="Body Text Indent 3" w:semiHidden="1" w:unhideWhenUsed="1"/>
+    <w:lsdException w:name="Block Text" w:semiHidden="1" w:unhideWhenUsed="1"/>
+    <w:lsdException w:name="Hyperlink" w:semiHidden="1" w:unhideWhenUsed="1"/>
+    <w:lsdException w:name="FollowedHyperlink" w:semiHidden="1" w:unhideWhenUsed="1"/>
+    <w:lsdException w:name="Strong" w:uiPriority="22" w:qFormat="1"/>
+    <w:lsdException w:name="Emphasis" w:uiPriority="20" w:qFormat="1"/>
+    <w:lsdException w:name="Document Map" w:semiHidden="1" w:unhideWhenUsed="1"/>
+    <w:lsdException w:name="Plain Text" w:semiHidden="1" w:unhideWhenUsed="1"/>
+    <w:lsdException w:name="E-mail Signature" w:semiHidden="1" w:unhideWhenUsed="1"/>
+    <w:lsdException w:name="HTML Top of Form" w:semiHidden="1" w:unhideWhenUsed="1"/>
+    <w:lsdException w:name="HTML Bottom of Form" w:semiHidden="1" w:unhideWhenUsed="1"/>
+    <w:lsdException w:name="Normal (Web)" w:semiHidden="1" w:unhideWhenUsed="1"/>
+    <w:lsdException w:name="HTML Acronym" w:semiHidden="1" w:unhideWhenUsed="1"/>
+    <w:lsdException w:name="HTML Address" w:semiHidden="1" w:unhideWhenUsed="1"/>
+    <w:lsdException w:name="HTML Cite" w:semiHidden="1" w:unhideWhenUsed="1"/>
+    <w:lsdException w:name="HTML Code" w:semiHidden="1" w:unhideWhenUsed="1"/>
+    <w:lsdException w:name="HTML Definition" w:semiHidden="1" w:unhideWhenUsed="1"/>
+    <w:lsdException w:name="HTML Keyboard" w:semiHidden="1" w:unhideWhenUsed="1"/>
+    <w:lsdException w:name="HTML Preformatted" w:semiHidden="1" w:unhideWhenUsed="1"/>
+    <w:lsdException w:name="HTML Sample" w:semiHidden="1" w:unhideWhenUsed="1"/>
+    <w:lsdException w:name="HTML Typewriter" w:semiHidden="1" w:unhideWhenUsed="1"/>
+    <w:lsdException w:name="HTML Variable" w:semiHidden="1" w:unhideWhenUsed="1"/>
+    <w:lsdException w:name="Normal Table" w:semiHidden="1" w:unhideWhenUsed="1"/>
+    <w:lsdException w:name="annotation subject" w:semiHidden="1" w:unhideWhenUsed="1"/>
+    <w:lsdException w:name="No List" w:semiHidden="1" w:unhideWhenUsed="1"/>
+    <w:lsdException w:name="Outline List 1" w:semiHidden="1" w:unhideWhenUsed="1"/>
+    <w:lsdException w:name="Outline List 2" w:semiHidden="1" w:unhideWhenUsed="1"/>
+    <w:lsdException w:name="Outline List 3" w:semiHidden="1" w:unhideWhenUsed="1"/>
+    <w:lsdException w:name="Table Simple 1" w:semiHidden="1" w:unhideWhenUsed="1"/>
+    <w:lsdException w:name="Table Simple 2" w:semiHidden="1" w:unhideWhenUsed="1"/>
+    <w:lsdException w:name="Table Simple 3" w:semiHidden="1" w:unhideWhenUsed="1"/>
+    <w:lsdException w:name="Table Classic 1" w:semiHidden="1" w:unhideWhenUsed="1"/>
+    <w:lsdException w:name="Table Classic 2" w:semiHidden="1" w:unhideWhenUsed="1"/>
+    <w:lsdException w:name="Table Classic 3" w:semiHidden="1" w:unhideWhenUsed="1"/>
+    <w:lsdException w:name="Table Classic 4" w:semiHidden="1" w:unhideWhenUsed="1"/>
+    <w:lsdException w:name="Table Colorful 1" w:semiHidden="1" w:unhideWhenUsed="1"/>
+    <w:lsdException w:name="Table Colorful 2" w:semiHidden="1" w:unhideWhenUsed="1"/>
+    <w:lsdException w:name="Table Colorful 3" w:semiHidden="1" w:unhideWhenUsed="1"/>
+    <w:lsdException w:name="Table Columns 1" w:semiHidden="1" w:unhideWhenUsed="1"/>
+    <w:lsdException w:name="Table Columns 2" w:semiHidden="1" w:unhideWhenUsed="1"/>
+    <w:lsdException w:name="Table Columns 3" w:semiHidden="1" w:unhideWhenUsed="1"/>
+    <w:lsdException w:name="Table Columns 4" w:semiHidden="1" w:unhideWhenUsed="1"/>
+    <w:lsdException w:name="Table Columns 5" w:semiHidden="1" w:unhideWhenUsed="1"/>
+    <w:lsdException w:name="Table Grid 1" w:semiHidden="1" w:unhideWhenUsed="1"/>
+    <w:lsdException w:name="Table Grid 2" w:semiHidden="1" w:unhideWhenUsed="1"/>
+    <w:lsdException w:name="Table Grid 3" w:semiHidden="1" w:unhideWhenUsed="1"/>
+    <w:lsdException w:name="Table Grid 4" w:semiHidden="1" w:unhideWhenUsed="1"/>
+    <w:lsdException w:name="Table Grid 5" w:semiHidden="1" w:unhideWhenUsed="1"/>
+    <w:lsdException w:name="Table Grid 6" w:semiHidden="1" w:unhideWhenUsed="1"/>
+    <w:lsdException w:name="Table Grid 7" w:semiHidden="1" w:unhideWhenUsed="1"/>
+    <w:lsdException w:name="Table Grid 8" w:semiHidden="1" w:unhideWhenUsed="1"/>
+    <w:lsdException w:name="Table List 1" w:semiHidden="1" w:unhideWhenUsed="1"/>
+    <w:lsdException w:name="Table List 2" w:semiHidden="1" w:unhideWhenUsed="1"/>
+    <w:lsdException w:name="Table List 3" w:semiHidden="1" w:unhideWhenUsed="1"/>
+    <w:lsdException w:name="Table List 4" w:semiHidden="1" w:unhideWhenUsed="1"/>
+    <w:lsdException w:name="Table List 5" w:semiHidden="1" w:unhideWhenUsed="1"/>
+    <w:lsdException w:name="Table List 6" w:semiHidden="1" w:unhideWhenUsed="1"/>
+    <w:lsdException w:name="Table List 7" w:semiHidden="1" w:unhideWhenUsed="1"/>
+    <w:lsdException w:name="Table List 8" w:semiHidden="1" w:unhideWhenUsed="1"/>
+    <w:lsdException w:name="Table 3D effects 1" w:semiHidden="1" w:unhideWhenUsed="1"/>
+    <w:lsdException w:name="Table 3D effects 2" w:semiHidden="1" w:unhideWhenUsed="1"/>
+    <w:lsdException w:name="Table 3D effects 3" w:semiHidden="1" w:unhideWhenUsed="1"/>
+    <w:lsdException w:name="Table Contemporary" w:semiHidden="1" w:unhideWhenUsed="1"/>
+    <w:lsdException w:name="Table Elegant" w:semiHidden="1" w:unhideWhenUsed="1"/>
+    <w:lsdException w:name="Table Professional" w:semiHidden="1" w:unhideWhenUsed="1"/>
+    <w:lsdException w:name="Table Subtle 1" w:semiHidden="1" w:unhideWhenUsed="1"/>
+    <w:lsdException w:name="Table Subtle 2" w:semiHidden="1" w:unhideWhenUsed="1"/>
+    <w:lsdException w:name="Table Web 1" w:semiHidden="1" w:unhideWhenUsed="1"/>
+    <w:lsdException w:name="Table Web 2" w:semiHidden="1" w:unhideWhenUsed="1"/>
+    <w:lsdException w:name="Table Web 3" w:semiHidden="1" w:unhideWhenUsed="1"/>
+    <w:lsdException w:name="Balloon Text" w:semiHidden="1" w:unhideWhenUsed="1"/>
+    <w:lsdException w:name="Table Grid" w:semiHidden="1" w:uiPriority="59" w:unhideWhenUsed="1"/>
+    <w:lsdException w:name="Table Theme" w:semiHidden="1" w:unhideWhenUsed="1"/>
+    <w:lsdException w:name="Placeholder Text" w:semiHidden="1"/>
+    <w:lsdException w:name="No Spacing" w:uiPriority="1" w:qFormat="1"/>
+    <w:lsdException w:name="Light Shading" w:uiPriority="60"/>
+    <w:lsdException w:name="Light List" w:uiPriority="61"/>
+    <w:lsdException w:name="Light Grid" w:uiPriority="62"/>
+    <w:lsdException w:name="Medium Shading 1" w:uiPriority="63"/>
+    <w:lsdException w:name="Medium Shading 2" w:uiPriority="64"/>
+    <w:lsdException w:name="Medium List 1" w:uiPriority="65"/>
+    <w:lsdException w:name="Medium List 2" w:uiPriority="66"/>
+    <w:lsdException w:name="Medium Grid 1" w:uiPriority="67"/>
+    <w:lsdException w:name="Medium Grid 2" w:uiPriority="68"/>
+    <w:lsdException w:name="Medium Grid 3" w:uiPriority="69"/>
+    <w:lsdException w:name="Dark List" w:uiPriority="70"/>
+    <w:lsdException w:name="Colorful Shading" w:uiPriority="71"/>
+    <w:lsdException w:name="Colorful List" w:uiPriority="72"/>
+    <w:lsdException w:name="Colorful Grid" w:uiPriority="73"/>
+    <w:lsdException w:name="Light Shading Accent 1" w:uiPriority="60"/>
+    <w:lsdException w:name="Light List Accent 1" w:uiPriority="61"/>
+    <w:lsdException w:name="Light Grid Accent 1" w:uiPriority="62"/>
+    <w:lsdException w:name="Medium Shading 1 Accent 1" w:uiPriority="63"/>
+    <w:lsdException w:name="Medium Shading 2 Accent 1" w:uiPriority="64"/>
+    <w:lsdException w:name="Medium List 1 Accent 1" w:uiPriority="65"/>
+    <w:lsdException w:name="Revision" w:semiHidden="1"/>
+    <w:lsdException w:name="List Paragraph" w:uiPriority="34" w:qFormat="1"/>
+    <w:lsdException w:name="Quote" w:uiPriority="29" w:qFormat="1"/>
+    <w:lsdException w:name="Intense Quote" w:uiPriority="30" w:qFormat="1"/>
+    <w:lsdException w:name="Medium List 2 Accent 1" w:uiPriority="66"/>
+    <w:lsdException w:name="Medium Grid 1 Accent 1" w:uiPriority="67"/>
+    <w:lsdException w:name="Medium Grid 2 Accent 1" w:uiPriority="68"/>
+    <w:lsdException w:name="Medium Grid 3 Accent 1" w:uiPriority="69"/>
+    <w:lsdException w:name="Dark List Accent 1" w:uiPriority="70"/>
+    <w:lsdException w:name="Colorful Shading Accent 1" w:uiPriority="71"/>
+    <w:lsdException w:name="Colorful List Accent 1" w:uiPriority="72"/>
+    <w:lsdException w:name="Colorful Grid Accent 1" w:uiPriority="73"/>
+    <w:lsdException w:name="Light Shading Accent 2" w:uiPriority="60"/>
+    <w:lsdException w:name="Light List Accent 2" w:uiPriority="61"/>
+    <w:lsdException w:name="Light Grid Accent 2" w:uiPriority="62"/>
+    <w:lsdException w:name="Medium Shading 1 Accent 2" w:uiPriority="63"/>
+    <w:lsdException w:name="Medium Shading 2 Accent 2" w:uiPriority="64"/>
+    <w:lsdException w:name="Medium List 1 Accent 2" w:uiPriority="65"/>
+    <w:lsdException w:name="Medium List 2 Accent 2" w:uiPriority="66"/>
+    <w:lsdException w:name="Medium Grid 1 Accent 2" w:uiPriority="67"/>
+    <w:lsdException w:name="Medium Grid 2 Accent 2" w:uiPriority="68"/>
+    <w:lsdException w:name="Medium Grid 3 Accent 2" w:uiPriority="69"/>
+    <w:lsdException w:name="Dark List Accent 2" w:uiPriority="70"/>
+    <w:lsdException w:name="Colorful Shading Accent 2" w:uiPriority="71"/>
+    <w:lsdException w:name="Colorful List Accent 2" w:uiPriority="72"/>
+    <w:lsdException w:name="Colorful Grid Accent 2" w:uiPriority="73"/>
+    <w:lsdException w:name="Light Shading Accent 3" w:uiPriority="60"/>
+    <w:lsdException w:name="Light List Accent 3" w:uiPriority="61"/>
+    <w:lsdException w:name="Light Grid Accent 3" w:uiPriority="62"/>
+    <w:lsdException w:name="Medium Shading 1 Accent 3" w:uiPriority="63"/>
+    <w:lsdException w:name="Medium Shading 2 Accent 3" w:uiPriority="64"/>
+    <w:lsdException w:name="Medium List 1 Accent 3" w:uiPriority="65"/>
+    <w:lsdException w:name="Medium List 2 Accent 3" w:uiPriority="66"/>
+    <w:lsdException w:name="Medium Grid 1 Accent 3" w:uiPriority="67"/>
+    <w:lsdException w:name="Medium Grid 2 Accent 3" w:uiPriority="68"/>
+    <w:lsdException w:name="Medium Grid 3 Accent 3" w:uiPriority="69"/>
+    <w:lsdException w:name="Dark List Accent 3" w:uiPriority="70"/>
+    <w:lsdException w:name="Colorful Shading Accent 3" w:uiPriority="71"/>
+    <w:lsdException w:name="Colorful List Accent 3" w:uiPriority="72"/>
+    <w:lsdException w:name="Colorful Grid Accent 3" w:uiPriority="73"/>
+    <w:lsdException w:name="Light Shading Accent 4" w:uiPriority="60"/>
+    <w:lsdException w:name="Light List Accent 4" w:uiPriority="61"/>
+    <w:lsdException w:name="Light Grid Accent 4" w:uiPriority="62"/>
+    <w:lsdException w:name="Medium Shading 1 Accent 4" w:uiPriority="63"/>
+    <w:lsdException w:name="Medium Shading 2 Accent 4" w:uiPriority="64"/>
+    <w:lsdException w:name="Medium List 1 Accent 4" w:uiPriority="65"/>
+    <w:lsdException w:name="Medium List 2 Accent 4" w:uiPriority="66"/>
+    <w:lsdException w:name="Medium Grid 1 Accent 4" w:uiPriority="67"/>
+    <w:lsdException w:name="Medium Grid 2 Accent 4" w:uiPriority="68"/>
+    <w:lsdException w:name="Medium Grid 3 Accent 4" w:uiPriority="69"/>
+    <w:lsdException w:name="Dark List Accent 4" w:uiPriority="70"/>
+    <w:lsdException w:name="Colorful Shading Accent 4" w:uiPriority="71"/>
+    <w:lsdException w:name="Colorful List Accent 4" w:uiPriority="72"/>
+    <w:lsdException w:name="Colorful Grid Accent 4" w:uiPriority="73"/>
+    <w:lsdException w:name="Light Shading Accent 5" w:uiPriority="60"/>
+    <w:lsdException w:name="Light List Accent 5" w:uiPriority="61"/>
+    <w:lsdException w:name="Light Grid Accent 5" w:uiPriority="62"/>
+    <w:lsdException w:name="Medium Shading 1 Accent 5" w:uiPriority="63"/>
+    <w:lsdException w:name="Medium Shading 2 Accent 5" w:uiPriority="64"/>
+    <w:lsdException w:name="Medium List 1 Accent 5" w:uiPriority="65"/>
+    <w:lsdException w:name="Medium List 2 Accent 5" w:uiPriority="66"/>
+    <w:lsdException w:name="Medium Grid 1 Accent 5" w:uiPriority="67"/>
+    <w:lsdException w:name="Medium Grid 2 Accent 5" w:uiPriority="68"/>
+    <w:lsdException w:name="Medium Grid 3 Accent 5" w:uiPriority="69"/>
+    <w:lsdException w:name="Dark List Accent 5" w:uiPriority="70"/>
+    <w:lsdException w:name="Colorful Shading Accent 5" w:uiPriority="71"/>
+    <w:lsdException w:name="Colorful List Accent 5" w:uiPriority="72"/>
+    <w:lsdException w:name="Colorful Grid Accent 5" w:uiPriority="73"/>
+    <w:lsdException w:name="Light Shading Accent 6" w:uiPriority="60"/>
+    <w:lsdException w:name="Light List Accent 6" w:uiPriority="61"/>
+    <w:lsdException w:name="Light Grid Accent 6" w:uiPriority="62"/>
+    <w:lsdException w:name="Medium Shading 1 Accent 6" w:uiPriority="63"/>
+    <w:lsdException w:name="Medium Shading 2 Accent 6" w:uiPriority="64"/>
+    <w:lsdException w:name="Medium List 1 Accent 6" w:uiPriority="65"/>
+    <w:lsdException w:name="Medium List 2 Accent 6" w:uiPriority="66"/>
+    <w:lsdException w:name="Medium Grid 1 Accent 6" w:uiPriority="67"/>
+    <w:lsdException w:name="Medium Grid 2 Accent 6" w:uiPriority="68"/>
+    <w:lsdException w:name="Medium Grid 3 Accent 6" w:uiPriority="69"/>
+    <w:lsdException w:name="Dark List Accent 6" w:uiPriority="70"/>
+    <w:lsdException w:name="Colorful Shading Accent 6" w:uiPriority="71"/>
+    <w:lsdException w:name="Colorful List Accent 6" w:uiPriority="72"/>
+    <w:lsdException w:name="Colorful Grid Accent 6" w:uiPriority="73"/>
+    <w:lsdException w:name="Subtle Emphasis" w:uiPriority="19" w:qFormat="1"/>
+    <w:lsdException w:name="Intense Emphasis" w:uiPriority="21" w:qFormat="1"/>
+    <w:lsdException w:name="Subtle Reference" w:uiPriority="31" w:qFormat="1"/>
+    <w:lsdException w:name="Intense Reference" w:uiPriority="32" w:qFormat="1"/>
+    <w:lsdException w:name="Book Title" w:uiPriority="33" w:qFormat="1"/>
+    <w:lsdException w:name="Bibliography" w:semiHidden="1" w:uiPriority="37" w:unhideWhenUsed="1"/>
+    <w:lsdException w:name="TOC Heading" w:semiHidden="1" w:uiPriority="39" w:unhideWhenUsed="1" w:qFormat="1"/>
+    <w:lsdException w:name="Plain Table 1" w:uiPriority="41"/>
+    <w:lsdException w:name="Plain Table 2" w:uiPriority="42"/>
+    <w:lsdException w:name="Plain Table 3" w:uiPriority="43"/>
+    <w:lsdException w:name="Plain Table 4" w:uiPriority="44"/>
+    <w:lsdException w:name="Plain Table 5" w:uiPriority="45"/>
+    <w:lsdException w:name="Grid Table Light" w:uiPriority="40"/>
+    <w:lsdException w:name="Grid Table 1 Light" w:uiPriority="46"/>
+    <w:lsdException w:name="Grid Table 2" w:uiPriority="47"/>
+    <w:lsdException w:name="Grid Table 3" w:uiPriority="48"/>
+    <w:lsdException w:name="Grid Table 4" w:uiPriority="49"/>
+    <w:lsdException w:name="Grid Table 5 Dark" w:uiPriority="50"/>
+    <w:lsdException w:name="Grid Table 6 Colorful" w:uiPriority="51"/>
+    <w:lsdException w:name="Grid Table 7 Colorful" w:uiPriority="52"/>
+    <w:lsdException w:name="Grid Table 1 Light Accent 1" w:uiPriority="46"/>
+    <w:lsdException w:name="Grid Table 2 Accent 1" w:uiPriority="47"/>
+    <w:lsdException w:name="Grid Table 3 Accent 1" w:uiPriority="48"/>
+    <w:lsdException w:name="Grid Table 4 Accent 1" w:uiPriority="49"/>
+    <w:lsdException w:name="Grid Table 5 Dark Accent 1" w:uiPriority="50"/>
+    <w:lsdException w:name="Grid Table 6 Colorful Accent 1" w:uiPriority="51"/>
+    <w:lsdException w:name="Grid Table 7 Colorful Accent 1" w:uiPriority="52"/>
+    <w:lsdException w:name="Grid Table 1 Light Accent 2" w:uiPriority="46"/>
+    <w:lsdException w:name="Grid Table 2 Accent 2" w:uiPriority="47"/>
+    <w:lsdException w:name="Grid Table 3 Accent 2" w:uiPriority="48"/>
+    <w:lsdException w:name="Grid Table 4 Accent 2" w:uiPriority="49"/>
+    <w:lsdException w:name="Grid Table 5 Dark Accent 2" w:uiPriority="50"/>
+    <w:lsdException w:name="Grid Table 6 Colorful Accent 2" w:uiPriority="51"/>
+    <w:lsdException w:name="Grid Table 7 Colorful Accent 2" w:uiPriority="52"/>
+    <w:lsdException w:name="Grid Table 1 Light Accent 3" w:uiPriority="46"/>
+    <w:lsdException w:name="Grid Table 2 Accent 3" w:uiPriority="47"/>
+    <w:lsdException w:name="Grid Table 3 Accent 3" w:uiPriority="48"/>
+    <w:lsdException w:name="Grid Table 4 Accent 3" w:uiPriority="49"/>
+    <w:lsdException w:name="Grid Table 5 Dark Accent 3" w:uiPriority="50"/>
+    <w:lsdException w:name="Grid Table 6 Colorful Accent 3" w:uiPriority="51"/>
+    <w:lsdException w:name="Grid Table 7 Colorful Accent 3" w:uiPriority="52"/>
+    <w:lsdException w:name="Grid Table 1 Light Accent 4" w:uiPriority="46"/>
+    <w:lsdException w:name="Grid Table 2 Accent 4" w:uiPriority="47"/>
+    <w:lsdException w:name="Grid Table 3 Accent 4" w:uiPriority="48"/>
+    <w:lsdException w:name="Grid Table 4 Accent 4" w:uiPriority="49"/>
+    <w:lsdException w:name="Grid Table 5 Dark Accent 4" w:uiPriority="50"/>
+    <w:lsdException w:name="Grid Table 6 Colorful Accent 4" w:uiPriority="51"/>
+    <w:lsdException w:name="Grid Table 7 Colorful Accent 4" w:uiPriority="52"/>
+    <w:lsdException w:name="Grid Table 1 Light Accent 5" w:uiPriority="46"/>
+    <w:lsdException w:name="Grid Table 2 Accent 5" w:uiPriority="47"/>
+    <w:lsdException w:name="Grid Table 3 Accent 5" w:uiPriority="48"/>
+    <w:lsdException w:name="Grid Table 4 Accent 5" w:uiPriority="49"/>
+    <w:lsdException w:name="Grid Table 5 Dark Accent 5" w:uiPriority="50"/>
+    <w:lsdException w:name="Grid Table 6 Colorful Accent 5" w:uiPriority="51"/>
+    <w:lsdException w:name="Grid Table 7 Colorful Accent 5" w:uiPriority="52"/>
+    <w:lsdException w:name="Grid Table 1 Light Accent 6" w:uiPriority="46"/>
+    <w:lsdException w:name="Grid Table 2 Accent 6" w:uiPriority="47"/>
+    <w:lsdException w:name="Grid Table 3 Accent 6" w:uiPriority="48"/>
+    <w:lsdException w:name="Grid Table 4 Accent 6" w:uiPriority="49"/>
+    <w:lsdException w:name="Grid Table 5 Dark Accent 6" w:uiPriority="50"/>
+    <w:lsdException w:name="Grid Table 6 Colorful Accent 6" w:uiPriority="51"/>
+    <w:lsdException w:name="Grid Table 7 Colorful Accent 6" w:uiPriority="52"/>
+    <w:lsdException w:name="List Table 1 Light" w:uiPriority="46"/>
+    <w:lsdException w:name="List Table 2" w:uiPriority="47"/>
+    <w:lsdException w:name="List Table 3" w:uiPriority="48"/>
+    <w:lsdException w:name="List Table 4" w:uiPriority="49"/>
+    <w:lsdException w:name="List Table 5 Dark" w:uiPriority="50"/>
+    <w:lsdException w:name="List Table 6 Colorful" w:uiPriority="51"/>
+    <w:lsdException w:name="List Table 7 Colorful" w:uiPriority="52"/>
+    <w:lsdException w:name="List Table 1 Light Accent 1" w:uiPriority="46"/>
+    <w:lsdException w:name="List Table 2 Accent 1" w:uiPriority="47"/>
+    <w:lsdException w:name="List Table 3 Accent 1" w:uiPriority="48"/>
+    <w:lsdException w:name="List Table 4 Accent 1" w:uiPriority="49"/>
+    <w:lsdException w:name="List Table 5 Dark Accent 1" w:uiPriority="50"/>
+    <w:lsdException w:name="List Table 6 Colorful Accent 1" w:uiPriority="51"/>
+    <w:lsdException w:name="List Table 7 Colorful Accent 1" w:uiPriority="52"/>
+    <w:lsdException w:name="List Table 1 Light Accent 2" w:uiPriority="46"/>
+    <w:lsdException w:name="List Table 2 Accent 2" w:uiPriority="47"/>
+    <w:lsdException w:name="List Table 3 Accent 2" w:uiPriority="48"/>
+    <w:lsdException w:name="List Table 4 Accent 2" w:uiPriority="49"/>
+    <w:lsdException w:name="List Table 5 Dark Accent 2" w:uiPriority="50"/>
+    <w:lsdException w:name="List Table 6 Colorful Accent 2" w:uiPriority="51"/>
+    <w:lsdException w:name="List Table 7 Colorful Accent 2" w:uiPriority="52"/>
+    <w:lsdException w:name="List Table 1 Light Accent 3" w:uiPriority="46"/>
+    <w:lsdException w:name="List Table 2 Accent 3" w:uiPriority="47"/>
+    <w:lsdException w:name="List Table 3 Accent 3" w:uiPriority="48"/>
+    <w:lsdException w:name="List Table 4 Accent 3" w:uiPriority="49"/>
+    <w:lsdException w:name="List Table 5 Dark Accent 3" w:uiPriority="50"/>
+    <w:lsdException w:name="List Table 6 Colorful Accent 3" w:uiPriority="51"/>
+    <w:lsdException w:name="List Table 7 Colorful Accent 3" w:uiPriority="52"/>
+    <w:lsdException w:name="List Table 1 Light Accent 4" w:uiPriority="46"/>
+    <w:lsdException w:name="List Table 2 Accent 4" w:uiPriority="47"/>
+    <w:lsdException w:name="List Table 3 Accent 4" w:uiPriority="48"/>
+    <w:lsdException w:name="List Table 4 Accent 4" w:uiPriority="49"/>
+    <w:lsdException w:name="List Table 5 Dark Accent 4" w:uiPriority="50"/>
+    <w:lsdException w:name="List Table 6 Colorful Accent 4" w:uiPriority="51"/>
+    <w:lsdException w:name="List Table 7 Colorful Accent 4" w:uiPriority="52"/>
+    <w:lsdException w:name="List Table 1 Light Accent 5" w:uiPriority="46"/>
+    <w:lsdException w:name="List Table 2 Accent 5" w:uiPriority="47"/>
+    <w:lsdException w:name="List Table 3 Accent 5" w:uiPriority="48"/>
+    <w:lsdException w:name="List Table 4 Accent 5" w:uiPriority="49"/>
+    <w:lsdException w:name="List Table 5 Dark Accent 5" w:uiPriority="50"/>
+    <w:lsdException w:name="List Table 6 Colorful Accent 5" w:uiPriority="51"/>
+    <w:lsdException w:name="List Table 7 Colorful Accent 5" w:uiPriority="52"/>
+    <w:lsdException w:name="List Table 1 Light Accent 6" w:uiPriority="46"/>
+    <w:lsdException w:name="List Table 2 Accent 6" w:uiPriority="47"/>
+    <w:lsdException w:name="List Table 3 Accent 6" w:uiPriority="48"/>
+    <w:lsdException w:name="List Table 4 Accent 6" w:uiPriority="49"/>
+    <w:lsdException w:name="List Table 5 Dark Accent 6" w:uiPriority="50"/>
+    <w:lsdException w:name="List Table 6 Colorful Accent 6" w:uiPriority="51"/>
+    <w:lsdException w:name="List Table 7 Colorful Accent 6" w:uiPriority="52"/>
+    <w:lsdException w:name="Mention" w:semiHidden="1" w:unhideWhenUsed="1"/>
+    <w:lsdException w:name="Smart Hyperlink" w:semiHidden="1" w:unhideWhenUsed="1"/>
+    <w:lsdException w:name="Hashtag" w:semiHidden="1" w:unhideWhenUsed="1"/>
+    <w:lsdException w:name="Unresolved Mention" w:semiHidden="1" w:unhideWhenUsed="1"/>
+    <w:lsdException w:name="Smart Link" w:semiHidden="1" w:unhideWhenUsed="1"/>
   </w:latentStyles>
   <w:style w:type="paragraph" w:default="1" w:styleId="Normal">
     <w:name w:val="Normal"/>
@@ -15732,7 +13962,6 @@
     <w:uiPriority w:val="99"/>
     <w:semiHidden/>
     <w:unhideWhenUsed/>
-    <w:qFormat/>
     <w:tblPr>
       <w:tblInd w:w="0" w:type="dxa"/>
       <w:tblCellMar>
@@ -16203,7 +14432,6 @@
       <w:szCs w:val="22"/>
     </w:rPr>
     <w:tblPr>
-      <w:tblInd w:w="0" w:type="dxa"/>
       <w:tblBorders>
         <w:top w:val="single" w:sz="4" w:space="0" w:color="000000" w:themeColor="text1"/>
         <w:left w:val="single" w:sz="4" w:space="0" w:color="000000" w:themeColor="text1"/>
@@ -16212,12 +14440,6 @@
         <w:insideH w:val="single" w:sz="4" w:space="0" w:color="000000" w:themeColor="text1"/>
         <w:insideV w:val="single" w:sz="4" w:space="0" w:color="000000" w:themeColor="text1"/>
       </w:tblBorders>
-      <w:tblCellMar>
-        <w:top w:w="0" w:type="dxa"/>
-        <w:left w:w="108" w:type="dxa"/>
-        <w:bottom w:w="0" w:type="dxa"/>
-        <w:right w:w="108" w:type="dxa"/>
-      </w:tblCellMar>
     </w:tblPr>
   </w:style>
   <w:style w:type="paragraph" w:styleId="Header">
@@ -16570,7 +14792,7 @@
   <a:extraClrSchemeLst/>
   <a:extLst>
     <a:ext uri="{05A4C25C-085E-4340-85A3-A5531E510DB2}">
-      <thm15:themeFamily xmlns:thm15="http://schemas.microsoft.com/office/thememl/2012/main" xmlns="" name="Office Theme" id="{62F939B6-93AF-4DB8-9C6B-D6C7DFDC589F}" vid="{4A3C46E8-61CC-4603-A589-7422A47A8E4A}"/>
+      <thm15:themeFamily xmlns:thm15="http://schemas.microsoft.com/office/thememl/2012/main" name="Office Theme" id="{62F939B6-93AF-4DB8-9C6B-D6C7DFDC589F}" vid="{4A3C46E8-61CC-4603-A589-7422A47A8E4A}"/>
     </a:ext>
   </a:extLst>
 </a:theme>

</xml_diff>